<commit_message>
Actualización general, el documento estaba lleno de incorrecciones y faltas de ortografía
</commit_message>
<xml_diff>
--- a/AF_Instalador Linux.docx
+++ b/AF_Instalador Linux.docx
@@ -1,39 +1,30 @@
 
 <file path=word/document.xml><?xml version="1.0" encoding="utf-8"?>
-<w:document xmlns:wpc="http://schemas.microsoft.com/office/word/2010/wordprocessingCanvas" xmlns:mc="http://schemas.openxmlformats.org/markup-compatibility/2006" xmlns:o="urn:schemas-microsoft-com:office:office" xmlns:r="http://schemas.openxmlformats.org/officeDocument/2006/relationships" xmlns:m="http://schemas.openxmlformats.org/officeDocument/2006/math" xmlns:v="urn:schemas-microsoft-com:vml" xmlns:wp14="http://schemas.microsoft.com/office/word/2010/wordprocessingDrawing" xmlns:wp="http://schemas.openxmlformats.org/drawingml/2006/wordprocessingDrawing" xmlns:w10="urn:schemas-microsoft-com:office:word" xmlns:w="http://schemas.openxmlformats.org/wordprocessingml/2006/main" xmlns:w14="http://schemas.microsoft.com/office/word/2010/wordml" xmlns:w15="http://schemas.microsoft.com/office/word/2012/wordml" xmlns:wpg="http://schemas.microsoft.com/office/word/2010/wordprocessingGroup" xmlns:wpi="http://schemas.microsoft.com/office/word/2010/wordprocessingInk" xmlns:wne="http://schemas.microsoft.com/office/word/2006/wordml" xmlns:wps="http://schemas.microsoft.com/office/word/2010/wordprocessingShape" mc:Ignorable="w14 w15 wp14">
+<w:document xmlns:wpc="http://schemas.microsoft.com/office/word/2010/wordprocessingCanvas" xmlns:cx="http://schemas.microsoft.com/office/drawing/2014/chartex" xmlns:cx1="http://schemas.microsoft.com/office/drawing/2015/9/8/chartex" xmlns:cx2="http://schemas.microsoft.com/office/drawing/2015/10/21/chartex" xmlns:cx3="http://schemas.microsoft.com/office/drawing/2016/5/9/chartex" xmlns:cx4="http://schemas.microsoft.com/office/drawing/2016/5/10/chartex" xmlns:cx5="http://schemas.microsoft.com/office/drawing/2016/5/11/chartex" xmlns:cx6="http://schemas.microsoft.com/office/drawing/2016/5/12/chartex" xmlns:cx7="http://schemas.microsoft.com/office/drawing/2016/5/13/chartex" xmlns:cx8="http://schemas.microsoft.com/office/drawing/2016/5/14/chartex" xmlns:mc="http://schemas.openxmlformats.org/markup-compatibility/2006" xmlns:aink="http://schemas.microsoft.com/office/drawing/2016/ink" xmlns:am3d="http://schemas.microsoft.com/office/drawing/2017/model3d" xmlns:o="urn:schemas-microsoft-com:office:office" xmlns:r="http://schemas.openxmlformats.org/officeDocument/2006/relationships" xmlns:m="http://schemas.openxmlformats.org/officeDocument/2006/math" xmlns:v="urn:schemas-microsoft-com:vml" xmlns:wp14="http://schemas.microsoft.com/office/word/2010/wordprocessingDrawing" xmlns:wp="http://schemas.openxmlformats.org/drawingml/2006/wordprocessingDrawing" xmlns:w10="urn:schemas-microsoft-com:office:word" xmlns:w="http://schemas.openxmlformats.org/wordprocessingml/2006/main" xmlns:w14="http://schemas.microsoft.com/office/word/2010/wordml" xmlns:w15="http://schemas.microsoft.com/office/word/2012/wordml" xmlns:w16cid="http://schemas.microsoft.com/office/word/2016/wordml/cid" xmlns:w16se="http://schemas.microsoft.com/office/word/2015/wordml/symex" xmlns:wpg="http://schemas.microsoft.com/office/word/2010/wordprocessingGroup" xmlns:wpi="http://schemas.microsoft.com/office/word/2010/wordprocessingInk" xmlns:wne="http://schemas.microsoft.com/office/word/2006/wordml" xmlns:wps="http://schemas.microsoft.com/office/word/2010/wordprocessingShape" mc:Ignorable="w14 w15 w16se w16cid wp14">
   <w:body>
     <w:p/>
     <w:p>
       <w:pPr>
-        <w:pStyle w:val="Title"/>
+        <w:pStyle w:val="Ttulo"/>
         <w:ind w:right="879"/>
       </w:pPr>
     </w:p>
     <w:p>
       <w:pPr>
-        <w:pStyle w:val="Title"/>
+        <w:pStyle w:val="Ttulo"/>
         <w:ind w:right="879"/>
       </w:pPr>
     </w:p>
     <w:p>
       <w:pPr>
-        <w:pStyle w:val="Title"/>
+        <w:pStyle w:val="Ttulo"/>
         <w:ind w:right="879"/>
       </w:pPr>
-    </w:p>
-    <w:p>
-      <w:pPr>
-        <w:pStyle w:val="Title"/>
-        <w:ind w:right="879"/>
-      </w:pPr>
-    </w:p>
-    <w:p>
-      <w:pPr>
-        <w:pStyle w:val="Title"/>
-        <w:ind w:right="879"/>
-      </w:pPr>
-      <w:r>
-        <w:t xml:space="preserve">Manual para la generación  del instalador </w:t>
+      <w:r>
+        <w:t>Manual para la generación</w:t>
+      </w:r>
+      <w:r>
+        <w:t xml:space="preserve"> del instalador </w:t>
       </w:r>
       <w:r>
         <w:t>Linux</w:t>
@@ -73,7 +64,7 @@
           <w:color w:val="auto"/>
           <w:sz w:val="22"/>
           <w:szCs w:val="22"/>
-          <w:lang w:eastAsia="en-US"/>
+          <w:lang w:val="es-ES" w:eastAsia="en-US"/>
         </w:rPr>
         <w:id w:val="859320438"/>
         <w:docPartObj>
@@ -84,30 +75,27 @@
       <w:sdtEndPr>
         <w:rPr>
           <w:noProof/>
+          <w:lang w:val="en-US"/>
         </w:rPr>
       </w:sdtEndPr>
       <w:sdtContent>
         <w:p>
           <w:pPr>
-            <w:pStyle w:val="TOCHeading"/>
+            <w:pStyle w:val="TtuloTDC"/>
             <w:numPr>
               <w:ilvl w:val="0"/>
               <w:numId w:val="0"/>
             </w:numPr>
+            <w:rPr>
+              <w:lang w:val="es-ES"/>
+            </w:rPr>
           </w:pPr>
-          <w:proofErr w:type="spellStart"/>
           <w:r>
-            <w:t>Índice</w:t>
+            <w:rPr>
+              <w:lang w:val="es-ES"/>
+            </w:rPr>
+            <w:t>Índice de contenidos</w:t>
           </w:r>
-          <w:proofErr w:type="spellEnd"/>
-          <w:r>
-            <w:t xml:space="preserve"> de </w:t>
-          </w:r>
-          <w:proofErr w:type="spellStart"/>
-          <w:r>
-            <w:t>contenidos</w:t>
-          </w:r>
-          <w:proofErr w:type="spellEnd"/>
         </w:p>
         <w:p>
           <w:pPr>
@@ -118,7 +106,7 @@
         </w:p>
         <w:p>
           <w:pPr>
-            <w:pStyle w:val="TOC1"/>
+            <w:pStyle w:val="TDC1"/>
             <w:tabs>
               <w:tab w:val="left" w:pos="440"/>
               <w:tab w:val="right" w:leader="dot" w:pos="9350"/>
@@ -126,6 +114,7 @@
             <w:rPr>
               <w:rFonts w:eastAsiaTheme="minorEastAsia"/>
               <w:noProof/>
+              <w:lang w:val="es-ES" w:eastAsia="es-ES"/>
             </w:rPr>
           </w:pPr>
           <w:r>
@@ -137,10 +126,10 @@
           <w:r>
             <w:fldChar w:fldCharType="separate"/>
           </w:r>
-          <w:hyperlink w:anchor="_Toc447036264" w:history="1">
+          <w:hyperlink w:anchor="_Toc486880991" w:history="1">
             <w:r>
               <w:rPr>
-                <w:rStyle w:val="Hyperlink"/>
+                <w:rStyle w:val="Hipervnculo"/>
                 <w:noProof/>
                 <w:lang w:val="es-ES_tradnl"/>
               </w:rPr>
@@ -150,12 +139,13 @@
               <w:rPr>
                 <w:rFonts w:eastAsiaTheme="minorEastAsia"/>
                 <w:noProof/>
+                <w:lang w:val="es-ES" w:eastAsia="es-ES"/>
               </w:rPr>
               <w:tab/>
             </w:r>
             <w:r>
               <w:rPr>
-                <w:rStyle w:val="Hyperlink"/>
+                <w:rStyle w:val="Hipervnculo"/>
                 <w:noProof/>
                 <w:lang w:val="es-ES_tradnl"/>
               </w:rPr>
@@ -180,7 +170,7 @@
                 <w:noProof/>
                 <w:webHidden/>
               </w:rPr>
-              <w:instrText xml:space="preserve"> PAGEREF _Toc447036264 \h </w:instrText>
+              <w:instrText xml:space="preserve"> PAGEREF _Toc486880991 \h </w:instrText>
             </w:r>
             <w:r>
               <w:rPr>
@@ -213,7 +203,7 @@
         </w:p>
         <w:p>
           <w:pPr>
-            <w:pStyle w:val="TOC1"/>
+            <w:pStyle w:val="TDC1"/>
             <w:tabs>
               <w:tab w:val="left" w:pos="440"/>
               <w:tab w:val="right" w:leader="dot" w:pos="9350"/>
@@ -221,12 +211,13 @@
             <w:rPr>
               <w:rFonts w:eastAsiaTheme="minorEastAsia"/>
               <w:noProof/>
+              <w:lang w:val="es-ES" w:eastAsia="es-ES"/>
             </w:rPr>
           </w:pPr>
-          <w:hyperlink w:anchor="_Toc447036265" w:history="1">
+          <w:hyperlink w:anchor="_Toc486880992" w:history="1">
             <w:r>
               <w:rPr>
-                <w:rStyle w:val="Hyperlink"/>
+                <w:rStyle w:val="Hipervnculo"/>
                 <w:noProof/>
                 <w:lang w:val="es-ES_tradnl"/>
               </w:rPr>
@@ -236,12 +227,13 @@
               <w:rPr>
                 <w:rFonts w:eastAsiaTheme="minorEastAsia"/>
                 <w:noProof/>
+                <w:lang w:val="es-ES" w:eastAsia="es-ES"/>
               </w:rPr>
               <w:tab/>
             </w:r>
             <w:r>
               <w:rPr>
-                <w:rStyle w:val="Hyperlink"/>
+                <w:rStyle w:val="Hipervnculo"/>
                 <w:noProof/>
                 <w:lang w:val="es-ES_tradnl"/>
               </w:rPr>
@@ -266,7 +258,7 @@
                 <w:noProof/>
                 <w:webHidden/>
               </w:rPr>
-              <w:instrText xml:space="preserve"> PAGEREF _Toc447036265 \h </w:instrText>
+              <w:instrText xml:space="preserve"> PAGEREF _Toc486880992 \h </w:instrText>
             </w:r>
             <w:r>
               <w:rPr>
@@ -299,7 +291,7 @@
         </w:p>
         <w:p>
           <w:pPr>
-            <w:pStyle w:val="TOC1"/>
+            <w:pStyle w:val="TDC1"/>
             <w:tabs>
               <w:tab w:val="left" w:pos="440"/>
               <w:tab w:val="right" w:leader="dot" w:pos="9350"/>
@@ -307,12 +299,13 @@
             <w:rPr>
               <w:rFonts w:eastAsiaTheme="minorEastAsia"/>
               <w:noProof/>
+              <w:lang w:val="es-ES" w:eastAsia="es-ES"/>
             </w:rPr>
           </w:pPr>
-          <w:hyperlink w:anchor="_Toc447036266" w:history="1">
+          <w:hyperlink w:anchor="_Toc486880993" w:history="1">
             <w:r>
               <w:rPr>
-                <w:rStyle w:val="Hyperlink"/>
+                <w:rStyle w:val="Hipervnculo"/>
                 <w:rFonts w:eastAsia="Times New Roman"/>
                 <w:noProof/>
                 <w:lang w:val="es-ES_tradnl"/>
@@ -323,12 +316,13 @@
               <w:rPr>
                 <w:rFonts w:eastAsiaTheme="minorEastAsia"/>
                 <w:noProof/>
+                <w:lang w:val="es-ES" w:eastAsia="es-ES"/>
               </w:rPr>
               <w:tab/>
             </w:r>
             <w:r>
               <w:rPr>
-                <w:rStyle w:val="Hyperlink"/>
+                <w:rStyle w:val="Hipervnculo"/>
                 <w:noProof/>
                 <w:lang w:val="es-ES_tradnl"/>
               </w:rPr>
@@ -353,7 +347,7 @@
                 <w:noProof/>
                 <w:webHidden/>
               </w:rPr>
-              <w:instrText xml:space="preserve"> PAGEREF _Toc447036266 \h </w:instrText>
+              <w:instrText xml:space="preserve"> PAGEREF _Toc486880993 \h </w:instrText>
             </w:r>
             <w:r>
               <w:rPr>
@@ -386,7 +380,7 @@
         </w:p>
         <w:p>
           <w:pPr>
-            <w:pStyle w:val="TOC1"/>
+            <w:pStyle w:val="TDC1"/>
             <w:tabs>
               <w:tab w:val="left" w:pos="440"/>
               <w:tab w:val="right" w:leader="dot" w:pos="9350"/>
@@ -394,12 +388,13 @@
             <w:rPr>
               <w:rFonts w:eastAsiaTheme="minorEastAsia"/>
               <w:noProof/>
+              <w:lang w:val="es-ES" w:eastAsia="es-ES"/>
             </w:rPr>
           </w:pPr>
-          <w:hyperlink w:anchor="_Toc447036267" w:history="1">
+          <w:hyperlink w:anchor="_Toc486880994" w:history="1">
             <w:r>
               <w:rPr>
-                <w:rStyle w:val="Hyperlink"/>
+                <w:rStyle w:val="Hipervnculo"/>
                 <w:rFonts w:eastAsia="Times New Roman"/>
                 <w:noProof/>
                 <w:lang w:val="es-ES_tradnl"/>
@@ -410,12 +405,13 @@
               <w:rPr>
                 <w:rFonts w:eastAsiaTheme="minorEastAsia"/>
                 <w:noProof/>
+                <w:lang w:val="es-ES" w:eastAsia="es-ES"/>
               </w:rPr>
               <w:tab/>
             </w:r>
             <w:r>
               <w:rPr>
-                <w:rStyle w:val="Hyperlink"/>
+                <w:rStyle w:val="Hipervnculo"/>
                 <w:rFonts w:eastAsia="Times New Roman"/>
                 <w:noProof/>
                 <w:lang w:val="es-ES_tradnl"/>
@@ -441,7 +437,7 @@
                 <w:noProof/>
                 <w:webHidden/>
               </w:rPr>
-              <w:instrText xml:space="preserve"> PAGEREF _Toc447036267 \h </w:instrText>
+              <w:instrText xml:space="preserve"> PAGEREF _Toc486880994 \h </w:instrText>
             </w:r>
             <w:r>
               <w:rPr>
@@ -511,12 +507,12 @@
     </w:p>
     <w:p>
       <w:pPr>
-        <w:pStyle w:val="Heading1"/>
-        <w:rPr>
-          <w:lang w:val="es-ES_tradnl"/>
-        </w:rPr>
-      </w:pPr>
-      <w:bookmarkStart w:id="0" w:name="_Toc447036264"/>
+        <w:pStyle w:val="Ttulo1"/>
+        <w:rPr>
+          <w:lang w:val="es-ES_tradnl"/>
+        </w:rPr>
+      </w:pPr>
+      <w:bookmarkStart w:id="0" w:name="_Toc486880991"/>
       <w:r>
         <w:rPr>
           <w:lang w:val="es-ES_tradnl"/>
@@ -567,82 +563,62 @@
         <w:rPr>
           <w:lang w:val="es-ES_tradnl"/>
         </w:rPr>
-        <w:t>formato .</w:t>
-      </w:r>
+        <w:t xml:space="preserve">formato </w:t>
+      </w:r>
+      <w:r>
+        <w:rPr>
+          <w:lang w:val="es-ES_tradnl"/>
+        </w:rPr>
+        <w:t>TAR</w:t>
+      </w:r>
+      <w:r>
+        <w:rPr>
+          <w:lang w:val="es-ES_tradnl"/>
+        </w:rPr>
+        <w:t xml:space="preserve"> en </w:t>
+      </w:r>
+      <w:r>
+        <w:rPr>
+          <w:lang w:val="es-ES_tradnl"/>
+        </w:rPr>
+        <w:t xml:space="preserve">GitHub, en la dirección </w:t>
+      </w:r>
+      <w:hyperlink r:id="rId10" w:history="1">
+        <w:r>
+          <w:rPr>
+            <w:rStyle w:val="Hipervnculo"/>
+            <w:lang w:val="es-ES_tradnl"/>
+          </w:rPr>
+          <w:t>https://github.com/ctt-gob-es/clienteafirma/blob/master/afirma-simple-installer/linux/AutoFirmaLinuxInstaller.tar.gz</w:t>
+        </w:r>
+      </w:hyperlink>
+    </w:p>
+    <w:p>
+      <w:pPr>
+        <w:pStyle w:val="Sinespaciado"/>
+        <w:rPr>
+          <w:lang w:val="es-ES_tradnl"/>
+        </w:rPr>
+      </w:pPr>
       <w:proofErr w:type="spellStart"/>
       <w:r>
         <w:rPr>
-          <w:lang w:val="es-ES_tradnl"/>
-        </w:rPr>
-        <w:t>tar</w:t>
+          <w:rFonts w:ascii="Consolas" w:hAnsi="Consolas"/>
+          <w:lang w:val="es-ES_tradnl"/>
+        </w:rPr>
+        <w:t>src</w:t>
       </w:r>
       <w:proofErr w:type="spellEnd"/>
       <w:r>
         <w:rPr>
           <w:lang w:val="es-ES_tradnl"/>
         </w:rPr>
-        <w:t xml:space="preserve"> en el </w:t>
-      </w:r>
-      <w:proofErr w:type="spellStart"/>
-      <w:r>
-        <w:rPr>
-          <w:lang w:val="es-ES_tradnl"/>
-        </w:rPr>
-        <w:t>svn</w:t>
-      </w:r>
-      <w:proofErr w:type="spellEnd"/>
-      <w:r>
-        <w:rPr>
-          <w:lang w:val="es-ES_tradnl"/>
-        </w:rPr>
-        <w:t xml:space="preserve"> en \</w:t>
-      </w:r>
-      <w:r>
-        <w:rPr>
-          <w:lang w:val="es-ES_tradnl"/>
-        </w:rPr>
-        <w:t>cliente-afirma\trunk\afirma-simple-installer\linux</w:t>
-      </w:r>
-      <w:r>
-        <w:rPr>
-          <w:lang w:val="es-ES_tradnl"/>
-        </w:rPr>
-        <w:t>\A</w:t>
-      </w:r>
-      <w:r>
-        <w:rPr>
-          <w:lang w:val="es-ES_tradnl"/>
-        </w:rPr>
-        <w:t>utoFirmaLinuxInstaller.tar.gz</w:t>
-      </w:r>
-    </w:p>
-    <w:p>
-      <w:pPr>
-        <w:pStyle w:val="NoSpacing"/>
-        <w:rPr>
-          <w:lang w:val="es-ES_tradnl"/>
-        </w:rPr>
-      </w:pPr>
-      <w:proofErr w:type="spellStart"/>
-      <w:proofErr w:type="gramStart"/>
-      <w:r>
-        <w:rPr>
-          <w:lang w:val="es-ES_tradnl"/>
-        </w:rPr>
-        <w:t>src</w:t>
-      </w:r>
-      <w:proofErr w:type="spellEnd"/>
-      <w:proofErr w:type="gramEnd"/>
-      <w:r>
-        <w:rPr>
-          <w:lang w:val="es-ES_tradnl"/>
-        </w:rPr>
         <w:t xml:space="preserve"> -&gt; Directorio raíz</w:t>
       </w:r>
     </w:p>
     <w:p>
       <w:pPr>
-        <w:pStyle w:val="NoSpacing"/>
+        <w:pStyle w:val="Sinespaciado"/>
         <w:ind w:left="720"/>
         <w:rPr>
           <w:lang w:val="es-ES_tradnl"/>
@@ -656,20 +632,40 @@
       </w:r>
       <w:r>
         <w:rPr>
-          <w:lang w:val="es-ES_tradnl"/>
-        </w:rPr>
-        <w:t xml:space="preserve">DEBIAN -&gt; Directorio donde se incluye la configuración y </w:t>
-      </w:r>
-      <w:r>
-        <w:rPr>
-          <w:lang w:val="es-ES_tradnl"/>
-        </w:rPr>
-        <w:t>los scripts.</w:t>
-      </w:r>
-    </w:p>
-    <w:p>
-      <w:pPr>
-        <w:pStyle w:val="NoSpacing"/>
+          <w:rFonts w:ascii="Consolas" w:hAnsi="Consolas"/>
+          <w:lang w:val="es-ES_tradnl"/>
+        </w:rPr>
+        <w:t>DEBIAN</w:t>
+      </w:r>
+      <w:r>
+        <w:rPr>
+          <w:lang w:val="es-ES_tradnl"/>
+        </w:rPr>
+        <w:t xml:space="preserve"> -&gt; Directorio donde se incluye la configuración y </w:t>
+      </w:r>
+      <w:r>
+        <w:rPr>
+          <w:lang w:val="es-ES_tradnl"/>
+        </w:rPr>
+        <w:t xml:space="preserve">los </w:t>
+      </w:r>
+      <w:r>
+        <w:rPr>
+          <w:i/>
+          <w:lang w:val="es-ES_tradnl"/>
+        </w:rPr>
+        <w:t>scripts</w:t>
+      </w:r>
+      <w:r>
+        <w:rPr>
+          <w:lang w:val="es-ES_tradnl"/>
+        </w:rPr>
+        <w:t>.</w:t>
+      </w:r>
+    </w:p>
+    <w:p>
+      <w:pPr>
+        <w:pStyle w:val="Sinespaciado"/>
         <w:numPr>
           <w:ilvl w:val="0"/>
           <w:numId w:val="10"/>
@@ -680,12 +676,14 @@
       </w:pPr>
       <w:r>
         <w:rPr>
+          <w:rFonts w:ascii="Consolas" w:hAnsi="Consolas"/>
           <w:lang w:val="es-ES_tradnl"/>
         </w:rPr>
         <w:t>c</w:t>
       </w:r>
       <w:r>
         <w:rPr>
+          <w:rFonts w:ascii="Consolas" w:hAnsi="Consolas"/>
           <w:lang w:val="es-ES_tradnl"/>
         </w:rPr>
         <w:t>ontrol</w:t>
@@ -699,7 +697,7 @@
     </w:p>
     <w:p>
       <w:pPr>
-        <w:pStyle w:val="NoSpacing"/>
+        <w:pStyle w:val="Sinespaciado"/>
         <w:numPr>
           <w:ilvl w:val="0"/>
           <w:numId w:val="10"/>
@@ -711,12 +709,14 @@
       <w:proofErr w:type="spellStart"/>
       <w:r>
         <w:rPr>
+          <w:rFonts w:ascii="Consolas" w:hAnsi="Consolas"/>
           <w:lang w:val="es-ES_tradnl"/>
         </w:rPr>
         <w:t>p</w:t>
       </w:r>
       <w:r>
         <w:rPr>
+          <w:rFonts w:ascii="Consolas" w:hAnsi="Consolas"/>
           <w:lang w:val="es-ES_tradnl"/>
         </w:rPr>
         <w:t>ostint</w:t>
@@ -726,20 +726,24 @@
         <w:rPr>
           <w:lang w:val="es-ES_tradnl"/>
         </w:rPr>
-        <w:t xml:space="preserve"> -&gt; script de </w:t>
-      </w:r>
-      <w:proofErr w:type="spellStart"/>
-      <w:r>
-        <w:rPr>
-          <w:lang w:val="es-ES_tradnl"/>
-        </w:rPr>
-        <w:t>postinstalación</w:t>
-      </w:r>
-      <w:proofErr w:type="spellEnd"/>
-    </w:p>
-    <w:p>
-      <w:pPr>
-        <w:pStyle w:val="NoSpacing"/>
+        <w:t xml:space="preserve"> -&gt; script de post</w:t>
+      </w:r>
+      <w:r>
+        <w:rPr>
+          <w:lang w:val="es-ES_tradnl"/>
+        </w:rPr>
+        <w:t>-</w:t>
+      </w:r>
+      <w:r>
+        <w:rPr>
+          <w:lang w:val="es-ES_tradnl"/>
+        </w:rPr>
+        <w:t>instalación</w:t>
+      </w:r>
+    </w:p>
+    <w:p>
+      <w:pPr>
+        <w:pStyle w:val="Sinespaciado"/>
         <w:numPr>
           <w:ilvl w:val="0"/>
           <w:numId w:val="10"/>
@@ -751,12 +755,14 @@
       <w:proofErr w:type="spellStart"/>
       <w:r>
         <w:rPr>
+          <w:rFonts w:ascii="Consolas" w:hAnsi="Consolas"/>
           <w:lang w:val="es-ES_tradnl"/>
         </w:rPr>
         <w:t>p</w:t>
       </w:r>
       <w:r>
         <w:rPr>
+          <w:rFonts w:ascii="Consolas" w:hAnsi="Consolas"/>
           <w:lang w:val="es-ES_tradnl"/>
         </w:rPr>
         <w:t>ostrm</w:t>
@@ -766,20 +772,24 @@
         <w:rPr>
           <w:lang w:val="es-ES_tradnl"/>
         </w:rPr>
-        <w:t xml:space="preserve"> -&gt; script de </w:t>
-      </w:r>
-      <w:proofErr w:type="spellStart"/>
-      <w:r>
-        <w:rPr>
-          <w:lang w:val="es-ES_tradnl"/>
-        </w:rPr>
-        <w:t>postborrado</w:t>
-      </w:r>
-      <w:proofErr w:type="spellEnd"/>
-    </w:p>
-    <w:p>
-      <w:pPr>
-        <w:pStyle w:val="NoSpacing"/>
+        <w:t xml:space="preserve"> -&gt; script de post</w:t>
+      </w:r>
+      <w:r>
+        <w:rPr>
+          <w:lang w:val="es-ES_tradnl"/>
+        </w:rPr>
+        <w:t>-</w:t>
+      </w:r>
+      <w:r>
+        <w:rPr>
+          <w:lang w:val="es-ES_tradnl"/>
+        </w:rPr>
+        <w:t>borrado</w:t>
+      </w:r>
+    </w:p>
+    <w:p>
+      <w:pPr>
+        <w:pStyle w:val="Sinespaciado"/>
         <w:numPr>
           <w:ilvl w:val="0"/>
           <w:numId w:val="10"/>
@@ -791,12 +801,14 @@
       <w:proofErr w:type="spellStart"/>
       <w:r>
         <w:rPr>
+          <w:rFonts w:ascii="Consolas" w:hAnsi="Consolas"/>
           <w:lang w:val="es-ES_tradnl"/>
         </w:rPr>
         <w:t>p</w:t>
       </w:r>
       <w:r>
         <w:rPr>
+          <w:rFonts w:ascii="Consolas" w:hAnsi="Consolas"/>
           <w:lang w:val="es-ES_tradnl"/>
         </w:rPr>
         <w:t>rerm</w:t>
@@ -806,27 +818,59 @@
         <w:rPr>
           <w:lang w:val="es-ES_tradnl"/>
         </w:rPr>
-        <w:t xml:space="preserve"> -&gt; script de </w:t>
+        <w:t xml:space="preserve"> -&gt; script de pre</w:t>
+      </w:r>
+      <w:r>
+        <w:rPr>
+          <w:lang w:val="es-ES_tradnl"/>
+        </w:rPr>
+        <w:t>-</w:t>
+      </w:r>
+      <w:r>
+        <w:rPr>
+          <w:lang w:val="es-ES_tradnl"/>
+        </w:rPr>
+        <w:t>borrado</w:t>
+      </w:r>
+    </w:p>
+    <w:p>
+      <w:pPr>
+        <w:pStyle w:val="Sinespaciado"/>
+        <w:ind w:left="720"/>
+        <w:rPr>
+          <w:rFonts w:ascii="Consolas" w:hAnsi="Consolas"/>
+          <w:lang w:val="es-ES_tradnl"/>
+        </w:rPr>
+      </w:pPr>
+      <w:r>
+        <w:rPr>
+          <w:rFonts w:ascii="Consolas" w:hAnsi="Consolas"/>
+          <w:lang w:val="es-ES_tradnl"/>
+        </w:rPr>
+        <w:t>/</w:t>
       </w:r>
       <w:proofErr w:type="spellStart"/>
       <w:r>
         <w:rPr>
-          <w:lang w:val="es-ES_tradnl"/>
-        </w:rPr>
-        <w:t>preborrado</w:t>
+          <w:rFonts w:ascii="Consolas" w:hAnsi="Consolas"/>
+          <w:lang w:val="es-ES_tradnl"/>
+        </w:rPr>
+        <w:t>etc</w:t>
       </w:r>
       <w:proofErr w:type="spellEnd"/>
     </w:p>
     <w:p>
       <w:pPr>
-        <w:pStyle w:val="NoSpacing"/>
-        <w:ind w:left="720"/>
-        <w:rPr>
-          <w:lang w:val="es-ES_tradnl"/>
-        </w:rPr>
-      </w:pPr>
-      <w:r>
-        <w:rPr>
+        <w:pStyle w:val="Sinespaciado"/>
+        <w:ind w:left="720" w:firstLine="720"/>
+        <w:rPr>
+          <w:rFonts w:ascii="Consolas" w:hAnsi="Consolas"/>
+          <w:lang w:val="es-ES_tradnl"/>
+        </w:rPr>
+      </w:pPr>
+      <w:r>
+        <w:rPr>
+          <w:rFonts w:ascii="Consolas" w:hAnsi="Consolas"/>
           <w:lang w:val="es-ES_tradnl"/>
         </w:rPr>
         <w:t>/</w:t>
@@ -834,22 +878,25 @@
       <w:proofErr w:type="spellStart"/>
       <w:r>
         <w:rPr>
-          <w:lang w:val="es-ES_tradnl"/>
-        </w:rPr>
-        <w:t>etc</w:t>
+          <w:rFonts w:ascii="Consolas" w:hAnsi="Consolas"/>
+          <w:lang w:val="es-ES_tradnl"/>
+        </w:rPr>
+        <w:t>firefox</w:t>
       </w:r>
       <w:proofErr w:type="spellEnd"/>
     </w:p>
     <w:p>
       <w:pPr>
-        <w:pStyle w:val="NoSpacing"/>
-        <w:ind w:left="720" w:firstLine="720"/>
-        <w:rPr>
-          <w:lang w:val="es-ES_tradnl"/>
-        </w:rPr>
-      </w:pPr>
-      <w:r>
-        <w:rPr>
+        <w:pStyle w:val="Sinespaciado"/>
+        <w:ind w:left="1440" w:firstLine="720"/>
+        <w:rPr>
+          <w:rFonts w:ascii="Consolas" w:hAnsi="Consolas"/>
+          <w:lang w:val="es-ES_tradnl"/>
+        </w:rPr>
+      </w:pPr>
+      <w:r>
+        <w:rPr>
+          <w:rFonts w:ascii="Consolas" w:hAnsi="Consolas"/>
           <w:lang w:val="es-ES_tradnl"/>
         </w:rPr>
         <w:t>/</w:t>
@@ -857,38 +904,16 @@
       <w:proofErr w:type="spellStart"/>
       <w:r>
         <w:rPr>
-          <w:lang w:val="es-ES_tradnl"/>
-        </w:rPr>
-        <w:t>firefox</w:t>
+          <w:rFonts w:ascii="Consolas" w:hAnsi="Consolas"/>
+          <w:lang w:val="es-ES_tradnl"/>
+        </w:rPr>
+        <w:t>pref</w:t>
       </w:r>
       <w:proofErr w:type="spellEnd"/>
     </w:p>
     <w:p>
       <w:pPr>
-        <w:pStyle w:val="NoSpacing"/>
-        <w:ind w:left="1440" w:firstLine="720"/>
-        <w:rPr>
-          <w:lang w:val="es-ES_tradnl"/>
-        </w:rPr>
-      </w:pPr>
-      <w:r>
-        <w:rPr>
-          <w:lang w:val="es-ES_tradnl"/>
-        </w:rPr>
-        <w:t>/</w:t>
-      </w:r>
-      <w:proofErr w:type="spellStart"/>
-      <w:r>
-        <w:rPr>
-          <w:lang w:val="es-ES_tradnl"/>
-        </w:rPr>
-        <w:t>pref</w:t>
-      </w:r>
-      <w:proofErr w:type="spellEnd"/>
-    </w:p>
-    <w:p>
-      <w:pPr>
-        <w:pStyle w:val="NoSpacing"/>
+        <w:pStyle w:val="Sinespaciado"/>
         <w:numPr>
           <w:ilvl w:val="0"/>
           <w:numId w:val="10"/>
@@ -900,96 +925,139 @@
       </w:pPr>
       <w:r>
         <w:rPr>
-          <w:lang w:val="es-ES_tradnl"/>
-        </w:rPr>
-        <w:t xml:space="preserve">AutoFirma.js -&gt; fichero </w:t>
+          <w:rFonts w:ascii="Consolas" w:hAnsi="Consolas"/>
+          <w:lang w:val="es-ES_tradnl"/>
+        </w:rPr>
+        <w:t>AutoFirma.js</w:t>
+      </w:r>
+      <w:r>
+        <w:rPr>
+          <w:lang w:val="es-ES_tradnl"/>
+        </w:rPr>
+        <w:t xml:space="preserve"> -&gt; </w:t>
+      </w:r>
+      <w:r>
+        <w:rPr>
+          <w:lang w:val="es-ES_tradnl"/>
+        </w:rPr>
+        <w:t>JavaScript</w:t>
+      </w:r>
+      <w:r>
+        <w:rPr>
+          <w:lang w:val="es-ES_tradnl"/>
+        </w:rPr>
+        <w:t xml:space="preserve"> que enlaza </w:t>
+      </w:r>
+      <w:r>
+        <w:rPr>
+          <w:lang w:val="es-ES_tradnl"/>
+        </w:rPr>
+        <w:t>el protocolo</w:t>
+      </w:r>
+      <w:r>
+        <w:rPr>
+          <w:lang w:val="es-ES_tradnl"/>
+        </w:rPr>
+        <w:t xml:space="preserve"> </w:t>
+      </w:r>
+      <w:r>
+        <w:rPr>
+          <w:rFonts w:ascii="Consolas" w:hAnsi="Consolas"/>
+          <w:lang w:val="es-ES_tradnl"/>
+        </w:rPr>
+        <w:t>afirma://</w:t>
+      </w:r>
+      <w:r>
+        <w:rPr>
+          <w:lang w:val="es-ES_tradnl"/>
+        </w:rPr>
+        <w:t xml:space="preserve"> con </w:t>
+      </w:r>
+      <w:r>
+        <w:rPr>
+          <w:lang w:val="es-ES_tradnl"/>
+        </w:rPr>
+        <w:t>Firefox</w:t>
+      </w:r>
+    </w:p>
+    <w:p>
+      <w:pPr>
+        <w:pStyle w:val="Sinespaciado"/>
+        <w:ind w:left="720"/>
+        <w:rPr>
+          <w:lang w:val="es-ES_tradnl"/>
+        </w:rPr>
+      </w:pPr>
+      <w:r>
+        <w:rPr>
+          <w:rFonts w:ascii="Consolas" w:hAnsi="Consolas"/>
+          <w:lang w:val="es-ES_tradnl"/>
+        </w:rPr>
+        <w:t>/</w:t>
       </w:r>
       <w:proofErr w:type="spellStart"/>
       <w:r>
         <w:rPr>
-          <w:lang w:val="es-ES_tradnl"/>
-        </w:rPr>
-        <w:t>javascript</w:t>
+          <w:rFonts w:ascii="Consolas" w:hAnsi="Consolas"/>
+          <w:lang w:val="es-ES_tradnl"/>
+        </w:rPr>
+        <w:t>usr</w:t>
       </w:r>
       <w:proofErr w:type="spellEnd"/>
       <w:r>
         <w:rPr>
           <w:lang w:val="es-ES_tradnl"/>
         </w:rPr>
-        <w:t xml:space="preserve"> que enlaza los protocolos de @firma con </w:t>
+        <w:t xml:space="preserve"> -&gt; </w:t>
+      </w:r>
+      <w:r>
+        <w:rPr>
+          <w:lang w:val="es-ES_tradnl"/>
+        </w:rPr>
+        <w:t>Los f</w:t>
+      </w:r>
+      <w:r>
+        <w:rPr>
+          <w:lang w:val="es-ES_tradnl"/>
+        </w:rPr>
+        <w:t xml:space="preserve">icheros de este directorio se copiarán en las carpetas respectivas de </w:t>
+      </w:r>
+      <w:r>
+        <w:rPr>
+          <w:lang w:val="es-ES_tradnl"/>
+        </w:rPr>
+        <w:t>Linux</w:t>
+      </w:r>
+    </w:p>
+    <w:p>
+      <w:pPr>
+        <w:pStyle w:val="Sinespaciado"/>
+        <w:ind w:left="720" w:firstLine="720"/>
+        <w:rPr>
+          <w:rFonts w:ascii="Consolas" w:hAnsi="Consolas"/>
+          <w:lang w:val="es-ES_tradnl"/>
+        </w:rPr>
+      </w:pPr>
+      <w:r>
+        <w:rPr>
+          <w:rFonts w:ascii="Consolas" w:hAnsi="Consolas"/>
+          <w:lang w:val="es-ES_tradnl"/>
+        </w:rPr>
+        <w:t>/</w:t>
       </w:r>
       <w:proofErr w:type="spellStart"/>
       <w:r>
         <w:rPr>
-          <w:lang w:val="es-ES_tradnl"/>
-        </w:rPr>
-        <w:t>firefox</w:t>
+          <w:rFonts w:ascii="Consolas" w:hAnsi="Consolas"/>
+          <w:lang w:val="es-ES_tradnl"/>
+        </w:rPr>
+        <w:t>bin</w:t>
       </w:r>
       <w:proofErr w:type="spellEnd"/>
     </w:p>
     <w:p>
       <w:pPr>
-        <w:pStyle w:val="NoSpacing"/>
-        <w:ind w:left="720"/>
-        <w:rPr>
-          <w:lang w:val="es-ES_tradnl"/>
-        </w:rPr>
-      </w:pPr>
-      <w:r>
-        <w:rPr>
-          <w:lang w:val="es-ES_tradnl"/>
-        </w:rPr>
-        <w:t>/</w:t>
-      </w:r>
-      <w:proofErr w:type="spellStart"/>
-      <w:r>
-        <w:rPr>
-          <w:lang w:val="es-ES_tradnl"/>
-        </w:rPr>
-        <w:t>usr</w:t>
-      </w:r>
-      <w:proofErr w:type="spellEnd"/>
-      <w:r>
-        <w:rPr>
-          <w:lang w:val="es-ES_tradnl"/>
-        </w:rPr>
-        <w:t xml:space="preserve"> -&gt; Ficheros de este directorio se copiarán en las carpetas respectivas de </w:t>
-      </w:r>
-      <w:proofErr w:type="spellStart"/>
-      <w:r>
-        <w:rPr>
-          <w:lang w:val="es-ES_tradnl"/>
-        </w:rPr>
-        <w:t>ubuntu</w:t>
-      </w:r>
-      <w:proofErr w:type="spellEnd"/>
-    </w:p>
-    <w:p>
-      <w:pPr>
-        <w:pStyle w:val="NoSpacing"/>
-        <w:ind w:left="720" w:firstLine="720"/>
-        <w:rPr>
-          <w:lang w:val="es-ES_tradnl"/>
-        </w:rPr>
-      </w:pPr>
-      <w:r>
-        <w:rPr>
-          <w:lang w:val="es-ES_tradnl"/>
-        </w:rPr>
-        <w:t>/</w:t>
-      </w:r>
-      <w:proofErr w:type="spellStart"/>
-      <w:r>
-        <w:rPr>
-          <w:lang w:val="es-ES_tradnl"/>
-        </w:rPr>
-        <w:t>bin</w:t>
-      </w:r>
-      <w:proofErr w:type="spellEnd"/>
-    </w:p>
-    <w:p>
-      <w:pPr>
-        <w:pStyle w:val="NoSpacing"/>
+        <w:pStyle w:val="Sinespaciado"/>
         <w:numPr>
           <w:ilvl w:val="0"/>
           <w:numId w:val="10"/>
@@ -1000,29 +1068,271 @@
       </w:pPr>
       <w:r>
         <w:rPr>
-          <w:lang w:val="es-ES_tradnl"/>
-        </w:rPr>
-        <w:t xml:space="preserve">AutoFirma -&gt; Ejecuta AutoFirma.jar con los parámetros recibidos por </w:t>
+          <w:rFonts w:ascii="Consolas" w:hAnsi="Consolas"/>
+          <w:lang w:val="es-ES_tradnl"/>
+        </w:rPr>
+        <w:t>AutoFirma</w:t>
+      </w:r>
+      <w:r>
+        <w:rPr>
+          <w:lang w:val="es-ES_tradnl"/>
+        </w:rPr>
+        <w:t xml:space="preserve"> -&gt; Ejecuta AutoFirma.jar con los parámetros recibidos por </w:t>
+      </w:r>
+      <w:r>
+        <w:rPr>
+          <w:lang w:val="es-ES_tradnl"/>
+        </w:rPr>
+        <w:t>URL</w:t>
+      </w:r>
+    </w:p>
+    <w:p>
+      <w:pPr>
+        <w:pStyle w:val="Sinespaciado"/>
+        <w:ind w:left="1440"/>
+        <w:rPr>
+          <w:rFonts w:ascii="Consolas" w:hAnsi="Consolas"/>
+          <w:lang w:val="es-ES_tradnl"/>
+        </w:rPr>
+      </w:pPr>
+      <w:r>
+        <w:rPr>
+          <w:rFonts w:ascii="Consolas" w:hAnsi="Consolas"/>
+          <w:lang w:val="es-ES_tradnl"/>
+        </w:rPr>
+        <w:t>/</w:t>
       </w:r>
       <w:proofErr w:type="spellStart"/>
       <w:r>
         <w:rPr>
-          <w:lang w:val="es-ES_tradnl"/>
-        </w:rPr>
-        <w:t>url</w:t>
+          <w:rFonts w:ascii="Consolas" w:hAnsi="Consolas"/>
+          <w:lang w:val="es-ES_tradnl"/>
+        </w:rPr>
+        <w:t>lib</w:t>
       </w:r>
       <w:proofErr w:type="spellEnd"/>
     </w:p>
     <w:p>
       <w:pPr>
-        <w:pStyle w:val="NoSpacing"/>
+        <w:pStyle w:val="Sinespaciado"/>
+        <w:ind w:left="1440" w:firstLine="720"/>
+        <w:rPr>
+          <w:lang w:val="es-ES_tradnl"/>
+        </w:rPr>
+      </w:pPr>
+      <w:r>
+        <w:rPr>
+          <w:rFonts w:ascii="Consolas" w:hAnsi="Consolas"/>
+          <w:lang w:val="es-ES_tradnl"/>
+        </w:rPr>
+        <w:t>/AutoFirma</w:t>
+      </w:r>
+      <w:r>
+        <w:rPr>
+          <w:lang w:val="es-ES_tradnl"/>
+        </w:rPr>
+        <w:t xml:space="preserve"> -&gt; Directorio </w:t>
+      </w:r>
+      <w:r>
+        <w:rPr>
+          <w:lang w:val="es-ES_tradnl"/>
+        </w:rPr>
+        <w:t>con</w:t>
+      </w:r>
+      <w:r>
+        <w:rPr>
+          <w:lang w:val="es-ES_tradnl"/>
+        </w:rPr>
+        <w:t xml:space="preserve"> las </w:t>
+      </w:r>
+      <w:r>
+        <w:rPr>
+          <w:lang w:val="es-ES_tradnl"/>
+        </w:rPr>
+        <w:t>librerías</w:t>
+      </w:r>
+      <w:r>
+        <w:rPr>
+          <w:lang w:val="es-ES_tradnl"/>
+        </w:rPr>
+        <w:t xml:space="preserve"> de </w:t>
+      </w:r>
+      <w:r>
+        <w:rPr>
+          <w:lang w:val="es-ES_tradnl"/>
+        </w:rPr>
+        <w:t>AutoFirma</w:t>
+      </w:r>
+      <w:r>
+        <w:rPr>
+          <w:lang w:val="es-ES_tradnl"/>
+        </w:rPr>
+        <w:t xml:space="preserve"> y el configurador</w:t>
+      </w:r>
+    </w:p>
+    <w:p>
+      <w:pPr>
+        <w:pStyle w:val="Sinespaciado"/>
         <w:ind w:left="1440"/>
         <w:rPr>
-          <w:lang w:val="es-ES_tradnl"/>
-        </w:rPr>
-      </w:pPr>
-      <w:r>
-        <w:rPr>
+          <w:rFonts w:ascii="Consolas" w:hAnsi="Consolas"/>
+          <w:lang w:val="en-GB"/>
+        </w:rPr>
+      </w:pPr>
+      <w:r>
+        <w:rPr>
+          <w:rFonts w:ascii="Consolas" w:hAnsi="Consolas"/>
+          <w:lang w:val="en-GB"/>
+        </w:rPr>
+        <w:t>/share</w:t>
+      </w:r>
+    </w:p>
+    <w:p>
+      <w:pPr>
+        <w:pStyle w:val="Sinespaciado"/>
+        <w:ind w:left="720"/>
+        <w:rPr>
+          <w:rFonts w:ascii="Consolas" w:hAnsi="Consolas"/>
+          <w:lang w:val="en-GB"/>
+        </w:rPr>
+      </w:pPr>
+      <w:r>
+        <w:rPr>
+          <w:lang w:val="en-GB"/>
+        </w:rPr>
+        <w:tab/>
+      </w:r>
+      <w:r>
+        <w:rPr>
+          <w:lang w:val="en-GB"/>
+        </w:rPr>
+        <w:tab/>
+      </w:r>
+      <w:r>
+        <w:rPr>
+          <w:rFonts w:ascii="Consolas" w:hAnsi="Consolas"/>
+          <w:lang w:val="en-GB"/>
+        </w:rPr>
+        <w:t>/applications</w:t>
+      </w:r>
+    </w:p>
+    <w:p>
+      <w:pPr>
+        <w:pStyle w:val="Sinespaciado"/>
+        <w:ind w:left="2880"/>
+        <w:rPr>
+          <w:lang w:val="es-ES"/>
+        </w:rPr>
+      </w:pPr>
+      <w:proofErr w:type="spellStart"/>
+      <w:r>
+        <w:rPr>
+          <w:rFonts w:ascii="Consolas" w:hAnsi="Consolas"/>
+          <w:lang w:val="es-ES"/>
+        </w:rPr>
+        <w:t>afirma.desktop</w:t>
+      </w:r>
+      <w:proofErr w:type="spellEnd"/>
+      <w:r>
+        <w:rPr>
+          <w:lang w:val="es-ES"/>
+        </w:rPr>
+        <w:t xml:space="preserve"> -&gt; </w:t>
+      </w:r>
+      <w:r>
+        <w:rPr>
+          <w:lang w:val="es-ES"/>
+        </w:rPr>
+        <w:t xml:space="preserve">Propiedades de </w:t>
+      </w:r>
+      <w:r>
+        <w:rPr>
+          <w:lang w:val="es-ES"/>
+        </w:rPr>
+        <w:t xml:space="preserve">AutoFirma </w:t>
+      </w:r>
+      <w:r>
+        <w:rPr>
+          <w:lang w:val="es-ES"/>
+        </w:rPr>
+        <w:t>como aplicación de escritorio</w:t>
+      </w:r>
+    </w:p>
+    <w:p>
+      <w:pPr>
+        <w:pStyle w:val="Sinespaciado"/>
+        <w:ind w:left="720"/>
+        <w:rPr>
+          <w:rFonts w:ascii="Consolas" w:hAnsi="Consolas"/>
+          <w:lang w:val="en-GB"/>
+        </w:rPr>
+      </w:pPr>
+      <w:r>
+        <w:rPr>
+          <w:lang w:val="es-ES"/>
+        </w:rPr>
+        <w:tab/>
+      </w:r>
+      <w:r>
+        <w:rPr>
+          <w:lang w:val="es-ES"/>
+        </w:rPr>
+        <w:tab/>
+      </w:r>
+      <w:r>
+        <w:rPr>
+          <w:rFonts w:ascii="Consolas" w:hAnsi="Consolas"/>
+          <w:lang w:val="en-GB"/>
+        </w:rPr>
+        <w:t>/AutoFirma</w:t>
+      </w:r>
+    </w:p>
+    <w:p>
+      <w:pPr>
+        <w:pStyle w:val="Sinespaciado"/>
+        <w:ind w:left="2880"/>
+        <w:rPr>
+          <w:lang w:val="es-ES_tradnl"/>
+        </w:rPr>
+      </w:pPr>
+      <w:r>
+        <w:rPr>
+          <w:rFonts w:ascii="Consolas" w:hAnsi="Consolas"/>
+          <w:lang w:val="es-ES_tradnl"/>
+        </w:rPr>
+        <w:t>AutoFirma.png</w:t>
+      </w:r>
+      <w:r>
+        <w:rPr>
+          <w:lang w:val="es-ES_tradnl"/>
+        </w:rPr>
+        <w:t xml:space="preserve"> -&gt; Icono de la aplicación</w:t>
+      </w:r>
+    </w:p>
+    <w:p>
+      <w:pPr>
+        <w:pStyle w:val="Sinespaciado"/>
+        <w:ind w:left="720"/>
+        <w:rPr>
+          <w:rFonts w:ascii="Consolas" w:hAnsi="Consolas"/>
+          <w:lang w:val="es-ES_tradnl"/>
+        </w:rPr>
+      </w:pPr>
+      <w:r>
+        <w:rPr>
+          <w:lang w:val="es-ES_tradnl"/>
+        </w:rPr>
+        <w:tab/>
+      </w:r>
+      <w:r>
+        <w:rPr>
+          <w:lang w:val="es-ES_tradnl"/>
+        </w:rPr>
+        <w:tab/>
+      </w:r>
+      <w:r>
+        <w:rPr>
+          <w:rFonts w:ascii="Consolas" w:hAnsi="Consolas"/>
           <w:lang w:val="es-ES_tradnl"/>
         </w:rPr>
         <w:t>/</w:t>
@@ -1030,441 +1340,333 @@
       <w:proofErr w:type="spellStart"/>
       <w:r>
         <w:rPr>
-          <w:lang w:val="es-ES_tradnl"/>
-        </w:rPr>
-        <w:t>lib</w:t>
+          <w:rFonts w:ascii="Consolas" w:hAnsi="Consolas"/>
+          <w:lang w:val="es-ES_tradnl"/>
+        </w:rPr>
+        <w:t>doc</w:t>
       </w:r>
       <w:proofErr w:type="spellEnd"/>
     </w:p>
     <w:p>
       <w:pPr>
-        <w:pStyle w:val="NoSpacing"/>
-        <w:ind w:left="1440" w:firstLine="720"/>
-        <w:rPr>
-          <w:lang w:val="es-ES_tradnl"/>
-        </w:rPr>
-      </w:pPr>
-      <w:r>
-        <w:rPr>
-          <w:lang w:val="es-ES_tradnl"/>
-        </w:rPr>
-        <w:t xml:space="preserve">/AutoFirma -&gt; Directorio que incluye las </w:t>
+        <w:pStyle w:val="Sinespaciado"/>
+        <w:ind w:left="720"/>
+        <w:rPr>
+          <w:rFonts w:ascii="Consolas" w:hAnsi="Consolas"/>
+          <w:lang w:val="es-ES_tradnl"/>
+        </w:rPr>
+      </w:pPr>
+      <w:r>
+        <w:rPr>
+          <w:lang w:val="es-ES_tradnl"/>
+        </w:rPr>
+        <w:tab/>
+      </w:r>
+      <w:r>
+        <w:rPr>
+          <w:lang w:val="es-ES_tradnl"/>
+        </w:rPr>
+        <w:tab/>
+      </w:r>
+      <w:r>
+        <w:rPr>
+          <w:lang w:val="es-ES_tradnl"/>
+        </w:rPr>
+        <w:tab/>
+      </w:r>
+      <w:r>
+        <w:rPr>
+          <w:rFonts w:ascii="Consolas" w:hAnsi="Consolas"/>
+          <w:lang w:val="es-ES_tradnl"/>
+        </w:rPr>
+        <w:t>/</w:t>
+      </w:r>
+      <w:r>
+        <w:rPr>
+          <w:rFonts w:ascii="Consolas" w:hAnsi="Consolas"/>
+          <w:lang w:val="es-ES_tradnl"/>
+        </w:rPr>
+        <w:t>AutoFirma</w:t>
+      </w:r>
+    </w:p>
+    <w:p>
+      <w:pPr>
+        <w:pStyle w:val="Sinespaciado"/>
+        <w:ind w:left="720"/>
+        <w:rPr>
+          <w:lang w:val="es-ES_tradnl"/>
+        </w:rPr>
+      </w:pPr>
+      <w:r>
+        <w:rPr>
+          <w:lang w:val="es-ES_tradnl"/>
+        </w:rPr>
+        <w:tab/>
+      </w:r>
+      <w:r>
+        <w:rPr>
+          <w:lang w:val="es-ES_tradnl"/>
+        </w:rPr>
+        <w:tab/>
+      </w:r>
+      <w:r>
+        <w:rPr>
+          <w:lang w:val="es-ES_tradnl"/>
+        </w:rPr>
+        <w:tab/>
+      </w:r>
+      <w:r>
+        <w:rPr>
+          <w:lang w:val="es-ES_tradnl"/>
+        </w:rPr>
+        <w:tab/>
+      </w:r>
+      <w:r>
+        <w:rPr>
+          <w:rFonts w:ascii="Consolas" w:hAnsi="Consolas"/>
+          <w:lang w:val="es-ES_tradnl"/>
+        </w:rPr>
+        <w:t>copyright</w:t>
+      </w:r>
+      <w:r>
+        <w:rPr>
+          <w:lang w:val="es-ES_tradnl"/>
+        </w:rPr>
+        <w:t xml:space="preserve"> </w:t>
+      </w:r>
+      <w:r>
+        <w:rPr>
+          <w:lang w:val="es-ES_tradnl"/>
+        </w:rPr>
+        <w:t>-&gt; Información sobre la licencia de AutoFirma</w:t>
+      </w:r>
+    </w:p>
+    <w:p>
+      <w:pPr>
+        <w:rPr>
+          <w:lang w:val="es-ES_tradnl"/>
+        </w:rPr>
+      </w:pPr>
+    </w:p>
+    <w:p>
+      <w:pPr>
+        <w:rPr>
+          <w:lang w:val="es-ES_tradnl"/>
+        </w:rPr>
+      </w:pPr>
+      <w:r>
+        <w:rPr>
+          <w:lang w:val="es-ES_tradnl"/>
+        </w:rPr>
+        <w:t xml:space="preserve">Los ficheros dentro de /DEBIAN se </w:t>
+      </w:r>
+      <w:r>
+        <w:rPr>
+          <w:b/>
+          <w:lang w:val="es-ES_tradnl"/>
+        </w:rPr>
+        <w:t>deben</w:t>
+      </w:r>
+      <w:r>
+        <w:rPr>
+          <w:lang w:val="es-ES_tradnl"/>
+        </w:rPr>
+        <w:t xml:space="preserve"> llamar </w:t>
+      </w:r>
+      <w:r>
+        <w:rPr>
+          <w:rFonts w:ascii="Consolas" w:hAnsi="Consolas"/>
+          <w:lang w:val="es-ES_tradnl"/>
+        </w:rPr>
+        <w:t>control</w:t>
+      </w:r>
+      <w:r>
+        <w:rPr>
+          <w:lang w:val="es-ES_tradnl"/>
+        </w:rPr>
+        <w:t xml:space="preserve">, </w:t>
       </w:r>
       <w:proofErr w:type="spellStart"/>
       <w:r>
         <w:rPr>
-          <w:lang w:val="es-ES_tradnl"/>
-        </w:rPr>
-        <w:t>librerias</w:t>
+          <w:rFonts w:ascii="Consolas" w:hAnsi="Consolas"/>
+          <w:lang w:val="es-ES_tradnl"/>
+        </w:rPr>
+        <w:t>postint</w:t>
       </w:r>
       <w:proofErr w:type="spellEnd"/>
       <w:r>
         <w:rPr>
           <w:lang w:val="es-ES_tradnl"/>
         </w:rPr>
-        <w:t xml:space="preserve"> de </w:t>
+        <w:t xml:space="preserve">, </w:t>
       </w:r>
       <w:proofErr w:type="spellStart"/>
       <w:r>
         <w:rPr>
-          <w:lang w:val="es-ES_tradnl"/>
-        </w:rPr>
-        <w:t>autofirma</w:t>
+          <w:rFonts w:ascii="Consolas" w:hAnsi="Consolas"/>
+          <w:lang w:val="es-ES_tradnl"/>
+        </w:rPr>
+        <w:t>postrm</w:t>
       </w:r>
       <w:proofErr w:type="spellEnd"/>
       <w:r>
         <w:rPr>
           <w:lang w:val="es-ES_tradnl"/>
         </w:rPr>
-        <w:t xml:space="preserve"> y el configurador</w:t>
-      </w:r>
-    </w:p>
-    <w:p>
-      <w:pPr>
-        <w:pStyle w:val="NoSpacing"/>
-        <w:ind w:left="1440"/>
-        <w:rPr>
-          <w:lang w:val="en-GB"/>
-        </w:rPr>
-      </w:pPr>
-      <w:r>
-        <w:rPr>
-          <w:lang w:val="en-GB"/>
-        </w:rPr>
-        <w:t>/share</w:t>
-      </w:r>
-    </w:p>
-    <w:p>
-      <w:pPr>
-        <w:pStyle w:val="NoSpacing"/>
-        <w:ind w:left="720"/>
-        <w:rPr>
-          <w:lang w:val="en-GB"/>
-        </w:rPr>
-      </w:pPr>
-      <w:r>
-        <w:rPr>
-          <w:lang w:val="en-GB"/>
-        </w:rPr>
-        <w:tab/>
-      </w:r>
-      <w:r>
-        <w:rPr>
-          <w:lang w:val="en-GB"/>
-        </w:rPr>
-        <w:tab/>
-        <w:t>/applications</w:t>
-      </w:r>
-    </w:p>
-    <w:p>
-      <w:pPr>
-        <w:pStyle w:val="NoSpacing"/>
-        <w:ind w:left="2880"/>
-        <w:rPr>
-          <w:lang w:val="en-GB"/>
-        </w:rPr>
-      </w:pPr>
+        <w:t xml:space="preserve"> y </w:t>
+      </w:r>
       <w:proofErr w:type="spellStart"/>
       <w:r>
         <w:rPr>
-          <w:lang w:val="en-GB"/>
-        </w:rPr>
-        <w:t>Autofirma</w:t>
+          <w:rFonts w:ascii="Consolas" w:hAnsi="Consolas"/>
+          <w:lang w:val="es-ES_tradnl"/>
+        </w:rPr>
+        <w:t>prerm</w:t>
       </w:r>
       <w:proofErr w:type="spellEnd"/>
       <w:r>
         <w:rPr>
-          <w:lang w:val="en-GB"/>
-        </w:rPr>
-        <w:t xml:space="preserve"> -&gt; AutoFirma Properties</w:t>
-      </w:r>
-    </w:p>
-    <w:p>
-      <w:pPr>
-        <w:pStyle w:val="NoSpacing"/>
-        <w:ind w:left="720"/>
-        <w:rPr>
-          <w:lang w:val="en-GB"/>
-        </w:rPr>
-      </w:pPr>
-      <w:r>
-        <w:rPr>
-          <w:lang w:val="en-GB"/>
-        </w:rPr>
-        <w:tab/>
-      </w:r>
-      <w:r>
-        <w:rPr>
-          <w:lang w:val="en-GB"/>
-        </w:rPr>
-        <w:tab/>
-        <w:t>/AutoFirma</w:t>
-      </w:r>
-    </w:p>
-    <w:p>
-      <w:pPr>
-        <w:pStyle w:val="NoSpacing"/>
-        <w:ind w:left="2880"/>
-        <w:rPr>
-          <w:lang w:val="es-ES_tradnl"/>
-        </w:rPr>
-      </w:pPr>
+          <w:lang w:val="es-ES_tradnl"/>
+        </w:rPr>
+        <w:t>, ya que de otra forma Debian no los reconocerí</w:t>
+      </w:r>
+      <w:bookmarkStart w:id="1" w:name="_GoBack"/>
+      <w:bookmarkEnd w:id="1"/>
+      <w:r>
+        <w:rPr>
+          <w:lang w:val="es-ES_tradnl"/>
+        </w:rPr>
+        <w:t>a.</w:t>
+      </w:r>
+    </w:p>
+    <w:p>
+      <w:pPr>
+        <w:rPr>
+          <w:lang w:val="es-ES_tradnl"/>
+        </w:rPr>
+      </w:pPr>
+      <w:r>
+        <w:rPr>
+          <w:b/>
+          <w:lang w:val="es-ES_tradnl"/>
+        </w:rPr>
+        <w:t>No descomprimir el fichero en Window</w:t>
+      </w:r>
+      <w:r>
+        <w:rPr>
+          <w:lang w:val="es-ES_tradnl"/>
+        </w:rPr>
+        <w:t xml:space="preserve">s, ya que los permisos de ejecución se perderán y </w:t>
+      </w:r>
+      <w:r>
+        <w:rPr>
+          <w:lang w:val="es-ES_tradnl"/>
+        </w:rPr>
+        <w:t>será necesario</w:t>
+      </w:r>
+      <w:r>
+        <w:rPr>
+          <w:lang w:val="es-ES_tradnl"/>
+        </w:rPr>
+        <w:t xml:space="preserve"> volver a da</w:t>
+      </w:r>
+      <w:r>
+        <w:rPr>
+          <w:lang w:val="es-ES_tradnl"/>
+        </w:rPr>
+        <w:t>r permisos a cada fichero.</w:t>
+      </w:r>
+    </w:p>
+    <w:p>
+      <w:pPr>
+        <w:rPr>
+          <w:lang w:val="es-ES_tradnl"/>
+        </w:rPr>
+      </w:pPr>
+      <w:r>
+        <w:rPr>
+          <w:lang w:val="es-ES_tradnl"/>
+        </w:rPr>
+        <w:t xml:space="preserve">El instalador funciona indistintamente con Oracle JDK o con </w:t>
+      </w:r>
       <w:proofErr w:type="spellStart"/>
       <w:r>
         <w:rPr>
           <w:lang w:val="es-ES_tradnl"/>
         </w:rPr>
-        <w:t>AutoFirma.svg</w:t>
+        <w:t>OpenJD</w:t>
+      </w:r>
+      <w:r>
+        <w:rPr>
+          <w:lang w:val="es-ES_tradnl"/>
+        </w:rPr>
+        <w:t>K</w:t>
       </w:r>
       <w:proofErr w:type="spellEnd"/>
-    </w:p>
-    <w:p>
-      <w:pPr>
-        <w:pStyle w:val="NoSpacing"/>
-        <w:ind w:left="720"/>
-        <w:rPr>
-          <w:lang w:val="es-ES_tradnl"/>
-        </w:rPr>
-      </w:pPr>
-      <w:r>
-        <w:rPr>
-          <w:lang w:val="es-ES_tradnl"/>
-        </w:rPr>
-        <w:tab/>
-      </w:r>
-      <w:r>
-        <w:rPr>
-          <w:lang w:val="es-ES_tradnl"/>
-        </w:rPr>
-        <w:tab/>
-        <w:t>/</w:t>
+      <w:r>
+        <w:rPr>
+          <w:lang w:val="es-ES_tradnl"/>
+        </w:rPr>
+        <w:t>, pero si se desea restringir a un entorno de ejecución de Java en concreto, e</w:t>
+      </w:r>
+      <w:r>
+        <w:rPr>
+          <w:lang w:val="es-ES_tradnl"/>
+        </w:rPr>
+        <w:t xml:space="preserve">n el fichero </w:t>
+      </w:r>
+      <w:r>
+        <w:rPr>
+          <w:lang w:val="es-ES_tradnl"/>
+        </w:rPr>
+        <w:t>“</w:t>
+      </w:r>
+      <w:r>
+        <w:rPr>
+          <w:lang w:val="es-ES_tradnl"/>
+        </w:rPr>
+        <w:t>control</w:t>
+      </w:r>
+      <w:r>
+        <w:rPr>
+          <w:lang w:val="es-ES_tradnl"/>
+        </w:rPr>
+        <w:t>”</w:t>
+      </w:r>
+      <w:r>
+        <w:rPr>
+          <w:lang w:val="es-ES_tradnl"/>
+        </w:rPr>
+        <w:t xml:space="preserve"> hay que editar la opción </w:t>
       </w:r>
       <w:proofErr w:type="spellStart"/>
       <w:r>
         <w:rPr>
-          <w:lang w:val="es-ES_tradnl"/>
-        </w:rPr>
-        <w:t>doc</w:t>
+          <w:rFonts w:ascii="Consolas" w:hAnsi="Consolas"/>
+          <w:lang w:val="es-ES_tradnl"/>
+        </w:rPr>
+        <w:t>depends</w:t>
       </w:r>
       <w:proofErr w:type="spellEnd"/>
-    </w:p>
-    <w:p>
-      <w:pPr>
-        <w:pStyle w:val="NoSpacing"/>
-        <w:ind w:left="720"/>
-        <w:rPr>
-          <w:lang w:val="es-ES_tradnl"/>
-        </w:rPr>
-      </w:pPr>
-      <w:r>
-        <w:rPr>
-          <w:lang w:val="es-ES_tradnl"/>
-        </w:rPr>
-        <w:tab/>
-      </w:r>
-      <w:r>
-        <w:rPr>
-          <w:lang w:val="es-ES_tradnl"/>
-        </w:rPr>
-        <w:tab/>
-      </w:r>
-      <w:r>
-        <w:rPr>
-          <w:lang w:val="es-ES_tradnl"/>
-        </w:rPr>
-        <w:tab/>
-        <w:t>/AutoFirma</w:t>
-      </w:r>
-    </w:p>
-    <w:p>
-      <w:pPr>
-        <w:pStyle w:val="NoSpacing"/>
-        <w:ind w:left="720"/>
-        <w:rPr>
-          <w:lang w:val="es-ES_tradnl"/>
-        </w:rPr>
-      </w:pPr>
-      <w:r>
-        <w:rPr>
-          <w:lang w:val="es-ES_tradnl"/>
-        </w:rPr>
-        <w:tab/>
-      </w:r>
-      <w:r>
-        <w:rPr>
-          <w:lang w:val="es-ES_tradnl"/>
-        </w:rPr>
-        <w:tab/>
-      </w:r>
-      <w:r>
-        <w:rPr>
-          <w:lang w:val="es-ES_tradnl"/>
-        </w:rPr>
-        <w:tab/>
-      </w:r>
-      <w:r>
-        <w:rPr>
-          <w:lang w:val="es-ES_tradnl"/>
-        </w:rPr>
-        <w:tab/>
-      </w:r>
-      <w:proofErr w:type="gramStart"/>
-      <w:r>
-        <w:rPr>
-          <w:lang w:val="es-ES_tradnl"/>
-        </w:rPr>
-        <w:t>copyright</w:t>
-      </w:r>
-      <w:proofErr w:type="gramEnd"/>
+      <w:r>
+        <w:rPr>
+          <w:lang w:val="es-ES_tradnl"/>
+        </w:rPr>
+        <w:t xml:space="preserve"> en función de la versión</w:t>
+      </w:r>
+      <w:r>
+        <w:rPr>
+          <w:lang w:val="es-ES_tradnl"/>
+        </w:rPr>
+        <w:t xml:space="preserve"> de java</w:t>
+      </w:r>
       <w:r>
         <w:rPr>
           <w:lang w:val="es-ES_tradnl"/>
         </w:rPr>
         <w:t xml:space="preserve"> </w:t>
       </w:r>
-    </w:p>
-    <w:p>
-      <w:pPr>
-        <w:rPr>
-          <w:lang w:val="es-ES_tradnl"/>
-        </w:rPr>
-      </w:pPr>
-      <w:r>
-        <w:rPr>
-          <w:lang w:val="es-ES_tradnl"/>
-        </w:rPr>
-        <w:t xml:space="preserve">Los ficheros dentro de /DEBIAN se </w:t>
-      </w:r>
-      <w:r>
-        <w:rPr>
-          <w:b/>
-          <w:lang w:val="es-ES_tradnl"/>
-        </w:rPr>
-        <w:t>deben</w:t>
-      </w:r>
-      <w:r>
-        <w:rPr>
-          <w:lang w:val="es-ES_tradnl"/>
-        </w:rPr>
-        <w:t xml:space="preserve"> llamar control, </w:t>
-      </w:r>
-      <w:proofErr w:type="spellStart"/>
-      <w:r>
-        <w:rPr>
-          <w:lang w:val="es-ES_tradnl"/>
-        </w:rPr>
-        <w:t>postint</w:t>
-      </w:r>
-      <w:proofErr w:type="spellEnd"/>
-      <w:r>
-        <w:rPr>
-          <w:lang w:val="es-ES_tradnl"/>
-        </w:rPr>
-        <w:t xml:space="preserve">, </w:t>
-      </w:r>
-      <w:proofErr w:type="spellStart"/>
-      <w:r>
-        <w:rPr>
-          <w:lang w:val="es-ES_tradnl"/>
-        </w:rPr>
-        <w:t>postrm</w:t>
-      </w:r>
-      <w:proofErr w:type="spellEnd"/>
-      <w:r>
-        <w:rPr>
-          <w:lang w:val="es-ES_tradnl"/>
-        </w:rPr>
-        <w:t xml:space="preserve"> y </w:t>
-      </w:r>
-      <w:proofErr w:type="spellStart"/>
-      <w:r>
-        <w:rPr>
-          <w:lang w:val="es-ES_tradnl"/>
-        </w:rPr>
-        <w:t>prerm</w:t>
-      </w:r>
-      <w:proofErr w:type="spellEnd"/>
-      <w:r>
-        <w:rPr>
-          <w:lang w:val="es-ES_tradnl"/>
-        </w:rPr>
-        <w:t xml:space="preserve">, ya que de otra forma </w:t>
-      </w:r>
-      <w:proofErr w:type="spellStart"/>
-      <w:r>
-        <w:rPr>
-          <w:lang w:val="es-ES_tradnl"/>
-        </w:rPr>
-        <w:t>Debian</w:t>
-      </w:r>
-      <w:proofErr w:type="spellEnd"/>
-      <w:r>
-        <w:rPr>
-          <w:lang w:val="es-ES_tradnl"/>
-        </w:rPr>
-        <w:t xml:space="preserve"> no los reconocería.</w:t>
-      </w:r>
-    </w:p>
-    <w:p>
-      <w:pPr>
-        <w:rPr>
-          <w:lang w:val="es-ES_tradnl"/>
-        </w:rPr>
-      </w:pPr>
-      <w:r>
-        <w:rPr>
-          <w:b/>
-          <w:lang w:val="es-ES_tradnl"/>
-        </w:rPr>
-        <w:t>No descomprimir el fichero en Window</w:t>
-      </w:r>
-      <w:r>
-        <w:rPr>
-          <w:lang w:val="es-ES_tradnl"/>
-        </w:rPr>
-        <w:t xml:space="preserve">s, ya que los permisos de ejecución se perderán y </w:t>
-      </w:r>
-      <w:r>
-        <w:rPr>
-          <w:lang w:val="es-ES_tradnl"/>
-        </w:rPr>
-        <w:t>será necesario</w:t>
-      </w:r>
-      <w:r>
-        <w:rPr>
-          <w:lang w:val="es-ES_tradnl"/>
-        </w:rPr>
-        <w:t xml:space="preserve"> volver a da</w:t>
-      </w:r>
-      <w:r>
-        <w:rPr>
-          <w:lang w:val="es-ES_tradnl"/>
-        </w:rPr>
-        <w:t>r permisos a cada fichero.</w:t>
-      </w:r>
-    </w:p>
-    <w:p>
-      <w:pPr>
-        <w:rPr>
-          <w:lang w:val="es-ES_tradnl"/>
-        </w:rPr>
-      </w:pPr>
-      <w:r>
-        <w:rPr>
-          <w:lang w:val="es-ES_tradnl"/>
-        </w:rPr>
-        <w:t xml:space="preserve">En el fichero </w:t>
-      </w:r>
-      <w:r>
-        <w:rPr>
-          <w:lang w:val="es-ES_tradnl"/>
-        </w:rPr>
-        <w:t>“</w:t>
-      </w:r>
-      <w:r>
-        <w:rPr>
-          <w:lang w:val="es-ES_tradnl"/>
-        </w:rPr>
-        <w:t>control</w:t>
-      </w:r>
-      <w:r>
-        <w:rPr>
-          <w:lang w:val="es-ES_tradnl"/>
-        </w:rPr>
-        <w:t>”</w:t>
-      </w:r>
-      <w:r>
-        <w:rPr>
-          <w:lang w:val="es-ES_tradnl"/>
-        </w:rPr>
-        <w:t xml:space="preserve"> hay que editar la opción </w:t>
-      </w:r>
-      <w:proofErr w:type="spellStart"/>
-      <w:r>
-        <w:rPr>
-          <w:lang w:val="es-ES_tradnl"/>
-        </w:rPr>
-        <w:t>depends</w:t>
-      </w:r>
-      <w:proofErr w:type="spellEnd"/>
-      <w:r>
-        <w:rPr>
-          <w:lang w:val="es-ES_tradnl"/>
-        </w:rPr>
-        <w:t xml:space="preserve"> en función de la versión</w:t>
-      </w:r>
-      <w:r>
-        <w:rPr>
-          <w:lang w:val="es-ES_tradnl"/>
-        </w:rPr>
-        <w:t xml:space="preserve"> de java</w:t>
-      </w:r>
-      <w:r>
-        <w:rPr>
-          <w:lang w:val="es-ES_tradnl"/>
-        </w:rPr>
-        <w:t xml:space="preserve"> </w:t>
-      </w:r>
       <w:r>
         <w:rPr>
           <w:lang w:val="es-ES_tradnl"/>
@@ -1498,7 +1700,7 @@
     </w:p>
     <w:p>
       <w:pPr>
-        <w:pStyle w:val="ListParagraph"/>
+        <w:pStyle w:val="Prrafodelista"/>
         <w:numPr>
           <w:ilvl w:val="0"/>
           <w:numId w:val="12"/>
@@ -1507,296 +1709,283 @@
           <w:lang w:val="fr-FR"/>
         </w:rPr>
       </w:pPr>
+      <w:r>
+        <w:rPr>
+          <w:lang w:val="fr-FR"/>
+        </w:rPr>
+        <w:t>Para Oracle JDK :</w:t>
+      </w:r>
+    </w:p>
+    <w:p>
+      <w:pPr>
+        <w:pStyle w:val="Prrafodelista"/>
+        <w:numPr>
+          <w:ilvl w:val="1"/>
+          <w:numId w:val="12"/>
+        </w:numPr>
+        <w:rPr>
+          <w:rFonts w:ascii="Consolas" w:hAnsi="Consolas"/>
+          <w:lang w:val="fr-FR"/>
+        </w:rPr>
+      </w:pPr>
       <w:proofErr w:type="spellStart"/>
-      <w:r>
-        <w:rPr>
+      <w:proofErr w:type="gramStart"/>
+      <w:r>
+        <w:rPr>
+          <w:rFonts w:ascii="Consolas" w:hAnsi="Consolas"/>
           <w:lang w:val="fr-FR"/>
         </w:rPr>
+        <w:lastRenderedPageBreak/>
         <w:t>Depends</w:t>
       </w:r>
       <w:proofErr w:type="spellEnd"/>
       <w:r>
         <w:rPr>
+          <w:rFonts w:ascii="Consolas" w:hAnsi="Consolas"/>
           <w:lang w:val="fr-FR"/>
         </w:rPr>
-        <w:t xml:space="preserve">: </w:t>
-      </w:r>
-      <w:r>
-        <w:rPr>
+        <w:t>:</w:t>
+      </w:r>
+      <w:proofErr w:type="gramEnd"/>
+      <w:r>
+        <w:rPr>
+          <w:rFonts w:ascii="Consolas" w:hAnsi="Consolas"/>
           <w:lang w:val="fr-FR"/>
         </w:rPr>
-        <w:t>oracle-java8-installer</w:t>
-      </w:r>
-      <w:r>
-        <w:rPr>
-          <w:lang w:val="fr-FR"/>
-        </w:rPr>
-        <w:t>:</w:t>
-      </w:r>
-      <w:r>
-        <w:rPr>
-          <w:lang w:val="fr-FR"/>
-        </w:rPr>
-        <w:t xml:space="preserve"> </w:t>
-      </w:r>
-      <w:r>
-        <w:rPr>
-          <w:lang w:val="fr-FR"/>
-        </w:rPr>
-        <w:t>(</w:t>
-      </w:r>
-      <w:r>
-        <w:rPr>
-          <w:b/>
-          <w:lang w:val="fr-FR"/>
-        </w:rPr>
-        <w:t xml:space="preserve">Oracle </w:t>
-      </w:r>
-      <w:r>
-        <w:rPr>
-          <w:b/>
-          <w:lang w:val="fr-FR"/>
-        </w:rPr>
-        <w:t>JDK</w:t>
-      </w:r>
-      <w:r>
-        <w:rPr>
-          <w:lang w:val="fr-FR"/>
-        </w:rPr>
-        <w:t xml:space="preserve">) | </w:t>
-      </w:r>
-      <w:r>
-        <w:t>openjdk-8-jre</w:t>
-      </w:r>
-      <w:r>
-        <w:t> </w:t>
-      </w:r>
-      <w:r>
-        <w:t>(</w:t>
-      </w:r>
-      <w:r>
-        <w:rPr>
-          <w:b/>
-        </w:rPr>
-        <w:t>Open JDK</w:t>
-      </w:r>
-      <w:r>
-        <w:t>)</w:t>
-      </w:r>
-    </w:p>
-    <w:p>
-      <w:pPr>
-        <w:rPr>
-          <w:lang w:val="es-ES_tradnl"/>
-        </w:rPr>
-      </w:pPr>
-      <w:r>
-        <w:rPr>
-          <w:lang w:val="es-ES_tradnl"/>
-        </w:rPr>
-        <w:t xml:space="preserve">Adicionalmente, en este fichero se define la información de la aplicación (versión, tamaño, </w:t>
-      </w:r>
-      <w:proofErr w:type="spellStart"/>
-      <w:r>
-        <w:rPr>
-          <w:lang w:val="es-ES_tradnl"/>
-        </w:rPr>
-        <w:t>etc</w:t>
-      </w:r>
-      <w:proofErr w:type="spellEnd"/>
-      <w:r>
-        <w:rPr>
-          <w:lang w:val="es-ES_tradnl"/>
-        </w:rPr>
-        <w:t>).</w:t>
-      </w:r>
-    </w:p>
-    <w:p>
-      <w:pPr>
-        <w:pStyle w:val="Heading1"/>
-        <w:rPr>
-          <w:lang w:val="es-ES_tradnl"/>
-        </w:rPr>
-      </w:pPr>
-      <w:bookmarkStart w:id="1" w:name="_Toc447036265"/>
-      <w:r>
-        <w:rPr>
-          <w:lang w:val="es-ES_tradnl"/>
-        </w:rPr>
-        <w:lastRenderedPageBreak/>
-        <w:t>Generación del instalador (.</w:t>
-      </w:r>
-      <w:proofErr w:type="spellStart"/>
-      <w:r>
-        <w:rPr>
-          <w:lang w:val="es-ES_tradnl"/>
-        </w:rPr>
-        <w:t>deb</w:t>
-      </w:r>
-      <w:proofErr w:type="spellEnd"/>
-      <w:r>
-        <w:rPr>
-          <w:lang w:val="es-ES_tradnl"/>
-        </w:rPr>
-        <w:t>)</w:t>
-      </w:r>
-      <w:bookmarkEnd w:id="1"/>
-    </w:p>
-    <w:p>
-      <w:pPr>
-        <w:rPr>
-          <w:lang w:val="es-ES_tradnl"/>
-        </w:rPr>
-      </w:pPr>
-      <w:r>
-        <w:rPr>
-          <w:lang w:val="es-ES_tradnl"/>
-        </w:rPr>
-        <w:t xml:space="preserve">Es necesario </w:t>
-      </w:r>
-      <w:r>
-        <w:rPr>
-          <w:lang w:val="es-ES_tradnl"/>
-        </w:rPr>
-        <w:t>añadir los .</w:t>
-      </w:r>
-      <w:proofErr w:type="spellStart"/>
-      <w:r>
-        <w:rPr>
-          <w:lang w:val="es-ES_tradnl"/>
-        </w:rPr>
-        <w:t>jar</w:t>
-      </w:r>
-      <w:proofErr w:type="spellEnd"/>
-      <w:r>
-        <w:rPr>
-          <w:lang w:val="es-ES_tradnl"/>
-        </w:rPr>
-        <w:t xml:space="preserve"> de la última versión de </w:t>
-      </w:r>
-      <w:proofErr w:type="spellStart"/>
-      <w:r>
-        <w:rPr>
-          <w:lang w:val="es-ES_tradnl"/>
-        </w:rPr>
-        <w:t>autofirma</w:t>
-      </w:r>
-      <w:proofErr w:type="spellEnd"/>
-      <w:r>
-        <w:rPr>
-          <w:lang w:val="es-ES_tradnl"/>
-        </w:rPr>
-        <w:t xml:space="preserve"> y del configurador </w:t>
-      </w:r>
-      <w:r>
-        <w:rPr>
-          <w:lang w:val="es-ES_tradnl"/>
-        </w:rPr>
-        <w:t xml:space="preserve">al directorio </w:t>
-      </w:r>
-      <w:proofErr w:type="spellStart"/>
-      <w:r>
-        <w:rPr>
-          <w:lang w:val="es-ES_tradnl"/>
-        </w:rPr>
-        <w:t>src</w:t>
-      </w:r>
-      <w:proofErr w:type="spellEnd"/>
-      <w:r>
-        <w:rPr>
-          <w:lang w:val="es-ES_tradnl"/>
-        </w:rPr>
-        <w:t>/</w:t>
-      </w:r>
-      <w:proofErr w:type="spellStart"/>
-      <w:r>
-        <w:rPr>
-          <w:lang w:val="es-ES_tradnl"/>
-        </w:rPr>
-        <w:t>usr</w:t>
-      </w:r>
-      <w:proofErr w:type="spellEnd"/>
-      <w:r>
-        <w:rPr>
-          <w:lang w:val="es-ES_tradnl"/>
-        </w:rPr>
-        <w:t>/</w:t>
-      </w:r>
-      <w:proofErr w:type="spellStart"/>
-      <w:r>
-        <w:rPr>
-          <w:lang w:val="es-ES_tradnl"/>
-        </w:rPr>
-        <w:t>lib</w:t>
-      </w:r>
-      <w:proofErr w:type="spellEnd"/>
-      <w:r>
-        <w:rPr>
-          <w:lang w:val="es-ES_tradnl"/>
-        </w:rPr>
-        <w:t>/AutoFirma antes de generar el instalador con el siguiente nombre:</w:t>
-      </w:r>
-    </w:p>
-    <w:p>
-      <w:pPr>
-        <w:pStyle w:val="ListParagraph"/>
+        <w:t xml:space="preserve"> oracle-java8-installer, libnss3-tools</w:t>
+      </w:r>
+    </w:p>
+    <w:p>
+      <w:pPr>
+        <w:pStyle w:val="Prrafodelista"/>
         <w:numPr>
           <w:ilvl w:val="0"/>
           <w:numId w:val="12"/>
         </w:numPr>
         <w:rPr>
-          <w:lang w:val="es-ES_tradnl"/>
-        </w:rPr>
-      </w:pPr>
-      <w:r>
-        <w:rPr>
-          <w:b/>
-          <w:lang w:val="es-ES_tradnl"/>
-        </w:rPr>
-        <w:t>AutoFirma.jar:</w:t>
-      </w:r>
-      <w:r>
-        <w:rPr>
-          <w:lang w:val="es-ES_tradnl"/>
-        </w:rPr>
-        <w:t xml:space="preserve"> Última versión de </w:t>
+          <w:lang w:val="fr-FR"/>
+        </w:rPr>
+      </w:pPr>
+      <w:r>
+        <w:rPr>
+          <w:lang w:val="fr-FR"/>
+        </w:rPr>
+        <w:t xml:space="preserve">Para </w:t>
       </w:r>
       <w:proofErr w:type="spellStart"/>
       <w:r>
         <w:rPr>
-          <w:lang w:val="es-ES_tradnl"/>
-        </w:rPr>
-        <w:t>autofirma</w:t>
+          <w:lang w:val="fr-FR"/>
+        </w:rPr>
+        <w:t>OpenJDK</w:t>
       </w:r>
       <w:proofErr w:type="spellEnd"/>
       <w:r>
         <w:rPr>
-          <w:lang w:val="es-ES_tradnl"/>
-        </w:rPr>
-        <w:t xml:space="preserve"> (</w:t>
-      </w:r>
-      <w:r>
-        <w:rPr>
-          <w:lang w:val="es-ES_tradnl"/>
-        </w:rPr>
-        <w:t>afirma-simple</w:t>
-      </w:r>
+          <w:lang w:val="fr-FR"/>
+        </w:rPr>
+        <w:t> :</w:t>
+      </w:r>
+    </w:p>
+    <w:p>
+      <w:pPr>
+        <w:pStyle w:val="Prrafodelista"/>
+        <w:numPr>
+          <w:ilvl w:val="1"/>
+          <w:numId w:val="12"/>
+        </w:numPr>
+        <w:rPr>
+          <w:rFonts w:ascii="Consolas" w:hAnsi="Consolas"/>
+          <w:lang w:val="fr-FR"/>
+        </w:rPr>
+      </w:pPr>
+      <w:proofErr w:type="spellStart"/>
+      <w:proofErr w:type="gramStart"/>
+      <w:r>
+        <w:rPr>
+          <w:rFonts w:ascii="Consolas" w:hAnsi="Consolas"/>
+          <w:lang w:val="fr-FR"/>
+        </w:rPr>
+        <w:t>Depends</w:t>
+      </w:r>
+      <w:proofErr w:type="spellEnd"/>
+      <w:r>
+        <w:rPr>
+          <w:rFonts w:ascii="Consolas" w:hAnsi="Consolas"/>
+          <w:lang w:val="fr-FR"/>
+        </w:rPr>
+        <w:t>:</w:t>
+      </w:r>
+      <w:proofErr w:type="gramEnd"/>
+      <w:r>
+        <w:rPr>
+          <w:rFonts w:ascii="Consolas" w:hAnsi="Consolas"/>
+          <w:lang w:val="fr-FR"/>
+        </w:rPr>
+        <w:t xml:space="preserve"> openjdk-8-jre, libnss3-tools</w:t>
+      </w:r>
+    </w:p>
+    <w:p>
+      <w:pPr>
+        <w:rPr>
+          <w:lang w:val="es-ES_tradnl"/>
+        </w:rPr>
+      </w:pPr>
+      <w:r>
+        <w:rPr>
+          <w:lang w:val="es-ES_tradnl"/>
+        </w:rPr>
+        <w:t xml:space="preserve">Adicionalmente, en este fichero se define la información de la aplicación (versión, tamaño, </w:t>
+      </w:r>
+      <w:r>
+        <w:rPr>
+          <w:lang w:val="es-ES_tradnl"/>
+        </w:rPr>
+        <w:t>etc.</w:t>
+      </w:r>
+      <w:r>
+        <w:rPr>
+          <w:lang w:val="es-ES_tradnl"/>
+        </w:rPr>
+        <w:t>).</w:t>
+      </w:r>
+    </w:p>
+    <w:p>
+      <w:pPr>
+        <w:pStyle w:val="Ttulo1"/>
+        <w:rPr>
+          <w:lang w:val="es-ES_tradnl"/>
+        </w:rPr>
+      </w:pPr>
+      <w:bookmarkStart w:id="2" w:name="_Toc486880992"/>
+      <w:r>
+        <w:rPr>
+          <w:lang w:val="es-ES_tradnl"/>
+        </w:rPr>
+        <w:t>Generación del instalador (.</w:t>
+      </w:r>
+      <w:proofErr w:type="spellStart"/>
+      <w:r>
+        <w:rPr>
+          <w:lang w:val="es-ES_tradnl"/>
+        </w:rPr>
+        <w:t>deb</w:t>
+      </w:r>
+      <w:proofErr w:type="spellEnd"/>
       <w:r>
         <w:rPr>
           <w:lang w:val="es-ES_tradnl"/>
         </w:rPr>
         <w:t>)</w:t>
       </w:r>
-      <w:r>
-        <w:rPr>
-          <w:lang w:val="es-ES_tradnl"/>
-        </w:rPr>
-        <w:t>.</w:t>
-      </w:r>
-    </w:p>
-    <w:p>
-      <w:pPr>
-        <w:pStyle w:val="ListParagraph"/>
+      <w:bookmarkEnd w:id="2"/>
+    </w:p>
+    <w:p>
+      <w:pPr>
+        <w:rPr>
+          <w:lang w:val="es-ES_tradnl"/>
+        </w:rPr>
+      </w:pPr>
+      <w:r>
+        <w:rPr>
+          <w:lang w:val="es-ES_tradnl"/>
+        </w:rPr>
+        <w:t xml:space="preserve">Es necesario </w:t>
+      </w:r>
+      <w:r>
+        <w:rPr>
+          <w:lang w:val="es-ES_tradnl"/>
+        </w:rPr>
+        <w:t xml:space="preserve">añadir los </w:t>
+      </w:r>
+      <w:r>
+        <w:rPr>
+          <w:lang w:val="es-ES_tradnl"/>
+        </w:rPr>
+        <w:t>JAR</w:t>
+      </w:r>
+      <w:r>
+        <w:rPr>
+          <w:lang w:val="es-ES_tradnl"/>
+        </w:rPr>
+        <w:t xml:space="preserve"> de la última versión de </w:t>
+      </w:r>
+      <w:r>
+        <w:rPr>
+          <w:lang w:val="es-ES_tradnl"/>
+        </w:rPr>
+        <w:t>AutoFirma</w:t>
+      </w:r>
+      <w:r>
+        <w:rPr>
+          <w:lang w:val="es-ES_tradnl"/>
+        </w:rPr>
+        <w:t xml:space="preserve"> y del configurador </w:t>
+      </w:r>
+      <w:r>
+        <w:rPr>
+          <w:lang w:val="es-ES_tradnl"/>
+        </w:rPr>
+        <w:t xml:space="preserve">al directorio </w:t>
+      </w:r>
+      <w:proofErr w:type="spellStart"/>
+      <w:r>
+        <w:rPr>
+          <w:rFonts w:ascii="Consolas" w:hAnsi="Consolas"/>
+          <w:lang w:val="es-ES_tradnl"/>
+        </w:rPr>
+        <w:t>src</w:t>
+      </w:r>
+      <w:proofErr w:type="spellEnd"/>
+      <w:r>
+        <w:rPr>
+          <w:rFonts w:ascii="Consolas" w:hAnsi="Consolas"/>
+          <w:lang w:val="es-ES_tradnl"/>
+        </w:rPr>
+        <w:t>/</w:t>
+      </w:r>
+      <w:proofErr w:type="spellStart"/>
+      <w:r>
+        <w:rPr>
+          <w:rFonts w:ascii="Consolas" w:hAnsi="Consolas"/>
+          <w:lang w:val="es-ES_tradnl"/>
+        </w:rPr>
+        <w:t>usr</w:t>
+      </w:r>
+      <w:proofErr w:type="spellEnd"/>
+      <w:r>
+        <w:rPr>
+          <w:rFonts w:ascii="Consolas" w:hAnsi="Consolas"/>
+          <w:lang w:val="es-ES_tradnl"/>
+        </w:rPr>
+        <w:t>/</w:t>
+      </w:r>
+      <w:proofErr w:type="spellStart"/>
+      <w:r>
+        <w:rPr>
+          <w:rFonts w:ascii="Consolas" w:hAnsi="Consolas"/>
+          <w:lang w:val="es-ES_tradnl"/>
+        </w:rPr>
+        <w:t>lib</w:t>
+      </w:r>
+      <w:proofErr w:type="spellEnd"/>
+      <w:r>
+        <w:rPr>
+          <w:rFonts w:ascii="Consolas" w:hAnsi="Consolas"/>
+          <w:lang w:val="es-ES_tradnl"/>
+        </w:rPr>
+        <w:t>/</w:t>
+      </w:r>
+      <w:r>
+        <w:rPr>
+          <w:lang w:val="es-ES_tradnl"/>
+        </w:rPr>
+        <w:t>AutoFirma antes de generar el instalador con el siguiente nombre:</w:t>
+      </w:r>
+    </w:p>
+    <w:p>
+      <w:pPr>
+        <w:pStyle w:val="Prrafodelista"/>
         <w:numPr>
           <w:ilvl w:val="0"/>
           <w:numId w:val="12"/>
@@ -1810,6 +1999,62 @@
           <w:b/>
           <w:lang w:val="es-ES_tradnl"/>
         </w:rPr>
+        <w:t>AutoFirma.jar:</w:t>
+      </w:r>
+      <w:r>
+        <w:rPr>
+          <w:lang w:val="es-ES_tradnl"/>
+        </w:rPr>
+        <w:t xml:space="preserve"> Última versión de </w:t>
+      </w:r>
+      <w:r>
+        <w:rPr>
+          <w:lang w:val="es-ES_tradnl"/>
+        </w:rPr>
+        <w:t>AutoFirma</w:t>
+      </w:r>
+      <w:r>
+        <w:rPr>
+          <w:lang w:val="es-ES_tradnl"/>
+        </w:rPr>
+        <w:t xml:space="preserve"> (</w:t>
+      </w:r>
+      <w:r>
+        <w:rPr>
+          <w:rFonts w:ascii="Consolas" w:hAnsi="Consolas"/>
+          <w:lang w:val="es-ES_tradnl"/>
+        </w:rPr>
+        <w:t>afirma-simple</w:t>
+      </w:r>
+      <w:r>
+        <w:rPr>
+          <w:lang w:val="es-ES_tradnl"/>
+        </w:rPr>
+        <w:t>)</w:t>
+      </w:r>
+      <w:r>
+        <w:rPr>
+          <w:lang w:val="es-ES_tradnl"/>
+        </w:rPr>
+        <w:t>.</w:t>
+      </w:r>
+    </w:p>
+    <w:p>
+      <w:pPr>
+        <w:pStyle w:val="Prrafodelista"/>
+        <w:numPr>
+          <w:ilvl w:val="0"/>
+          <w:numId w:val="12"/>
+        </w:numPr>
+        <w:rPr>
+          <w:lang w:val="es-ES_tradnl"/>
+        </w:rPr>
+      </w:pPr>
+      <w:r>
+        <w:rPr>
+          <w:b/>
+          <w:lang w:val="es-ES_tradnl"/>
+        </w:rPr>
         <w:t>AutoFirmaConfigurador.jar</w:t>
       </w:r>
       <w:r>
@@ -1818,52 +2063,54 @@
         </w:rPr>
         <w:t xml:space="preserve">: Última versión del configurador de </w:t>
       </w:r>
+      <w:r>
+        <w:rPr>
+          <w:lang w:val="es-ES_tradnl"/>
+        </w:rPr>
+        <w:t>AutoFirma</w:t>
+      </w:r>
+      <w:r>
+        <w:rPr>
+          <w:lang w:val="es-ES_tradnl"/>
+        </w:rPr>
+        <w:t xml:space="preserve"> (</w:t>
+      </w:r>
+      <w:r>
+        <w:rPr>
+          <w:rFonts w:ascii="Consolas" w:hAnsi="Consolas"/>
+          <w:lang w:val="es-ES_tradnl"/>
+        </w:rPr>
+        <w:t>afirma-</w:t>
+      </w:r>
       <w:proofErr w:type="spellStart"/>
       <w:r>
         <w:rPr>
-          <w:lang w:val="es-ES_tradnl"/>
-        </w:rPr>
-        <w:t>autofirma</w:t>
+          <w:rFonts w:ascii="Consolas" w:hAnsi="Consolas"/>
+          <w:lang w:val="es-ES_tradnl"/>
+        </w:rPr>
+        <w:t>ui</w:t>
       </w:r>
       <w:proofErr w:type="spellEnd"/>
       <w:r>
         <w:rPr>
-          <w:lang w:val="es-ES_tradnl"/>
-        </w:rPr>
-        <w:t xml:space="preserve"> (</w:t>
-      </w:r>
-      <w:r>
-        <w:rPr>
-          <w:lang w:val="es-ES_tradnl"/>
-        </w:rPr>
-        <w:t>afirma-</w:t>
+          <w:rFonts w:ascii="Consolas" w:hAnsi="Consolas"/>
+          <w:lang w:val="es-ES_tradnl"/>
+        </w:rPr>
+        <w:t>-simple-</w:t>
       </w:r>
       <w:proofErr w:type="spellStart"/>
       <w:r>
         <w:rPr>
-          <w:lang w:val="es-ES_tradnl"/>
-        </w:rPr>
-        <w:t>ui</w:t>
+          <w:rFonts w:ascii="Consolas" w:hAnsi="Consolas"/>
+          <w:lang w:val="es-ES_tradnl"/>
+        </w:rPr>
+        <w:t>configurator</w:t>
       </w:r>
       <w:proofErr w:type="spellEnd"/>
       <w:r>
         <w:rPr>
           <w:lang w:val="es-ES_tradnl"/>
         </w:rPr>
-        <w:t>-simple-</w:t>
-      </w:r>
-      <w:proofErr w:type="spellStart"/>
-      <w:r>
-        <w:rPr>
-          <w:lang w:val="es-ES_tradnl"/>
-        </w:rPr>
-        <w:t>configurator</w:t>
-      </w:r>
-      <w:proofErr w:type="spellEnd"/>
-      <w:r>
-        <w:rPr>
-          <w:lang w:val="es-ES_tradnl"/>
-        </w:rPr>
         <w:t>)</w:t>
       </w:r>
       <w:r>
@@ -1886,14 +2133,12 @@
         </w:rPr>
         <w:t xml:space="preserve">Para la generación </w:t>
       </w:r>
-      <w:proofErr w:type="spellStart"/>
-      <w:r>
-        <w:rPr>
-          <w:lang w:val="es-ES_tradnl"/>
-        </w:rPr>
-        <w:t>eneraremos</w:t>
-      </w:r>
-      <w:proofErr w:type="spellEnd"/>
+      <w:r>
+        <w:rPr>
+          <w:lang w:val="es-ES_tradnl"/>
+        </w:rPr>
+        <w:t>crearemos</w:t>
+      </w:r>
       <w:r>
         <w:rPr>
           <w:lang w:val="es-ES_tradnl"/>
@@ -1903,111 +2148,63 @@
     </w:p>
     <w:p>
       <w:pPr>
-        <w:jc w:val="both"/>
-        <w:rPr>
-          <w:rStyle w:val="HTMLTypewriter"/>
-          <w:rFonts w:ascii="Arial" w:eastAsiaTheme="minorHAnsi" w:hAnsi="Arial" w:cs="Arial"/>
+        <w:ind w:firstLine="720"/>
+        <w:rPr>
+          <w:rStyle w:val="MquinadeescribirHTML"/>
+          <w:rFonts w:ascii="Consolas" w:eastAsiaTheme="minorHAnsi" w:hAnsi="Consolas" w:cs="Arial"/>
           <w:bCs/>
           <w:color w:val="1F497D" w:themeColor="text2"/>
           <w:spacing w:val="-3"/>
           <w:sz w:val="22"/>
           <w:szCs w:val="18"/>
           <w:u w:val="single"/>
-          <w:lang w:val="es-ES_tradnl"/>
         </w:rPr>
       </w:pPr>
       <w:proofErr w:type="spellStart"/>
-      <w:proofErr w:type="gramStart"/>
-      <w:r>
-        <w:rPr>
-          <w:rFonts w:ascii="Arial" w:hAnsi="Arial" w:cs="Arial"/>
-          <w:b/>
+      <w:r>
+        <w:rPr>
+          <w:rFonts w:ascii="Consolas" w:hAnsi="Consolas"/>
           <w:bCs/>
-          <w:color w:val="1F497D" w:themeColor="text2"/>
-          <w:spacing w:val="-3"/>
-          <w:szCs w:val="18"/>
-          <w:lang w:val="es-ES_tradnl"/>
         </w:rPr>
         <w:t>fakeroot</w:t>
       </w:r>
       <w:proofErr w:type="spellEnd"/>
-      <w:proofErr w:type="gramEnd"/>
-      <w:r>
-        <w:rPr>
-          <w:rFonts w:ascii="Arial" w:hAnsi="Arial" w:cs="Arial"/>
-          <w:color w:val="1F497D" w:themeColor="text2"/>
-          <w:spacing w:val="-3"/>
-          <w:szCs w:val="18"/>
-          <w:lang w:val="es-ES_tradnl"/>
+      <w:r>
+        <w:rPr>
+          <w:rFonts w:ascii="Consolas" w:hAnsi="Consolas"/>
         </w:rPr>
         <w:t xml:space="preserve"> </w:t>
       </w:r>
       <w:proofErr w:type="spellStart"/>
       <w:r>
         <w:rPr>
-          <w:rFonts w:ascii="Arial" w:hAnsi="Arial" w:cs="Arial"/>
-          <w:b/>
-          <w:color w:val="1F497D" w:themeColor="text2"/>
-          <w:spacing w:val="-3"/>
-          <w:szCs w:val="18"/>
-          <w:lang w:val="es-ES_tradnl"/>
-        </w:rPr>
-        <w:t>dpkg-deb</w:t>
+          <w:rFonts w:ascii="Consolas" w:hAnsi="Consolas"/>
+        </w:rPr>
+        <w:t>dpkg</w:t>
       </w:r>
       <w:proofErr w:type="spellEnd"/>
       <w:r>
         <w:rPr>
-          <w:rFonts w:ascii="Arial" w:hAnsi="Arial" w:cs="Arial"/>
-          <w:b/>
-          <w:color w:val="1F497D" w:themeColor="text2"/>
-          <w:spacing w:val="-3"/>
-          <w:szCs w:val="18"/>
-          <w:lang w:val="es-ES_tradnl"/>
-        </w:rPr>
-        <w:t xml:space="preserve"> </w:t>
-      </w:r>
-      <w:r>
-        <w:rPr>
-          <w:rFonts w:ascii="Arial" w:hAnsi="Arial" w:cs="Arial"/>
-          <w:b/>
-          <w:color w:val="1F497D" w:themeColor="text2"/>
-          <w:spacing w:val="-3"/>
-          <w:szCs w:val="18"/>
-          <w:lang w:val="es-ES_tradnl"/>
+          <w:rFonts w:ascii="Consolas" w:hAnsi="Consolas"/>
+        </w:rPr>
+        <w:t xml:space="preserve">-deb </w:t>
+      </w:r>
+      <w:r>
+        <w:rPr>
+          <w:rFonts w:ascii="Consolas" w:hAnsi="Consolas"/>
         </w:rPr>
         <w:t>--</w:t>
       </w:r>
+      <w:r>
+        <w:rPr>
+          <w:rFonts w:ascii="Consolas" w:hAnsi="Consolas"/>
+        </w:rPr>
+        <w:t xml:space="preserve">build </w:t>
+      </w:r>
       <w:proofErr w:type="spellStart"/>
       <w:r>
         <w:rPr>
-          <w:rFonts w:ascii="Arial" w:hAnsi="Arial" w:cs="Arial"/>
-          <w:b/>
-          <w:color w:val="1F497D" w:themeColor="text2"/>
-          <w:spacing w:val="-3"/>
-          <w:szCs w:val="18"/>
-          <w:lang w:val="es-ES_tradnl"/>
-        </w:rPr>
-        <w:t>build</w:t>
-      </w:r>
-      <w:proofErr w:type="spellEnd"/>
-      <w:r>
-        <w:rPr>
-          <w:rFonts w:ascii="Arial" w:hAnsi="Arial" w:cs="Arial"/>
-          <w:color w:val="1F497D" w:themeColor="text2"/>
-          <w:spacing w:val="-3"/>
-          <w:szCs w:val="18"/>
-          <w:lang w:val="es-ES_tradnl"/>
-        </w:rPr>
-        <w:t xml:space="preserve"> </w:t>
-      </w:r>
-      <w:proofErr w:type="spellStart"/>
-      <w:r>
-        <w:rPr>
-          <w:rFonts w:ascii="Arial" w:hAnsi="Arial" w:cs="Arial"/>
-          <w:color w:val="1F497D" w:themeColor="text2"/>
-          <w:spacing w:val="-3"/>
-          <w:szCs w:val="18"/>
-          <w:lang w:val="es-ES_tradnl"/>
+          <w:rFonts w:ascii="Consolas" w:hAnsi="Consolas"/>
         </w:rPr>
         <w:t>src</w:t>
       </w:r>
@@ -2042,7 +2239,6 @@
           <w:lang w:val="es-ES_tradnl"/>
         </w:rPr>
       </w:pPr>
-      <w:proofErr w:type="gramStart"/>
       <w:r>
         <w:rPr>
           <w:rFonts w:eastAsia="Times New Roman" w:cs="Courier New"/>
@@ -2050,9 +2246,19 @@
           <w:szCs w:val="18"/>
           <w:lang w:val="es-ES_tradnl"/>
         </w:rPr>
-        <w:t>donde</w:t>
-      </w:r>
-      <w:proofErr w:type="gramEnd"/>
+        <w:t xml:space="preserve">donde </w:t>
+      </w:r>
+      <w:proofErr w:type="spellStart"/>
+      <w:r>
+        <w:rPr>
+          <w:rFonts w:ascii="Consolas" w:eastAsia="Times New Roman" w:hAnsi="Consolas" w:cs="Courier New"/>
+          <w:spacing w:val="-3"/>
+          <w:szCs w:val="18"/>
+          <w:lang w:val="es-ES_tradnl"/>
+        </w:rPr>
+        <w:t>src</w:t>
+      </w:r>
+      <w:proofErr w:type="spellEnd"/>
       <w:r>
         <w:rPr>
           <w:rFonts w:eastAsia="Times New Roman" w:cs="Courier New"/>
@@ -2060,56 +2266,47 @@
           <w:szCs w:val="18"/>
           <w:lang w:val="es-ES_tradnl"/>
         </w:rPr>
-        <w:t xml:space="preserve"> </w:t>
-      </w:r>
-      <w:proofErr w:type="spellStart"/>
+        <w:t xml:space="preserve"> es el directorio que contiene los ficheros que deben compilarse en un fichero </w:t>
+      </w:r>
       <w:r>
         <w:rPr>
           <w:rFonts w:eastAsia="Times New Roman" w:cs="Courier New"/>
+          <w:i/>
           <w:spacing w:val="-3"/>
           <w:szCs w:val="18"/>
           <w:lang w:val="es-ES_tradnl"/>
         </w:rPr>
-        <w:t>src</w:t>
-      </w:r>
-      <w:proofErr w:type="spellEnd"/>
+        <w:t>.</w:t>
+      </w:r>
+      <w:proofErr w:type="spellStart"/>
       <w:r>
         <w:rPr>
           <w:rFonts w:eastAsia="Times New Roman" w:cs="Courier New"/>
+          <w:i/>
           <w:spacing w:val="-3"/>
           <w:szCs w:val="18"/>
           <w:lang w:val="es-ES_tradnl"/>
         </w:rPr>
-        <w:t xml:space="preserve"> es el directorio que contiene los ficheros que deben compilarse en un fichero .</w:t>
-      </w:r>
-      <w:proofErr w:type="spellStart"/>
-      <w:r>
-        <w:rPr>
-          <w:rFonts w:eastAsia="Times New Roman" w:cs="Courier New"/>
-          <w:spacing w:val="-3"/>
-          <w:szCs w:val="18"/>
-          <w:lang w:val="es-ES_tradnl"/>
-        </w:rPr>
         <w:t>deb</w:t>
       </w:r>
       <w:proofErr w:type="spellEnd"/>
     </w:p>
     <w:p>
       <w:pPr>
-        <w:pStyle w:val="Heading1"/>
+        <w:pStyle w:val="Ttulo1"/>
         <w:rPr>
           <w:rFonts w:eastAsia="Times New Roman"/>
           <w:lang w:val="es-ES_tradnl"/>
         </w:rPr>
       </w:pPr>
-      <w:bookmarkStart w:id="2" w:name="_Toc447036266"/>
+      <w:bookmarkStart w:id="3" w:name="_Toc486880993"/>
       <w:r>
         <w:rPr>
           <w:lang w:val="es-ES_tradnl"/>
         </w:rPr>
         <w:t>Instalación de la aplicación</w:t>
       </w:r>
-      <w:bookmarkEnd w:id="2"/>
+      <w:bookmarkEnd w:id="3"/>
     </w:p>
     <w:p>
       <w:pPr>
@@ -2138,7 +2335,7 @@
     </w:p>
     <w:p>
       <w:pPr>
-        <w:pStyle w:val="ListParagraph"/>
+        <w:pStyle w:val="Prrafodelista"/>
         <w:numPr>
           <w:ilvl w:val="0"/>
           <w:numId w:val="6"/>
@@ -2156,7 +2353,7 @@
     </w:p>
     <w:p>
       <w:pPr>
-        <w:pStyle w:val="ListParagraph"/>
+        <w:pStyle w:val="Prrafodelista"/>
         <w:numPr>
           <w:ilvl w:val="0"/>
           <w:numId w:val="6"/>
@@ -2169,12 +2366,209 @@
         <w:rPr>
           <w:lang w:val="es-ES_tradnl"/>
         </w:rPr>
-        <w:t xml:space="preserve">Instalación por línea de comandos, ejecutando el siguiente comando: </w:t>
-      </w:r>
-    </w:p>
-    <w:p>
-      <w:pPr>
-        <w:ind w:left="720"/>
+        <w:t xml:space="preserve">Instalación por línea de comandos, ejecutando </w:t>
+      </w:r>
+      <w:r>
+        <w:rPr>
+          <w:lang w:val="es-ES_tradnl"/>
+        </w:rPr>
+        <w:t xml:space="preserve">uno de los </w:t>
+      </w:r>
+      <w:r>
+        <w:rPr>
+          <w:lang w:val="es-ES_tradnl"/>
+        </w:rPr>
+        <w:t>siguiente</w:t>
+      </w:r>
+      <w:r>
+        <w:rPr>
+          <w:lang w:val="es-ES_tradnl"/>
+        </w:rPr>
+        <w:t>s</w:t>
+      </w:r>
+      <w:r>
+        <w:rPr>
+          <w:lang w:val="es-ES_tradnl"/>
+        </w:rPr>
+        <w:t xml:space="preserve"> comando</w:t>
+      </w:r>
+      <w:r>
+        <w:rPr>
+          <w:lang w:val="es-ES_tradnl"/>
+        </w:rPr>
+        <w:t>s</w:t>
+      </w:r>
+      <w:r>
+        <w:rPr>
+          <w:lang w:val="es-ES_tradnl"/>
+        </w:rPr>
+        <w:t xml:space="preserve"> (se supone que </w:t>
+      </w:r>
+      <w:proofErr w:type="spellStart"/>
+      <w:r>
+        <w:rPr>
+          <w:lang w:val="es-ES_tradnl"/>
+        </w:rPr>
+        <w:t>el</w:t>
+      </w:r>
+      <w:proofErr w:type="spellEnd"/>
+      <w:r>
+        <w:rPr>
+          <w:lang w:val="es-ES_tradnl"/>
+        </w:rPr>
+        <w:t xml:space="preserve"> </w:t>
+      </w:r>
+      <w:r>
+        <w:rPr>
+          <w:i/>
+          <w:lang w:val="es-ES_tradnl"/>
+        </w:rPr>
+        <w:t>.</w:t>
+      </w:r>
+      <w:proofErr w:type="spellStart"/>
+      <w:r>
+        <w:rPr>
+          <w:i/>
+          <w:lang w:val="es-ES_tradnl"/>
+        </w:rPr>
+        <w:t>deb</w:t>
+      </w:r>
+      <w:proofErr w:type="spellEnd"/>
+      <w:r>
+        <w:rPr>
+          <w:lang w:val="es-ES_tradnl"/>
+        </w:rPr>
+        <w:t xml:space="preserve"> generado se llama </w:t>
+      </w:r>
+      <w:proofErr w:type="spellStart"/>
+      <w:r>
+        <w:rPr>
+          <w:rFonts w:ascii="Consolas" w:hAnsi="Consolas"/>
+          <w:lang w:val="es-ES"/>
+        </w:rPr>
+        <w:t>src.deb</w:t>
+      </w:r>
+      <w:proofErr w:type="spellEnd"/>
+      <w:r>
+        <w:rPr>
+          <w:lang w:val="es-ES_tradnl"/>
+        </w:rPr>
+        <w:t>, si bien es conveniente darle un nombre distinto para su distribución)</w:t>
+      </w:r>
+      <w:r>
+        <w:rPr>
+          <w:lang w:val="es-ES_tradnl"/>
+        </w:rPr>
+        <w:t xml:space="preserve">: </w:t>
+      </w:r>
+    </w:p>
+    <w:p>
+      <w:pPr>
+        <w:ind w:left="1440"/>
+        <w:rPr>
+          <w:rFonts w:ascii="Consolas" w:hAnsi="Consolas"/>
+          <w:lang w:val="es-ES"/>
+        </w:rPr>
+      </w:pPr>
+      <w:r>
+        <w:rPr>
+          <w:rFonts w:ascii="Consolas" w:hAnsi="Consolas"/>
+          <w:lang w:val="es-ES"/>
+        </w:rPr>
+        <w:t xml:space="preserve">sudo </w:t>
+      </w:r>
+      <w:proofErr w:type="spellStart"/>
+      <w:r>
+        <w:rPr>
+          <w:rFonts w:ascii="Consolas" w:hAnsi="Consolas"/>
+          <w:lang w:val="es-ES"/>
+        </w:rPr>
+        <w:t>dpkg</w:t>
+      </w:r>
+      <w:proofErr w:type="spellEnd"/>
+      <w:r>
+        <w:rPr>
+          <w:rFonts w:ascii="Consolas" w:hAnsi="Consolas"/>
+          <w:lang w:val="es-ES"/>
+        </w:rPr>
+        <w:t xml:space="preserve"> -i </w:t>
+      </w:r>
+      <w:proofErr w:type="spellStart"/>
+      <w:r>
+        <w:rPr>
+          <w:rFonts w:ascii="Consolas" w:hAnsi="Consolas"/>
+          <w:lang w:val="es-ES"/>
+        </w:rPr>
+        <w:t>src.deb</w:t>
+      </w:r>
+      <w:proofErr w:type="spellEnd"/>
+    </w:p>
+    <w:p>
+      <w:pPr>
+        <w:ind w:left="1440"/>
+        <w:rPr>
+          <w:rFonts w:eastAsia="Times New Roman" w:cs="Courier New"/>
+          <w:spacing w:val="-3"/>
+          <w:szCs w:val="18"/>
+          <w:lang w:val="es-ES_tradnl"/>
+        </w:rPr>
+      </w:pPr>
+      <w:r>
+        <w:rPr>
+          <w:rFonts w:ascii="Consolas" w:hAnsi="Consolas"/>
+          <w:lang w:val="es-ES"/>
+        </w:rPr>
+        <w:t xml:space="preserve">sudo </w:t>
+      </w:r>
+      <w:proofErr w:type="spellStart"/>
+      <w:r>
+        <w:rPr>
+          <w:rFonts w:ascii="Consolas" w:hAnsi="Consolas"/>
+          <w:lang w:val="es-ES"/>
+        </w:rPr>
+        <w:t>apt-get</w:t>
+      </w:r>
+      <w:proofErr w:type="spellEnd"/>
+      <w:r>
+        <w:rPr>
+          <w:rFonts w:ascii="Consolas" w:hAnsi="Consolas"/>
+          <w:lang w:val="es-ES"/>
+        </w:rPr>
+        <w:t xml:space="preserve"> –f</w:t>
+      </w:r>
+      <w:r>
+        <w:rPr>
+          <w:rFonts w:ascii="Consolas" w:hAnsi="Consolas"/>
+          <w:lang w:val="es-ES"/>
+        </w:rPr>
+        <w:t xml:space="preserve"> </w:t>
+      </w:r>
+      <w:proofErr w:type="spellStart"/>
+      <w:r>
+        <w:rPr>
+          <w:rFonts w:ascii="Consolas" w:hAnsi="Consolas"/>
+          <w:lang w:val="es-ES"/>
+        </w:rPr>
+        <w:t>install</w:t>
+      </w:r>
+      <w:proofErr w:type="spellEnd"/>
+      <w:r>
+        <w:rPr>
+          <w:rFonts w:ascii="Consolas" w:hAnsi="Consolas"/>
+          <w:lang w:val="es-ES"/>
+        </w:rPr>
+        <w:t xml:space="preserve"> </w:t>
+      </w:r>
+      <w:proofErr w:type="spellStart"/>
+      <w:r>
+        <w:rPr>
+          <w:rFonts w:ascii="Consolas" w:hAnsi="Consolas"/>
+          <w:lang w:val="es-ES"/>
+        </w:rPr>
+        <w:t>src.deb</w:t>
+      </w:r>
+      <w:proofErr w:type="spellEnd"/>
+      <w:r>
         <w:rPr>
           <w:rFonts w:ascii="Arial" w:hAnsi="Arial" w:cs="Arial"/>
           <w:b/>
@@ -2183,194 +2577,27 @@
           <w:szCs w:val="18"/>
           <w:lang w:val="es-ES"/>
         </w:rPr>
-      </w:pPr>
-      <w:proofErr w:type="gramStart"/>
-      <w:r>
-        <w:rPr>
-          <w:rFonts w:ascii="Arial" w:hAnsi="Arial" w:cs="Arial"/>
-          <w:b/>
-          <w:color w:val="1F497D" w:themeColor="text2"/>
-          <w:spacing w:val="-3"/>
-          <w:szCs w:val="18"/>
-          <w:lang w:val="es-ES"/>
-        </w:rPr>
-        <w:t>sudo</w:t>
-      </w:r>
-      <w:proofErr w:type="gramEnd"/>
-      <w:r>
-        <w:rPr>
-          <w:rFonts w:ascii="Arial" w:hAnsi="Arial" w:cs="Arial"/>
-          <w:b/>
-          <w:color w:val="1F497D" w:themeColor="text2"/>
-          <w:spacing w:val="-3"/>
-          <w:szCs w:val="18"/>
-          <w:lang w:val="es-ES"/>
-        </w:rPr>
         <w:t xml:space="preserve"> </w:t>
       </w:r>
-      <w:proofErr w:type="spellStart"/>
-      <w:r>
-        <w:rPr>
-          <w:rFonts w:ascii="Arial" w:hAnsi="Arial" w:cs="Arial"/>
-          <w:b/>
-          <w:color w:val="1F497D" w:themeColor="text2"/>
-          <w:spacing w:val="-3"/>
-          <w:szCs w:val="18"/>
-          <w:lang w:val="es-ES"/>
-        </w:rPr>
-        <w:t>dpkg</w:t>
-      </w:r>
-      <w:proofErr w:type="spellEnd"/>
-      <w:r>
-        <w:rPr>
-          <w:rFonts w:ascii="Arial" w:hAnsi="Arial" w:cs="Arial"/>
-          <w:b/>
-          <w:color w:val="1F497D" w:themeColor="text2"/>
-          <w:spacing w:val="-3"/>
-          <w:szCs w:val="18"/>
-          <w:lang w:val="es-ES"/>
-        </w:rPr>
-        <w:t xml:space="preserve"> -i </w:t>
-      </w:r>
-      <w:proofErr w:type="spellStart"/>
-      <w:r>
-        <w:rPr>
-          <w:rFonts w:ascii="Arial" w:hAnsi="Arial" w:cs="Arial"/>
-          <w:b/>
-          <w:color w:val="1F497D" w:themeColor="text2"/>
-          <w:spacing w:val="-3"/>
-          <w:szCs w:val="18"/>
-          <w:lang w:val="es-ES"/>
-        </w:rPr>
-        <w:t>src.deb</w:t>
-      </w:r>
-      <w:proofErr w:type="spellEnd"/>
-    </w:p>
-    <w:p>
-      <w:pPr>
-        <w:ind w:left="720"/>
+      <w:r>
         <w:rPr>
           <w:rFonts w:eastAsia="Times New Roman" w:cs="Courier New"/>
           <w:spacing w:val="-3"/>
           <w:szCs w:val="18"/>
           <w:lang w:val="es-ES_tradnl"/>
         </w:rPr>
-      </w:pPr>
-      <w:proofErr w:type="gramStart"/>
-      <w:r>
-        <w:rPr>
-          <w:rFonts w:ascii="Arial" w:hAnsi="Arial" w:cs="Arial"/>
-          <w:b/>
-          <w:color w:val="1F497D" w:themeColor="text2"/>
-          <w:spacing w:val="-3"/>
-          <w:szCs w:val="18"/>
-          <w:lang w:val="es-ES_tradnl"/>
-        </w:rPr>
-        <w:t>sudo</w:t>
-      </w:r>
-      <w:proofErr w:type="gramEnd"/>
-      <w:r>
-        <w:rPr>
-          <w:rFonts w:ascii="Arial" w:hAnsi="Arial" w:cs="Arial"/>
-          <w:b/>
-          <w:color w:val="1F497D" w:themeColor="text2"/>
-          <w:spacing w:val="-3"/>
-          <w:szCs w:val="18"/>
-          <w:lang w:val="es-ES_tradnl"/>
-        </w:rPr>
-        <w:t xml:space="preserve"> </w:t>
-      </w:r>
-      <w:proofErr w:type="spellStart"/>
-      <w:r>
-        <w:rPr>
-          <w:rFonts w:ascii="Arial" w:hAnsi="Arial" w:cs="Arial"/>
-          <w:b/>
-          <w:color w:val="1F497D" w:themeColor="text2"/>
-          <w:spacing w:val="-3"/>
-          <w:szCs w:val="18"/>
-          <w:lang w:val="es-ES_tradnl"/>
-        </w:rPr>
-        <w:t>apt-get</w:t>
-      </w:r>
-      <w:proofErr w:type="spellEnd"/>
-      <w:r>
-        <w:rPr>
-          <w:rFonts w:ascii="Arial" w:hAnsi="Arial" w:cs="Arial"/>
-          <w:b/>
-          <w:color w:val="1F497D" w:themeColor="text2"/>
-          <w:spacing w:val="-3"/>
-          <w:szCs w:val="18"/>
-          <w:lang w:val="es-ES_tradnl"/>
-        </w:rPr>
-        <w:t xml:space="preserve"> </w:t>
-      </w:r>
-      <w:r>
-        <w:rPr>
-          <w:rFonts w:ascii="Arial" w:hAnsi="Arial" w:cs="Arial"/>
-          <w:b/>
-          <w:color w:val="1F497D" w:themeColor="text2"/>
-          <w:spacing w:val="-3"/>
-          <w:szCs w:val="18"/>
-          <w:lang w:val="es-ES_tradnl"/>
-        </w:rPr>
-        <w:t>–f</w:t>
-      </w:r>
-      <w:bookmarkStart w:id="3" w:name="_GoBack"/>
-      <w:bookmarkEnd w:id="3"/>
-      <w:r>
-        <w:rPr>
-          <w:rFonts w:ascii="Arial" w:hAnsi="Arial" w:cs="Arial"/>
-          <w:b/>
-          <w:color w:val="1F497D" w:themeColor="text2"/>
-          <w:spacing w:val="-3"/>
-          <w:szCs w:val="18"/>
-          <w:lang w:val="es-ES_tradnl"/>
-        </w:rPr>
-        <w:t xml:space="preserve"> </w:t>
-      </w:r>
-      <w:proofErr w:type="spellStart"/>
-      <w:r>
-        <w:rPr>
-          <w:rFonts w:ascii="Arial" w:hAnsi="Arial" w:cs="Arial"/>
-          <w:b/>
-          <w:color w:val="1F497D" w:themeColor="text2"/>
-          <w:spacing w:val="-3"/>
-          <w:szCs w:val="18"/>
-          <w:lang w:val="es-ES_tradnl"/>
-        </w:rPr>
-        <w:t>install</w:t>
-      </w:r>
-      <w:proofErr w:type="spellEnd"/>
-      <w:r>
-        <w:rPr>
-          <w:rFonts w:ascii="Arial" w:hAnsi="Arial" w:cs="Arial"/>
-          <w:b/>
-          <w:color w:val="1F497D" w:themeColor="text2"/>
-          <w:spacing w:val="-3"/>
-          <w:szCs w:val="18"/>
-          <w:lang w:val="es-ES_tradnl"/>
-        </w:rPr>
-        <w:t xml:space="preserve"> </w:t>
-      </w:r>
-      <w:r>
-        <w:rPr>
-          <w:rFonts w:eastAsia="Times New Roman" w:cs="Courier New"/>
-          <w:spacing w:val="-3"/>
-          <w:szCs w:val="18"/>
-          <w:lang w:val="es-ES_tradnl"/>
-        </w:rPr>
         <w:t>(en caso de no estar instaladas las dependencias)</w:t>
       </w:r>
     </w:p>
     <w:p>
       <w:pPr>
-        <w:pStyle w:val="Heading1"/>
+        <w:pStyle w:val="Ttulo1"/>
         <w:rPr>
           <w:rFonts w:eastAsia="Times New Roman"/>
           <w:lang w:val="es-ES_tradnl"/>
         </w:rPr>
       </w:pPr>
-      <w:bookmarkStart w:id="4" w:name="_Toc447036267"/>
+      <w:bookmarkStart w:id="4" w:name="_Toc486880994"/>
       <w:r>
         <w:rPr>
           <w:rFonts w:eastAsia="Times New Roman"/>
@@ -2416,9 +2643,30 @@
           <w:szCs w:val="18"/>
           <w:lang w:val="es-ES_tradnl"/>
         </w:rPr>
-        <w:t>Para realizar la desinstalación de un fichero .</w:t>
+        <w:t xml:space="preserve">Para realizar la desinstalación de un fichero </w:t>
+      </w:r>
+      <w:r>
+        <w:rPr>
+          <w:rFonts w:eastAsia="Times New Roman" w:cs="Courier New"/>
+          <w:i/>
+          <w:spacing w:val="-3"/>
+          <w:szCs w:val="18"/>
+          <w:lang w:val="es-ES_tradnl"/>
+        </w:rPr>
+        <w:t>.</w:t>
       </w:r>
       <w:proofErr w:type="spellStart"/>
+      <w:r>
+        <w:rPr>
+          <w:rFonts w:eastAsia="Times New Roman" w:cs="Courier New"/>
+          <w:i/>
+          <w:spacing w:val="-3"/>
+          <w:szCs w:val="18"/>
+          <w:lang w:val="es-ES_tradnl"/>
+        </w:rPr>
+        <w:t>deb</w:t>
+      </w:r>
+      <w:proofErr w:type="spellEnd"/>
       <w:r>
         <w:rPr>
           <w:rFonts w:eastAsia="Times New Roman" w:cs="Courier New"/>
@@ -2426,9 +2674,8 @@
           <w:szCs w:val="18"/>
           <w:lang w:val="es-ES_tradnl"/>
         </w:rPr>
-        <w:t>deb</w:t>
-      </w:r>
-      <w:proofErr w:type="spellEnd"/>
+        <w:t xml:space="preserve"> en el sistema hay que </w:t>
+      </w:r>
       <w:r>
         <w:rPr>
           <w:rFonts w:eastAsia="Times New Roman" w:cs="Courier New"/>
@@ -2436,9 +2683,8 @@
           <w:szCs w:val="18"/>
           <w:lang w:val="es-ES_tradnl"/>
         </w:rPr>
-        <w:t xml:space="preserve"> en el sistema hay que </w:t>
-      </w:r>
-      <w:proofErr w:type="spellStart"/>
+        <w:t>escribir</w:t>
+      </w:r>
       <w:r>
         <w:rPr>
           <w:rFonts w:eastAsia="Times New Roman" w:cs="Courier New"/>
@@ -2446,60 +2692,34 @@
           <w:szCs w:val="18"/>
           <w:lang w:val="es-ES_tradnl"/>
         </w:rPr>
-        <w:t>escrbir</w:t>
+        <w:t xml:space="preserve"> el siguiente comando en la consola (requiere permisos de administración)</w:t>
+      </w:r>
+    </w:p>
+    <w:p>
+      <w:pPr>
+        <w:ind w:firstLine="720"/>
+        <w:rPr>
+          <w:rFonts w:ascii="Consolas" w:hAnsi="Consolas"/>
+        </w:rPr>
+      </w:pPr>
+      <w:proofErr w:type="spellStart"/>
+      <w:r>
+        <w:rPr>
+          <w:rFonts w:ascii="Consolas" w:hAnsi="Consolas"/>
+        </w:rPr>
+        <w:t>sudo</w:t>
       </w:r>
       <w:proofErr w:type="spellEnd"/>
       <w:r>
         <w:rPr>
-          <w:rFonts w:eastAsia="Times New Roman" w:cs="Courier New"/>
-          <w:spacing w:val="-3"/>
-          <w:szCs w:val="18"/>
-          <w:lang w:val="es-ES_tradnl"/>
-        </w:rPr>
-        <w:t xml:space="preserve"> el siguiente comando en la consola (requiere permisos de administración)</w:t>
-      </w:r>
-    </w:p>
-    <w:p>
-      <w:pPr>
-        <w:jc w:val="both"/>
-        <w:rPr>
-          <w:rFonts w:ascii="Arial" w:hAnsi="Arial" w:cs="Arial"/>
-          <w:b/>
-          <w:color w:val="1F497D" w:themeColor="text2"/>
-        </w:rPr>
-      </w:pPr>
+          <w:rFonts w:ascii="Consolas" w:hAnsi="Consolas"/>
+        </w:rPr>
+        <w:t xml:space="preserve"> apt-get remove --purge </w:t>
+      </w:r>
       <w:proofErr w:type="spellStart"/>
-      <w:proofErr w:type="gramStart"/>
-      <w:r>
-        <w:rPr>
-          <w:rFonts w:ascii="Arial" w:hAnsi="Arial" w:cs="Arial"/>
-          <w:b/>
-          <w:color w:val="1F497D" w:themeColor="text2"/>
-          <w:spacing w:val="-3"/>
-          <w:szCs w:val="18"/>
-        </w:rPr>
-        <w:t>sudo</w:t>
-      </w:r>
-      <w:proofErr w:type="spellEnd"/>
-      <w:proofErr w:type="gramEnd"/>
-      <w:r>
-        <w:rPr>
-          <w:rFonts w:ascii="Arial" w:hAnsi="Arial" w:cs="Arial"/>
-          <w:b/>
-          <w:color w:val="1F497D" w:themeColor="text2"/>
-          <w:spacing w:val="-3"/>
-          <w:szCs w:val="18"/>
-        </w:rPr>
-        <w:t xml:space="preserve"> apt-get remove --purge </w:t>
-      </w:r>
-      <w:proofErr w:type="spellStart"/>
-      <w:r>
-        <w:rPr>
-          <w:rFonts w:ascii="Arial" w:hAnsi="Arial" w:cs="Arial"/>
-          <w:b/>
-          <w:color w:val="1F497D" w:themeColor="text2"/>
-          <w:spacing w:val="-3"/>
-          <w:szCs w:val="18"/>
+      <w:r>
+        <w:rPr>
+          <w:rFonts w:ascii="Consolas" w:hAnsi="Consolas"/>
         </w:rPr>
         <w:t>autofirma</w:t>
       </w:r>
@@ -2537,12 +2757,32 @@
       <w:proofErr w:type="spellStart"/>
       <w:r>
         <w:rPr>
+          <w:rFonts w:ascii="Consolas" w:eastAsia="Times New Roman" w:hAnsi="Consolas" w:cs="Courier New"/>
+          <w:spacing w:val="-3"/>
+          <w:szCs w:val="18"/>
+          <w:lang w:val="es-ES_tradnl"/>
+        </w:rPr>
+        <w:lastRenderedPageBreak/>
+        <w:t>a</w:t>
+      </w:r>
+      <w:r>
+        <w:rPr>
+          <w:rFonts w:ascii="Consolas" w:eastAsia="Times New Roman" w:hAnsi="Consolas" w:cs="Courier New"/>
+          <w:spacing w:val="-3"/>
+          <w:szCs w:val="18"/>
+          <w:lang w:val="es-ES_tradnl"/>
+        </w:rPr>
+        <w:t>utofirma</w:t>
+      </w:r>
+      <w:proofErr w:type="spellEnd"/>
+      <w:r>
+        <w:rPr>
           <w:rFonts w:eastAsia="Times New Roman" w:cs="Courier New"/>
           <w:spacing w:val="-3"/>
           <w:szCs w:val="18"/>
           <w:lang w:val="es-ES_tradnl"/>
         </w:rPr>
-        <w:t>A</w:t>
+        <w:t xml:space="preserve"> es el nombre del paquete con el que se ha instalado en la aplicación, dicho nombre viene definido en el fichero control </w:t>
       </w:r>
       <w:r>
         <w:rPr>
@@ -2551,41 +2791,22 @@
           <w:szCs w:val="18"/>
           <w:lang w:val="es-ES_tradnl"/>
         </w:rPr>
-        <w:t>utofirma</w:t>
-      </w:r>
-      <w:proofErr w:type="spellEnd"/>
-      <w:r>
-        <w:rPr>
-          <w:rFonts w:eastAsia="Times New Roman" w:cs="Courier New"/>
+        <w:t xml:space="preserve">dentro de </w:t>
+      </w:r>
+      <w:proofErr w:type="spellStart"/>
+      <w:r>
+        <w:rPr>
+          <w:rFonts w:ascii="Consolas" w:eastAsia="Times New Roman" w:hAnsi="Consolas" w:cs="Courier New"/>
           <w:spacing w:val="-3"/>
           <w:szCs w:val="18"/>
           <w:lang w:val="es-ES_tradnl"/>
         </w:rPr>
-        <w:t xml:space="preserve"> es el nombre del paquete con el que se ha instalado en la aplicación, dicho nombre viene definido en el fichero control </w:t>
-      </w:r>
-      <w:r>
-        <w:rPr>
-          <w:rFonts w:eastAsia="Times New Roman" w:cs="Courier New"/>
-          <w:spacing w:val="-3"/>
-          <w:szCs w:val="18"/>
-          <w:lang w:val="es-ES_tradnl"/>
-        </w:rPr>
-        <w:t xml:space="preserve">dentro de </w:t>
-      </w:r>
-      <w:proofErr w:type="spellStart"/>
-      <w:r>
-        <w:rPr>
-          <w:rFonts w:eastAsia="Times New Roman" w:cs="Courier New"/>
-          <w:spacing w:val="-3"/>
-          <w:szCs w:val="18"/>
-          <w:lang w:val="es-ES_tradnl"/>
-        </w:rPr>
         <w:t>src</w:t>
       </w:r>
       <w:proofErr w:type="spellEnd"/>
       <w:r>
         <w:rPr>
-          <w:rFonts w:eastAsia="Times New Roman" w:cs="Courier New"/>
+          <w:rFonts w:ascii="Consolas" w:eastAsia="Times New Roman" w:hAnsi="Consolas" w:cs="Courier New"/>
           <w:spacing w:val="-3"/>
           <w:szCs w:val="18"/>
           <w:lang w:val="es-ES_tradnl"/>
@@ -2635,7 +2856,7 @@
 </file>
 
 <file path=word/endnotes.xml><?xml version="1.0" encoding="utf-8"?>
-<w:endnotes xmlns:wpc="http://schemas.microsoft.com/office/word/2010/wordprocessingCanvas" xmlns:mc="http://schemas.openxmlformats.org/markup-compatibility/2006" xmlns:o="urn:schemas-microsoft-com:office:office" xmlns:r="http://schemas.openxmlformats.org/officeDocument/2006/relationships" xmlns:m="http://schemas.openxmlformats.org/officeDocument/2006/math" xmlns:v="urn:schemas-microsoft-com:vml" xmlns:wp14="http://schemas.microsoft.com/office/word/2010/wordprocessingDrawing" xmlns:wp="http://schemas.openxmlformats.org/drawingml/2006/wordprocessingDrawing" xmlns:w10="urn:schemas-microsoft-com:office:word" xmlns:w="http://schemas.openxmlformats.org/wordprocessingml/2006/main" xmlns:w14="http://schemas.microsoft.com/office/word/2010/wordml" xmlns:w15="http://schemas.microsoft.com/office/word/2012/wordml" xmlns:wpg="http://schemas.microsoft.com/office/word/2010/wordprocessingGroup" xmlns:wpi="http://schemas.microsoft.com/office/word/2010/wordprocessingInk" xmlns:wne="http://schemas.microsoft.com/office/word/2006/wordml" xmlns:wps="http://schemas.microsoft.com/office/word/2010/wordprocessingShape" mc:Ignorable="w14 w15 wp14">
+<w:endnotes xmlns:wpc="http://schemas.microsoft.com/office/word/2010/wordprocessingCanvas" xmlns:cx="http://schemas.microsoft.com/office/drawing/2014/chartex" xmlns:cx1="http://schemas.microsoft.com/office/drawing/2015/9/8/chartex" xmlns:cx2="http://schemas.microsoft.com/office/drawing/2015/10/21/chartex" xmlns:cx3="http://schemas.microsoft.com/office/drawing/2016/5/9/chartex" xmlns:cx4="http://schemas.microsoft.com/office/drawing/2016/5/10/chartex" xmlns:cx5="http://schemas.microsoft.com/office/drawing/2016/5/11/chartex" xmlns:cx6="http://schemas.microsoft.com/office/drawing/2016/5/12/chartex" xmlns:cx7="http://schemas.microsoft.com/office/drawing/2016/5/13/chartex" xmlns:cx8="http://schemas.microsoft.com/office/drawing/2016/5/14/chartex" xmlns:mc="http://schemas.openxmlformats.org/markup-compatibility/2006" xmlns:aink="http://schemas.microsoft.com/office/drawing/2016/ink" xmlns:am3d="http://schemas.microsoft.com/office/drawing/2017/model3d" xmlns:o="urn:schemas-microsoft-com:office:office" xmlns:r="http://schemas.openxmlformats.org/officeDocument/2006/relationships" xmlns:m="http://schemas.openxmlformats.org/officeDocument/2006/math" xmlns:v="urn:schemas-microsoft-com:vml" xmlns:wp14="http://schemas.microsoft.com/office/word/2010/wordprocessingDrawing" xmlns:wp="http://schemas.openxmlformats.org/drawingml/2006/wordprocessingDrawing" xmlns:w10="urn:schemas-microsoft-com:office:word" xmlns:w="http://schemas.openxmlformats.org/wordprocessingml/2006/main" xmlns:w14="http://schemas.microsoft.com/office/word/2010/wordml" xmlns:w15="http://schemas.microsoft.com/office/word/2012/wordml" xmlns:w16cid="http://schemas.microsoft.com/office/word/2016/wordml/cid" xmlns:w16se="http://schemas.microsoft.com/office/word/2015/wordml/symex" xmlns:wpg="http://schemas.microsoft.com/office/word/2010/wordprocessingGroup" xmlns:wpi="http://schemas.microsoft.com/office/word/2010/wordprocessingInk" xmlns:wne="http://schemas.microsoft.com/office/word/2006/wordml" xmlns:wps="http://schemas.microsoft.com/office/word/2010/wordprocessingShape" mc:Ignorable="w14 w15 w16se w16cid wp14">
   <w:endnote w:type="separator" w:id="-1">
     <w:p>
       <w:pPr>
@@ -2660,7 +2881,7 @@
 </file>
 
 <file path=word/footnotes.xml><?xml version="1.0" encoding="utf-8"?>
-<w:footnotes xmlns:wpc="http://schemas.microsoft.com/office/word/2010/wordprocessingCanvas" xmlns:mc="http://schemas.openxmlformats.org/markup-compatibility/2006" xmlns:o="urn:schemas-microsoft-com:office:office" xmlns:r="http://schemas.openxmlformats.org/officeDocument/2006/relationships" xmlns:m="http://schemas.openxmlformats.org/officeDocument/2006/math" xmlns:v="urn:schemas-microsoft-com:vml" xmlns:wp14="http://schemas.microsoft.com/office/word/2010/wordprocessingDrawing" xmlns:wp="http://schemas.openxmlformats.org/drawingml/2006/wordprocessingDrawing" xmlns:w10="urn:schemas-microsoft-com:office:word" xmlns:w="http://schemas.openxmlformats.org/wordprocessingml/2006/main" xmlns:w14="http://schemas.microsoft.com/office/word/2010/wordml" xmlns:w15="http://schemas.microsoft.com/office/word/2012/wordml" xmlns:wpg="http://schemas.microsoft.com/office/word/2010/wordprocessingGroup" xmlns:wpi="http://schemas.microsoft.com/office/word/2010/wordprocessingInk" xmlns:wne="http://schemas.microsoft.com/office/word/2006/wordml" xmlns:wps="http://schemas.microsoft.com/office/word/2010/wordprocessingShape" mc:Ignorable="w14 w15 wp14">
+<w:footnotes xmlns:wpc="http://schemas.microsoft.com/office/word/2010/wordprocessingCanvas" xmlns:cx="http://schemas.microsoft.com/office/drawing/2014/chartex" xmlns:cx1="http://schemas.microsoft.com/office/drawing/2015/9/8/chartex" xmlns:cx2="http://schemas.microsoft.com/office/drawing/2015/10/21/chartex" xmlns:cx3="http://schemas.microsoft.com/office/drawing/2016/5/9/chartex" xmlns:cx4="http://schemas.microsoft.com/office/drawing/2016/5/10/chartex" xmlns:cx5="http://schemas.microsoft.com/office/drawing/2016/5/11/chartex" xmlns:cx6="http://schemas.microsoft.com/office/drawing/2016/5/12/chartex" xmlns:cx7="http://schemas.microsoft.com/office/drawing/2016/5/13/chartex" xmlns:cx8="http://schemas.microsoft.com/office/drawing/2016/5/14/chartex" xmlns:mc="http://schemas.openxmlformats.org/markup-compatibility/2006" xmlns:aink="http://schemas.microsoft.com/office/drawing/2016/ink" xmlns:am3d="http://schemas.microsoft.com/office/drawing/2017/model3d" xmlns:o="urn:schemas-microsoft-com:office:office" xmlns:r="http://schemas.openxmlformats.org/officeDocument/2006/relationships" xmlns:m="http://schemas.openxmlformats.org/officeDocument/2006/math" xmlns:v="urn:schemas-microsoft-com:vml" xmlns:wp14="http://schemas.microsoft.com/office/word/2010/wordprocessingDrawing" xmlns:wp="http://schemas.openxmlformats.org/drawingml/2006/wordprocessingDrawing" xmlns:w10="urn:schemas-microsoft-com:office:word" xmlns:w="http://schemas.openxmlformats.org/wordprocessingml/2006/main" xmlns:w14="http://schemas.microsoft.com/office/word/2010/wordml" xmlns:w15="http://schemas.microsoft.com/office/word/2012/wordml" xmlns:w16cid="http://schemas.microsoft.com/office/word/2016/wordml/cid" xmlns:w16se="http://schemas.microsoft.com/office/word/2015/wordml/symex" xmlns:wpg="http://schemas.microsoft.com/office/word/2010/wordprocessingGroup" xmlns:wpi="http://schemas.microsoft.com/office/word/2010/wordprocessingInk" xmlns:wne="http://schemas.microsoft.com/office/word/2006/wordml" xmlns:wps="http://schemas.microsoft.com/office/word/2010/wordprocessingShape" mc:Ignorable="w14 w15 w16se w16cid wp14">
   <w:footnote w:type="separator" w:id="-1">
     <w:p>
       <w:pPr>
@@ -2685,7 +2906,7 @@
 </file>
 
 <file path=word/header1.xml><?xml version="1.0" encoding="utf-8"?>
-<w:hdr xmlns:wpc="http://schemas.microsoft.com/office/word/2010/wordprocessingCanvas" xmlns:mc="http://schemas.openxmlformats.org/markup-compatibility/2006" xmlns:o="urn:schemas-microsoft-com:office:office" xmlns:r="http://schemas.openxmlformats.org/officeDocument/2006/relationships" xmlns:m="http://schemas.openxmlformats.org/officeDocument/2006/math" xmlns:v="urn:schemas-microsoft-com:vml" xmlns:wp14="http://schemas.microsoft.com/office/word/2010/wordprocessingDrawing" xmlns:wp="http://schemas.openxmlformats.org/drawingml/2006/wordprocessingDrawing" xmlns:w10="urn:schemas-microsoft-com:office:word" xmlns:w="http://schemas.openxmlformats.org/wordprocessingml/2006/main" xmlns:w14="http://schemas.microsoft.com/office/word/2010/wordml" xmlns:w15="http://schemas.microsoft.com/office/word/2012/wordml" xmlns:wpg="http://schemas.microsoft.com/office/word/2010/wordprocessingGroup" xmlns:wpi="http://schemas.microsoft.com/office/word/2010/wordprocessingInk" xmlns:wne="http://schemas.microsoft.com/office/word/2006/wordml" xmlns:wps="http://schemas.microsoft.com/office/word/2010/wordprocessingShape" mc:Ignorable="w14 w15 wp14">
+<w:hdr xmlns:wpc="http://schemas.microsoft.com/office/word/2010/wordprocessingCanvas" xmlns:cx="http://schemas.microsoft.com/office/drawing/2014/chartex" xmlns:cx1="http://schemas.microsoft.com/office/drawing/2015/9/8/chartex" xmlns:cx2="http://schemas.microsoft.com/office/drawing/2015/10/21/chartex" xmlns:cx3="http://schemas.microsoft.com/office/drawing/2016/5/9/chartex" xmlns:cx4="http://schemas.microsoft.com/office/drawing/2016/5/10/chartex" xmlns:cx5="http://schemas.microsoft.com/office/drawing/2016/5/11/chartex" xmlns:cx6="http://schemas.microsoft.com/office/drawing/2016/5/12/chartex" xmlns:cx7="http://schemas.microsoft.com/office/drawing/2016/5/13/chartex" xmlns:cx8="http://schemas.microsoft.com/office/drawing/2016/5/14/chartex" xmlns:mc="http://schemas.openxmlformats.org/markup-compatibility/2006" xmlns:aink="http://schemas.microsoft.com/office/drawing/2016/ink" xmlns:am3d="http://schemas.microsoft.com/office/drawing/2017/model3d" xmlns:o="urn:schemas-microsoft-com:office:office" xmlns:r="http://schemas.openxmlformats.org/officeDocument/2006/relationships" xmlns:m="http://schemas.openxmlformats.org/officeDocument/2006/math" xmlns:v="urn:schemas-microsoft-com:vml" xmlns:wp14="http://schemas.microsoft.com/office/word/2010/wordprocessingDrawing" xmlns:wp="http://schemas.openxmlformats.org/drawingml/2006/wordprocessingDrawing" xmlns:w10="urn:schemas-microsoft-com:office:word" xmlns:w="http://schemas.openxmlformats.org/wordprocessingml/2006/main" xmlns:w14="http://schemas.microsoft.com/office/word/2010/wordml" xmlns:w15="http://schemas.microsoft.com/office/word/2012/wordml" xmlns:w16cid="http://schemas.microsoft.com/office/word/2016/wordml/cid" xmlns:w16se="http://schemas.microsoft.com/office/word/2015/wordml/symex" xmlns:wpg="http://schemas.microsoft.com/office/word/2010/wordprocessingGroup" xmlns:wpi="http://schemas.microsoft.com/office/word/2010/wordprocessingInk" xmlns:wne="http://schemas.microsoft.com/office/word/2006/wordml" xmlns:wps="http://schemas.microsoft.com/office/word/2010/wordprocessingShape" mc:Ignorable="w14 w15 w16se w16cid wp14">
   <w:tbl>
     <w:tblPr>
       <w:tblW w:w="0" w:type="auto"/>
@@ -2716,7 +2937,7 @@
         </w:tcPr>
         <w:p>
           <w:pPr>
-            <w:pStyle w:val="Header"/>
+            <w:pStyle w:val="Encabezado"/>
             <w:numPr>
               <w:ilvl w:val="0"/>
               <w:numId w:val="13"/>
@@ -2754,10 +2975,10 @@
                 <v:path o:extrusionok="f" gradientshapeok="t" o:connecttype="rect"/>
                 <o:lock v:ext="edit" aspectratio="t"/>
               </v:shapetype>
-              <v:shape id="_x0000_i1025" type="#_x0000_t75" style="width:102pt;height:57pt" o:ole="">
+              <v:shape id="_x0000_i1025" type="#_x0000_t75" style="width:102pt;height:57pt">
                 <v:imagedata r:id="rId1" o:title=""/>
               </v:shape>
-              <o:OLEObject Type="Embed" ProgID="PBrush" ShapeID="_x0000_i1025" DrawAspect="Content" ObjectID="_1547362240" r:id="rId2"/>
+              <o:OLEObject Type="Embed" ProgID="PBrush" ShapeID="_x0000_i1025" DrawAspect="Content" ObjectID="_1560622846" r:id="rId2"/>
             </w:object>
           </w:r>
         </w:p>
@@ -2769,7 +2990,7 @@
         </w:tcPr>
         <w:p>
           <w:pPr>
-            <w:pStyle w:val="Header"/>
+            <w:pStyle w:val="Encabezado"/>
             <w:numPr>
               <w:ilvl w:val="0"/>
               <w:numId w:val="13"/>
@@ -2810,7 +3031,7 @@
         </w:tcPr>
         <w:p>
           <w:pPr>
-            <w:pStyle w:val="Header"/>
+            <w:pStyle w:val="Encabezado"/>
             <w:numPr>
               <w:ilvl w:val="0"/>
               <w:numId w:val="13"/>
@@ -2836,7 +3057,7 @@
         </w:tcPr>
         <w:p>
           <w:pPr>
-            <w:pStyle w:val="Header"/>
+            <w:pStyle w:val="Encabezado"/>
             <w:numPr>
               <w:ilvl w:val="0"/>
               <w:numId w:val="13"/>
@@ -2873,14 +3094,14 @@
   </w:tbl>
   <w:p>
     <w:pPr>
-      <w:pStyle w:val="Header"/>
+      <w:pStyle w:val="Encabezado"/>
     </w:pPr>
   </w:p>
 </w:hdr>
 </file>
 
 <file path=word/header2.xml><?xml version="1.0" encoding="utf-8"?>
-<w:hdr xmlns:wpc="http://schemas.microsoft.com/office/word/2010/wordprocessingCanvas" xmlns:mc="http://schemas.openxmlformats.org/markup-compatibility/2006" xmlns:o="urn:schemas-microsoft-com:office:office" xmlns:r="http://schemas.openxmlformats.org/officeDocument/2006/relationships" xmlns:m="http://schemas.openxmlformats.org/officeDocument/2006/math" xmlns:v="urn:schemas-microsoft-com:vml" xmlns:wp14="http://schemas.microsoft.com/office/word/2010/wordprocessingDrawing" xmlns:wp="http://schemas.openxmlformats.org/drawingml/2006/wordprocessingDrawing" xmlns:w10="urn:schemas-microsoft-com:office:word" xmlns:w="http://schemas.openxmlformats.org/wordprocessingml/2006/main" xmlns:w14="http://schemas.microsoft.com/office/word/2010/wordml" xmlns:w15="http://schemas.microsoft.com/office/word/2012/wordml" xmlns:wpg="http://schemas.microsoft.com/office/word/2010/wordprocessingGroup" xmlns:wpi="http://schemas.microsoft.com/office/word/2010/wordprocessingInk" xmlns:wne="http://schemas.microsoft.com/office/word/2006/wordml" xmlns:wps="http://schemas.microsoft.com/office/word/2010/wordprocessingShape" mc:Ignorable="w14 w15 wp14">
+<w:hdr xmlns:wpc="http://schemas.microsoft.com/office/word/2010/wordprocessingCanvas" xmlns:cx="http://schemas.microsoft.com/office/drawing/2014/chartex" xmlns:cx1="http://schemas.microsoft.com/office/drawing/2015/9/8/chartex" xmlns:cx2="http://schemas.microsoft.com/office/drawing/2015/10/21/chartex" xmlns:cx3="http://schemas.microsoft.com/office/drawing/2016/5/9/chartex" xmlns:cx4="http://schemas.microsoft.com/office/drawing/2016/5/10/chartex" xmlns:cx5="http://schemas.microsoft.com/office/drawing/2016/5/11/chartex" xmlns:cx6="http://schemas.microsoft.com/office/drawing/2016/5/12/chartex" xmlns:cx7="http://schemas.microsoft.com/office/drawing/2016/5/13/chartex" xmlns:cx8="http://schemas.microsoft.com/office/drawing/2016/5/14/chartex" xmlns:mc="http://schemas.openxmlformats.org/markup-compatibility/2006" xmlns:aink="http://schemas.microsoft.com/office/drawing/2016/ink" xmlns:am3d="http://schemas.microsoft.com/office/drawing/2017/model3d" xmlns:o="urn:schemas-microsoft-com:office:office" xmlns:r="http://schemas.openxmlformats.org/officeDocument/2006/relationships" xmlns:m="http://schemas.openxmlformats.org/officeDocument/2006/math" xmlns:v="urn:schemas-microsoft-com:vml" xmlns:wp14="http://schemas.microsoft.com/office/word/2010/wordprocessingDrawing" xmlns:wp="http://schemas.openxmlformats.org/drawingml/2006/wordprocessingDrawing" xmlns:w10="urn:schemas-microsoft-com:office:word" xmlns:w="http://schemas.openxmlformats.org/wordprocessingml/2006/main" xmlns:w14="http://schemas.microsoft.com/office/word/2010/wordml" xmlns:w15="http://schemas.microsoft.com/office/word/2012/wordml" xmlns:w16cid="http://schemas.microsoft.com/office/word/2016/wordml/cid" xmlns:w16se="http://schemas.microsoft.com/office/word/2015/wordml/symex" xmlns:wpg="http://schemas.microsoft.com/office/word/2010/wordprocessingGroup" xmlns:wpi="http://schemas.microsoft.com/office/word/2010/wordprocessingInk" xmlns:wne="http://schemas.microsoft.com/office/word/2006/wordml" xmlns:wps="http://schemas.microsoft.com/office/word/2010/wordprocessingShape" mc:Ignorable="w14 w15 w16se w16cid wp14">
   <w:tbl>
     <w:tblPr>
       <w:tblW w:w="0" w:type="auto"/>
@@ -2911,7 +3132,7 @@
         </w:tcPr>
         <w:p>
           <w:pPr>
-            <w:pStyle w:val="Header"/>
+            <w:pStyle w:val="Encabezado"/>
             <w:numPr>
               <w:ilvl w:val="0"/>
               <w:numId w:val="13"/>
@@ -2949,10 +3170,10 @@
                 <v:path o:extrusionok="f" gradientshapeok="t" o:connecttype="rect"/>
                 <o:lock v:ext="edit" aspectratio="t"/>
               </v:shapetype>
-              <v:shape id="_x0000_i1026" type="#_x0000_t75" style="width:60pt;height:33pt" o:ole="">
+              <v:shape id="_x0000_i1026" type="#_x0000_t75" style="width:60pt;height:33pt">
                 <v:imagedata r:id="rId1" o:title=""/>
               </v:shape>
-              <o:OLEObject Type="Embed" ProgID="PBrush" ShapeID="_x0000_i1026" DrawAspect="Content" ObjectID="_1547362241" r:id="rId2"/>
+              <o:OLEObject Type="Embed" ProgID="PBrush" ShapeID="_x0000_i1026" DrawAspect="Content" ObjectID="_1560622847" r:id="rId2"/>
             </w:object>
           </w:r>
         </w:p>
@@ -2964,7 +3185,7 @@
         </w:tcPr>
         <w:p>
           <w:pPr>
-            <w:pStyle w:val="Header"/>
+            <w:pStyle w:val="Encabezado"/>
             <w:numPr>
               <w:ilvl w:val="0"/>
               <w:numId w:val="13"/>
@@ -3005,7 +3226,7 @@
         </w:tcPr>
         <w:p>
           <w:pPr>
-            <w:pStyle w:val="Header"/>
+            <w:pStyle w:val="Encabezado"/>
             <w:numPr>
               <w:ilvl w:val="0"/>
               <w:numId w:val="13"/>
@@ -3031,7 +3252,7 @@
         </w:tcPr>
         <w:p>
           <w:pPr>
-            <w:pStyle w:val="Header"/>
+            <w:pStyle w:val="Encabezado"/>
             <w:numPr>
               <w:ilvl w:val="0"/>
               <w:numId w:val="13"/>
@@ -3061,22 +3282,22 @@
   </w:tbl>
   <w:p>
     <w:pPr>
-      <w:pStyle w:val="Header"/>
+      <w:pStyle w:val="Encabezado"/>
     </w:pPr>
   </w:p>
 </w:hdr>
 </file>
 
 <file path=word/numbering.xml><?xml version="1.0" encoding="utf-8"?>
-<w:numbering xmlns:wpc="http://schemas.microsoft.com/office/word/2010/wordprocessingCanvas" xmlns:mc="http://schemas.openxmlformats.org/markup-compatibility/2006" xmlns:o="urn:schemas-microsoft-com:office:office" xmlns:r="http://schemas.openxmlformats.org/officeDocument/2006/relationships" xmlns:m="http://schemas.openxmlformats.org/officeDocument/2006/math" xmlns:v="urn:schemas-microsoft-com:vml" xmlns:wp14="http://schemas.microsoft.com/office/word/2010/wordprocessingDrawing" xmlns:wp="http://schemas.openxmlformats.org/drawingml/2006/wordprocessingDrawing" xmlns:w10="urn:schemas-microsoft-com:office:word" xmlns:w="http://schemas.openxmlformats.org/wordprocessingml/2006/main" xmlns:w14="http://schemas.microsoft.com/office/word/2010/wordml" xmlns:w15="http://schemas.microsoft.com/office/word/2012/wordml" xmlns:wpg="http://schemas.microsoft.com/office/word/2010/wordprocessingGroup" xmlns:wpi="http://schemas.microsoft.com/office/word/2010/wordprocessingInk" xmlns:wne="http://schemas.microsoft.com/office/word/2006/wordml" xmlns:wps="http://schemas.microsoft.com/office/word/2010/wordprocessingShape" mc:Ignorable="w14 w15 wp14">
-  <w:abstractNum w:abstractNumId="0">
+<w:numbering xmlns:wpc="http://schemas.microsoft.com/office/word/2010/wordprocessingCanvas" xmlns:cx="http://schemas.microsoft.com/office/drawing/2014/chartex" xmlns:cx1="http://schemas.microsoft.com/office/drawing/2015/9/8/chartex" xmlns:cx2="http://schemas.microsoft.com/office/drawing/2015/10/21/chartex" xmlns:cx3="http://schemas.microsoft.com/office/drawing/2016/5/9/chartex" xmlns:cx4="http://schemas.microsoft.com/office/drawing/2016/5/10/chartex" xmlns:cx5="http://schemas.microsoft.com/office/drawing/2016/5/11/chartex" xmlns:cx6="http://schemas.microsoft.com/office/drawing/2016/5/12/chartex" xmlns:cx7="http://schemas.microsoft.com/office/drawing/2016/5/13/chartex" xmlns:cx8="http://schemas.microsoft.com/office/drawing/2016/5/14/chartex" xmlns:mc="http://schemas.openxmlformats.org/markup-compatibility/2006" xmlns:aink="http://schemas.microsoft.com/office/drawing/2016/ink" xmlns:am3d="http://schemas.microsoft.com/office/drawing/2017/model3d" xmlns:o="urn:schemas-microsoft-com:office:office" xmlns:r="http://schemas.openxmlformats.org/officeDocument/2006/relationships" xmlns:m="http://schemas.openxmlformats.org/officeDocument/2006/math" xmlns:v="urn:schemas-microsoft-com:vml" xmlns:wp14="http://schemas.microsoft.com/office/word/2010/wordprocessingDrawing" xmlns:wp="http://schemas.openxmlformats.org/drawingml/2006/wordprocessingDrawing" xmlns:w10="urn:schemas-microsoft-com:office:word" xmlns:w="http://schemas.openxmlformats.org/wordprocessingml/2006/main" xmlns:w14="http://schemas.microsoft.com/office/word/2010/wordml" xmlns:w15="http://schemas.microsoft.com/office/word/2012/wordml" xmlns:w16cid="http://schemas.microsoft.com/office/word/2016/wordml/cid" xmlns:w16se="http://schemas.microsoft.com/office/word/2015/wordml/symex" xmlns:wpg="http://schemas.microsoft.com/office/word/2010/wordprocessingGroup" xmlns:wpi="http://schemas.microsoft.com/office/word/2010/wordprocessingInk" xmlns:wne="http://schemas.microsoft.com/office/word/2006/wordml" xmlns:wps="http://schemas.microsoft.com/office/word/2010/wordprocessingShape" mc:Ignorable="w14 w15 w16se w16cid wp14">
+  <w:abstractNum w:abstractNumId="0" w15:restartNumberingAfterBreak="0">
     <w:nsid w:val="24D42160"/>
     <w:multiLevelType w:val="hybridMultilevel"/>
     <w:tmpl w:val="2E54C34E"/>
     <w:lvl w:ilvl="0" w:tplc="9E12AE16">
       <w:start w:val="1"/>
       <w:numFmt w:val="decimal"/>
-      <w:pStyle w:val="Heading1"/>
+      <w:pStyle w:val="Ttulo1"/>
       <w:lvlText w:val="%1"/>
       <w:lvlJc w:val="left"/>
       <w:pPr>
@@ -3159,7 +3380,7 @@
       </w:pPr>
     </w:lvl>
   </w:abstractNum>
-  <w:abstractNum w:abstractNumId="1">
+  <w:abstractNum w:abstractNumId="1" w15:restartNumberingAfterBreak="0">
     <w:nsid w:val="2B396AEE"/>
     <w:multiLevelType w:val="hybridMultilevel"/>
     <w:tmpl w:val="26A258F2"/>
@@ -3272,7 +3493,7 @@
       </w:rPr>
     </w:lvl>
   </w:abstractNum>
-  <w:abstractNum w:abstractNumId="2">
+  <w:abstractNum w:abstractNumId="2" w15:restartNumberingAfterBreak="0">
     <w:nsid w:val="2BD257EF"/>
     <w:multiLevelType w:val="hybridMultilevel"/>
     <w:tmpl w:val="761A22B4"/>
@@ -3385,7 +3606,7 @@
       </w:rPr>
     </w:lvl>
   </w:abstractNum>
-  <w:abstractNum w:abstractNumId="3">
+  <w:abstractNum w:abstractNumId="3" w15:restartNumberingAfterBreak="0">
     <w:nsid w:val="360F174B"/>
     <w:multiLevelType w:val="multilevel"/>
     <w:tmpl w:val="1996DC5C"/>
@@ -3531,7 +3752,7 @@
       </w:rPr>
     </w:lvl>
   </w:abstractNum>
-  <w:abstractNum w:abstractNumId="4">
+  <w:abstractNum w:abstractNumId="4" w15:restartNumberingAfterBreak="0">
     <w:nsid w:val="3C0C6345"/>
     <w:multiLevelType w:val="hybridMultilevel"/>
     <w:tmpl w:val="30FEEDE0"/>
@@ -3644,7 +3865,7 @@
       </w:rPr>
     </w:lvl>
   </w:abstractNum>
-  <w:abstractNum w:abstractNumId="5">
+  <w:abstractNum w:abstractNumId="5" w15:restartNumberingAfterBreak="0">
     <w:nsid w:val="3D262C3D"/>
     <w:multiLevelType w:val="hybridMultilevel"/>
     <w:tmpl w:val="48F0A6E0"/>
@@ -3730,7 +3951,7 @@
       </w:pPr>
     </w:lvl>
   </w:abstractNum>
-  <w:abstractNum w:abstractNumId="6">
+  <w:abstractNum w:abstractNumId="6" w15:restartNumberingAfterBreak="0">
     <w:nsid w:val="4B9D7E27"/>
     <w:multiLevelType w:val="hybridMultilevel"/>
     <w:tmpl w:val="F29E3134"/>
@@ -3746,7 +3967,7 @@
         <w:rFonts w:ascii="Symbol" w:hAnsi="Symbol" w:hint="default"/>
       </w:rPr>
     </w:lvl>
-    <w:lvl w:ilvl="1" w:tplc="04090003" w:tentative="1">
+    <w:lvl w:ilvl="1" w:tplc="04090003">
       <w:start w:val="1"/>
       <w:numFmt w:val="bullet"/>
       <w:lvlText w:val="o"/>
@@ -3843,7 +4064,7 @@
       </w:rPr>
     </w:lvl>
   </w:abstractNum>
-  <w:abstractNum w:abstractNumId="7">
+  <w:abstractNum w:abstractNumId="7" w15:restartNumberingAfterBreak="0">
     <w:nsid w:val="512C5B48"/>
     <w:multiLevelType w:val="hybridMultilevel"/>
     <w:tmpl w:val="5A725D88"/>
@@ -3956,7 +4177,7 @@
       </w:rPr>
     </w:lvl>
   </w:abstractNum>
-  <w:abstractNum w:abstractNumId="8">
+  <w:abstractNum w:abstractNumId="8" w15:restartNumberingAfterBreak="0">
     <w:nsid w:val="56C63F95"/>
     <w:multiLevelType w:val="hybridMultilevel"/>
     <w:tmpl w:val="DF7076F0"/>
@@ -4069,7 +4290,7 @@
       </w:rPr>
     </w:lvl>
   </w:abstractNum>
-  <w:abstractNum w:abstractNumId="9">
+  <w:abstractNum w:abstractNumId="9" w15:restartNumberingAfterBreak="0">
     <w:nsid w:val="56CA5A09"/>
     <w:multiLevelType w:val="hybridMultilevel"/>
     <w:tmpl w:val="9286BB3C"/>
@@ -4182,7 +4403,7 @@
       </w:rPr>
     </w:lvl>
   </w:abstractNum>
-  <w:abstractNum w:abstractNumId="10">
+  <w:abstractNum w:abstractNumId="10" w15:restartNumberingAfterBreak="0">
     <w:nsid w:val="59D918EA"/>
     <w:multiLevelType w:val="hybridMultilevel"/>
     <w:tmpl w:val="6308C340"/>
@@ -4294,7 +4515,7 @@
       </w:rPr>
     </w:lvl>
   </w:abstractNum>
-  <w:abstractNum w:abstractNumId="11">
+  <w:abstractNum w:abstractNumId="11" w15:restartNumberingAfterBreak="0">
     <w:nsid w:val="5E3F4FDD"/>
     <w:multiLevelType w:val="hybridMultilevel"/>
     <w:tmpl w:val="CE4E3176"/>
@@ -4407,7 +4628,7 @@
       </w:rPr>
     </w:lvl>
   </w:abstractNum>
-  <w:abstractNum w:abstractNumId="12">
+  <w:abstractNum w:abstractNumId="12" w15:restartNumberingAfterBreak="0">
     <w:nsid w:val="6AA91215"/>
     <w:multiLevelType w:val="hybridMultilevel"/>
     <w:tmpl w:val="E6388832"/>
@@ -4520,7 +4741,7 @@
       </w:rPr>
     </w:lvl>
   </w:abstractNum>
-  <w:abstractNum w:abstractNumId="13">
+  <w:abstractNum w:abstractNumId="13" w15:restartNumberingAfterBreak="0">
     <w:nsid w:val="7C983625"/>
     <w:multiLevelType w:val="hybridMultilevel"/>
     <w:tmpl w:val="AC48EFBA"/>
@@ -4679,7 +4900,7 @@
 </file>
 
 <file path=word/styles.xml><?xml version="1.0" encoding="utf-8"?>
-<w:styles xmlns:mc="http://schemas.openxmlformats.org/markup-compatibility/2006" xmlns:r="http://schemas.openxmlformats.org/officeDocument/2006/relationships" xmlns:w="http://schemas.openxmlformats.org/wordprocessingml/2006/main" xmlns:w14="http://schemas.microsoft.com/office/word/2010/wordml" xmlns:w15="http://schemas.microsoft.com/office/word/2012/wordml" mc:Ignorable="w14 w15">
+<w:styles xmlns:mc="http://schemas.openxmlformats.org/markup-compatibility/2006" xmlns:r="http://schemas.openxmlformats.org/officeDocument/2006/relationships" xmlns:w="http://schemas.openxmlformats.org/wordprocessingml/2006/main" xmlns:w14="http://schemas.microsoft.com/office/word/2010/wordml" xmlns:w15="http://schemas.microsoft.com/office/word/2012/wordml" xmlns:w16cid="http://schemas.microsoft.com/office/word/2016/wordml/cid" xmlns:w16se="http://schemas.microsoft.com/office/word/2015/wordml/symex" mc:Ignorable="w14 w15 w16se w16cid">
   <w:docDefaults>
     <w:rPrDefault>
       <w:rPr>
@@ -4695,7 +4916,7 @@
       </w:pPr>
     </w:pPrDefault>
   </w:docDefaults>
-  <w:latentStyles w:defLockedState="0" w:defUIPriority="99" w:defSemiHidden="0" w:defUnhideWhenUsed="0" w:defQFormat="0" w:count="371">
+  <w:latentStyles w:defLockedState="0" w:defUIPriority="99" w:defSemiHidden="0" w:defUnhideWhenUsed="0" w:defQFormat="0" w:count="375">
     <w:lsdException w:name="Normal" w:uiPriority="0" w:qFormat="1"/>
     <w:lsdException w:name="heading 1" w:uiPriority="9" w:qFormat="1"/>
     <w:lsdException w:name="heading 2" w:semiHidden="1" w:uiPriority="9" w:unhideWhenUsed="1" w:qFormat="1"/>
@@ -4801,7 +5022,6 @@
     <w:lsdException w:name="HTML Sample" w:semiHidden="1" w:unhideWhenUsed="1"/>
     <w:lsdException w:name="HTML Typewriter" w:semiHidden="1" w:unhideWhenUsed="1"/>
     <w:lsdException w:name="HTML Variable" w:semiHidden="1" w:unhideWhenUsed="1"/>
-    <w:lsdException w:name="Normal Table" w:semiHidden="1" w:unhideWhenUsed="1"/>
     <w:lsdException w:name="annotation subject" w:semiHidden="1" w:unhideWhenUsed="1"/>
     <w:lsdException w:name="No List" w:semiHidden="1" w:unhideWhenUsed="1"/>
     <w:lsdException w:name="Outline List 1" w:semiHidden="1" w:unhideWhenUsed="1"/>
@@ -4845,10 +5065,8 @@
     <w:lsdException w:name="Table Elegant" w:semiHidden="1" w:unhideWhenUsed="1"/>
     <w:lsdException w:name="Table Professional" w:semiHidden="1" w:unhideWhenUsed="1"/>
     <w:lsdException w:name="Table Subtle 1" w:semiHidden="1" w:unhideWhenUsed="1"/>
-    <w:lsdException w:name="Table Subtle 2" w:semiHidden="1" w:unhideWhenUsed="1"/>
     <w:lsdException w:name="Table Web 1" w:semiHidden="1" w:unhideWhenUsed="1"/>
     <w:lsdException w:name="Table Web 2" w:semiHidden="1" w:unhideWhenUsed="1"/>
-    <w:lsdException w:name="Table Web 3" w:semiHidden="1" w:unhideWhenUsed="1"/>
     <w:lsdException w:name="Balloon Text" w:semiHidden="1" w:unhideWhenUsed="1"/>
     <w:lsdException w:name="Table Grid" w:uiPriority="59"/>
     <w:lsdException w:name="Table Theme" w:semiHidden="1" w:unhideWhenUsed="1"/>
@@ -5067,16 +5285,20 @@
     <w:lsdException w:name="List Table 5 Dark Accent 6" w:uiPriority="50"/>
     <w:lsdException w:name="List Table 6 Colorful Accent 6" w:uiPriority="51"/>
     <w:lsdException w:name="List Table 7 Colorful Accent 6" w:uiPriority="52"/>
+    <w:lsdException w:name="Mention" w:semiHidden="1" w:unhideWhenUsed="1"/>
+    <w:lsdException w:name="Smart Hyperlink" w:semiHidden="1" w:unhideWhenUsed="1"/>
+    <w:lsdException w:name="Hashtag" w:semiHidden="1" w:unhideWhenUsed="1"/>
+    <w:lsdException w:name="Unresolved Mention" w:semiHidden="1" w:unhideWhenUsed="1"/>
   </w:latentStyles>
   <w:style w:type="paragraph" w:default="1" w:styleId="Normal">
     <w:name w:val="Normal"/>
     <w:qFormat/>
   </w:style>
-  <w:style w:type="paragraph" w:styleId="Heading1">
+  <w:style w:type="paragraph" w:styleId="Ttulo1">
     <w:name w:val="heading 1"/>
     <w:basedOn w:val="Normal"/>
     <w:next w:val="Normal"/>
-    <w:link w:val="Heading1Char"/>
+    <w:link w:val="Ttulo1Car"/>
     <w:uiPriority w:val="9"/>
     <w:qFormat/>
     <w:rsid w:val="001F356D"/>
@@ -5098,13 +5320,12 @@
       <w:szCs w:val="28"/>
     </w:rPr>
   </w:style>
-  <w:style w:type="character" w:default="1" w:styleId="DefaultParagraphFont">
+  <w:style w:type="character" w:default="1" w:styleId="Fuentedeprrafopredeter">
     <w:name w:val="Default Paragraph Font"/>
     <w:uiPriority w:val="1"/>
-    <w:semiHidden/>
     <w:unhideWhenUsed/>
   </w:style>
-  <w:style w:type="table" w:default="1" w:styleId="TableNormal">
+  <w:style w:type="table" w:default="1" w:styleId="Tablanormal">
     <w:name w:val="Normal Table"/>
     <w:uiPriority w:val="99"/>
     <w:semiHidden/>
@@ -5119,16 +5340,16 @@
       </w:tblCellMar>
     </w:tblPr>
   </w:style>
-  <w:style w:type="numbering" w:default="1" w:styleId="NoList">
+  <w:style w:type="numbering" w:default="1" w:styleId="Sinlista">
     <w:name w:val="No List"/>
     <w:uiPriority w:val="99"/>
     <w:semiHidden/>
     <w:unhideWhenUsed/>
   </w:style>
-  <w:style w:type="character" w:customStyle="1" w:styleId="Heading1Char">
-    <w:name w:val="Heading 1 Char"/>
-    <w:basedOn w:val="DefaultParagraphFont"/>
-    <w:link w:val="Heading1"/>
+  <w:style w:type="character" w:customStyle="1" w:styleId="Ttulo1Car">
+    <w:name w:val="Título 1 Car"/>
+    <w:basedOn w:val="Fuentedeprrafopredeter"/>
+    <w:link w:val="Ttulo1"/>
     <w:uiPriority w:val="9"/>
     <w:rsid w:val="001F356D"/>
     <w:rPr>
@@ -5140,10 +5361,10 @@
       <w:szCs w:val="28"/>
     </w:rPr>
   </w:style>
-  <w:style w:type="paragraph" w:styleId="HTMLPreformatted">
+  <w:style w:type="paragraph" w:styleId="HTMLconformatoprevio">
     <w:name w:val="HTML Preformatted"/>
     <w:basedOn w:val="Normal"/>
-    <w:link w:val="HTMLPreformattedChar"/>
+    <w:link w:val="HTMLconformatoprevioCar"/>
     <w:uiPriority w:val="99"/>
     <w:unhideWhenUsed/>
     <w:rsid w:val="00E449ED"/>
@@ -5174,10 +5395,10 @@
       <w:szCs w:val="20"/>
     </w:rPr>
   </w:style>
-  <w:style w:type="character" w:customStyle="1" w:styleId="HTMLPreformattedChar">
-    <w:name w:val="HTML Preformatted Char"/>
-    <w:basedOn w:val="DefaultParagraphFont"/>
-    <w:link w:val="HTMLPreformatted"/>
+  <w:style w:type="character" w:customStyle="1" w:styleId="HTMLconformatoprevioCar">
+    <w:name w:val="HTML con formato previo Car"/>
+    <w:basedOn w:val="Fuentedeprrafopredeter"/>
+    <w:link w:val="HTMLconformatoprevio"/>
     <w:uiPriority w:val="99"/>
     <w:rsid w:val="00E449ED"/>
     <w:rPr>
@@ -5186,9 +5407,9 @@
       <w:szCs w:val="20"/>
     </w:rPr>
   </w:style>
-  <w:style w:type="character" w:styleId="HTMLTypewriter">
+  <w:style w:type="character" w:styleId="MquinadeescribirHTML">
     <w:name w:val="HTML Typewriter"/>
-    <w:basedOn w:val="DefaultParagraphFont"/>
+    <w:basedOn w:val="Fuentedeprrafopredeter"/>
     <w:uiPriority w:val="99"/>
     <w:semiHidden/>
     <w:unhideWhenUsed/>
@@ -5199,7 +5420,7 @@
       <w:szCs w:val="20"/>
     </w:rPr>
   </w:style>
-  <w:style w:type="paragraph" w:styleId="ListParagraph">
+  <w:style w:type="paragraph" w:styleId="Prrafodelista">
     <w:name w:val="List Paragraph"/>
     <w:basedOn w:val="Normal"/>
     <w:uiPriority w:val="34"/>
@@ -5210,9 +5431,9 @@
       <w:contextualSpacing/>
     </w:pPr>
   </w:style>
-  <w:style w:type="character" w:styleId="Hyperlink">
+  <w:style w:type="character" w:styleId="Hipervnculo">
     <w:name w:val="Hyperlink"/>
-    <w:basedOn w:val="DefaultParagraphFont"/>
+    <w:basedOn w:val="Fuentedeprrafopredeter"/>
     <w:uiPriority w:val="99"/>
     <w:unhideWhenUsed/>
     <w:rsid w:val="00490AAB"/>
@@ -5221,9 +5442,9 @@
       <w:u w:val="single"/>
     </w:rPr>
   </w:style>
-  <w:style w:type="character" w:styleId="FollowedHyperlink">
+  <w:style w:type="character" w:styleId="Hipervnculovisitado">
     <w:name w:val="FollowedHyperlink"/>
-    <w:basedOn w:val="DefaultParagraphFont"/>
+    <w:basedOn w:val="Fuentedeprrafopredeter"/>
     <w:uiPriority w:val="99"/>
     <w:semiHidden/>
     <w:unhideWhenUsed/>
@@ -5233,7 +5454,7 @@
       <w:u w:val="single"/>
     </w:rPr>
   </w:style>
-  <w:style w:type="paragraph" w:styleId="NoSpacing">
+  <w:style w:type="paragraph" w:styleId="Sinespaciado">
     <w:name w:val="No Spacing"/>
     <w:uiPriority w:val="1"/>
     <w:qFormat/>
@@ -5242,11 +5463,11 @@
       <w:spacing w:after="0" w:line="240" w:lineRule="auto"/>
     </w:pPr>
   </w:style>
-  <w:style w:type="paragraph" w:styleId="Title">
+  <w:style w:type="paragraph" w:styleId="Ttulo">
     <w:name w:val="Title"/>
     <w:basedOn w:val="Normal"/>
     <w:next w:val="Normal"/>
-    <w:link w:val="TitleChar"/>
+    <w:link w:val="TtuloCar"/>
     <w:uiPriority w:val="10"/>
     <w:qFormat/>
     <w:rsid w:val="00A4035C"/>
@@ -5267,10 +5488,10 @@
       <w:lang w:val="es-ES"/>
     </w:rPr>
   </w:style>
-  <w:style w:type="character" w:customStyle="1" w:styleId="TitleChar">
-    <w:name w:val="Title Char"/>
-    <w:basedOn w:val="DefaultParagraphFont"/>
-    <w:link w:val="Title"/>
+  <w:style w:type="character" w:customStyle="1" w:styleId="TtuloCar">
+    <w:name w:val="Título Car"/>
+    <w:basedOn w:val="Fuentedeprrafopredeter"/>
+    <w:link w:val="Ttulo"/>
     <w:uiPriority w:val="10"/>
     <w:rsid w:val="00A4035C"/>
     <w:rPr>
@@ -5283,10 +5504,10 @@
       <w:lang w:val="es-ES"/>
     </w:rPr>
   </w:style>
-  <w:style w:type="paragraph" w:styleId="Header">
+  <w:style w:type="paragraph" w:styleId="Encabezado">
     <w:name w:val="header"/>
     <w:basedOn w:val="Normal"/>
-    <w:link w:val="HeaderChar"/>
+    <w:link w:val="EncabezadoCar"/>
     <w:unhideWhenUsed/>
     <w:rsid w:val="00A4035C"/>
     <w:pPr>
@@ -5297,16 +5518,16 @@
       <w:spacing w:after="0" w:line="240" w:lineRule="auto"/>
     </w:pPr>
   </w:style>
-  <w:style w:type="character" w:customStyle="1" w:styleId="HeaderChar">
-    <w:name w:val="Header Char"/>
-    <w:basedOn w:val="DefaultParagraphFont"/>
-    <w:link w:val="Header"/>
+  <w:style w:type="character" w:customStyle="1" w:styleId="EncabezadoCar">
+    <w:name w:val="Encabezado Car"/>
+    <w:basedOn w:val="Fuentedeprrafopredeter"/>
+    <w:link w:val="Encabezado"/>
     <w:rsid w:val="00A4035C"/>
   </w:style>
-  <w:style w:type="paragraph" w:styleId="Footer">
+  <w:style w:type="paragraph" w:styleId="Piedepgina">
     <w:name w:val="footer"/>
     <w:basedOn w:val="Normal"/>
-    <w:link w:val="FooterChar"/>
+    <w:link w:val="PiedepginaCar"/>
     <w:uiPriority w:val="99"/>
     <w:unhideWhenUsed/>
     <w:rsid w:val="00A4035C"/>
@@ -5318,16 +5539,16 @@
       <w:spacing w:after="0" w:line="240" w:lineRule="auto"/>
     </w:pPr>
   </w:style>
-  <w:style w:type="character" w:customStyle="1" w:styleId="FooterChar">
-    <w:name w:val="Footer Char"/>
-    <w:basedOn w:val="DefaultParagraphFont"/>
-    <w:link w:val="Footer"/>
+  <w:style w:type="character" w:customStyle="1" w:styleId="PiedepginaCar">
+    <w:name w:val="Pie de página Car"/>
+    <w:basedOn w:val="Fuentedeprrafopredeter"/>
+    <w:link w:val="Piedepgina"/>
     <w:uiPriority w:val="99"/>
     <w:rsid w:val="00A4035C"/>
   </w:style>
-  <w:style w:type="paragraph" w:styleId="TOCHeading">
+  <w:style w:type="paragraph" w:styleId="TtuloTDC">
     <w:name w:val="TOC Heading"/>
-    <w:basedOn w:val="Heading1"/>
+    <w:basedOn w:val="Ttulo1"/>
     <w:next w:val="Normal"/>
     <w:uiPriority w:val="39"/>
     <w:unhideWhenUsed/>
@@ -5340,7 +5561,7 @@
       <w:lang w:eastAsia="ja-JP"/>
     </w:rPr>
   </w:style>
-  <w:style w:type="paragraph" w:styleId="TOC1">
+  <w:style w:type="paragraph" w:styleId="TDC1">
     <w:name w:val="toc 1"/>
     <w:basedOn w:val="Normal"/>
     <w:next w:val="Normal"/>
@@ -5352,10 +5573,10 @@
       <w:spacing w:after="100"/>
     </w:pPr>
   </w:style>
-  <w:style w:type="paragraph" w:styleId="BalloonText">
+  <w:style w:type="paragraph" w:styleId="Textodeglobo">
     <w:name w:val="Balloon Text"/>
     <w:basedOn w:val="Normal"/>
-    <w:link w:val="BalloonTextChar"/>
+    <w:link w:val="TextodegloboCar"/>
     <w:uiPriority w:val="99"/>
     <w:semiHidden/>
     <w:unhideWhenUsed/>
@@ -5369,10 +5590,10 @@
       <w:szCs w:val="16"/>
     </w:rPr>
   </w:style>
-  <w:style w:type="character" w:customStyle="1" w:styleId="BalloonTextChar">
-    <w:name w:val="Balloon Text Char"/>
-    <w:basedOn w:val="DefaultParagraphFont"/>
-    <w:link w:val="BalloonText"/>
+  <w:style w:type="character" w:customStyle="1" w:styleId="TextodegloboCar">
+    <w:name w:val="Texto de globo Car"/>
+    <w:basedOn w:val="Fuentedeprrafopredeter"/>
+    <w:link w:val="Textodeglobo"/>
     <w:uiPriority w:val="99"/>
     <w:semiHidden/>
     <w:rsid w:val="001F356D"/>
@@ -5380,6 +5601,18 @@
       <w:rFonts w:ascii="Tahoma" w:hAnsi="Tahoma" w:cs="Tahoma"/>
       <w:sz w:val="16"/>
       <w:szCs w:val="16"/>
+    </w:rPr>
+  </w:style>
+  <w:style w:type="character" w:styleId="Mencinsinresolver">
+    <w:name w:val="Unresolved Mention"/>
+    <w:basedOn w:val="Fuentedeprrafopredeter"/>
+    <w:uiPriority w:val="99"/>
+    <w:semiHidden/>
+    <w:unhideWhenUsed/>
+    <w:rsid w:val="00C8488B"/>
+    <w:rPr>
+      <w:color w:val="808080"/>
+      <w:shd w:val="clear" w:color="auto" w:fill="E6E6E6"/>
     </w:rPr>
   </w:style>
 </w:styles>
@@ -5675,7 +5908,7 @@
 </file>
 
 <file path=customXml/itemProps1.xml><?xml version="1.0" encoding="utf-8"?>
-<ds:datastoreItem xmlns:ds="http://schemas.openxmlformats.org/officeDocument/2006/customXml" ds:itemID="{40C4FFCD-9E4B-435A-84AD-A68D3688EF7F}">
+<ds:datastoreItem xmlns:ds="http://schemas.openxmlformats.org/officeDocument/2006/customXml" ds:itemID="{D618B718-4593-467E-82C4-F784E7CFD86F}">
   <ds:schemaRefs>
     <ds:schemaRef ds:uri="http://schemas.openxmlformats.org/officeDocument/2006/bibliography"/>
   </ds:schemaRefs>

</xml_diff>

<commit_message>
Generación de instalador para OpenSuse
</commit_message>
<xml_diff>
--- a/AF_Instalador Linux.docx
+++ b/AF_Instalador Linux.docx
@@ -1430,23 +1430,7 @@
           <w:rFonts w:ascii="Consolas" w:hAnsi="Consolas"/>
           <w:lang w:val="es-ES_tradnl"/>
         </w:rPr>
-        <w:t xml:space="preserve">utoFirma.jar -&gt; Biblioteca de </w:t>
-      </w:r>
-      <w:proofErr w:type="spellStart"/>
-      <w:r>
-        <w:rPr>
-          <w:rFonts w:ascii="Consolas" w:hAnsi="Consolas"/>
-          <w:lang w:val="es-ES_tradnl"/>
-        </w:rPr>
-        <w:t>Autofirma</w:t>
-      </w:r>
-      <w:proofErr w:type="spellEnd"/>
-      <w:r>
-        <w:rPr>
-          <w:rFonts w:ascii="Consolas" w:hAnsi="Consolas"/>
-          <w:lang w:val="es-ES_tradnl"/>
-        </w:rPr>
-        <w:t>.</w:t>
+        <w:t>utoFirma.jar -&gt; Biblioteca de Autofirma.</w:t>
       </w:r>
       <w:r>
         <w:rPr>
@@ -1489,28 +1473,7 @@
           <w:rFonts w:ascii="Consolas" w:hAnsi="Consolas"/>
           <w:lang w:val="es-ES_tradnl"/>
         </w:rPr>
-        <w:t>utoFirma</w:t>
-      </w:r>
-      <w:r>
-        <w:rPr>
-          <w:rFonts w:ascii="Consolas" w:hAnsi="Consolas"/>
-          <w:lang w:val="es-ES_tradnl"/>
-        </w:rPr>
-        <w:t>Configurador</w:t>
-      </w:r>
-      <w:r>
-        <w:rPr>
-          <w:rFonts w:ascii="Consolas" w:hAnsi="Consolas"/>
-          <w:lang w:val="es-ES_tradnl"/>
-        </w:rPr>
-        <w:t>.jar -&gt; Biblioteca de</w:t>
-      </w:r>
-      <w:r>
-        <w:rPr>
-          <w:rFonts w:ascii="Consolas" w:hAnsi="Consolas"/>
-          <w:lang w:val="es-ES_tradnl"/>
-        </w:rPr>
-        <w:t>l instalador de AutoFirma.</w:t>
+        <w:t>utoFirmaConfigurador.jar -&gt; Biblioteca del instalador de AutoFirma.</w:t>
       </w:r>
       <w:r>
         <w:rPr>
@@ -3536,19 +3499,7 @@
         <w:rPr>
           <w:lang w:val="es-ES_tradnl"/>
         </w:rPr>
-        <w:t>Los recursos para la generación del instalador .</w:t>
-      </w:r>
-      <w:r>
-        <w:rPr>
-          <w:lang w:val="es-ES_tradnl"/>
-        </w:rPr>
-        <w:t>rpm</w:t>
-      </w:r>
-      <w:r>
-        <w:rPr>
-          <w:lang w:val="es-ES_tradnl"/>
-        </w:rPr>
-        <w:t xml:space="preserve"> de AutoFirma se encuentran comprimidos en formato TAR en GitHub, en la dirección </w:t>
+        <w:t xml:space="preserve">Los recursos para la generación del instalador .rpm de AutoFirma se encuentran comprimidos en formato TAR en GitHub, en la dirección </w:t>
       </w:r>
       <w:hyperlink r:id="rId11" w:history="1">
         <w:r>
@@ -3570,13 +3521,7 @@
         <w:rPr>
           <w:lang w:val="es-ES_tradnl"/>
         </w:rPr>
-        <w:t>Este archivo contiene la estructura de directorios y los recursos necesarios para generar el instalador de la aplicación. Este archivo debe descomprimirse únicamente en un sistema Unix para garantizar que los permisos de los ficheros no se ven alterados.</w:t>
-      </w:r>
-      <w:r>
-        <w:rPr>
-          <w:lang w:val="es-ES_tradnl"/>
-        </w:rPr>
-        <w:t xml:space="preserve"> Para el uso de estos ficheros, se deberán descomprimir los archivos en el directorio de usuario.</w:t>
+        <w:t>Este archivo contiene la estructura de directorios y los recursos necesarios para generar el instalador de la aplicación. Este archivo debe descomprimirse únicamente en un sistema Unix para garantizar que los permisos de los ficheros no se ven alterados. Para el uso de estos ficheros, se deberán descomprimir los archivos en el directorio de usuario.</w:t>
       </w:r>
     </w:p>
     <w:p>
@@ -3849,21 +3794,7 @@
         <w:rPr>
           <w:lang w:val="es-ES"/>
         </w:rPr>
-        <w:t xml:space="preserve">: Biblioteca de </w:t>
-      </w:r>
-      <w:proofErr w:type="spellStart"/>
-      <w:r>
-        <w:rPr>
-          <w:lang w:val="es-ES"/>
-        </w:rPr>
-        <w:t>Autofirma</w:t>
-      </w:r>
-      <w:proofErr w:type="spellEnd"/>
-      <w:r>
-        <w:rPr>
-          <w:lang w:val="es-ES"/>
-        </w:rPr>
-        <w:t>. (</w:t>
+        <w:t>: Biblioteca de Autofirma. (</w:t>
       </w:r>
       <w:r>
         <w:rPr>
@@ -3925,6 +3856,9 @@
         <w:t>autofirmaConfigurador.jar</w:t>
       </w:r>
       <w:r>
+        <w:rPr>
+          <w:lang w:val="es-ES"/>
+        </w:rPr>
         <w:t>:</w:t>
       </w:r>
       <w:r>
@@ -4386,6 +4320,359 @@
         <w:rPr>
           <w:lang w:val="es-ES_tradnl"/>
         </w:rPr>
+        <w:t xml:space="preserve">Preparación del entorno para </w:t>
+      </w:r>
+      <w:proofErr w:type="spellStart"/>
+      <w:r>
+        <w:rPr>
+          <w:lang w:val="es-ES_tradnl"/>
+        </w:rPr>
+        <w:t>OpenSUSE</w:t>
+      </w:r>
+      <w:proofErr w:type="spellEnd"/>
+    </w:p>
+    <w:p>
+      <w:pPr>
+        <w:rPr>
+          <w:lang w:val="es-ES_tradnl"/>
+        </w:rPr>
+      </w:pPr>
+      <w:r>
+        <w:rPr>
+          <w:lang w:val="es-ES_tradnl"/>
+        </w:rPr>
+        <w:t xml:space="preserve">Para empaquetar una versión de AutoFirma para </w:t>
+      </w:r>
+      <w:proofErr w:type="spellStart"/>
+      <w:r>
+        <w:rPr>
+          <w:lang w:val="es-ES_tradnl"/>
+        </w:rPr>
+        <w:t>OpenSuse</w:t>
+      </w:r>
+      <w:proofErr w:type="spellEnd"/>
+      <w:r>
+        <w:rPr>
+          <w:lang w:val="es-ES_tradnl"/>
+        </w:rPr>
+        <w:t xml:space="preserve"> </w:t>
+      </w:r>
+      <w:r>
+        <w:rPr>
+          <w:lang w:val="es-ES_tradnl"/>
+        </w:rPr>
+        <w:t xml:space="preserve">se podrá usar el mismo entorno que para </w:t>
+      </w:r>
+      <w:proofErr w:type="spellStart"/>
+      <w:proofErr w:type="gramStart"/>
+      <w:r>
+        <w:rPr>
+          <w:lang w:val="es-ES_tradnl"/>
+        </w:rPr>
+        <w:t>Fedora</w:t>
+      </w:r>
+      <w:proofErr w:type="spellEnd"/>
+      <w:proofErr w:type="gramEnd"/>
+      <w:r>
+        <w:rPr>
+          <w:lang w:val="es-ES_tradnl"/>
+        </w:rPr>
+        <w:t xml:space="preserve"> pero con </w:t>
+      </w:r>
+      <w:r>
+        <w:rPr>
+          <w:lang w:val="es-ES_tradnl"/>
+        </w:rPr>
+        <w:t>los siguientes cambios:</w:t>
+      </w:r>
+    </w:p>
+    <w:p>
+      <w:pPr>
+        <w:pStyle w:val="ListParagraph"/>
+        <w:numPr>
+          <w:ilvl w:val="0"/>
+          <w:numId w:val="6"/>
+        </w:numPr>
+        <w:rPr>
+          <w:lang w:val="es-ES_tradnl"/>
+        </w:rPr>
+      </w:pPr>
+      <w:r>
+        <w:rPr>
+          <w:lang w:val="es-ES_tradnl"/>
+        </w:rPr>
+        <w:t>En “</w:t>
+      </w:r>
+      <w:proofErr w:type="spellStart"/>
+      <w:proofErr w:type="gramStart"/>
+      <w:r>
+        <w:rPr>
+          <w:lang w:val="es-ES_tradnl"/>
+        </w:rPr>
+        <w:t>autofirma.spec</w:t>
+      </w:r>
+      <w:proofErr w:type="spellEnd"/>
+      <w:proofErr w:type="gramEnd"/>
+      <w:r>
+        <w:rPr>
+          <w:lang w:val="es-ES_tradnl"/>
+        </w:rPr>
+        <w:t>” se sustituye</w:t>
+      </w:r>
+      <w:r>
+        <w:rPr>
+          <w:lang w:val="es-ES_tradnl"/>
+        </w:rPr>
+        <w:t xml:space="preserve"> la línea “</w:t>
+      </w:r>
+      <w:proofErr w:type="spellStart"/>
+      <w:r>
+        <w:rPr>
+          <w:lang w:val="es-ES_tradnl"/>
+        </w:rPr>
+        <w:t>Requires</w:t>
+      </w:r>
+      <w:proofErr w:type="spellEnd"/>
+      <w:r>
+        <w:rPr>
+          <w:lang w:val="es-ES_tradnl"/>
+        </w:rPr>
+        <w:t xml:space="preserve">: </w:t>
+      </w:r>
+      <w:proofErr w:type="spellStart"/>
+      <w:r>
+        <w:rPr>
+          <w:lang w:val="es-ES_tradnl"/>
+        </w:rPr>
+        <w:t>nss-tools</w:t>
+      </w:r>
+      <w:proofErr w:type="spellEnd"/>
+      <w:r>
+        <w:rPr>
+          <w:lang w:val="es-ES_tradnl"/>
+        </w:rPr>
+        <w:t>” por “</w:t>
+      </w:r>
+      <w:proofErr w:type="spellStart"/>
+      <w:r>
+        <w:rPr>
+          <w:lang w:val="es-ES_tradnl"/>
+        </w:rPr>
+        <w:t>Requires</w:t>
+      </w:r>
+      <w:proofErr w:type="spellEnd"/>
+      <w:r>
+        <w:rPr>
+          <w:lang w:val="es-ES_tradnl"/>
+        </w:rPr>
+        <w:t xml:space="preserve">: </w:t>
+      </w:r>
+      <w:proofErr w:type="spellStart"/>
+      <w:r>
+        <w:rPr>
+          <w:lang w:val="es-ES_tradnl"/>
+        </w:rPr>
+        <w:t>mozilla-nss-tools</w:t>
+      </w:r>
+      <w:proofErr w:type="spellEnd"/>
+      <w:r>
+        <w:rPr>
+          <w:lang w:val="es-ES_tradnl"/>
+        </w:rPr>
+        <w:t>”.</w:t>
+      </w:r>
+    </w:p>
+    <w:p>
+      <w:pPr>
+        <w:pStyle w:val="ListParagraph"/>
+        <w:numPr>
+          <w:ilvl w:val="0"/>
+          <w:numId w:val="6"/>
+        </w:numPr>
+        <w:rPr>
+          <w:lang w:val="es-ES_tradnl"/>
+        </w:rPr>
+      </w:pPr>
+      <w:r>
+        <w:rPr>
+          <w:lang w:val="es-ES_tradnl"/>
+        </w:rPr>
+        <w:t xml:space="preserve">En </w:t>
+      </w:r>
+      <w:r>
+        <w:rPr>
+          <w:lang w:val="es-ES_tradnl"/>
+        </w:rPr>
+        <w:t>“</w:t>
+      </w:r>
+      <w:proofErr w:type="spellStart"/>
+      <w:proofErr w:type="gramStart"/>
+      <w:r>
+        <w:rPr>
+          <w:lang w:val="es-ES_tradnl"/>
+        </w:rPr>
+        <w:t>autofirma.spec</w:t>
+      </w:r>
+      <w:proofErr w:type="spellEnd"/>
+      <w:proofErr w:type="gramEnd"/>
+      <w:r>
+        <w:rPr>
+          <w:lang w:val="es-ES_tradnl"/>
+        </w:rPr>
+        <w:t xml:space="preserve">” se </w:t>
+      </w:r>
+      <w:r>
+        <w:rPr>
+          <w:lang w:val="es-ES_tradnl"/>
+        </w:rPr>
+        <w:t>elimina la línea “</w:t>
+      </w:r>
+      <w:bookmarkStart w:id="8" w:name="_GoBack"/>
+      <w:r>
+        <w:rPr>
+          <w:lang w:val="es-ES_tradnl"/>
+        </w:rPr>
+        <w:t>#!/</w:t>
+      </w:r>
+      <w:proofErr w:type="spellStart"/>
+      <w:r>
+        <w:rPr>
+          <w:lang w:val="es-ES_tradnl"/>
+        </w:rPr>
+        <w:t>bin</w:t>
+      </w:r>
+      <w:proofErr w:type="spellEnd"/>
+      <w:r>
+        <w:rPr>
+          <w:lang w:val="es-ES_tradnl"/>
+        </w:rPr>
+        <w:t>/</w:t>
+      </w:r>
+      <w:proofErr w:type="spellStart"/>
+      <w:r>
+        <w:rPr>
+          <w:lang w:val="es-ES_tradnl"/>
+        </w:rPr>
+        <w:t>bash</w:t>
+      </w:r>
+      <w:bookmarkEnd w:id="8"/>
+      <w:proofErr w:type="spellEnd"/>
+      <w:r>
+        <w:rPr>
+          <w:lang w:val="es-ES_tradnl"/>
+        </w:rPr>
+        <w:t>” del apartado “%</w:t>
+      </w:r>
+      <w:proofErr w:type="spellStart"/>
+      <w:r>
+        <w:rPr>
+          <w:lang w:val="es-ES_tradnl"/>
+        </w:rPr>
+        <w:t>build</w:t>
+      </w:r>
+      <w:proofErr w:type="spellEnd"/>
+      <w:r>
+        <w:rPr>
+          <w:lang w:val="es-ES_tradnl"/>
+        </w:rPr>
+        <w:t>”.</w:t>
+      </w:r>
+    </w:p>
+    <w:p>
+      <w:pPr>
+        <w:pStyle w:val="ListParagraph"/>
+        <w:numPr>
+          <w:ilvl w:val="0"/>
+          <w:numId w:val="6"/>
+        </w:numPr>
+        <w:rPr>
+          <w:lang w:val="es-ES_tradnl"/>
+        </w:rPr>
+      </w:pPr>
+      <w:r>
+        <w:rPr>
+          <w:lang w:val="es-ES_tradnl"/>
+        </w:rPr>
+        <w:t xml:space="preserve">En </w:t>
+      </w:r>
+      <w:r>
+        <w:rPr>
+          <w:lang w:val="es-ES_tradnl"/>
+        </w:rPr>
+        <w:t>“</w:t>
+      </w:r>
+      <w:proofErr w:type="spellStart"/>
+      <w:proofErr w:type="gramStart"/>
+      <w:r>
+        <w:rPr>
+          <w:lang w:val="es-ES_tradnl"/>
+        </w:rPr>
+        <w:t>autofirma.spec</w:t>
+      </w:r>
+      <w:proofErr w:type="spellEnd"/>
+      <w:proofErr w:type="gramEnd"/>
+      <w:r>
+        <w:rPr>
+          <w:lang w:val="es-ES_tradnl"/>
+        </w:rPr>
+        <w:t>”</w:t>
+      </w:r>
+      <w:r>
+        <w:rPr>
+          <w:lang w:val="es-ES_tradnl"/>
+        </w:rPr>
+        <w:t>, allá donde se utilice se la ruta “/</w:t>
+      </w:r>
+      <w:proofErr w:type="spellStart"/>
+      <w:r>
+        <w:rPr>
+          <w:lang w:val="es-ES_tradnl"/>
+        </w:rPr>
+        <w:t>usr</w:t>
+      </w:r>
+      <w:proofErr w:type="spellEnd"/>
+      <w:r>
+        <w:rPr>
+          <w:lang w:val="es-ES_tradnl"/>
+        </w:rPr>
+        <w:t>/share/” para referirse a un subdirectorio o fichero se agregará la línea o líneas necesarias para que la misma lógica se aplique con la ruta “/</w:t>
+      </w:r>
+      <w:proofErr w:type="spellStart"/>
+      <w:r>
+        <w:rPr>
+          <w:lang w:val="es-ES_tradnl"/>
+        </w:rPr>
+        <w:t>usr</w:t>
+      </w:r>
+      <w:proofErr w:type="spellEnd"/>
+      <w:r>
+        <w:rPr>
+          <w:lang w:val="es-ES_tradnl"/>
+        </w:rPr>
+        <w:t>/local/share/”</w:t>
+      </w:r>
+      <w:r>
+        <w:rPr>
+          <w:lang w:val="es-ES_tradnl"/>
+        </w:rPr>
+        <w:t>.</w:t>
+      </w:r>
+    </w:p>
+    <w:p>
+      <w:pPr>
+        <w:pStyle w:val="Heading2"/>
+        <w:numPr>
+          <w:ilvl w:val="2"/>
+          <w:numId w:val="16"/>
+        </w:numPr>
+        <w:rPr>
+          <w:lang w:val="es-ES_tradnl"/>
+        </w:rPr>
+      </w:pPr>
+      <w:r>
+        <w:rPr>
+          <w:lang w:val="es-ES_tradnl"/>
+        </w:rPr>
         <w:t>Configuración de la versión de AutoFirma</w:t>
       </w:r>
     </w:p>
@@ -4482,6 +4769,7 @@
         <w:rPr>
           <w:lang w:val="es-ES_tradnl"/>
         </w:rPr>
+        <w:lastRenderedPageBreak/>
         <w:t xml:space="preserve">En este </w:t>
       </w:r>
       <w:r>
@@ -4659,8 +4947,6 @@
         </w:rPr>
         <w:t>” de la estructura previamente comentada. Estos ficheros deberán aparecer con los nombres:</w:t>
       </w:r>
-      <w:bookmarkStart w:id="8" w:name="_GoBack"/>
-      <w:bookmarkEnd w:id="8"/>
     </w:p>
     <w:p>
       <w:pPr>
@@ -4678,7 +4964,6 @@
           <w:b/>
           <w:lang w:val="es-ES_tradnl"/>
         </w:rPr>
-        <w:lastRenderedPageBreak/>
         <w:t>autofirma</w:t>
       </w:r>
       <w:r>
@@ -5315,14 +5600,8 @@
           <w:rFonts w:ascii="Consolas" w:hAnsi="Consolas"/>
           <w:lang w:val="es-ES"/>
         </w:rPr>
-        <w:t xml:space="preserve">sudo </w:t>
-      </w:r>
-      <w:r>
-        <w:rPr>
-          <w:rFonts w:ascii="Consolas" w:hAnsi="Consolas"/>
-          <w:lang w:val="es-ES"/>
-        </w:rPr>
-        <w:t xml:space="preserve">rpm </w:t>
+        <w:lastRenderedPageBreak/>
+        <w:t xml:space="preserve">sudo rpm </w:t>
       </w:r>
       <w:r>
         <w:rPr>
@@ -5402,6 +5681,9 @@
       </w:r>
       <w:proofErr w:type="spellEnd"/>
       <w:r>
+        <w:rPr>
+          <w:lang w:val="es-ES"/>
+        </w:rPr>
         <w:t>”</w:t>
       </w:r>
       <w:r>
@@ -5564,7 +5846,7 @@
               <v:shape id="_x0000_i1025" type="#_x0000_t75" style="width:102pt;height:57pt">
                 <v:imagedata r:id="rId1" o:title=""/>
               </v:shape>
-              <o:OLEObject Type="Embed" ProgID="PBrush" ShapeID="_x0000_i1025" DrawAspect="Content" ObjectID="_1613227167" r:id="rId2"/>
+              <o:OLEObject Type="Embed" ProgID="PBrush" ShapeID="_x0000_i1025" DrawAspect="Content" ObjectID="_1623585269" r:id="rId2"/>
             </w:object>
           </w:r>
         </w:p>
@@ -5759,7 +6041,7 @@
               <v:shape id="_x0000_i1026" type="#_x0000_t75" style="width:60pt;height:33pt">
                 <v:imagedata r:id="rId1" o:title=""/>
               </v:shape>
-              <o:OLEObject Type="Embed" ProgID="PBrush" ShapeID="_x0000_i1026" DrawAspect="Content" ObjectID="_1613227168" r:id="rId2"/>
+              <o:OLEObject Type="Embed" ProgID="PBrush" ShapeID="_x0000_i1026" DrawAspect="Content" ObjectID="_1623585270" r:id="rId2"/>
             </w:object>
           </w:r>
         </w:p>
@@ -9335,7 +9617,7 @@
 </file>
 
 <file path=customXml/itemProps1.xml><?xml version="1.0" encoding="utf-8"?>
-<ds:datastoreItem xmlns:ds="http://schemas.openxmlformats.org/officeDocument/2006/customXml" ds:itemID="{6D29A8EF-3DE3-40F6-B251-AD6D8760676F}">
+<ds:datastoreItem xmlns:ds="http://schemas.openxmlformats.org/officeDocument/2006/customXml" ds:itemID="{B0FD738C-6574-43D4-A76E-C9EAAF7BF3B9}">
   <ds:schemaRefs>
     <ds:schemaRef ds:uri="http://schemas.openxmlformats.org/officeDocument/2006/bibliography"/>
   </ds:schemaRefs>

</xml_diff>

<commit_message>
Actualizaciónes finales AutoFirma 1.7
</commit_message>
<xml_diff>
--- a/AF_Instalador Linux.docx
+++ b/AF_Instalador Linux.docx
@@ -104,8 +104,6 @@
             </w:rPr>
           </w:pPr>
         </w:p>
-        <w:bookmarkStart w:id="0" w:name="_GoBack"/>
-        <w:bookmarkEnd w:id="0"/>
         <w:p>
           <w:pPr>
             <w:pStyle w:val="TOC1"/>
@@ -128,7 +126,7 @@
           <w:r>
             <w:fldChar w:fldCharType="separate"/>
           </w:r>
-          <w:hyperlink w:anchor="_Toc46402941" w:history="1">
+          <w:hyperlink w:anchor="_Toc49331155" w:history="1">
             <w:r>
               <w:rPr>
                 <w:rStyle w:val="Hyperlink"/>
@@ -172,7 +170,7 @@
                 <w:noProof/>
                 <w:webHidden/>
               </w:rPr>
-              <w:instrText xml:space="preserve"> PAGEREF _Toc46402941 \h </w:instrText>
+              <w:instrText xml:space="preserve"> PAGEREF _Toc49331155 \h </w:instrText>
             </w:r>
             <w:r>
               <w:rPr>
@@ -216,7 +214,7 @@
               <w:lang w:val="es-ES" w:eastAsia="es-ES"/>
             </w:rPr>
           </w:pPr>
-          <w:hyperlink w:anchor="_Toc46402942" w:history="1">
+          <w:hyperlink w:anchor="_Toc49331156" w:history="1">
             <w:r>
               <w:rPr>
                 <w:rStyle w:val="Hyperlink"/>
@@ -260,7 +258,7 @@
                 <w:noProof/>
                 <w:webHidden/>
               </w:rPr>
-              <w:instrText xml:space="preserve"> PAGEREF _Toc46402942 \h </w:instrText>
+              <w:instrText xml:space="preserve"> PAGEREF _Toc49331156 \h </w:instrText>
             </w:r>
             <w:r>
               <w:rPr>
@@ -304,7 +302,7 @@
               <w:lang w:val="es-ES" w:eastAsia="es-ES"/>
             </w:rPr>
           </w:pPr>
-          <w:hyperlink w:anchor="_Toc46402943" w:history="1">
+          <w:hyperlink w:anchor="_Toc49331157" w:history="1">
             <w:r>
               <w:rPr>
                 <w:rStyle w:val="Hyperlink"/>
@@ -348,7 +346,7 @@
                 <w:noProof/>
                 <w:webHidden/>
               </w:rPr>
-              <w:instrText xml:space="preserve"> PAGEREF _Toc46402943 \h </w:instrText>
+              <w:instrText xml:space="preserve"> PAGEREF _Toc49331157 \h </w:instrText>
             </w:r>
             <w:r>
               <w:rPr>
@@ -392,7 +390,7 @@
               <w:lang w:val="es-ES" w:eastAsia="es-ES"/>
             </w:rPr>
           </w:pPr>
-          <w:hyperlink w:anchor="_Toc46402946" w:history="1">
+          <w:hyperlink w:anchor="_Toc49331160" w:history="1">
             <w:r>
               <w:rPr>
                 <w:rStyle w:val="Hyperlink"/>
@@ -436,7 +434,7 @@
                 <w:noProof/>
                 <w:webHidden/>
               </w:rPr>
-              <w:instrText xml:space="preserve"> PAGEREF _Toc46402946 \h </w:instrText>
+              <w:instrText xml:space="preserve"> PAGEREF _Toc49331160 \h </w:instrText>
             </w:r>
             <w:r>
               <w:rPr>
@@ -480,7 +478,7 @@
               <w:lang w:val="es-ES" w:eastAsia="es-ES"/>
             </w:rPr>
           </w:pPr>
-          <w:hyperlink w:anchor="_Toc46402947" w:history="1">
+          <w:hyperlink w:anchor="_Toc49331161" w:history="1">
             <w:r>
               <w:rPr>
                 <w:rStyle w:val="Hyperlink"/>
@@ -524,7 +522,7 @@
                 <w:noProof/>
                 <w:webHidden/>
               </w:rPr>
-              <w:instrText xml:space="preserve"> PAGEREF _Toc46402947 \h </w:instrText>
+              <w:instrText xml:space="preserve"> PAGEREF _Toc49331161 \h </w:instrText>
             </w:r>
             <w:r>
               <w:rPr>
@@ -568,7 +566,7 @@
               <w:lang w:val="es-ES" w:eastAsia="es-ES"/>
             </w:rPr>
           </w:pPr>
-          <w:hyperlink w:anchor="_Toc46402948" w:history="1">
+          <w:hyperlink w:anchor="_Toc49331162" w:history="1">
             <w:r>
               <w:rPr>
                 <w:rStyle w:val="Hyperlink"/>
@@ -612,7 +610,7 @@
                 <w:noProof/>
                 <w:webHidden/>
               </w:rPr>
-              <w:instrText xml:space="preserve"> PAGEREF _Toc46402948 \h </w:instrText>
+              <w:instrText xml:space="preserve"> PAGEREF _Toc49331162 \h </w:instrText>
             </w:r>
             <w:r>
               <w:rPr>
@@ -656,7 +654,7 @@
               <w:lang w:val="es-ES" w:eastAsia="es-ES"/>
             </w:rPr>
           </w:pPr>
-          <w:hyperlink w:anchor="_Toc46402949" w:history="1">
+          <w:hyperlink w:anchor="_Toc49331163" w:history="1">
             <w:r>
               <w:rPr>
                 <w:rStyle w:val="Hyperlink"/>
@@ -700,7 +698,7 @@
                 <w:noProof/>
                 <w:webHidden/>
               </w:rPr>
-              <w:instrText xml:space="preserve"> PAGEREF _Toc46402949 \h </w:instrText>
+              <w:instrText xml:space="preserve"> PAGEREF _Toc49331163 \h </w:instrText>
             </w:r>
             <w:r>
               <w:rPr>
@@ -744,7 +742,7 @@
               <w:lang w:val="es-ES" w:eastAsia="es-ES"/>
             </w:rPr>
           </w:pPr>
-          <w:hyperlink w:anchor="_Toc46402950" w:history="1">
+          <w:hyperlink w:anchor="_Toc49331164" w:history="1">
             <w:r>
               <w:rPr>
                 <w:rStyle w:val="Hyperlink"/>
@@ -788,7 +786,7 @@
                 <w:noProof/>
                 <w:webHidden/>
               </w:rPr>
-              <w:instrText xml:space="preserve"> PAGEREF _Toc46402950 \h </w:instrText>
+              <w:instrText xml:space="preserve"> PAGEREF _Toc49331164 \h </w:instrText>
             </w:r>
             <w:r>
               <w:rPr>
@@ -832,7 +830,7 @@
               <w:lang w:val="es-ES" w:eastAsia="es-ES"/>
             </w:rPr>
           </w:pPr>
-          <w:hyperlink w:anchor="_Toc46402951" w:history="1">
+          <w:hyperlink w:anchor="_Toc49331165" w:history="1">
             <w:r>
               <w:rPr>
                 <w:rStyle w:val="Hyperlink"/>
@@ -876,7 +874,7 @@
                 <w:noProof/>
                 <w:webHidden/>
               </w:rPr>
-              <w:instrText xml:space="preserve"> PAGEREF _Toc46402951 \h </w:instrText>
+              <w:instrText xml:space="preserve"> PAGEREF _Toc49331165 \h </w:instrText>
             </w:r>
             <w:r>
               <w:rPr>
@@ -920,7 +918,7 @@
               <w:lang w:val="es-ES" w:eastAsia="es-ES"/>
             </w:rPr>
           </w:pPr>
-          <w:hyperlink w:anchor="_Toc46402952" w:history="1">
+          <w:hyperlink w:anchor="_Toc49331166" w:history="1">
             <w:r>
               <w:rPr>
                 <w:rStyle w:val="Hyperlink"/>
@@ -964,7 +962,7 @@
                 <w:noProof/>
                 <w:webHidden/>
               </w:rPr>
-              <w:instrText xml:space="preserve"> PAGEREF _Toc46402952 \h </w:instrText>
+              <w:instrText xml:space="preserve"> PAGEREF _Toc49331166 \h </w:instrText>
             </w:r>
             <w:r>
               <w:rPr>
@@ -1008,7 +1006,7 @@
               <w:lang w:val="es-ES" w:eastAsia="es-ES"/>
             </w:rPr>
           </w:pPr>
-          <w:hyperlink w:anchor="_Toc46402953" w:history="1">
+          <w:hyperlink w:anchor="_Toc49331167" w:history="1">
             <w:r>
               <w:rPr>
                 <w:rStyle w:val="Hyperlink"/>
@@ -1052,7 +1050,7 @@
                 <w:noProof/>
                 <w:webHidden/>
               </w:rPr>
-              <w:instrText xml:space="preserve"> PAGEREF _Toc46402953 \h </w:instrText>
+              <w:instrText xml:space="preserve"> PAGEREF _Toc49331167 \h </w:instrText>
             </w:r>
             <w:r>
               <w:rPr>
@@ -1096,7 +1094,7 @@
               <w:lang w:val="es-ES" w:eastAsia="es-ES"/>
             </w:rPr>
           </w:pPr>
-          <w:hyperlink w:anchor="_Toc46402954" w:history="1">
+          <w:hyperlink w:anchor="_Toc49331168" w:history="1">
             <w:r>
               <w:rPr>
                 <w:rStyle w:val="Hyperlink"/>
@@ -1140,7 +1138,7 @@
                 <w:noProof/>
                 <w:webHidden/>
               </w:rPr>
-              <w:instrText xml:space="preserve"> PAGEREF _Toc46402954 \h </w:instrText>
+              <w:instrText xml:space="preserve"> PAGEREF _Toc49331168 \h </w:instrText>
             </w:r>
             <w:r>
               <w:rPr>
@@ -1184,7 +1182,7 @@
               <w:lang w:val="es-ES" w:eastAsia="es-ES"/>
             </w:rPr>
           </w:pPr>
-          <w:hyperlink w:anchor="_Toc46402955" w:history="1">
+          <w:hyperlink w:anchor="_Toc49331169" w:history="1">
             <w:r>
               <w:rPr>
                 <w:rStyle w:val="Hyperlink"/>
@@ -1228,7 +1226,7 @@
                 <w:noProof/>
                 <w:webHidden/>
               </w:rPr>
-              <w:instrText xml:space="preserve"> PAGEREF _Toc46402955 \h </w:instrText>
+              <w:instrText xml:space="preserve"> PAGEREF _Toc49331169 \h </w:instrText>
             </w:r>
             <w:r>
               <w:rPr>
@@ -1272,7 +1270,7 @@
               <w:lang w:val="es-ES" w:eastAsia="es-ES"/>
             </w:rPr>
           </w:pPr>
-          <w:hyperlink w:anchor="_Toc46402956" w:history="1">
+          <w:hyperlink w:anchor="_Toc49331170" w:history="1">
             <w:r>
               <w:rPr>
                 <w:rStyle w:val="Hyperlink"/>
@@ -1316,7 +1314,7 @@
                 <w:noProof/>
                 <w:webHidden/>
               </w:rPr>
-              <w:instrText xml:space="preserve"> PAGEREF _Toc46402956 \h </w:instrText>
+              <w:instrText xml:space="preserve"> PAGEREF _Toc49331170 \h </w:instrText>
             </w:r>
             <w:r>
               <w:rPr>
@@ -1360,7 +1358,7 @@
               <w:lang w:val="es-ES" w:eastAsia="es-ES"/>
             </w:rPr>
           </w:pPr>
-          <w:hyperlink w:anchor="_Toc46402957" w:history="1">
+          <w:hyperlink w:anchor="_Toc49331171" w:history="1">
             <w:r>
               <w:rPr>
                 <w:rStyle w:val="Hyperlink"/>
@@ -1404,7 +1402,183 @@
                 <w:noProof/>
                 <w:webHidden/>
               </w:rPr>
-              <w:instrText xml:space="preserve"> PAGEREF _Toc46402957 \h </w:instrText>
+              <w:instrText xml:space="preserve"> PAGEREF _Toc49331171 \h </w:instrText>
+            </w:r>
+            <w:r>
+              <w:rPr>
+                <w:noProof/>
+                <w:webHidden/>
+              </w:rPr>
+            </w:r>
+            <w:r>
+              <w:rPr>
+                <w:noProof/>
+                <w:webHidden/>
+              </w:rPr>
+              <w:fldChar w:fldCharType="separate"/>
+            </w:r>
+            <w:r>
+              <w:rPr>
+                <w:noProof/>
+                <w:webHidden/>
+              </w:rPr>
+              <w:t>8</w:t>
+            </w:r>
+            <w:r>
+              <w:rPr>
+                <w:noProof/>
+                <w:webHidden/>
+              </w:rPr>
+              <w:fldChar w:fldCharType="end"/>
+            </w:r>
+          </w:hyperlink>
+        </w:p>
+        <w:p>
+          <w:pPr>
+            <w:pStyle w:val="TOC1"/>
+            <w:tabs>
+              <w:tab w:val="left" w:pos="1100"/>
+              <w:tab w:val="right" w:leader="dot" w:pos="9350"/>
+            </w:tabs>
+            <w:rPr>
+              <w:rFonts w:eastAsiaTheme="minorEastAsia"/>
+              <w:noProof/>
+              <w:lang w:val="es-ES" w:eastAsia="es-ES"/>
+            </w:rPr>
+          </w:pPr>
+          <w:hyperlink w:anchor="_Toc49331172" w:history="1">
+            <w:r>
+              <w:rPr>
+                <w:rStyle w:val="Hyperlink"/>
+                <w:noProof/>
+                <w:lang w:val="es-ES_tradnl"/>
+              </w:rPr>
+              <w:t>2.3.2.1.</w:t>
+            </w:r>
+            <w:r>
+              <w:rPr>
+                <w:rFonts w:eastAsiaTheme="minorEastAsia"/>
+                <w:noProof/>
+                <w:lang w:val="es-ES" w:eastAsia="es-ES"/>
+              </w:rPr>
+              <w:tab/>
+            </w:r>
+            <w:r>
+              <w:rPr>
+                <w:rStyle w:val="Hyperlink"/>
+                <w:noProof/>
+                <w:lang w:val="es-ES_tradnl"/>
+              </w:rPr>
+              <w:t>Comprobación de firma interna</w:t>
+            </w:r>
+            <w:r>
+              <w:rPr>
+                <w:noProof/>
+                <w:webHidden/>
+              </w:rPr>
+              <w:tab/>
+            </w:r>
+            <w:r>
+              <w:rPr>
+                <w:noProof/>
+                <w:webHidden/>
+              </w:rPr>
+              <w:fldChar w:fldCharType="begin"/>
+            </w:r>
+            <w:r>
+              <w:rPr>
+                <w:noProof/>
+                <w:webHidden/>
+              </w:rPr>
+              <w:instrText xml:space="preserve"> PAGEREF _Toc49331172 \h </w:instrText>
+            </w:r>
+            <w:r>
+              <w:rPr>
+                <w:noProof/>
+                <w:webHidden/>
+              </w:rPr>
+            </w:r>
+            <w:r>
+              <w:rPr>
+                <w:noProof/>
+                <w:webHidden/>
+              </w:rPr>
+              <w:fldChar w:fldCharType="separate"/>
+            </w:r>
+            <w:r>
+              <w:rPr>
+                <w:noProof/>
+                <w:webHidden/>
+              </w:rPr>
+              <w:t>8</w:t>
+            </w:r>
+            <w:r>
+              <w:rPr>
+                <w:noProof/>
+                <w:webHidden/>
+              </w:rPr>
+              <w:fldChar w:fldCharType="end"/>
+            </w:r>
+          </w:hyperlink>
+        </w:p>
+        <w:p>
+          <w:pPr>
+            <w:pStyle w:val="TOC1"/>
+            <w:tabs>
+              <w:tab w:val="left" w:pos="1100"/>
+              <w:tab w:val="right" w:leader="dot" w:pos="9350"/>
+            </w:tabs>
+            <w:rPr>
+              <w:rFonts w:eastAsiaTheme="minorEastAsia"/>
+              <w:noProof/>
+              <w:lang w:val="es-ES" w:eastAsia="es-ES"/>
+            </w:rPr>
+          </w:pPr>
+          <w:hyperlink w:anchor="_Toc49331173" w:history="1">
+            <w:r>
+              <w:rPr>
+                <w:rStyle w:val="Hyperlink"/>
+                <w:noProof/>
+                <w:lang w:val="es-ES_tradnl"/>
+              </w:rPr>
+              <w:t>2.3.2.2.</w:t>
+            </w:r>
+            <w:r>
+              <w:rPr>
+                <w:rFonts w:eastAsiaTheme="minorEastAsia"/>
+                <w:noProof/>
+                <w:lang w:val="es-ES" w:eastAsia="es-ES"/>
+              </w:rPr>
+              <w:tab/>
+            </w:r>
+            <w:r>
+              <w:rPr>
+                <w:rStyle w:val="Hyperlink"/>
+                <w:noProof/>
+                <w:lang w:val="es-ES_tradnl"/>
+              </w:rPr>
+              <w:t>Comprobación de firma externa</w:t>
+            </w:r>
+            <w:r>
+              <w:rPr>
+                <w:noProof/>
+                <w:webHidden/>
+              </w:rPr>
+              <w:tab/>
+            </w:r>
+            <w:r>
+              <w:rPr>
+                <w:noProof/>
+                <w:webHidden/>
+              </w:rPr>
+              <w:fldChar w:fldCharType="begin"/>
+            </w:r>
+            <w:r>
+              <w:rPr>
+                <w:noProof/>
+                <w:webHidden/>
+              </w:rPr>
+              <w:instrText xml:space="preserve"> PAGEREF _Toc49331173 \h </w:instrText>
             </w:r>
             <w:r>
               <w:rPr>
@@ -1448,14 +1622,14 @@
               <w:lang w:val="es-ES" w:eastAsia="es-ES"/>
             </w:rPr>
           </w:pPr>
-          <w:hyperlink w:anchor="_Toc46402958" w:history="1">
+          <w:hyperlink w:anchor="_Toc49331174" w:history="1">
             <w:r>
               <w:rPr>
                 <w:rStyle w:val="Hyperlink"/>
                 <w:noProof/>
                 <w:lang w:val="es-ES_tradnl"/>
               </w:rPr>
-              <w:t>3.1.</w:t>
+              <w:t>2.4.</w:t>
             </w:r>
             <w:r>
               <w:rPr>
@@ -1471,7 +1645,7 @@
                 <w:noProof/>
                 <w:lang w:val="es-ES_tradnl"/>
               </w:rPr>
-              <w:t>Instalación de la aplicación</w:t>
+              <w:t>Generación de sha1sum</w:t>
             </w:r>
             <w:r>
               <w:rPr>
@@ -1492,7 +1666,7 @@
                 <w:noProof/>
                 <w:webHidden/>
               </w:rPr>
-              <w:instrText xml:space="preserve"> PAGEREF _Toc46402958 \h </w:instrText>
+              <w:instrText xml:space="preserve"> PAGEREF _Toc49331174 \h </w:instrText>
             </w:r>
             <w:r>
               <w:rPr>
@@ -1536,13 +1710,101 @@
               <w:lang w:val="es-ES" w:eastAsia="es-ES"/>
             </w:rPr>
           </w:pPr>
-          <w:hyperlink w:anchor="_Toc46402959" w:history="1">
+          <w:hyperlink w:anchor="_Toc49331175" w:history="1">
             <w:r>
               <w:rPr>
                 <w:rStyle w:val="Hyperlink"/>
                 <w:noProof/>
                 <w:lang w:val="es-ES_tradnl"/>
               </w:rPr>
+              <w:t>3.1.</w:t>
+            </w:r>
+            <w:r>
+              <w:rPr>
+                <w:rFonts w:eastAsiaTheme="minorEastAsia"/>
+                <w:noProof/>
+                <w:lang w:val="es-ES" w:eastAsia="es-ES"/>
+              </w:rPr>
+              <w:tab/>
+            </w:r>
+            <w:r>
+              <w:rPr>
+                <w:rStyle w:val="Hyperlink"/>
+                <w:noProof/>
+                <w:lang w:val="es-ES_tradnl"/>
+              </w:rPr>
+              <w:t>Instalación de la aplicación</w:t>
+            </w:r>
+            <w:r>
+              <w:rPr>
+                <w:noProof/>
+                <w:webHidden/>
+              </w:rPr>
+              <w:tab/>
+            </w:r>
+            <w:r>
+              <w:rPr>
+                <w:noProof/>
+                <w:webHidden/>
+              </w:rPr>
+              <w:fldChar w:fldCharType="begin"/>
+            </w:r>
+            <w:r>
+              <w:rPr>
+                <w:noProof/>
+                <w:webHidden/>
+              </w:rPr>
+              <w:instrText xml:space="preserve"> PAGEREF _Toc49331175 \h </w:instrText>
+            </w:r>
+            <w:r>
+              <w:rPr>
+                <w:noProof/>
+                <w:webHidden/>
+              </w:rPr>
+            </w:r>
+            <w:r>
+              <w:rPr>
+                <w:noProof/>
+                <w:webHidden/>
+              </w:rPr>
+              <w:fldChar w:fldCharType="separate"/>
+            </w:r>
+            <w:r>
+              <w:rPr>
+                <w:noProof/>
+                <w:webHidden/>
+              </w:rPr>
+              <w:t>9</w:t>
+            </w:r>
+            <w:r>
+              <w:rPr>
+                <w:noProof/>
+                <w:webHidden/>
+              </w:rPr>
+              <w:fldChar w:fldCharType="end"/>
+            </w:r>
+          </w:hyperlink>
+        </w:p>
+        <w:p>
+          <w:pPr>
+            <w:pStyle w:val="TOC1"/>
+            <w:tabs>
+              <w:tab w:val="left" w:pos="660"/>
+              <w:tab w:val="right" w:leader="dot" w:pos="9350"/>
+            </w:tabs>
+            <w:rPr>
+              <w:rFonts w:eastAsiaTheme="minorEastAsia"/>
+              <w:noProof/>
+              <w:lang w:val="es-ES" w:eastAsia="es-ES"/>
+            </w:rPr>
+          </w:pPr>
+          <w:hyperlink w:anchor="_Toc49331176" w:history="1">
+            <w:r>
+              <w:rPr>
+                <w:rStyle w:val="Hyperlink"/>
+                <w:noProof/>
+                <w:lang w:val="es-ES_tradnl"/>
+              </w:rPr>
               <w:t>3.2.</w:t>
             </w:r>
             <w:r>
@@ -1580,7 +1842,7 @@
                 <w:noProof/>
                 <w:webHidden/>
               </w:rPr>
-              <w:instrText xml:space="preserve"> PAGEREF _Toc46402959 \h </w:instrText>
+              <w:instrText xml:space="preserve"> PAGEREF _Toc49331176 \h </w:instrText>
             </w:r>
             <w:r>
               <w:rPr>
@@ -1659,7 +1921,7 @@
           <w:lang w:val="es-ES_tradnl"/>
         </w:rPr>
       </w:pPr>
-      <w:bookmarkStart w:id="1" w:name="_Toc46402941"/>
+      <w:bookmarkStart w:id="0" w:name="_Toc49331155"/>
       <w:r>
         <w:rPr>
           <w:lang w:val="es-ES_tradnl"/>
@@ -1686,7 +1948,7 @@
         </w:rPr>
         <w:t>deb</w:t>
       </w:r>
-      <w:bookmarkEnd w:id="1"/>
+      <w:bookmarkEnd w:id="0"/>
       <w:proofErr w:type="spellEnd"/>
     </w:p>
     <w:p>
@@ -1700,14 +1962,14 @@
           <w:lang w:val="es-ES_tradnl"/>
         </w:rPr>
       </w:pPr>
-      <w:bookmarkStart w:id="2" w:name="_Toc46402942"/>
+      <w:bookmarkStart w:id="1" w:name="_Toc49331156"/>
       <w:r>
         <w:rPr>
           <w:lang w:val="es-ES_tradnl"/>
         </w:rPr>
         <w:t>Preparación del entorno</w:t>
       </w:r>
-      <w:bookmarkEnd w:id="2"/>
+      <w:bookmarkEnd w:id="1"/>
     </w:p>
     <w:p>
       <w:pPr>
@@ -2760,7 +3022,7 @@
           <w:lang w:val="es-ES_tradnl"/>
         </w:rPr>
       </w:pPr>
-      <w:bookmarkStart w:id="3" w:name="_Toc46402943"/>
+      <w:bookmarkStart w:id="2" w:name="_Toc49331157"/>
       <w:r>
         <w:rPr>
           <w:lang w:val="es-ES_tradnl"/>
@@ -2780,7 +3042,7 @@
         </w:rPr>
         <w:t xml:space="preserve"> Java</w:t>
       </w:r>
-      <w:bookmarkEnd w:id="3"/>
+      <w:bookmarkEnd w:id="2"/>
     </w:p>
     <w:p>
       <w:pPr>
@@ -3025,10 +3287,16 @@
           <w:lang w:val="es-ES_tradnl"/>
         </w:rPr>
       </w:pPr>
-      <w:bookmarkStart w:id="4" w:name="_Toc503976939"/>
-      <w:bookmarkStart w:id="5" w:name="_Toc46402944"/>
+      <w:bookmarkStart w:id="3" w:name="_Toc503976939"/>
+      <w:bookmarkStart w:id="4" w:name="_Toc46402944"/>
+      <w:bookmarkStart w:id="5" w:name="_Toc46820662"/>
+      <w:bookmarkStart w:id="6" w:name="_Toc46832234"/>
+      <w:bookmarkStart w:id="7" w:name="_Toc49331158"/>
+      <w:bookmarkEnd w:id="3"/>
       <w:bookmarkEnd w:id="4"/>
       <w:bookmarkEnd w:id="5"/>
+      <w:bookmarkEnd w:id="6"/>
+      <w:bookmarkEnd w:id="7"/>
     </w:p>
     <w:p>
       <w:pPr>
@@ -3051,10 +3319,16 @@
           <w:lang w:val="es-ES_tradnl"/>
         </w:rPr>
       </w:pPr>
-      <w:bookmarkStart w:id="6" w:name="_Toc503976940"/>
-      <w:bookmarkStart w:id="7" w:name="_Toc46402945"/>
-      <w:bookmarkEnd w:id="6"/>
-      <w:bookmarkEnd w:id="7"/>
+      <w:bookmarkStart w:id="8" w:name="_Toc503976940"/>
+      <w:bookmarkStart w:id="9" w:name="_Toc46402945"/>
+      <w:bookmarkStart w:id="10" w:name="_Toc46820663"/>
+      <w:bookmarkStart w:id="11" w:name="_Toc46832235"/>
+      <w:bookmarkStart w:id="12" w:name="_Toc49331159"/>
+      <w:bookmarkEnd w:id="8"/>
+      <w:bookmarkEnd w:id="9"/>
+      <w:bookmarkEnd w:id="10"/>
+      <w:bookmarkEnd w:id="11"/>
+      <w:bookmarkEnd w:id="12"/>
     </w:p>
     <w:p>
       <w:pPr>
@@ -3067,14 +3341,14 @@
           <w:lang w:val="es-ES_tradnl"/>
         </w:rPr>
       </w:pPr>
-      <w:bookmarkStart w:id="8" w:name="_Toc46402946"/>
+      <w:bookmarkStart w:id="13" w:name="_Toc49331160"/>
       <w:r>
         <w:rPr>
           <w:lang w:val="es-ES_tradnl"/>
         </w:rPr>
         <w:t>Configuración de la versión de AutoFirma</w:t>
       </w:r>
-      <w:bookmarkEnd w:id="8"/>
+      <w:bookmarkEnd w:id="13"/>
     </w:p>
     <w:p>
       <w:pPr>
@@ -3322,7 +3596,7 @@
           <w:lang w:val="es-ES_tradnl"/>
         </w:rPr>
       </w:pPr>
-      <w:bookmarkStart w:id="9" w:name="_Toc46402947"/>
+      <w:bookmarkStart w:id="14" w:name="_Toc49331161"/>
       <w:r>
         <w:rPr>
           <w:lang w:val="es-ES_tradnl"/>
@@ -3343,7 +3617,7 @@
         </w:rPr>
         <w:t>)</w:t>
       </w:r>
-      <w:bookmarkEnd w:id="9"/>
+      <w:bookmarkEnd w:id="14"/>
     </w:p>
     <w:p>
       <w:pPr>
@@ -3520,7 +3794,47 @@
         <w:rPr>
           <w:lang w:val="es-ES_tradnl"/>
         </w:rPr>
-        <w:t>” de GitHub</w:t>
+        <w:t xml:space="preserve">” de </w:t>
+      </w:r>
+      <w:r>
+        <w:rPr>
+          <w:lang w:val="es-ES_tradnl"/>
+        </w:rPr>
+        <w:t>GitHub</w:t>
+      </w:r>
+      <w:r>
+        <w:rPr>
+          <w:lang w:val="es-ES_tradnl"/>
+        </w:rPr>
+        <w:t xml:space="preserve"> generado con la opción “-</w:t>
+      </w:r>
+      <w:proofErr w:type="spellStart"/>
+      <w:r>
+        <w:rPr>
+          <w:lang w:val="es-ES_tradnl"/>
+        </w:rPr>
+        <w:t>Denv</w:t>
+      </w:r>
+      <w:proofErr w:type="spellEnd"/>
+      <w:r>
+        <w:rPr>
+          <w:lang w:val="es-ES_tradnl"/>
+        </w:rPr>
+        <w:t>=</w:t>
+      </w:r>
+      <w:proofErr w:type="spellStart"/>
+      <w:r>
+        <w:rPr>
+          <w:lang w:val="es-ES_tradnl"/>
+        </w:rPr>
+        <w:t>install</w:t>
+      </w:r>
+      <w:proofErr w:type="spellEnd"/>
+      <w:r>
+        <w:rPr>
+          <w:lang w:val="es-ES_tradnl"/>
+        </w:rPr>
+        <w:t>” para que incluya todas las dependencias necesarias</w:t>
       </w:r>
       <w:r>
         <w:rPr>
@@ -3571,27 +3885,18 @@
         </w:rPr>
         <w:t xml:space="preserve"> (</w:t>
       </w:r>
-      <w:proofErr w:type="gramStart"/>
-      <w:r>
-        <w:rPr>
-          <w:lang w:val="es-ES_tradnl"/>
-        </w:rPr>
-        <w:t>módulo ”</w:t>
-      </w:r>
-      <w:r>
-        <w:rPr>
-          <w:rFonts w:ascii="Consolas" w:hAnsi="Consolas"/>
-          <w:lang w:val="es-ES_tradnl"/>
-        </w:rPr>
-        <w:t>afirma</w:t>
-      </w:r>
-      <w:proofErr w:type="gramEnd"/>
-      <w:r>
-        <w:rPr>
-          <w:rFonts w:ascii="Consolas" w:hAnsi="Consolas"/>
-          <w:lang w:val="es-ES_tradnl"/>
-        </w:rPr>
-        <w:t>-</w:t>
+      <w:r>
+        <w:rPr>
+          <w:lang w:val="es-ES_tradnl"/>
+        </w:rPr>
+        <w:t>módulo “</w:t>
+      </w:r>
+      <w:r>
+        <w:rPr>
+          <w:rFonts w:ascii="Consolas" w:hAnsi="Consolas"/>
+          <w:lang w:val="es-ES_tradnl"/>
+        </w:rPr>
+        <w:t>afirma-</w:t>
       </w:r>
       <w:proofErr w:type="spellStart"/>
       <w:r>
@@ -3622,7 +3927,47 @@
         <w:rPr>
           <w:lang w:val="es-ES_tradnl"/>
         </w:rPr>
-        <w:t>” de GitHub</w:t>
+        <w:t xml:space="preserve">” de </w:t>
+      </w:r>
+      <w:r>
+        <w:rPr>
+          <w:lang w:val="es-ES_tradnl"/>
+        </w:rPr>
+        <w:t>GitHub</w:t>
+      </w:r>
+      <w:r>
+        <w:rPr>
+          <w:lang w:val="es-ES_tradnl"/>
+        </w:rPr>
+        <w:t xml:space="preserve"> generado con la opción “-</w:t>
+      </w:r>
+      <w:proofErr w:type="spellStart"/>
+      <w:r>
+        <w:rPr>
+          <w:lang w:val="es-ES_tradnl"/>
+        </w:rPr>
+        <w:t>Denv</w:t>
+      </w:r>
+      <w:proofErr w:type="spellEnd"/>
+      <w:r>
+        <w:rPr>
+          <w:lang w:val="es-ES_tradnl"/>
+        </w:rPr>
+        <w:t>=</w:t>
+      </w:r>
+      <w:proofErr w:type="spellStart"/>
+      <w:r>
+        <w:rPr>
+          <w:lang w:val="es-ES_tradnl"/>
+        </w:rPr>
+        <w:t>install</w:t>
+      </w:r>
+      <w:proofErr w:type="spellEnd"/>
+      <w:r>
+        <w:rPr>
+          <w:lang w:val="es-ES_tradnl"/>
+        </w:rPr>
+        <w:t>” para que incluya todas las dependencias necesarias</w:t>
       </w:r>
       <w:r>
         <w:rPr>
@@ -3683,6 +4028,8 @@
         </w:rPr>
         <w:t>” de la estructura de directorios del paquete instalador y utilizaremos el siguiente comando:</w:t>
       </w:r>
+      <w:bookmarkStart w:id="15" w:name="_GoBack"/>
+      <w:bookmarkEnd w:id="15"/>
     </w:p>
     <w:p>
       <w:pPr>
@@ -3802,6 +4149,7 @@
         <w:rPr>
           <w:lang w:val="es-ES"/>
         </w:rPr>
+        <w:lastRenderedPageBreak/>
         <w:t xml:space="preserve">La </w:t>
       </w:r>
       <w:proofErr w:type="spellStart"/>
@@ -3848,15 +4196,14 @@
           <w:lang w:val="es-ES_tradnl"/>
         </w:rPr>
       </w:pPr>
-      <w:bookmarkStart w:id="10" w:name="_Toc46402948"/>
-      <w:r>
-        <w:rPr>
-          <w:lang w:val="es-ES_tradnl"/>
-        </w:rPr>
-        <w:lastRenderedPageBreak/>
+      <w:bookmarkStart w:id="16" w:name="_Toc49331162"/>
+      <w:r>
+        <w:rPr>
+          <w:lang w:val="es-ES_tradnl"/>
+        </w:rPr>
         <w:t>Instalación de la aplicación</w:t>
       </w:r>
-      <w:bookmarkEnd w:id="10"/>
+      <w:bookmarkEnd w:id="16"/>
     </w:p>
     <w:p>
       <w:pPr>
@@ -4208,14 +4555,14 @@
           <w:lang w:val="es-ES_tradnl"/>
         </w:rPr>
       </w:pPr>
-      <w:bookmarkStart w:id="11" w:name="_Toc46402949"/>
+      <w:bookmarkStart w:id="17" w:name="_Toc49331163"/>
       <w:r>
         <w:rPr>
           <w:lang w:val="es-ES_tradnl"/>
         </w:rPr>
         <w:t>Desinstalación de la aplicación</w:t>
       </w:r>
-      <w:bookmarkEnd w:id="11"/>
+      <w:bookmarkEnd w:id="17"/>
     </w:p>
     <w:p>
       <w:pPr>
@@ -4434,7 +4781,7 @@
           <w:lang w:val="es-ES_tradnl"/>
         </w:rPr>
       </w:pPr>
-      <w:bookmarkStart w:id="12" w:name="_Toc46402950"/>
+      <w:bookmarkStart w:id="18" w:name="_Toc49331164"/>
       <w:proofErr w:type="gramStart"/>
       <w:r>
         <w:rPr>
@@ -4460,7 +4807,7 @@
         </w:rPr>
         <w:t>rpm</w:t>
       </w:r>
-      <w:bookmarkEnd w:id="12"/>
+      <w:bookmarkEnd w:id="18"/>
       <w:proofErr w:type="gramEnd"/>
     </w:p>
     <w:p>
@@ -4474,14 +4821,14 @@
           <w:lang w:val="es-ES_tradnl"/>
         </w:rPr>
       </w:pPr>
-      <w:bookmarkStart w:id="13" w:name="_Toc46402951"/>
+      <w:bookmarkStart w:id="19" w:name="_Toc49331165"/>
       <w:r>
         <w:rPr>
           <w:lang w:val="es-ES_tradnl"/>
         </w:rPr>
         <w:t>Preparación del entorno</w:t>
       </w:r>
-      <w:bookmarkEnd w:id="13"/>
+      <w:bookmarkEnd w:id="19"/>
     </w:p>
     <w:p>
       <w:pPr>
@@ -4515,20 +4862,39 @@
         <w:rPr>
           <w:lang w:val="es-ES_tradnl"/>
         </w:rPr>
-        <w:t>Este archivo contiene la estructura de directorios y los recursos necesarios para generar el instalador de la aplicación. Este archivo debe descomprimirse únicamente en un sistema Unix para garantizar que los permisos de los ficheros no se ven alterados. Para el uso de estos ficheros, se deberán descomprimir los archivos en el directorio de usuario.</w:t>
-      </w:r>
-    </w:p>
-    <w:p>
-      <w:pPr>
-        <w:rPr>
-          <w:lang w:val="es-ES_tradnl"/>
-        </w:rPr>
-      </w:pPr>
+        <w:t xml:space="preserve">Este archivo contiene la estructura de directorios y los recursos necesarios para generar el instalador de la aplicación. Este archivo debe descomprimirse únicamente en un sistema Unix para garantizar que los </w:t>
+      </w:r>
       <w:r>
         <w:rPr>
           <w:lang w:val="es-ES_tradnl"/>
         </w:rPr>
         <w:lastRenderedPageBreak/>
+        <w:t xml:space="preserve">permisos de los ficheros no se ven alterados. Para el uso de estos ficheros, se deberán descomprimir los archivos en el </w:t>
+      </w:r>
+      <w:r>
+        <w:rPr>
+          <w:b/>
+          <w:lang w:val="es-ES_tradnl"/>
+        </w:rPr>
+        <w:t>directorio de usuario</w:t>
+      </w:r>
+      <w:r>
+        <w:rPr>
+          <w:lang w:val="es-ES_tradnl"/>
+        </w:rPr>
+        <w:t>.</w:t>
+      </w:r>
+    </w:p>
+    <w:p>
+      <w:pPr>
+        <w:rPr>
+          <w:lang w:val="es-ES_tradnl"/>
+        </w:rPr>
+      </w:pPr>
+      <w:r>
+        <w:rPr>
+          <w:lang w:val="es-ES_tradnl"/>
+        </w:rPr>
         <w:t>La estructura de directorios contenida en el archivo y su utilidad de describe a continuación:</w:t>
       </w:r>
     </w:p>
@@ -5105,7 +5471,7 @@
           <w:rFonts w:ascii="Courier New" w:eastAsia="Times New Roman" w:hAnsi="Courier New" w:cs="Courier New"/>
           <w:spacing w:val="-3"/>
           <w:szCs w:val="18"/>
-          <w:lang w:val="en-GB"/>
+          <w:lang w:val="es-ES"/>
         </w:rPr>
         <w:tab/>
       </w:r>
@@ -5122,41 +5488,45 @@
         <w:rPr>
           <w:lang w:val="es-ES"/>
         </w:rPr>
-        <w:t xml:space="preserve">: Archivo en el que se encuentra un fichero indicando donde se encuentra </w:t>
+        <w:t xml:space="preserve">: Archivo en el que se encuentra un fichero indicando donde se encuentra los </w:t>
+      </w:r>
+      <w:r>
+        <w:rPr>
+          <w:lang w:val="es-ES"/>
+        </w:rPr>
+        <w:t>ficheros fuente</w:t>
+      </w:r>
+      <w:r>
+        <w:rPr>
+          <w:lang w:val="es-ES"/>
+        </w:rPr>
+        <w:t xml:space="preserve"> de la aplicación. P</w:t>
+      </w:r>
+      <w:r>
+        <w:rPr>
+          <w:lang w:val="es-ES"/>
+        </w:rPr>
+        <w:t xml:space="preserve">uede sustituirse por el mismo archivo con los </w:t>
       </w:r>
       <w:proofErr w:type="gramStart"/>
       <w:r>
         <w:rPr>
           <w:lang w:val="es-ES"/>
         </w:rPr>
-        <w:t>los fuentes</w:t>
+        <w:t>auténticos</w:t>
+      </w:r>
+      <w:r>
+        <w:rPr>
+          <w:lang w:val="es-ES"/>
+        </w:rPr>
+        <w:t xml:space="preserve"> fuentes</w:t>
       </w:r>
       <w:proofErr w:type="gramEnd"/>
       <w:r>
         <w:rPr>
           <w:lang w:val="es-ES"/>
         </w:rPr>
-        <w:t xml:space="preserve"> de la aplicación. P</w:t>
-      </w:r>
-      <w:r>
-        <w:rPr>
-          <w:lang w:val="es-ES"/>
-        </w:rPr>
-        <w:t xml:space="preserve">uede sustituirse por el mismo archivo con los </w:t>
-      </w:r>
-      <w:proofErr w:type="spellStart"/>
-      <w:r>
-        <w:rPr>
-          <w:lang w:val="es-ES"/>
-        </w:rPr>
-        <w:t>autenticos</w:t>
-      </w:r>
-      <w:proofErr w:type="spellEnd"/>
-      <w:r>
-        <w:rPr>
-          <w:lang w:val="es-ES"/>
-        </w:rPr>
-        <w:t xml:space="preserve"> fuentes.</w:t>
+        <w:t>.</w:t>
       </w:r>
     </w:p>
     <w:p>
@@ -5310,7 +5680,7 @@
           <w:lang w:val="es-ES_tradnl"/>
         </w:rPr>
       </w:pPr>
-      <w:bookmarkStart w:id="14" w:name="_Toc46402952"/>
+      <w:bookmarkStart w:id="20" w:name="_Toc49331166"/>
       <w:r>
         <w:rPr>
           <w:lang w:val="es-ES_tradnl"/>
@@ -5324,7 +5694,7 @@
         </w:rPr>
         <w:t>OpenSUSE</w:t>
       </w:r>
-      <w:bookmarkEnd w:id="14"/>
+      <w:bookmarkEnd w:id="20"/>
       <w:proofErr w:type="spellEnd"/>
     </w:p>
     <w:p>
@@ -5663,14 +6033,15 @@
           <w:lang w:val="es-ES_tradnl"/>
         </w:rPr>
       </w:pPr>
-      <w:bookmarkStart w:id="15" w:name="_Toc46402953"/>
-      <w:r>
-        <w:rPr>
-          <w:lang w:val="es-ES_tradnl"/>
-        </w:rPr>
+      <w:bookmarkStart w:id="21" w:name="_Toc49331167"/>
+      <w:r>
+        <w:rPr>
+          <w:lang w:val="es-ES_tradnl"/>
+        </w:rPr>
+        <w:lastRenderedPageBreak/>
         <w:t>Configuración de la versión de AutoFirma</w:t>
       </w:r>
-      <w:bookmarkEnd w:id="15"/>
+      <w:bookmarkEnd w:id="21"/>
     </w:p>
     <w:p>
       <w:pPr>
@@ -5716,7 +6087,6 @@
           <w:rFonts w:ascii="Consolas" w:hAnsi="Consolas"/>
           <w:lang w:val="es-ES_tradnl"/>
         </w:rPr>
-        <w:lastRenderedPageBreak/>
         <w:t>rpmbuild</w:t>
       </w:r>
       <w:proofErr w:type="spellEnd"/>
@@ -5861,7 +6231,7 @@
           <w:lang w:val="es-ES_tradnl"/>
         </w:rPr>
       </w:pPr>
-      <w:bookmarkStart w:id="16" w:name="_Toc46402954"/>
+      <w:bookmarkStart w:id="22" w:name="_Toc49331168"/>
       <w:r>
         <w:rPr>
           <w:lang w:val="es-ES_tradnl"/>
@@ -5888,7 +6258,7 @@
         </w:rPr>
         <w:t>)</w:t>
       </w:r>
-      <w:bookmarkEnd w:id="16"/>
+      <w:bookmarkEnd w:id="22"/>
     </w:p>
     <w:p>
       <w:pPr>
@@ -6000,6 +6370,40 @@
         <w:rPr>
           <w:lang w:val="es-ES_tradnl"/>
         </w:rPr>
+        <w:t xml:space="preserve"> generado con la opción “-</w:t>
+      </w:r>
+      <w:proofErr w:type="spellStart"/>
+      <w:r>
+        <w:rPr>
+          <w:lang w:val="es-ES_tradnl"/>
+        </w:rPr>
+        <w:t>Denv</w:t>
+      </w:r>
+      <w:proofErr w:type="spellEnd"/>
+      <w:r>
+        <w:rPr>
+          <w:lang w:val="es-ES_tradnl"/>
+        </w:rPr>
+        <w:t>=</w:t>
+      </w:r>
+      <w:proofErr w:type="spellStart"/>
+      <w:r>
+        <w:rPr>
+          <w:lang w:val="es-ES_tradnl"/>
+        </w:rPr>
+        <w:t>install</w:t>
+      </w:r>
+      <w:proofErr w:type="spellEnd"/>
+      <w:r>
+        <w:rPr>
+          <w:lang w:val="es-ES_tradnl"/>
+        </w:rPr>
+        <w:t>” para que incluya todas las dependencias necesarias</w:t>
+      </w:r>
+      <w:r>
+        <w:rPr>
+          <w:lang w:val="es-ES_tradnl"/>
+        </w:rPr>
         <w:t>)</w:t>
       </w:r>
       <w:r>
@@ -6094,7 +6498,41 @@
         <w:rPr>
           <w:lang w:val="es-ES_tradnl"/>
         </w:rPr>
-        <w:t>)</w:t>
+        <w:t xml:space="preserve"> </w:t>
+      </w:r>
+      <w:r>
+        <w:rPr>
+          <w:lang w:val="es-ES_tradnl"/>
+        </w:rPr>
+        <w:t>generado con la opción “-</w:t>
+      </w:r>
+      <w:proofErr w:type="spellStart"/>
+      <w:r>
+        <w:rPr>
+          <w:lang w:val="es-ES_tradnl"/>
+        </w:rPr>
+        <w:t>Denv</w:t>
+      </w:r>
+      <w:proofErr w:type="spellEnd"/>
+      <w:r>
+        <w:rPr>
+          <w:lang w:val="es-ES_tradnl"/>
+        </w:rPr>
+        <w:t>=</w:t>
+      </w:r>
+      <w:proofErr w:type="spellStart"/>
+      <w:r>
+        <w:rPr>
+          <w:lang w:val="es-ES_tradnl"/>
+        </w:rPr>
+        <w:t>install</w:t>
+      </w:r>
+      <w:proofErr w:type="spellEnd"/>
+      <w:r>
+        <w:rPr>
+          <w:lang w:val="es-ES_tradnl"/>
+        </w:rPr>
+        <w:t>” para que incluya todas las dependencias necesarias)</w:t>
       </w:r>
       <w:r>
         <w:rPr>
@@ -6352,26 +6790,38 @@
           <w:lang w:val="es-ES_tradnl"/>
         </w:rPr>
       </w:pPr>
-      <w:bookmarkStart w:id="17" w:name="_Toc46402955"/>
+      <w:bookmarkStart w:id="23" w:name="_Toc49331169"/>
       <w:r>
         <w:rPr>
           <w:lang w:val="es-ES_tradnl"/>
         </w:rPr>
         <w:t>Firma de los RPM</w:t>
       </w:r>
-      <w:bookmarkEnd w:id="17"/>
-    </w:p>
-    <w:p>
-      <w:pPr>
-        <w:rPr>
-          <w:lang w:val="es-ES"/>
-        </w:rPr>
-      </w:pPr>
-      <w:r>
-        <w:rPr>
-          <w:lang w:val="es-ES"/>
-        </w:rPr>
-        <w:t>Para la firma de los RPM utilizaremos clave PGP.</w:t>
+      <w:bookmarkEnd w:id="23"/>
+    </w:p>
+    <w:p>
+      <w:pPr>
+        <w:rPr>
+          <w:lang w:val="es-ES"/>
+        </w:rPr>
+      </w:pPr>
+      <w:r>
+        <w:rPr>
+          <w:lang w:val="es-ES"/>
+        </w:rPr>
+        <w:t xml:space="preserve">Para la firma de los RPM utilizaremos </w:t>
+      </w:r>
+      <w:r>
+        <w:rPr>
+          <w:lang w:val="es-ES"/>
+        </w:rPr>
+        <w:t xml:space="preserve">una </w:t>
+      </w:r>
+      <w:r>
+        <w:rPr>
+          <w:lang w:val="es-ES"/>
+        </w:rPr>
+        <w:t>clave PGP.</w:t>
       </w:r>
     </w:p>
     <w:p>
@@ -6385,14 +6835,14 @@
           <w:lang w:val="es-ES_tradnl"/>
         </w:rPr>
       </w:pPr>
-      <w:bookmarkStart w:id="18" w:name="_Toc46402956"/>
+      <w:bookmarkStart w:id="24" w:name="_Toc49331170"/>
       <w:r>
         <w:rPr>
           <w:lang w:val="es-ES_tradnl"/>
         </w:rPr>
         <w:t>Configurar entorno</w:t>
       </w:r>
-      <w:bookmarkEnd w:id="18"/>
+      <w:bookmarkEnd w:id="24"/>
     </w:p>
     <w:p>
       <w:pPr>
@@ -6422,6 +6872,7 @@
         <w:rPr>
           <w:lang w:val="es-ES"/>
         </w:rPr>
+        <w:lastRenderedPageBreak/>
         <w:t>I</w:t>
       </w:r>
       <w:r>
@@ -6611,7 +7062,6 @@
                 <w:rFonts w:ascii="Courier New" w:hAnsi="Courier New" w:cs="Courier New"/>
                 <w:lang w:val="es-ES"/>
               </w:rPr>
-              <w:lastRenderedPageBreak/>
               <w:t># Este valor siempre será “</w:t>
             </w:r>
             <w:proofErr w:type="spellStart"/>
@@ -6738,13 +7188,13 @@
             <w:pPr>
               <w:rPr>
                 <w:rFonts w:ascii="Courier New" w:hAnsi="Courier New" w:cs="Courier New"/>
-                <w:lang w:val="en-GB"/>
+                <w:lang w:val="es-ES"/>
               </w:rPr>
             </w:pPr>
             <w:r>
               <w:rPr>
                 <w:rFonts w:ascii="Courier New" w:hAnsi="Courier New" w:cs="Courier New"/>
-                <w:lang w:val="en-GB"/>
+                <w:lang w:val="es-ES"/>
               </w:rPr>
               <w:t>%_</w:t>
             </w:r>
@@ -6752,7 +7202,7 @@
             <w:r>
               <w:rPr>
                 <w:rFonts w:ascii="Courier New" w:hAnsi="Courier New" w:cs="Courier New"/>
-                <w:lang w:val="en-GB"/>
+                <w:lang w:val="es-ES"/>
               </w:rPr>
               <w:t>gpg_path</w:t>
             </w:r>
@@ -6760,41 +7210,34 @@
             <w:r>
               <w:rPr>
                 <w:rFonts w:ascii="Courier New" w:hAnsi="Courier New" w:cs="Courier New"/>
-                <w:lang w:val="en-GB"/>
-              </w:rPr>
-              <w:t xml:space="preserve"> /home/</w:t>
+                <w:lang w:val="es-ES"/>
+              </w:rPr>
+              <w:t xml:space="preserve"> /home/usuario</w:t>
+            </w:r>
+            <w:proofErr w:type="gramStart"/>
+            <w:r>
+              <w:rPr>
+                <w:rFonts w:ascii="Courier New" w:hAnsi="Courier New" w:cs="Courier New"/>
+                <w:lang w:val="es-ES"/>
+              </w:rPr>
+              <w:t>/.</w:t>
             </w:r>
             <w:proofErr w:type="spellStart"/>
             <w:r>
               <w:rPr>
                 <w:rFonts w:ascii="Courier New" w:hAnsi="Courier New" w:cs="Courier New"/>
-                <w:lang w:val="en-GB"/>
-              </w:rPr>
-              <w:t>usuario</w:t>
+                <w:lang w:val="es-ES"/>
+              </w:rPr>
+              <w:t>gnupg</w:t>
             </w:r>
             <w:proofErr w:type="spellEnd"/>
-            <w:r>
-              <w:rPr>
-                <w:rFonts w:ascii="Courier New" w:hAnsi="Courier New" w:cs="Courier New"/>
-                <w:lang w:val="en-GB"/>
-              </w:rPr>
-              <w:t>/.</w:t>
-            </w:r>
-            <w:proofErr w:type="spellStart"/>
-            <w:r>
-              <w:rPr>
-                <w:rFonts w:ascii="Courier New" w:hAnsi="Courier New" w:cs="Courier New"/>
-                <w:lang w:val="en-GB"/>
-              </w:rPr>
-              <w:t>gnupg</w:t>
-            </w:r>
-            <w:proofErr w:type="spellEnd"/>
+            <w:proofErr w:type="gramEnd"/>
           </w:p>
           <w:p>
             <w:pPr>
               <w:rPr>
                 <w:rFonts w:ascii="Courier New" w:hAnsi="Courier New" w:cs="Courier New"/>
-                <w:lang w:val="en-GB"/>
+                <w:lang w:val="es-ES"/>
               </w:rPr>
             </w:pPr>
           </w:p>
@@ -6887,37 +7330,21 @@
             <w:pPr>
               <w:rPr>
                 <w:rFonts w:ascii="Courier New" w:hAnsi="Courier New" w:cs="Courier New"/>
-                <w:lang w:val="es-ES"/>
+                <w:lang w:val="en-GB"/>
               </w:rPr>
             </w:pPr>
             <w:r>
               <w:rPr>
                 <w:rFonts w:ascii="Courier New" w:hAnsi="Courier New" w:cs="Courier New"/>
-                <w:lang w:val="es-ES"/>
-              </w:rPr>
-              <w:t xml:space="preserve"># </w:t>
+                <w:lang w:val="en-GB"/>
+              </w:rPr>
+              <w:t xml:space="preserve"># which </w:t>
             </w:r>
             <w:proofErr w:type="spellStart"/>
             <w:r>
               <w:rPr>
                 <w:rFonts w:ascii="Courier New" w:hAnsi="Courier New" w:cs="Courier New"/>
-                <w:lang w:val="es-ES"/>
-              </w:rPr>
-              <w:t>which</w:t>
-            </w:r>
-            <w:proofErr w:type="spellEnd"/>
-            <w:r>
-              <w:rPr>
-                <w:rFonts w:ascii="Courier New" w:hAnsi="Courier New" w:cs="Courier New"/>
-                <w:lang w:val="es-ES"/>
-              </w:rPr>
-              <w:t xml:space="preserve"> </w:t>
-            </w:r>
-            <w:proofErr w:type="spellStart"/>
-            <w:r>
-              <w:rPr>
-                <w:rFonts w:ascii="Courier New" w:hAnsi="Courier New" w:cs="Courier New"/>
-                <w:lang w:val="es-ES"/>
+                <w:lang w:val="en-GB"/>
               </w:rPr>
               <w:t>gpg</w:t>
             </w:r>
@@ -6985,7 +7412,7 @@
     <w:p>
       <w:pPr>
         <w:rPr>
-          <w:lang w:val="es-ES"/>
+          <w:lang w:val="en-GB"/>
         </w:rPr>
       </w:pPr>
     </w:p>
@@ -7107,32 +7534,26 @@
           <w:lang w:val="es-ES_tradnl"/>
         </w:rPr>
       </w:pPr>
-      <w:bookmarkStart w:id="19" w:name="_Toc46402957"/>
+      <w:bookmarkStart w:id="25" w:name="_Toc49331171"/>
       <w:r>
         <w:rPr>
           <w:lang w:val="es-ES_tradnl"/>
         </w:rPr>
         <w:t>Firmar RPM</w:t>
       </w:r>
-      <w:bookmarkEnd w:id="19"/>
-    </w:p>
-    <w:p>
-      <w:pPr>
-        <w:rPr>
-          <w:lang w:val="es-ES"/>
-        </w:rPr>
-      </w:pPr>
-      <w:r>
-        <w:rPr>
-          <w:lang w:val="es-ES"/>
-        </w:rPr>
-        <w:t>Para la firma</w:t>
-      </w:r>
-      <w:r>
-        <w:rPr>
-          <w:lang w:val="es-ES"/>
-        </w:rPr>
-        <w:t>r el instalador, basta con ejecutar el comendo:</w:t>
+      <w:bookmarkEnd w:id="25"/>
+    </w:p>
+    <w:p>
+      <w:pPr>
+        <w:rPr>
+          <w:lang w:val="es-ES"/>
+        </w:rPr>
+      </w:pPr>
+      <w:r>
+        <w:rPr>
+          <w:lang w:val="es-ES"/>
+        </w:rPr>
+        <w:t>Para la firmar el instalador, basta con ejecutar el comendo:</w:t>
       </w:r>
     </w:p>
     <w:p>
@@ -7189,6 +7610,303 @@
         <w:t>.noarch.rpm</w:t>
       </w:r>
       <w:proofErr w:type="spellEnd"/>
+    </w:p>
+    <w:p>
+      <w:pPr>
+        <w:pStyle w:val="Heading1"/>
+        <w:numPr>
+          <w:ilvl w:val="3"/>
+          <w:numId w:val="15"/>
+        </w:numPr>
+        <w:rPr>
+          <w:lang w:val="es-ES_tradnl"/>
+        </w:rPr>
+      </w:pPr>
+      <w:bookmarkStart w:id="26" w:name="_Toc49331172"/>
+      <w:r>
+        <w:rPr>
+          <w:lang w:val="es-ES_tradnl"/>
+        </w:rPr>
+        <w:t>Comprobación de firma interna</w:t>
+      </w:r>
+      <w:bookmarkEnd w:id="26"/>
+    </w:p>
+    <w:p>
+      <w:pPr>
+        <w:jc w:val="both"/>
+        <w:rPr>
+          <w:lang w:val="es-ES"/>
+        </w:rPr>
+      </w:pPr>
+      <w:r>
+        <w:rPr>
+          <w:lang w:val="es-ES"/>
+        </w:rPr>
+        <w:t>Para comprobar un RPM firmado usaremos el comando:</w:t>
+      </w:r>
+    </w:p>
+    <w:p>
+      <w:pPr>
+        <w:ind w:firstLine="720"/>
+        <w:rPr>
+          <w:rFonts w:ascii="Consolas" w:hAnsi="Consolas"/>
+          <w:lang w:val="en-GB"/>
+        </w:rPr>
+      </w:pPr>
+      <w:proofErr w:type="spellStart"/>
+      <w:proofErr w:type="gramStart"/>
+      <w:r>
+        <w:rPr>
+          <w:rFonts w:ascii="Consolas" w:hAnsi="Consolas"/>
+          <w:lang w:val="en-GB"/>
+        </w:rPr>
+        <w:t>gpg</w:t>
+      </w:r>
+      <w:proofErr w:type="spellEnd"/>
+      <w:proofErr w:type="gramEnd"/>
+      <w:r>
+        <w:rPr>
+          <w:rFonts w:ascii="Consolas" w:hAnsi="Consolas"/>
+          <w:lang w:val="en-GB"/>
+        </w:rPr>
+        <w:t xml:space="preserve"> --</w:t>
+      </w:r>
+      <w:proofErr w:type="spellStart"/>
+      <w:r>
+        <w:rPr>
+          <w:rFonts w:ascii="Consolas" w:hAnsi="Consolas"/>
+          <w:lang w:val="en-GB"/>
+        </w:rPr>
+        <w:t>checksig</w:t>
+      </w:r>
+      <w:proofErr w:type="spellEnd"/>
+      <w:r>
+        <w:rPr>
+          <w:rFonts w:ascii="Consolas" w:hAnsi="Consolas"/>
+          <w:lang w:val="en-GB"/>
+        </w:rPr>
+        <w:t xml:space="preserve"> </w:t>
+      </w:r>
+      <w:proofErr w:type="spellStart"/>
+      <w:r>
+        <w:rPr>
+          <w:rFonts w:ascii="Consolas" w:hAnsi="Consolas"/>
+          <w:lang w:val="en-GB"/>
+        </w:rPr>
+        <w:t>autofirma-X.Y.Z.noarch.rpm</w:t>
+      </w:r>
+      <w:proofErr w:type="spellEnd"/>
+    </w:p>
+    <w:p>
+      <w:pPr>
+        <w:pStyle w:val="Heading1"/>
+        <w:numPr>
+          <w:ilvl w:val="3"/>
+          <w:numId w:val="15"/>
+        </w:numPr>
+        <w:rPr>
+          <w:lang w:val="es-ES_tradnl"/>
+        </w:rPr>
+      </w:pPr>
+      <w:bookmarkStart w:id="27" w:name="_Toc49331173"/>
+      <w:r>
+        <w:rPr>
+          <w:lang w:val="es-ES_tradnl"/>
+        </w:rPr>
+        <w:t>Comprobación de firma externa</w:t>
+      </w:r>
+      <w:bookmarkEnd w:id="27"/>
+    </w:p>
+    <w:p>
+      <w:pPr>
+        <w:jc w:val="both"/>
+        <w:rPr>
+          <w:lang w:val="es-ES"/>
+        </w:rPr>
+      </w:pPr>
+      <w:r>
+        <w:rPr>
+          <w:lang w:val="es-ES"/>
+        </w:rPr>
+        <w:t xml:space="preserve">Para comprobar una firma externa </w:t>
+      </w:r>
+      <w:proofErr w:type="gramStart"/>
+      <w:r>
+        <w:rPr>
+          <w:lang w:val="es-ES"/>
+        </w:rPr>
+        <w:t>(.</w:t>
+      </w:r>
+      <w:proofErr w:type="spellStart"/>
+      <w:r>
+        <w:rPr>
+          <w:lang w:val="es-ES"/>
+        </w:rPr>
+        <w:t>sig</w:t>
+      </w:r>
+      <w:proofErr w:type="spellEnd"/>
+      <w:proofErr w:type="gramEnd"/>
+      <w:r>
+        <w:rPr>
+          <w:lang w:val="es-ES"/>
+        </w:rPr>
+        <w:t>) usaremos el comando:</w:t>
+      </w:r>
+    </w:p>
+    <w:p>
+      <w:pPr>
+        <w:ind w:firstLine="720"/>
+        <w:rPr>
+          <w:rFonts w:ascii="Consolas" w:hAnsi="Consolas"/>
+          <w:lang w:val="es-ES"/>
+        </w:rPr>
+      </w:pPr>
+      <w:proofErr w:type="spellStart"/>
+      <w:r>
+        <w:rPr>
+          <w:rFonts w:ascii="Consolas" w:hAnsi="Consolas"/>
+          <w:lang w:val="es-ES"/>
+        </w:rPr>
+        <w:t>gpg</w:t>
+      </w:r>
+      <w:proofErr w:type="spellEnd"/>
+      <w:r>
+        <w:rPr>
+          <w:rFonts w:ascii="Consolas" w:hAnsi="Consolas"/>
+          <w:lang w:val="es-ES"/>
+        </w:rPr>
+        <w:t xml:space="preserve"> --</w:t>
+      </w:r>
+      <w:proofErr w:type="spellStart"/>
+      <w:r>
+        <w:rPr>
+          <w:rFonts w:ascii="Consolas" w:hAnsi="Consolas"/>
+          <w:lang w:val="es-ES"/>
+        </w:rPr>
+        <w:t>verify</w:t>
+      </w:r>
+      <w:proofErr w:type="spellEnd"/>
+      <w:r>
+        <w:rPr>
+          <w:rFonts w:ascii="Consolas" w:hAnsi="Consolas"/>
+          <w:lang w:val="es-ES"/>
+        </w:rPr>
+        <w:t xml:space="preserve"> </w:t>
+      </w:r>
+      <w:proofErr w:type="spellStart"/>
+      <w:r>
+        <w:rPr>
+          <w:rFonts w:ascii="Consolas" w:hAnsi="Consolas"/>
+          <w:lang w:val="es-ES"/>
+        </w:rPr>
+        <w:t>autofirma-X.Y.Z.noarch.rpm.sig</w:t>
+      </w:r>
+      <w:proofErr w:type="spellEnd"/>
+      <w:r>
+        <w:rPr>
+          <w:rFonts w:ascii="Consolas" w:hAnsi="Consolas"/>
+          <w:lang w:val="es-ES"/>
+        </w:rPr>
+        <w:t xml:space="preserve"> </w:t>
+      </w:r>
+      <w:proofErr w:type="spellStart"/>
+      <w:r>
+        <w:rPr>
+          <w:rFonts w:ascii="Consolas" w:hAnsi="Consolas"/>
+          <w:lang w:val="es-ES"/>
+        </w:rPr>
+        <w:t>autofirma-X.Y.Z.noarch.rpm</w:t>
+      </w:r>
+      <w:proofErr w:type="spellEnd"/>
+    </w:p>
+    <w:p>
+      <w:pPr>
+        <w:pStyle w:val="Heading1"/>
+        <w:numPr>
+          <w:ilvl w:val="1"/>
+          <w:numId w:val="15"/>
+        </w:numPr>
+        <w:rPr>
+          <w:lang w:val="es-ES_tradnl"/>
+        </w:rPr>
+      </w:pPr>
+      <w:bookmarkStart w:id="28" w:name="_Toc49331174"/>
+      <w:r>
+        <w:rPr>
+          <w:lang w:val="es-ES_tradnl"/>
+        </w:rPr>
+        <w:lastRenderedPageBreak/>
+        <w:t>Generación de sha1sum</w:t>
+      </w:r>
+      <w:bookmarkEnd w:id="28"/>
+    </w:p>
+    <w:p>
+      <w:pPr>
+        <w:rPr>
+          <w:lang w:val="es-ES"/>
+        </w:rPr>
+      </w:pPr>
+      <w:r>
+        <w:rPr>
+          <w:lang w:val="es-ES"/>
+        </w:rPr>
+        <w:t>Al publicar el instalador es recomendable publicar tambi</w:t>
+      </w:r>
+      <w:r>
+        <w:rPr>
+          <w:lang w:val="es-ES"/>
+        </w:rPr>
+        <w:t>én en la web las huellas digitales de cada uno de los ficheros para que los usuarios puedan comprobar la vali</w:t>
+      </w:r>
+      <w:r>
+        <w:rPr>
+          <w:lang w:val="es-ES"/>
+        </w:rPr>
+        <w:t>dez de los ficheros descargados. Se puede generar la huella de todos los ficheros que deseemos con el comando:</w:t>
+      </w:r>
+    </w:p>
+    <w:p>
+      <w:pPr>
+        <w:ind w:firstLine="720"/>
+        <w:rPr>
+          <w:rFonts w:ascii="Consolas" w:hAnsi="Consolas"/>
+          <w:lang w:val="es-ES"/>
+        </w:rPr>
+      </w:pPr>
+      <w:r>
+        <w:rPr>
+          <w:rFonts w:ascii="Consolas" w:hAnsi="Consolas"/>
+          <w:lang w:val="es-ES"/>
+        </w:rPr>
+        <w:t>sha1sum FICHERO</w:t>
+      </w:r>
+    </w:p>
+    <w:p>
+      <w:pPr>
+        <w:rPr>
+          <w:lang w:val="es-ES"/>
+        </w:rPr>
+      </w:pPr>
+      <w:r>
+        <w:rPr>
+          <w:lang w:val="es-ES"/>
+        </w:rPr>
+        <w:t>Para calcular la huella de todos los ficheros, se puede usar en el directorio:</w:t>
+      </w:r>
+    </w:p>
+    <w:p>
+      <w:pPr>
+        <w:ind w:firstLine="720"/>
+        <w:rPr>
+          <w:rFonts w:ascii="Consolas" w:hAnsi="Consolas"/>
+        </w:rPr>
+      </w:pPr>
+      <w:r>
+        <w:rPr>
+          <w:rFonts w:ascii="Consolas" w:hAnsi="Consolas"/>
+        </w:rPr>
+        <w:t>sha1sum *</w:t>
+      </w:r>
     </w:p>
     <w:p>
       <w:pPr>
@@ -7201,26 +7919,172 @@
           <w:lang w:val="es-ES_tradnl"/>
         </w:rPr>
       </w:pPr>
-      <w:bookmarkStart w:id="20" w:name="_Toc46402958"/>
+      <w:bookmarkStart w:id="29" w:name="_Toc49331175"/>
       <w:r>
         <w:rPr>
           <w:lang w:val="es-ES_tradnl"/>
         </w:rPr>
         <w:t>Instalación de la aplicación</w:t>
       </w:r>
-      <w:bookmarkEnd w:id="20"/>
-    </w:p>
-    <w:p>
-      <w:pPr>
-        <w:rPr>
-          <w:lang w:val="es-ES_tradnl"/>
-        </w:rPr>
-      </w:pPr>
-      <w:r>
-        <w:rPr>
-          <w:lang w:val="es-ES_tradnl"/>
-        </w:rPr>
-        <w:t xml:space="preserve">Para instalar el fichero generado existen </w:t>
+      <w:bookmarkEnd w:id="29"/>
+    </w:p>
+    <w:p>
+      <w:pPr>
+        <w:rPr>
+          <w:lang w:val="es-ES_tradnl"/>
+        </w:rPr>
+      </w:pPr>
+      <w:r>
+        <w:rPr>
+          <w:lang w:val="es-ES_tradnl"/>
+        </w:rPr>
+        <w:t xml:space="preserve">Antes de instalar la aplicación, si el instalador RPM de esta se ha firmado, se debería agregar la clave pública PGP del firmante al almacén de confianza del sistema. La clave pública PGP puede descargarse como un fichero </w:t>
+      </w:r>
+      <w:proofErr w:type="gramStart"/>
+      <w:r>
+        <w:rPr>
+          <w:lang w:val="es-ES_tradnl"/>
+        </w:rPr>
+        <w:t>“.</w:t>
+      </w:r>
+      <w:proofErr w:type="spellStart"/>
+      <w:r>
+        <w:rPr>
+          <w:lang w:val="es-ES_tradnl"/>
+        </w:rPr>
+        <w:t>asc</w:t>
+      </w:r>
+      <w:proofErr w:type="spellEnd"/>
+      <w:proofErr w:type="gramEnd"/>
+      <w:r>
+        <w:rPr>
+          <w:lang w:val="es-ES_tradnl"/>
+        </w:rPr>
+        <w:t xml:space="preserve">” junto al archivo de instalación. Para importar esta clave PGP a nuestro almacén usaremos el comendo: </w:t>
+      </w:r>
+    </w:p>
+    <w:p>
+      <w:pPr>
+        <w:ind w:firstLine="720"/>
+        <w:rPr>
+          <w:rFonts w:ascii="Consolas" w:hAnsi="Consolas"/>
+          <w:lang w:val="en-GB"/>
+        </w:rPr>
+      </w:pPr>
+      <w:proofErr w:type="spellStart"/>
+      <w:proofErr w:type="gramStart"/>
+      <w:r>
+        <w:rPr>
+          <w:rFonts w:ascii="Consolas" w:hAnsi="Consolas"/>
+          <w:lang w:val="en-GB"/>
+        </w:rPr>
+        <w:t>sudo</w:t>
+      </w:r>
+      <w:proofErr w:type="spellEnd"/>
+      <w:proofErr w:type="gramEnd"/>
+      <w:r>
+        <w:rPr>
+          <w:rFonts w:ascii="Consolas" w:hAnsi="Consolas"/>
+          <w:lang w:val="en-GB"/>
+        </w:rPr>
+        <w:t xml:space="preserve"> rpm --import </w:t>
+      </w:r>
+      <w:proofErr w:type="spellStart"/>
+      <w:r>
+        <w:rPr>
+          <w:rFonts w:ascii="Consolas" w:hAnsi="Consolas"/>
+          <w:lang w:val="en-GB"/>
+        </w:rPr>
+        <w:t>PUBLIC_KEY.asc</w:t>
+      </w:r>
+      <w:proofErr w:type="spellEnd"/>
+    </w:p>
+    <w:p>
+      <w:pPr>
+        <w:rPr>
+          <w:lang w:val="es-ES"/>
+        </w:rPr>
+      </w:pPr>
+      <w:r>
+        <w:rPr>
+          <w:lang w:val="es-ES"/>
+        </w:rPr>
+        <w:t>En este comando, “</w:t>
+      </w:r>
+      <w:proofErr w:type="spellStart"/>
+      <w:r>
+        <w:rPr>
+          <w:lang w:val="es-ES"/>
+        </w:rPr>
+        <w:t>PUBLIC_KEY.asc</w:t>
+      </w:r>
+      <w:proofErr w:type="spellEnd"/>
+      <w:r>
+        <w:rPr>
+          <w:lang w:val="es-ES"/>
+        </w:rPr>
+        <w:t>” será el fichero con la clave pública.</w:t>
+      </w:r>
+    </w:p>
+    <w:p>
+      <w:pPr>
+        <w:rPr>
+          <w:lang w:val="es-ES_tradnl"/>
+        </w:rPr>
+      </w:pPr>
+      <w:r>
+        <w:rPr>
+          <w:lang w:val="es-ES"/>
+        </w:rPr>
+        <w:t xml:space="preserve">Una vez </w:t>
+      </w:r>
+      <w:r>
+        <w:rPr>
+          <w:lang w:val="es-ES"/>
+        </w:rPr>
+        <w:t>importada</w:t>
+      </w:r>
+      <w:r>
+        <w:rPr>
+          <w:lang w:val="es-ES"/>
+        </w:rPr>
+        <w:t xml:space="preserve"> la clave PGP, el </w:t>
+      </w:r>
+      <w:r>
+        <w:rPr>
+          <w:lang w:val="es-ES"/>
+        </w:rPr>
+        <w:t>s</w:t>
+      </w:r>
+      <w:r>
+        <w:rPr>
+          <w:lang w:val="es-ES"/>
+        </w:rPr>
+        <w:t xml:space="preserve">istema </w:t>
+      </w:r>
+      <w:r>
+        <w:rPr>
+          <w:lang w:val="es-ES"/>
+        </w:rPr>
+        <w:t xml:space="preserve">podrá validar automáticamente la firma del instalador RPM. </w:t>
+      </w:r>
+      <w:r>
+        <w:rPr>
+          <w:lang w:val="es-ES_tradnl"/>
+        </w:rPr>
+        <w:t xml:space="preserve">Para instalar </w:t>
+      </w:r>
+      <w:r>
+        <w:rPr>
+          <w:lang w:val="es-ES_tradnl"/>
+        </w:rPr>
+        <w:t xml:space="preserve">AutoFirma a partir del archivo RPM </w:t>
+      </w:r>
+      <w:r>
+        <w:rPr>
+          <w:lang w:val="es-ES_tradnl"/>
+        </w:rPr>
+        <w:t xml:space="preserve">existen </w:t>
       </w:r>
       <w:r>
         <w:rPr>
@@ -7238,7 +8102,13 @@
         <w:rPr>
           <w:lang w:val="es-ES_tradnl"/>
         </w:rPr>
-        <w:t>, de las cuales se presentan dos;</w:t>
+        <w:t>,</w:t>
+      </w:r>
+      <w:r>
+        <w:rPr>
+          <w:lang w:val="es-ES_tradnl"/>
+        </w:rPr>
+        <w:t xml:space="preserve"> de las cuales se presentan dos:</w:t>
       </w:r>
     </w:p>
     <w:p>
@@ -7262,7 +8132,19 @@
         <w:rPr>
           <w:lang w:val="es-ES_tradnl"/>
         </w:rPr>
-        <w:t>te la instalación de paquetes del sistema</w:t>
+        <w:t xml:space="preserve">te </w:t>
+      </w:r>
+      <w:r>
+        <w:rPr>
+          <w:lang w:val="es-ES_tradnl"/>
+        </w:rPr>
+        <w:t>el instalador</w:t>
+      </w:r>
+      <w:r>
+        <w:rPr>
+          <w:lang w:val="es-ES_tradnl"/>
+        </w:rPr>
+        <w:t xml:space="preserve"> de paquetes del sistema</w:t>
       </w:r>
       <w:r>
         <w:rPr>
@@ -7392,112 +8274,6 @@
     </w:p>
     <w:p>
       <w:pPr>
-        <w:rPr>
-          <w:lang w:val="es-ES"/>
-        </w:rPr>
-      </w:pPr>
-      <w:r>
-        <w:rPr>
-          <w:lang w:val="es-ES"/>
-        </w:rPr>
-        <w:t>Tanto una como otra forma pueden requerir que en el equipo del usuario se haya instalado la clave pública PGP correspondiente a la clave de firma del instalador. Para hacer esto se utilizará el comando:</w:t>
-      </w:r>
-    </w:p>
-    <w:p>
-      <w:pPr>
-        <w:ind w:firstLine="720"/>
-        <w:rPr>
-          <w:rFonts w:ascii="Consolas" w:hAnsi="Consolas"/>
-          <w:lang w:val="es-ES"/>
-        </w:rPr>
-      </w:pPr>
-      <w:r>
-        <w:rPr>
-          <w:rFonts w:ascii="Consolas" w:hAnsi="Consolas"/>
-          <w:lang w:val="es-ES"/>
-        </w:rPr>
-        <w:t>rpm --</w:t>
-      </w:r>
-      <w:proofErr w:type="spellStart"/>
-      <w:r>
-        <w:rPr>
-          <w:rFonts w:ascii="Consolas" w:hAnsi="Consolas"/>
-          <w:lang w:val="es-ES"/>
-        </w:rPr>
-        <w:t>import</w:t>
-      </w:r>
-      <w:proofErr w:type="spellEnd"/>
-      <w:r>
-        <w:rPr>
-          <w:rFonts w:ascii="Consolas" w:hAnsi="Consolas"/>
-          <w:lang w:val="es-ES"/>
-        </w:rPr>
-        <w:t xml:space="preserve"> </w:t>
-      </w:r>
-      <w:proofErr w:type="spellStart"/>
-      <w:r>
-        <w:rPr>
-          <w:rFonts w:ascii="Consolas" w:hAnsi="Consolas"/>
-          <w:lang w:val="es-ES"/>
-        </w:rPr>
-        <w:t>public_key.asc</w:t>
-      </w:r>
-      <w:proofErr w:type="spellEnd"/>
-    </w:p>
-    <w:p>
-      <w:pPr>
-        <w:rPr>
-          <w:lang w:val="es-ES"/>
-        </w:rPr>
-      </w:pPr>
-      <w:r>
-        <w:rPr>
-          <w:lang w:val="es-ES"/>
-        </w:rPr>
-        <w:t>En este comando, “</w:t>
-      </w:r>
-      <w:proofErr w:type="spellStart"/>
-      <w:r>
-        <w:rPr>
-          <w:lang w:val="es-ES"/>
-        </w:rPr>
-        <w:t>public</w:t>
-      </w:r>
-      <w:r>
-        <w:rPr>
-          <w:lang w:val="es-ES"/>
-        </w:rPr>
-        <w:t>_key.asc</w:t>
-      </w:r>
-      <w:proofErr w:type="spellEnd"/>
-      <w:r>
-        <w:rPr>
-          <w:lang w:val="es-ES"/>
-        </w:rPr>
-        <w:t xml:space="preserve">” será el fichero </w:t>
-      </w:r>
-      <w:r>
-        <w:rPr>
-          <w:lang w:val="es-ES"/>
-        </w:rPr>
-        <w:t>con la clave</w:t>
-      </w:r>
-      <w:r>
-        <w:rPr>
-          <w:lang w:val="es-ES"/>
-        </w:rPr>
-        <w:t xml:space="preserve"> pública.</w:t>
-      </w:r>
-    </w:p>
-    <w:p>
-      <w:pPr>
-        <w:rPr>
-          <w:lang w:val="es-ES"/>
-        </w:rPr>
-      </w:pPr>
-    </w:p>
-    <w:p>
-      <w:pPr>
         <w:pStyle w:val="Heading1"/>
         <w:numPr>
           <w:ilvl w:val="1"/>
@@ -7507,15 +8283,14 @@
           <w:lang w:val="es-ES_tradnl"/>
         </w:rPr>
       </w:pPr>
-      <w:bookmarkStart w:id="21" w:name="_Toc46402959"/>
-      <w:r>
-        <w:rPr>
-          <w:lang w:val="es-ES_tradnl"/>
-        </w:rPr>
-        <w:lastRenderedPageBreak/>
+      <w:bookmarkStart w:id="30" w:name="_Toc49331176"/>
+      <w:r>
+        <w:rPr>
+          <w:lang w:val="es-ES_tradnl"/>
+        </w:rPr>
         <w:t>Desinstalación de la aplicación</w:t>
       </w:r>
-      <w:bookmarkEnd w:id="21"/>
+      <w:bookmarkEnd w:id="30"/>
     </w:p>
     <w:p>
       <w:pPr>
@@ -7647,7 +8422,7 @@
           <w:szCs w:val="18"/>
           <w:lang w:val="es-ES_tradnl"/>
         </w:rPr>
-        <w:t xml:space="preserve"> es el nombre del paquete con el que se ha instalado en la aplicación, dicho nombre viene definido en el fichero </w:t>
+        <w:t xml:space="preserve"> es el nombre </w:t>
       </w:r>
       <w:r>
         <w:rPr>
@@ -7656,7 +8431,43 @@
           <w:szCs w:val="18"/>
           <w:lang w:val="es-ES_tradnl"/>
         </w:rPr>
-        <w:t>de especificación del instalador.</w:t>
+        <w:t xml:space="preserve">predefinido </w:t>
+      </w:r>
+      <w:r>
+        <w:rPr>
+          <w:rFonts w:eastAsia="Times New Roman" w:cs="Courier New"/>
+          <w:spacing w:val="-3"/>
+          <w:szCs w:val="18"/>
+          <w:lang w:val="es-ES_tradnl"/>
+        </w:rPr>
+        <w:t xml:space="preserve">del paquete con el que se ha instalado en la aplicación, dicho nombre viene definido en el fichero </w:t>
+      </w:r>
+      <w:r>
+        <w:rPr>
+          <w:rFonts w:eastAsia="Times New Roman" w:cs="Courier New"/>
+          <w:spacing w:val="-3"/>
+          <w:szCs w:val="18"/>
+          <w:lang w:val="es-ES_tradnl"/>
+        </w:rPr>
+        <w:t>de especificación del instalador</w:t>
+      </w:r>
+      <w:r>
+        <w:rPr>
+          <w:rFonts w:eastAsia="Times New Roman" w:cs="Courier New"/>
+          <w:spacing w:val="-3"/>
+          <w:szCs w:val="18"/>
+          <w:lang w:val="es-ES_tradnl"/>
+        </w:rPr>
+        <w:t>, por lo que la sentencia debe escribirse tal cual</w:t>
+      </w:r>
+      <w:r>
+        <w:rPr>
+          <w:rFonts w:eastAsia="Times New Roman" w:cs="Courier New"/>
+          <w:spacing w:val="-3"/>
+          <w:szCs w:val="18"/>
+          <w:lang w:val="es-ES_tradnl"/>
+        </w:rPr>
+        <w:t>.</w:t>
       </w:r>
     </w:p>
     <w:p>
@@ -7800,7 +8611,7 @@
               <v:shape id="_x0000_i1025" type="#_x0000_t75" style="width:102pt;height:57pt">
                 <v:imagedata r:id="rId1" o:title=""/>
               </v:shape>
-              <o:OLEObject Type="Embed" ProgID="PBrush" ShapeID="_x0000_i1025" DrawAspect="Content" ObjectID="_1657015681" r:id="rId2"/>
+              <o:OLEObject Type="Embed" ProgID="PBrush" ShapeID="_x0000_i1025" DrawAspect="Content" ObjectID="_1659947416" r:id="rId2"/>
             </w:object>
           </w:r>
         </w:p>
@@ -7995,7 +8806,7 @@
               <v:shape id="_x0000_i1026" type="#_x0000_t75" style="width:60pt;height:33pt">
                 <v:imagedata r:id="rId1" o:title=""/>
               </v:shape>
-              <o:OLEObject Type="Embed" ProgID="PBrush" ShapeID="_x0000_i1026" DrawAspect="Content" ObjectID="_1657015682" r:id="rId2"/>
+              <o:OLEObject Type="Embed" ProgID="PBrush" ShapeID="_x0000_i1026" DrawAspect="Content" ObjectID="_1659947417" r:id="rId2"/>
             </w:object>
           </w:r>
         </w:p>
@@ -10691,6 +11502,9 @@
   </w:num>
   <w:num w:numId="36">
     <w:abstractNumId w:val="22"/>
+  </w:num>
+  <w:num w:numId="37">
+    <w:abstractNumId w:val="2"/>
   </w:num>
 </w:numbering>
 </file>
@@ -11771,7 +12585,7 @@
 </file>
 
 <file path=customXml/itemProps1.xml><?xml version="1.0" encoding="utf-8"?>
-<ds:datastoreItem xmlns:ds="http://schemas.openxmlformats.org/officeDocument/2006/customXml" ds:itemID="{05838DE0-661A-458C-8169-730D87FE40FC}">
+<ds:datastoreItem xmlns:ds="http://schemas.openxmlformats.org/officeDocument/2006/customXml" ds:itemID="{9A9C8EF7-C7D4-409A-947C-2EC61BC83A21}">
   <ds:schemaRefs>
     <ds:schemaRef ds:uri="http://schemas.openxmlformats.org/officeDocument/2006/bibliography"/>
   </ds:schemaRefs>

</xml_diff>

<commit_message>
Documentación y mejoras de AutoFirma 1.8
</commit_message>
<xml_diff>
--- a/AF_Instalador Linux.docx
+++ b/AF_Instalador Linux.docx
@@ -1939,17 +1939,9 @@
         <w:rPr>
           <w:lang w:val="es-ES_tradnl"/>
         </w:rPr>
-        <w:t>r .</w:t>
-      </w:r>
-      <w:proofErr w:type="spellStart"/>
-      <w:r>
-        <w:rPr>
-          <w:lang w:val="es-ES_tradnl"/>
-        </w:rPr>
-        <w:t>deb</w:t>
+        <w:t>r .deb</w:t>
       </w:r>
       <w:bookmarkEnd w:id="0"/>
-      <w:proofErr w:type="spellEnd"/>
     </w:p>
     <w:p>
       <w:pPr>
@@ -1981,21 +1973,7 @@
         <w:rPr>
           <w:lang w:val="es-ES_tradnl"/>
         </w:rPr>
-        <w:t>Los recursos para la generación del instalador .</w:t>
-      </w:r>
-      <w:proofErr w:type="spellStart"/>
-      <w:r>
-        <w:rPr>
-          <w:lang w:val="es-ES_tradnl"/>
-        </w:rPr>
-        <w:t>deb</w:t>
-      </w:r>
-      <w:proofErr w:type="spellEnd"/>
-      <w:r>
-        <w:rPr>
-          <w:lang w:val="es-ES_tradnl"/>
-        </w:rPr>
-        <w:t xml:space="preserve"> de AutoFirma se encuentran comprimidos en formato TAR en GitHub, en la dirección </w:t>
+        <w:t xml:space="preserve">Los recursos para la generación del instalador .deb de AutoFirma se encuentran comprimidos en formato TAR en GitHub, en la dirección </w:t>
       </w:r>
       <w:hyperlink r:id="rId10" w:history="1">
         <w:r>
@@ -2052,7 +2030,6 @@
           <w:lang w:val="es-ES_tradnl"/>
         </w:rPr>
       </w:pPr>
-      <w:proofErr w:type="spellStart"/>
       <w:r>
         <w:rPr>
           <w:rFonts w:ascii="Consolas" w:hAnsi="Consolas"/>
@@ -2060,7 +2037,6 @@
         </w:rPr>
         <w:t>src</w:t>
       </w:r>
-      <w:proofErr w:type="spellEnd"/>
       <w:r>
         <w:rPr>
           <w:lang w:val="es-ES_tradnl"/>
@@ -2158,7 +2134,6 @@
           <w:lang w:val="es-ES_tradnl"/>
         </w:rPr>
       </w:pPr>
-      <w:proofErr w:type="spellStart"/>
       <w:r>
         <w:rPr>
           <w:rFonts w:ascii="Consolas" w:hAnsi="Consolas"/>
@@ -2173,7 +2148,6 @@
         </w:rPr>
         <w:t>ostint</w:t>
       </w:r>
-      <w:proofErr w:type="spellEnd"/>
       <w:r>
         <w:rPr>
           <w:lang w:val="es-ES_tradnl"/>
@@ -2204,7 +2178,6 @@
           <w:lang w:val="es-ES_tradnl"/>
         </w:rPr>
       </w:pPr>
-      <w:proofErr w:type="spellStart"/>
       <w:r>
         <w:rPr>
           <w:rFonts w:ascii="Consolas" w:hAnsi="Consolas"/>
@@ -2219,7 +2192,6 @@
         </w:rPr>
         <w:t>ostrm</w:t>
       </w:r>
-      <w:proofErr w:type="spellEnd"/>
       <w:r>
         <w:rPr>
           <w:lang w:val="es-ES_tradnl"/>
@@ -2250,7 +2222,6 @@
           <w:lang w:val="es-ES_tradnl"/>
         </w:rPr>
       </w:pPr>
-      <w:proofErr w:type="spellStart"/>
       <w:r>
         <w:rPr>
           <w:rFonts w:ascii="Consolas" w:hAnsi="Consolas"/>
@@ -2265,7 +2236,6 @@
         </w:rPr>
         <w:t>rerm</w:t>
       </w:r>
-      <w:proofErr w:type="spellEnd"/>
       <w:r>
         <w:rPr>
           <w:lang w:val="es-ES_tradnl"/>
@@ -2301,7 +2271,6 @@
         </w:rPr>
         <w:t>/</w:t>
       </w:r>
-      <w:proofErr w:type="spellStart"/>
       <w:r>
         <w:rPr>
           <w:rFonts w:ascii="Consolas" w:hAnsi="Consolas"/>
@@ -2309,7 +2278,6 @@
         </w:rPr>
         <w:t>etc</w:t>
       </w:r>
-      <w:proofErr w:type="spellEnd"/>
     </w:p>
     <w:p>
       <w:pPr>
@@ -2325,17 +2293,8 @@
           <w:rFonts w:ascii="Consolas" w:hAnsi="Consolas"/>
           <w:lang w:val="es-ES_tradnl"/>
         </w:rPr>
-        <w:t>/</w:t>
-      </w:r>
-      <w:proofErr w:type="spellStart"/>
-      <w:r>
-        <w:rPr>
-          <w:rFonts w:ascii="Consolas" w:hAnsi="Consolas"/>
-          <w:lang w:val="es-ES_tradnl"/>
-        </w:rPr>
-        <w:t>firefox</w:t>
-      </w:r>
-      <w:proofErr w:type="spellEnd"/>
+        <w:t>/firefox</w:t>
+      </w:r>
     </w:p>
     <w:p>
       <w:pPr>
@@ -2351,17 +2310,8 @@
           <w:rFonts w:ascii="Consolas" w:hAnsi="Consolas"/>
           <w:lang w:val="es-ES_tradnl"/>
         </w:rPr>
-        <w:t>/</w:t>
-      </w:r>
-      <w:proofErr w:type="spellStart"/>
-      <w:r>
-        <w:rPr>
-          <w:rFonts w:ascii="Consolas" w:hAnsi="Consolas"/>
-          <w:lang w:val="es-ES_tradnl"/>
-        </w:rPr>
-        <w:t>pref</w:t>
-      </w:r>
-      <w:proofErr w:type="spellEnd"/>
+        <w:t>/pref</w:t>
+      </w:r>
     </w:p>
     <w:p>
       <w:pPr>
@@ -2452,7 +2402,6 @@
         </w:rPr>
         <w:t>/</w:t>
       </w:r>
-      <w:proofErr w:type="spellStart"/>
       <w:r>
         <w:rPr>
           <w:rFonts w:ascii="Consolas" w:hAnsi="Consolas"/>
@@ -2460,7 +2409,6 @@
         </w:rPr>
         <w:t>usr</w:t>
       </w:r>
-      <w:proofErr w:type="spellEnd"/>
       <w:r>
         <w:rPr>
           <w:lang w:val="es-ES_tradnl"/>
@@ -2500,17 +2448,8 @@
           <w:rFonts w:ascii="Consolas" w:hAnsi="Consolas"/>
           <w:lang w:val="es-ES_tradnl"/>
         </w:rPr>
-        <w:t>/</w:t>
-      </w:r>
-      <w:proofErr w:type="spellStart"/>
-      <w:r>
-        <w:rPr>
-          <w:rFonts w:ascii="Consolas" w:hAnsi="Consolas"/>
-          <w:lang w:val="es-ES_tradnl"/>
-        </w:rPr>
-        <w:t>bin</w:t>
-      </w:r>
-      <w:proofErr w:type="spellEnd"/>
+        <w:t>/bin</w:t>
+      </w:r>
     </w:p>
     <w:p>
       <w:pPr>
@@ -2557,17 +2496,8 @@
           <w:rFonts w:ascii="Consolas" w:hAnsi="Consolas"/>
           <w:lang w:val="es-ES_tradnl"/>
         </w:rPr>
-        <w:t>/</w:t>
-      </w:r>
-      <w:proofErr w:type="spellStart"/>
-      <w:r>
-        <w:rPr>
-          <w:rFonts w:ascii="Consolas" w:hAnsi="Consolas"/>
-          <w:lang w:val="es-ES_tradnl"/>
-        </w:rPr>
-        <w:t>lib</w:t>
-      </w:r>
-      <w:proofErr w:type="spellEnd"/>
+        <w:t>/lib</w:t>
+      </w:r>
     </w:p>
     <w:p>
       <w:pPr>
@@ -2782,17 +2712,8 @@
           <w:rFonts w:ascii="Consolas" w:hAnsi="Consolas"/>
           <w:lang w:val="es-ES"/>
         </w:rPr>
-        <w:t>/</w:t>
-      </w:r>
-      <w:proofErr w:type="spellStart"/>
-      <w:r>
-        <w:rPr>
-          <w:rFonts w:ascii="Consolas" w:hAnsi="Consolas"/>
-          <w:lang w:val="es-ES"/>
-        </w:rPr>
-        <w:t>applications</w:t>
-      </w:r>
-      <w:proofErr w:type="spellEnd"/>
+        <w:t>/applications</w:t>
+      </w:r>
     </w:p>
     <w:p>
       <w:pPr>
@@ -2805,7 +2726,6 @@
           <w:lang w:val="es-ES"/>
         </w:rPr>
       </w:pPr>
-      <w:proofErr w:type="spellStart"/>
       <w:r>
         <w:rPr>
           <w:rFonts w:ascii="Consolas" w:hAnsi="Consolas"/>
@@ -2813,7 +2733,6 @@
         </w:rPr>
         <w:t>afirma.desktop</w:t>
       </w:r>
-      <w:proofErr w:type="spellEnd"/>
       <w:r>
         <w:rPr>
           <w:lang w:val="es-ES"/>
@@ -2919,17 +2838,8 @@
           <w:rFonts w:ascii="Consolas" w:hAnsi="Consolas"/>
           <w:lang w:val="es-ES_tradnl"/>
         </w:rPr>
-        <w:t>/</w:t>
-      </w:r>
-      <w:proofErr w:type="spellStart"/>
-      <w:r>
-        <w:rPr>
-          <w:rFonts w:ascii="Consolas" w:hAnsi="Consolas"/>
-          <w:lang w:val="es-ES_tradnl"/>
-        </w:rPr>
-        <w:t>doc</w:t>
-      </w:r>
-      <w:proofErr w:type="spellEnd"/>
+        <w:t>/doc</w:t>
+      </w:r>
     </w:p>
     <w:p>
       <w:pPr>
@@ -3054,14 +2964,7 @@
         <w:rPr>
           <w:lang w:val="es-ES_tradnl"/>
         </w:rPr>
-        <w:t xml:space="preserve">El instalador funciona indistintamente con Oracle JDK o con </w:t>
-      </w:r>
-      <w:proofErr w:type="spellStart"/>
-      <w:r>
-        <w:rPr>
-          <w:lang w:val="es-ES_tradnl"/>
-        </w:rPr>
-        <w:t>OpenJD</w:t>
+        <w:t>El instalador funciona indistintamente con Oracle JDK o con OpenJD</w:t>
       </w:r>
       <w:r>
         <w:rPr>
@@ -3069,7 +2972,6 @@
         </w:rPr>
         <w:t>K</w:t>
       </w:r>
-      <w:proofErr w:type="spellEnd"/>
       <w:r>
         <w:rPr>
           <w:lang w:val="es-ES_tradnl"/>
@@ -3118,7 +3020,6 @@
         </w:rPr>
         <w:t xml:space="preserve"> hay que editar la opción </w:t>
       </w:r>
-      <w:proofErr w:type="spellStart"/>
       <w:r>
         <w:rPr>
           <w:rFonts w:ascii="Consolas" w:hAnsi="Consolas"/>
@@ -3126,7 +3027,6 @@
         </w:rPr>
         <w:t>depends</w:t>
       </w:r>
-      <w:proofErr w:type="spellEnd"/>
       <w:r>
         <w:rPr>
           <w:lang w:val="es-ES_tradnl"/>
@@ -3188,21 +3088,12 @@
           <w:lang w:val="fr-FR"/>
         </w:rPr>
       </w:pPr>
-      <w:proofErr w:type="spellStart"/>
       <w:r>
         <w:rPr>
           <w:rFonts w:ascii="Consolas" w:hAnsi="Consolas"/>
           <w:lang w:val="fr-FR"/>
         </w:rPr>
-        <w:t>Depends</w:t>
-      </w:r>
-      <w:proofErr w:type="spellEnd"/>
-      <w:r>
-        <w:rPr>
-          <w:rFonts w:ascii="Consolas" w:hAnsi="Consolas"/>
-          <w:lang w:val="fr-FR"/>
-        </w:rPr>
-        <w:t>: libnss3-tools</w:t>
+        <w:t>Depends: libnss3-tools</w:t>
       </w:r>
     </w:p>
     <w:p>
@@ -3217,21 +3108,12 @@
           <w:lang w:val="fr-FR"/>
         </w:rPr>
       </w:pPr>
-      <w:proofErr w:type="spellStart"/>
       <w:r>
         <w:rPr>
           <w:rFonts w:ascii="Consolas" w:hAnsi="Consolas"/>
           <w:lang w:val="fr-FR"/>
         </w:rPr>
-        <w:t>Recomends</w:t>
-      </w:r>
-      <w:proofErr w:type="spellEnd"/>
-      <w:r>
-        <w:rPr>
-          <w:rFonts w:ascii="Consolas" w:hAnsi="Consolas"/>
-          <w:lang w:val="fr-FR"/>
-        </w:rPr>
-        <w:t xml:space="preserve"> : </w:t>
+        <w:t xml:space="preserve">Recomends : </w:t>
       </w:r>
       <w:r>
         <w:rPr>
@@ -3412,7 +3294,6 @@
           <w:lang w:val="es-ES_tradnl"/>
         </w:rPr>
       </w:pPr>
-      <w:proofErr w:type="spellStart"/>
       <w:r>
         <w:rPr>
           <w:rFonts w:ascii="Consolas" w:hAnsi="Consolas"/>
@@ -3420,7 +3301,6 @@
         </w:rPr>
         <w:t>src</w:t>
       </w:r>
-      <w:proofErr w:type="spellEnd"/>
       <w:r>
         <w:rPr>
           <w:lang w:val="es-ES_tradnl"/>
@@ -3486,37 +3366,12 @@
           <w:lang w:val="en-GB"/>
         </w:rPr>
       </w:pPr>
-      <w:proofErr w:type="spellStart"/>
       <w:r>
         <w:rPr>
           <w:rFonts w:ascii="Consolas" w:hAnsi="Consolas"/>
           <w:lang w:val="en-GB"/>
         </w:rPr>
-        <w:t>src</w:t>
-      </w:r>
-      <w:proofErr w:type="spellEnd"/>
-      <w:r>
-        <w:rPr>
-          <w:rFonts w:ascii="Consolas" w:hAnsi="Consolas"/>
-          <w:lang w:val="en-GB"/>
-        </w:rPr>
-        <w:t xml:space="preserve"> -&gt; </w:t>
-      </w:r>
-      <w:proofErr w:type="spellStart"/>
-      <w:r>
-        <w:rPr>
-          <w:rFonts w:ascii="Consolas" w:hAnsi="Consolas"/>
-          <w:lang w:val="en-GB"/>
-        </w:rPr>
-        <w:t>usr</w:t>
-      </w:r>
-      <w:proofErr w:type="spellEnd"/>
-      <w:r>
-        <w:rPr>
-          <w:rFonts w:ascii="Consolas" w:hAnsi="Consolas"/>
-          <w:lang w:val="en-GB"/>
-        </w:rPr>
-        <w:t xml:space="preserve"> -&gt; share</w:t>
+        <w:t>src -&gt; usr -&gt; share</w:t>
       </w:r>
       <w:r>
         <w:rPr>
@@ -3601,21 +3456,7 @@
         <w:rPr>
           <w:lang w:val="es-ES_tradnl"/>
         </w:rPr>
-        <w:t>Generación del instalador (.</w:t>
-      </w:r>
-      <w:proofErr w:type="spellStart"/>
-      <w:r>
-        <w:rPr>
-          <w:lang w:val="es-ES_tradnl"/>
-        </w:rPr>
-        <w:t>deb</w:t>
-      </w:r>
-      <w:proofErr w:type="spellEnd"/>
-      <w:r>
-        <w:rPr>
-          <w:lang w:val="es-ES_tradnl"/>
-        </w:rPr>
-        <w:t>)</w:t>
+        <w:t>Generación del instalador (.deb)</w:t>
       </w:r>
       <w:bookmarkEnd w:id="14"/>
     </w:p>
@@ -3679,53 +3520,12 @@
         </w:rPr>
         <w:t>“</w:t>
       </w:r>
-      <w:proofErr w:type="spellStart"/>
-      <w:r>
-        <w:rPr>
-          <w:rFonts w:ascii="Consolas" w:hAnsi="Consolas"/>
-          <w:lang w:val="es-ES_tradnl"/>
-        </w:rPr>
-        <w:t>src</w:t>
-      </w:r>
-      <w:proofErr w:type="spellEnd"/>
-      <w:r>
-        <w:rPr>
-          <w:rFonts w:ascii="Consolas" w:hAnsi="Consolas"/>
-          <w:lang w:val="es-ES_tradnl"/>
-        </w:rPr>
-        <w:t>/</w:t>
-      </w:r>
-      <w:proofErr w:type="spellStart"/>
-      <w:r>
-        <w:rPr>
-          <w:rFonts w:ascii="Consolas" w:hAnsi="Consolas"/>
-          <w:lang w:val="es-ES_tradnl"/>
-        </w:rPr>
-        <w:t>usr</w:t>
-      </w:r>
-      <w:proofErr w:type="spellEnd"/>
-      <w:r>
-        <w:rPr>
-          <w:rFonts w:ascii="Consolas" w:hAnsi="Consolas"/>
-          <w:lang w:val="es-ES_tradnl"/>
-        </w:rPr>
-        <w:t>/</w:t>
-      </w:r>
-      <w:proofErr w:type="spellStart"/>
-      <w:r>
-        <w:rPr>
-          <w:rFonts w:ascii="Consolas" w:hAnsi="Consolas"/>
-          <w:lang w:val="es-ES_tradnl"/>
-        </w:rPr>
-        <w:t>lib</w:t>
-      </w:r>
-      <w:proofErr w:type="spellEnd"/>
-      <w:r>
-        <w:rPr>
-          <w:rFonts w:ascii="Consolas" w:hAnsi="Consolas"/>
-          <w:lang w:val="es-ES_tradnl"/>
-        </w:rPr>
-        <w:t>/</w:t>
+      <w:r>
+        <w:rPr>
+          <w:rFonts w:ascii="Consolas" w:hAnsi="Consolas"/>
+          <w:lang w:val="es-ES_tradnl"/>
+        </w:rPr>
+        <w:t>src/usr/lib/</w:t>
       </w:r>
       <w:r>
         <w:rPr>
@@ -3806,35 +3606,7 @@
         <w:rPr>
           <w:lang w:val="es-ES_tradnl"/>
         </w:rPr>
-        <w:t xml:space="preserve"> generado con la opción “-</w:t>
-      </w:r>
-      <w:proofErr w:type="spellStart"/>
-      <w:r>
-        <w:rPr>
-          <w:lang w:val="es-ES_tradnl"/>
-        </w:rPr>
-        <w:t>Denv</w:t>
-      </w:r>
-      <w:proofErr w:type="spellEnd"/>
-      <w:r>
-        <w:rPr>
-          <w:lang w:val="es-ES_tradnl"/>
-        </w:rPr>
-        <w:t>=</w:t>
-      </w:r>
-      <w:proofErr w:type="spellStart"/>
-      <w:r>
-        <w:rPr>
-          <w:lang w:val="es-ES_tradnl"/>
-        </w:rPr>
-        <w:t>install</w:t>
-      </w:r>
-      <w:proofErr w:type="spellEnd"/>
-      <w:r>
-        <w:rPr>
-          <w:lang w:val="es-ES_tradnl"/>
-        </w:rPr>
-        <w:t>” para que incluya todas las dependencias necesarias</w:t>
+        <w:t xml:space="preserve"> generado con la opción “-Denv=install” para que incluya todas las dependencias necesarias</w:t>
       </w:r>
       <w:r>
         <w:rPr>
@@ -3896,33 +3668,8 @@
           <w:rFonts w:ascii="Consolas" w:hAnsi="Consolas"/>
           <w:lang w:val="es-ES_tradnl"/>
         </w:rPr>
-        <w:t>afirma-</w:t>
-      </w:r>
-      <w:proofErr w:type="spellStart"/>
-      <w:r>
-        <w:rPr>
-          <w:rFonts w:ascii="Consolas" w:hAnsi="Consolas"/>
-          <w:lang w:val="es-ES_tradnl"/>
-        </w:rPr>
-        <w:t>ui</w:t>
-      </w:r>
-      <w:proofErr w:type="spellEnd"/>
-      <w:r>
-        <w:rPr>
-          <w:rFonts w:ascii="Consolas" w:hAnsi="Consolas"/>
-          <w:lang w:val="es-ES_tradnl"/>
-        </w:rPr>
-        <w:t>-simple-</w:t>
-      </w:r>
-      <w:proofErr w:type="spellStart"/>
-      <w:r>
-        <w:rPr>
-          <w:rFonts w:ascii="Consolas" w:hAnsi="Consolas"/>
-          <w:lang w:val="es-ES_tradnl"/>
-        </w:rPr>
-        <w:t>configurator</w:t>
-      </w:r>
-      <w:proofErr w:type="spellEnd"/>
+        <w:t>afirma-ui-simple-configurator</w:t>
+      </w:r>
       <w:r>
         <w:rPr>
           <w:lang w:val="es-ES_tradnl"/>
@@ -3939,35 +3686,7 @@
         <w:rPr>
           <w:lang w:val="es-ES_tradnl"/>
         </w:rPr>
-        <w:t xml:space="preserve"> generado con la opción “-</w:t>
-      </w:r>
-      <w:proofErr w:type="spellStart"/>
-      <w:r>
-        <w:rPr>
-          <w:lang w:val="es-ES_tradnl"/>
-        </w:rPr>
-        <w:t>Denv</w:t>
-      </w:r>
-      <w:proofErr w:type="spellEnd"/>
-      <w:r>
-        <w:rPr>
-          <w:lang w:val="es-ES_tradnl"/>
-        </w:rPr>
-        <w:t>=</w:t>
-      </w:r>
-      <w:proofErr w:type="spellStart"/>
-      <w:r>
-        <w:rPr>
-          <w:lang w:val="es-ES_tradnl"/>
-        </w:rPr>
-        <w:t>install</w:t>
-      </w:r>
-      <w:proofErr w:type="spellEnd"/>
-      <w:r>
-        <w:rPr>
-          <w:lang w:val="es-ES_tradnl"/>
-        </w:rPr>
-        <w:t>” para que incluya todas las dependencias necesarias</w:t>
+        <w:t xml:space="preserve"> generado con la opción “-Denv=install” para que incluya todas las dependencias necesarias</w:t>
       </w:r>
       <w:r>
         <w:rPr>
@@ -4013,7 +3732,6 @@
         </w:rPr>
         <w:t xml:space="preserve"> Abriremos una consola, nos situaremos a la altura del directorio “</w:t>
       </w:r>
-      <w:proofErr w:type="spellStart"/>
       <w:r>
         <w:rPr>
           <w:rFonts w:ascii="Consolas" w:hAnsi="Consolas"/>
@@ -4021,15 +3739,12 @@
         </w:rPr>
         <w:t>src</w:t>
       </w:r>
-      <w:proofErr w:type="spellEnd"/>
       <w:r>
         <w:rPr>
           <w:lang w:val="es-ES_tradnl"/>
         </w:rPr>
         <w:t>” de la estructura de directorios del paquete instalador y utilizaremos el siguiente comando:</w:t>
       </w:r>
-      <w:bookmarkStart w:id="15" w:name="_GoBack"/>
-      <w:bookmarkEnd w:id="15"/>
     </w:p>
     <w:p>
       <w:pPr>
@@ -4039,127 +3754,69 @@
           <w:lang w:val="en-GB"/>
         </w:rPr>
       </w:pPr>
-      <w:proofErr w:type="spellStart"/>
       <w:r>
         <w:rPr>
           <w:rFonts w:ascii="Consolas" w:hAnsi="Consolas"/>
           <w:bCs/>
           <w:lang w:val="en-GB"/>
         </w:rPr>
+        <w:lastRenderedPageBreak/>
         <w:t>fakeroot</w:t>
       </w:r>
-      <w:proofErr w:type="spellEnd"/>
       <w:r>
         <w:rPr>
           <w:rFonts w:ascii="Consolas" w:hAnsi="Consolas"/>
           <w:lang w:val="en-GB"/>
         </w:rPr>
-        <w:t xml:space="preserve"> </w:t>
-      </w:r>
-      <w:proofErr w:type="spellStart"/>
+        <w:t xml:space="preserve"> dpkg-deb </w:t>
+      </w:r>
       <w:r>
         <w:rPr>
           <w:rFonts w:ascii="Consolas" w:hAnsi="Consolas"/>
           <w:lang w:val="en-GB"/>
         </w:rPr>
-        <w:t>dpkg</w:t>
-      </w:r>
-      <w:proofErr w:type="spellEnd"/>
+        <w:t>--</w:t>
+      </w:r>
       <w:r>
         <w:rPr>
           <w:rFonts w:ascii="Consolas" w:hAnsi="Consolas"/>
           <w:lang w:val="en-GB"/>
         </w:rPr>
-        <w:t xml:space="preserve">-deb </w:t>
+        <w:t>build src</w:t>
       </w:r>
       <w:r>
         <w:rPr>
           <w:rFonts w:ascii="Consolas" w:hAnsi="Consolas"/>
           <w:lang w:val="en-GB"/>
         </w:rPr>
-        <w:t>--</w:t>
-      </w:r>
-      <w:r>
-        <w:rPr>
-          <w:rFonts w:ascii="Consolas" w:hAnsi="Consolas"/>
-          <w:lang w:val="en-GB"/>
-        </w:rPr>
-        <w:t xml:space="preserve">build </w:t>
-      </w:r>
-      <w:proofErr w:type="spellStart"/>
-      <w:r>
-        <w:rPr>
-          <w:rFonts w:ascii="Consolas" w:hAnsi="Consolas"/>
-          <w:lang w:val="en-GB"/>
-        </w:rPr>
-        <w:t>src</w:t>
-      </w:r>
-      <w:proofErr w:type="spellEnd"/>
-      <w:r>
-        <w:rPr>
-          <w:rFonts w:ascii="Consolas" w:hAnsi="Consolas"/>
-          <w:lang w:val="en-GB"/>
-        </w:rPr>
-        <w:t xml:space="preserve"> </w:t>
-      </w:r>
-      <w:proofErr w:type="spellStart"/>
-      <w:r>
-        <w:rPr>
-          <w:rFonts w:ascii="Consolas" w:hAnsi="Consolas"/>
-          <w:lang w:val="en-GB"/>
-        </w:rPr>
-        <w:t>AutoFirma_X_Y.deb</w:t>
-      </w:r>
-      <w:proofErr w:type="spellEnd"/>
-    </w:p>
-    <w:p>
-      <w:pPr>
-        <w:rPr>
-          <w:lang w:val="es-ES"/>
-        </w:rPr>
-      </w:pPr>
-      <w:r>
-        <w:rPr>
-          <w:lang w:val="es-ES"/>
-        </w:rPr>
-        <w:t>Como resultado, se habrá generado en el directorio actual el archivo instalador “</w:t>
-      </w:r>
-      <w:proofErr w:type="spellStart"/>
-      <w:r>
-        <w:rPr>
-          <w:lang w:val="es-ES"/>
-        </w:rPr>
-        <w:t>AutoFirma_X_Y.deb</w:t>
-      </w:r>
-      <w:proofErr w:type="spellEnd"/>
-      <w:r>
-        <w:rPr>
-          <w:lang w:val="es-ES"/>
-        </w:rPr>
-        <w:t>”.</w:t>
-      </w:r>
-    </w:p>
-    <w:p>
-      <w:pPr>
-        <w:rPr>
-          <w:lang w:val="es-ES"/>
-        </w:rPr>
-      </w:pPr>
-      <w:r>
-        <w:rPr>
-          <w:lang w:val="es-ES"/>
-        </w:rPr>
-        <w:lastRenderedPageBreak/>
-        <w:t xml:space="preserve">La </w:t>
-      </w:r>
-      <w:proofErr w:type="spellStart"/>
-      <w:r>
-        <w:rPr>
-          <w:lang w:val="es-ES"/>
-        </w:rPr>
-        <w:t>subcadena</w:t>
-      </w:r>
-      <w:proofErr w:type="spellEnd"/>
+        <w:t xml:space="preserve"> AutoFirma_X_Y.deb</w:t>
+      </w:r>
+    </w:p>
+    <w:p>
+      <w:pPr>
+        <w:rPr>
+          <w:lang w:val="es-ES"/>
+        </w:rPr>
+      </w:pPr>
+      <w:r>
+        <w:rPr>
+          <w:lang w:val="es-ES"/>
+        </w:rPr>
+        <w:t>Como resultado, se habrá generado en el directorio actual el archivo instalador “AutoFirma_X_Y.deb”.</w:t>
+      </w:r>
+    </w:p>
+    <w:p>
+      <w:pPr>
+        <w:rPr>
+          <w:lang w:val="es-ES"/>
+        </w:rPr>
+      </w:pPr>
+      <w:r>
+        <w:rPr>
+          <w:lang w:val="es-ES"/>
+        </w:rPr>
+        <w:t>La subcadena</w:t>
+      </w:r>
       <w:r>
         <w:rPr>
           <w:lang w:val="es-ES"/>
@@ -4196,14 +3853,14 @@
           <w:lang w:val="es-ES_tradnl"/>
         </w:rPr>
       </w:pPr>
-      <w:bookmarkStart w:id="16" w:name="_Toc49331162"/>
+      <w:bookmarkStart w:id="15" w:name="_Toc49331162"/>
       <w:r>
         <w:rPr>
           <w:lang w:val="es-ES_tradnl"/>
         </w:rPr>
         <w:t>Instalación de la aplicación</w:t>
       </w:r>
-      <w:bookmarkEnd w:id="16"/>
+      <w:bookmarkEnd w:id="15"/>
     </w:p>
     <w:p>
       <w:pPr>
@@ -4299,64 +3956,166 @@
         <w:rPr>
           <w:lang w:val="es-ES_tradnl"/>
         </w:rPr>
-        <w:t xml:space="preserve"> (se supone que </w:t>
-      </w:r>
-      <w:proofErr w:type="spellStart"/>
-      <w:r>
-        <w:rPr>
-          <w:lang w:val="es-ES_tradnl"/>
-        </w:rPr>
-        <w:t>el</w:t>
-      </w:r>
-      <w:proofErr w:type="spellEnd"/>
-      <w:r>
-        <w:rPr>
-          <w:lang w:val="es-ES_tradnl"/>
+        <w:t xml:space="preserve"> (se supone que el </w:t>
+      </w:r>
+      <w:r>
+        <w:rPr>
+          <w:i/>
+          <w:lang w:val="es-ES_tradnl"/>
+        </w:rPr>
+        <w:t>.deb</w:t>
+      </w:r>
+      <w:r>
+        <w:rPr>
+          <w:lang w:val="es-ES_tradnl"/>
+        </w:rPr>
+        <w:t xml:space="preserve"> generado se llama </w:t>
+      </w:r>
+      <w:r>
+        <w:rPr>
+          <w:rFonts w:ascii="Consolas" w:hAnsi="Consolas"/>
+          <w:lang w:val="es-ES"/>
+        </w:rPr>
+        <w:t>AutoFirma_X_Y.deb</w:t>
+      </w:r>
+      <w:r>
+        <w:rPr>
+          <w:lang w:val="es-ES_tradnl"/>
+        </w:rPr>
+        <w:t>)</w:t>
+      </w:r>
+      <w:r>
+        <w:rPr>
+          <w:lang w:val="es-ES_tradnl"/>
+        </w:rPr>
+        <w:t xml:space="preserve">: </w:t>
+      </w:r>
+    </w:p>
+    <w:p>
+      <w:pPr>
+        <w:ind w:left="1440"/>
+        <w:rPr>
+          <w:rFonts w:ascii="Consolas" w:hAnsi="Consolas"/>
+          <w:lang w:val="es-ES"/>
+        </w:rPr>
+      </w:pPr>
+      <w:r>
+        <w:rPr>
+          <w:rFonts w:ascii="Consolas" w:hAnsi="Consolas"/>
+          <w:lang w:val="es-ES"/>
+        </w:rPr>
+        <w:t xml:space="preserve">sudo dpkg -i </w:t>
+      </w:r>
+      <w:r>
+        <w:rPr>
+          <w:rFonts w:ascii="Consolas" w:hAnsi="Consolas"/>
+          <w:lang w:val="es-ES"/>
+        </w:rPr>
+        <w:t>AutoFirma_X_Y</w:t>
+      </w:r>
+      <w:r>
+        <w:rPr>
+          <w:rFonts w:ascii="Consolas" w:hAnsi="Consolas"/>
+          <w:lang w:val="es-ES"/>
+        </w:rPr>
+        <w:t>.deb</w:t>
+      </w:r>
+    </w:p>
+    <w:p>
+      <w:pPr>
+        <w:rPr>
+          <w:lang w:val="es-ES"/>
+        </w:rPr>
+      </w:pPr>
+      <w:r>
+        <w:rPr>
+          <w:lang w:val="es-ES"/>
+        </w:rPr>
+        <w:t>Si el comando anterior da un error por no encontrarse instaladas las dependencias necesarias, se deber</w:t>
+      </w:r>
+      <w:r>
+        <w:rPr>
+          <w:lang w:val="es-ES"/>
+        </w:rPr>
+        <w:t>á ejecutar a continuación el comando:</w:t>
+      </w:r>
+    </w:p>
+    <w:p>
+      <w:pPr>
+        <w:ind w:left="1440"/>
+        <w:rPr>
+          <w:rFonts w:ascii="Consolas" w:hAnsi="Consolas"/>
+          <w:lang w:val="en-GB"/>
+        </w:rPr>
+      </w:pPr>
+      <w:r>
+        <w:rPr>
+          <w:rFonts w:ascii="Consolas" w:hAnsi="Consolas"/>
+          <w:lang w:val="en-GB"/>
+        </w:rPr>
+        <w:t>sudo apt-get</w:t>
+      </w:r>
+      <w:r>
+        <w:rPr>
+          <w:rFonts w:ascii="Consolas" w:hAnsi="Consolas"/>
+          <w:lang w:val="en-GB"/>
+        </w:rPr>
+        <w:t xml:space="preserve"> –f</w:t>
+      </w:r>
+      <w:r>
+        <w:rPr>
+          <w:rFonts w:ascii="Consolas" w:hAnsi="Consolas"/>
+          <w:lang w:val="en-GB"/>
         </w:rPr>
         <w:t xml:space="preserve"> </w:t>
       </w:r>
       <w:r>
         <w:rPr>
-          <w:i/>
-          <w:lang w:val="es-ES_tradnl"/>
-        </w:rPr>
-        <w:t>.</w:t>
-      </w:r>
-      <w:proofErr w:type="spellStart"/>
-      <w:r>
-        <w:rPr>
-          <w:i/>
-          <w:lang w:val="es-ES_tradnl"/>
+          <w:rFonts w:ascii="Consolas" w:hAnsi="Consolas"/>
+          <w:lang w:val="en-GB"/>
+        </w:rPr>
+        <w:t>install</w:t>
+      </w:r>
+      <w:r>
+        <w:rPr>
+          <w:rFonts w:ascii="Consolas" w:hAnsi="Consolas"/>
+          <w:lang w:val="en-GB"/>
+        </w:rPr>
+        <w:t xml:space="preserve"> </w:t>
+      </w:r>
+      <w:r>
+        <w:rPr>
+          <w:rFonts w:ascii="Consolas" w:hAnsi="Consolas"/>
+          <w:lang w:val="en-GB"/>
+        </w:rPr>
+        <w:t>./</w:t>
+      </w:r>
+      <w:r>
+        <w:rPr>
+          <w:rFonts w:ascii="Consolas" w:hAnsi="Consolas"/>
+          <w:lang w:val="en-GB"/>
+        </w:rPr>
+        <w:t>AutoFirma_X_Y.</w:t>
+      </w:r>
+      <w:r>
+        <w:rPr>
+          <w:rFonts w:ascii="Consolas" w:hAnsi="Consolas"/>
+          <w:lang w:val="en-GB"/>
         </w:rPr>
         <w:t>deb</w:t>
       </w:r>
-      <w:proofErr w:type="spellEnd"/>
-      <w:r>
-        <w:rPr>
-          <w:lang w:val="es-ES_tradnl"/>
-        </w:rPr>
-        <w:t xml:space="preserve"> generado se llama </w:t>
-      </w:r>
-      <w:proofErr w:type="spellStart"/>
-      <w:r>
-        <w:rPr>
-          <w:rFonts w:ascii="Consolas" w:hAnsi="Consolas"/>
-          <w:lang w:val="es-ES"/>
-        </w:rPr>
-        <w:t>AutoFirma_X_Y.deb</w:t>
-      </w:r>
-      <w:proofErr w:type="spellEnd"/>
-      <w:r>
-        <w:rPr>
-          <w:lang w:val="es-ES_tradnl"/>
-        </w:rPr>
-        <w:t>)</w:t>
-      </w:r>
-      <w:r>
-        <w:rPr>
-          <w:lang w:val="es-ES_tradnl"/>
-        </w:rPr>
-        <w:t xml:space="preserve">: </w:t>
+    </w:p>
+    <w:p>
+      <w:pPr>
+        <w:rPr>
+          <w:lang w:val="es-ES"/>
+        </w:rPr>
+      </w:pPr>
+      <w:r>
+        <w:rPr>
+          <w:lang w:val="es-ES"/>
+        </w:rPr>
+        <w:t>Según la versión de Ubuntu, también puede ser necesario ejecutar:</w:t>
       </w:r>
     </w:p>
     <w:p>
@@ -4364,184 +4123,15 @@
         <w:ind w:left="1440"/>
         <w:rPr>
           <w:rFonts w:ascii="Consolas" w:hAnsi="Consolas"/>
-          <w:lang w:val="es-ES"/>
-        </w:rPr>
-      </w:pPr>
-      <w:r>
-        <w:rPr>
-          <w:rFonts w:ascii="Consolas" w:hAnsi="Consolas"/>
-          <w:lang w:val="es-ES"/>
-        </w:rPr>
-        <w:t xml:space="preserve">sudo </w:t>
-      </w:r>
-      <w:proofErr w:type="spellStart"/>
-      <w:r>
-        <w:rPr>
-          <w:rFonts w:ascii="Consolas" w:hAnsi="Consolas"/>
-          <w:lang w:val="es-ES"/>
-        </w:rPr>
-        <w:t>dpkg</w:t>
-      </w:r>
-      <w:proofErr w:type="spellEnd"/>
-      <w:r>
-        <w:rPr>
-          <w:rFonts w:ascii="Consolas" w:hAnsi="Consolas"/>
-          <w:lang w:val="es-ES"/>
-        </w:rPr>
-        <w:t xml:space="preserve"> -i </w:t>
-      </w:r>
-      <w:proofErr w:type="spellStart"/>
-      <w:r>
-        <w:rPr>
-          <w:rFonts w:ascii="Consolas" w:hAnsi="Consolas"/>
-          <w:lang w:val="es-ES"/>
-        </w:rPr>
-        <w:t>AutoFirma_X_Y</w:t>
-      </w:r>
-      <w:r>
-        <w:rPr>
-          <w:rFonts w:ascii="Consolas" w:hAnsi="Consolas"/>
-          <w:lang w:val="es-ES"/>
-        </w:rPr>
-        <w:t>.deb</w:t>
-      </w:r>
-      <w:proofErr w:type="spellEnd"/>
-    </w:p>
-    <w:p>
-      <w:pPr>
-        <w:rPr>
-          <w:lang w:val="es-ES"/>
-        </w:rPr>
-      </w:pPr>
-      <w:r>
-        <w:rPr>
-          <w:lang w:val="es-ES"/>
-        </w:rPr>
-        <w:t>Si el comando anterior da un error por no encontrarse instaladas las dependencias necesarias, se deber</w:t>
-      </w:r>
-      <w:r>
-        <w:rPr>
-          <w:lang w:val="es-ES"/>
-        </w:rPr>
-        <w:t>á ejecutar a continuación el comando:</w:t>
-      </w:r>
-    </w:p>
-    <w:p>
-      <w:pPr>
-        <w:ind w:left="1440"/>
-        <w:rPr>
-          <w:rFonts w:ascii="Consolas" w:hAnsi="Consolas"/>
           <w:lang w:val="en-GB"/>
         </w:rPr>
       </w:pPr>
-      <w:proofErr w:type="spellStart"/>
-      <w:proofErr w:type="gramStart"/>
       <w:r>
         <w:rPr>
           <w:rFonts w:ascii="Consolas" w:hAnsi="Consolas"/>
           <w:lang w:val="en-GB"/>
         </w:rPr>
-        <w:t>sudo</w:t>
-      </w:r>
-      <w:proofErr w:type="spellEnd"/>
-      <w:proofErr w:type="gramEnd"/>
-      <w:r>
-        <w:rPr>
-          <w:rFonts w:ascii="Consolas" w:hAnsi="Consolas"/>
-          <w:lang w:val="en-GB"/>
-        </w:rPr>
-        <w:t xml:space="preserve"> apt-get</w:t>
-      </w:r>
-      <w:r>
-        <w:rPr>
-          <w:rFonts w:ascii="Consolas" w:hAnsi="Consolas"/>
-          <w:lang w:val="en-GB"/>
-        </w:rPr>
-        <w:t xml:space="preserve"> –f</w:t>
-      </w:r>
-      <w:r>
-        <w:rPr>
-          <w:rFonts w:ascii="Consolas" w:hAnsi="Consolas"/>
-          <w:lang w:val="en-GB"/>
-        </w:rPr>
-        <w:t xml:space="preserve"> </w:t>
-      </w:r>
-      <w:r>
-        <w:rPr>
-          <w:rFonts w:ascii="Consolas" w:hAnsi="Consolas"/>
-          <w:lang w:val="en-GB"/>
-        </w:rPr>
-        <w:t>install</w:t>
-      </w:r>
-      <w:r>
-        <w:rPr>
-          <w:rFonts w:ascii="Consolas" w:hAnsi="Consolas"/>
-          <w:lang w:val="en-GB"/>
-        </w:rPr>
-        <w:t xml:space="preserve"> </w:t>
-      </w:r>
-      <w:r>
-        <w:rPr>
-          <w:rFonts w:ascii="Consolas" w:hAnsi="Consolas"/>
-          <w:lang w:val="en-GB"/>
-        </w:rPr>
-        <w:t>./</w:t>
-      </w:r>
-      <w:proofErr w:type="spellStart"/>
-      <w:r>
-        <w:rPr>
-          <w:rFonts w:ascii="Consolas" w:hAnsi="Consolas"/>
-          <w:lang w:val="en-GB"/>
-        </w:rPr>
-        <w:t>AutoFirma_X_Y.</w:t>
-      </w:r>
-      <w:r>
-        <w:rPr>
-          <w:rFonts w:ascii="Consolas" w:hAnsi="Consolas"/>
-          <w:lang w:val="en-GB"/>
-        </w:rPr>
-        <w:t>deb</w:t>
-      </w:r>
-      <w:proofErr w:type="spellEnd"/>
-    </w:p>
-    <w:p>
-      <w:pPr>
-        <w:rPr>
-          <w:lang w:val="es-ES"/>
-        </w:rPr>
-      </w:pPr>
-      <w:r>
-        <w:rPr>
-          <w:lang w:val="es-ES"/>
-        </w:rPr>
-        <w:t>Según la versión de Ubuntu, también puede ser necesario ejecutar:</w:t>
-      </w:r>
-    </w:p>
-    <w:p>
-      <w:pPr>
-        <w:ind w:left="1440"/>
-        <w:rPr>
-          <w:rFonts w:ascii="Consolas" w:hAnsi="Consolas"/>
-          <w:lang w:val="en-GB"/>
-        </w:rPr>
-      </w:pPr>
-      <w:proofErr w:type="spellStart"/>
-      <w:proofErr w:type="gramStart"/>
-      <w:r>
-        <w:rPr>
-          <w:rFonts w:ascii="Consolas" w:hAnsi="Consolas"/>
-          <w:lang w:val="en-GB"/>
-        </w:rPr>
-        <w:t>sudo</w:t>
-      </w:r>
-      <w:proofErr w:type="spellEnd"/>
-      <w:proofErr w:type="gramEnd"/>
-      <w:r>
-        <w:rPr>
-          <w:rFonts w:ascii="Consolas" w:hAnsi="Consolas"/>
-          <w:lang w:val="en-GB"/>
-        </w:rPr>
-        <w:t xml:space="preserve"> apt --fix-broken install</w:t>
+        <w:t>sudo apt --fix-broken install</w:t>
       </w:r>
     </w:p>
     <w:p>
@@ -4555,14 +4145,14 @@
           <w:lang w:val="es-ES_tradnl"/>
         </w:rPr>
       </w:pPr>
-      <w:bookmarkStart w:id="17" w:name="_Toc49331163"/>
+      <w:bookmarkStart w:id="16" w:name="_Toc49331163"/>
       <w:r>
         <w:rPr>
           <w:lang w:val="es-ES_tradnl"/>
         </w:rPr>
         <w:t>Desinstalación de la aplicación</w:t>
       </w:r>
-      <w:bookmarkEnd w:id="17"/>
+      <w:bookmarkEnd w:id="16"/>
     </w:p>
     <w:p>
       <w:pPr>
@@ -4610,20 +4200,8 @@
           <w:szCs w:val="18"/>
           <w:lang w:val="es-ES_tradnl"/>
         </w:rPr>
-        <w:t>.</w:t>
-      </w:r>
-      <w:proofErr w:type="spellStart"/>
-      <w:r>
-        <w:rPr>
-          <w:rFonts w:eastAsia="Times New Roman" w:cs="Courier New"/>
-          <w:i/>
-          <w:spacing w:val="-3"/>
-          <w:szCs w:val="18"/>
-          <w:lang w:val="es-ES_tradnl"/>
-        </w:rPr>
-        <w:t>deb</w:t>
-      </w:r>
-      <w:proofErr w:type="spellEnd"/>
+        <w:t>.deb</w:t>
+      </w:r>
       <w:r>
         <w:rPr>
           <w:rFonts w:eastAsia="Times New Roman" w:cs="Courier New"/>
@@ -4659,28 +4237,12 @@
           <w:rFonts w:ascii="Consolas" w:hAnsi="Consolas"/>
         </w:rPr>
       </w:pPr>
-      <w:proofErr w:type="spellStart"/>
-      <w:r>
-        <w:rPr>
-          <w:rFonts w:ascii="Consolas" w:hAnsi="Consolas"/>
-        </w:rPr>
-        <w:t>sudo</w:t>
-      </w:r>
-      <w:proofErr w:type="spellEnd"/>
-      <w:r>
-        <w:rPr>
-          <w:rFonts w:ascii="Consolas" w:hAnsi="Consolas"/>
-        </w:rPr>
-        <w:t xml:space="preserve"> apt-get remove --purge </w:t>
-      </w:r>
-      <w:proofErr w:type="spellStart"/>
-      <w:r>
-        <w:rPr>
-          <w:rFonts w:ascii="Consolas" w:hAnsi="Consolas"/>
-        </w:rPr>
-        <w:t>autofirma</w:t>
-      </w:r>
-      <w:proofErr w:type="spellEnd"/>
+      <w:r>
+        <w:rPr>
+          <w:rFonts w:ascii="Consolas" w:hAnsi="Consolas"/>
+        </w:rPr>
+        <w:t>sudo apt-get remove --purge autofirma</w:t>
+      </w:r>
     </w:p>
     <w:p>
       <w:pPr>
@@ -4711,7 +4273,6 @@
           <w:lang w:val="es-ES_tradnl"/>
         </w:rPr>
       </w:pPr>
-      <w:proofErr w:type="spellStart"/>
       <w:r>
         <w:rPr>
           <w:rFonts w:ascii="Consolas" w:eastAsia="Times New Roman" w:hAnsi="Consolas" w:cs="Courier New"/>
@@ -4730,7 +4291,6 @@
         </w:rPr>
         <w:t>utofirma</w:t>
       </w:r>
-      <w:proofErr w:type="spellEnd"/>
       <w:r>
         <w:rPr>
           <w:rFonts w:eastAsia="Times New Roman" w:cs="Courier New"/>
@@ -4749,7 +4309,6 @@
         </w:rPr>
         <w:t xml:space="preserve">dentro de </w:t>
       </w:r>
-      <w:proofErr w:type="spellStart"/>
       <w:r>
         <w:rPr>
           <w:rFonts w:ascii="Consolas" w:eastAsia="Times New Roman" w:hAnsi="Consolas" w:cs="Courier New"/>
@@ -4757,17 +4316,7 @@
           <w:szCs w:val="18"/>
           <w:lang w:val="es-ES_tradnl"/>
         </w:rPr>
-        <w:t>src</w:t>
-      </w:r>
-      <w:proofErr w:type="spellEnd"/>
-      <w:r>
-        <w:rPr>
-          <w:rFonts w:ascii="Consolas" w:eastAsia="Times New Roman" w:hAnsi="Consolas" w:cs="Courier New"/>
-          <w:spacing w:val="-3"/>
-          <w:szCs w:val="18"/>
-          <w:lang w:val="es-ES_tradnl"/>
-        </w:rPr>
-        <w:t>/DEBIAN</w:t>
+        <w:t>src/DEBIAN</w:t>
       </w:r>
     </w:p>
     <w:p>
@@ -4781,8 +4330,7 @@
           <w:lang w:val="es-ES_tradnl"/>
         </w:rPr>
       </w:pPr>
-      <w:bookmarkStart w:id="18" w:name="_Toc49331164"/>
-      <w:proofErr w:type="gramStart"/>
+      <w:bookmarkStart w:id="17" w:name="_Toc49331164"/>
       <w:r>
         <w:rPr>
           <w:lang w:val="es-ES_tradnl"/>
@@ -4807,8 +4355,7 @@
         </w:rPr>
         <w:t>rpm</w:t>
       </w:r>
-      <w:bookmarkEnd w:id="18"/>
-      <w:proofErr w:type="gramEnd"/>
+      <w:bookmarkEnd w:id="17"/>
     </w:p>
     <w:p>
       <w:pPr>
@@ -4821,14 +4368,14 @@
           <w:lang w:val="es-ES_tradnl"/>
         </w:rPr>
       </w:pPr>
-      <w:bookmarkStart w:id="19" w:name="_Toc49331165"/>
+      <w:bookmarkStart w:id="18" w:name="_Toc49331165"/>
       <w:r>
         <w:rPr>
           <w:lang w:val="es-ES_tradnl"/>
         </w:rPr>
         <w:t>Preparación del entorno</w:t>
       </w:r>
-      <w:bookmarkEnd w:id="19"/>
+      <w:bookmarkEnd w:id="18"/>
     </w:p>
     <w:p>
       <w:pPr>
@@ -4862,14 +4409,8 @@
         <w:rPr>
           <w:lang w:val="es-ES_tradnl"/>
         </w:rPr>
-        <w:t xml:space="preserve">Este archivo contiene la estructura de directorios y los recursos necesarios para generar el instalador de la aplicación. Este archivo debe descomprimirse únicamente en un sistema Unix para garantizar que los </w:t>
-      </w:r>
-      <w:r>
-        <w:rPr>
-          <w:lang w:val="es-ES_tradnl"/>
-        </w:rPr>
         <w:lastRenderedPageBreak/>
-        <w:t xml:space="preserve">permisos de los ficheros no se ven alterados. Para el uso de estos ficheros, se deberán descomprimir los archivos en el </w:t>
+        <w:t xml:space="preserve">Este archivo contiene la estructura de directorios y los recursos necesarios para generar el instalador de la aplicación. Este archivo debe descomprimirse únicamente en un sistema Unix para garantizar que los permisos de los ficheros no se ven alterados. Para el uso de estos ficheros, se deberán descomprimir los archivos en el </w:t>
       </w:r>
       <w:r>
         <w:rPr>
@@ -4928,7 +4469,6 @@
           <w:lang w:val="es-ES_tradnl"/>
         </w:rPr>
       </w:pPr>
-      <w:proofErr w:type="spellStart"/>
       <w:r>
         <w:rPr>
           <w:rFonts w:ascii="Courier New" w:eastAsia="Times New Roman" w:hAnsi="Courier New" w:cs="Courier New"/>
@@ -4938,7 +4478,6 @@
         </w:rPr>
         <w:t>rpmbuild</w:t>
       </w:r>
-      <w:proofErr w:type="spellEnd"/>
     </w:p>
     <w:p>
       <w:pPr>
@@ -5293,23 +4832,7 @@
         <w:t>LICENSE</w:t>
       </w:r>
       <w:r>
-        <w:t xml:space="preserve">: </w:t>
-      </w:r>
-      <w:proofErr w:type="spellStart"/>
-      <w:r>
-        <w:t>Fichero</w:t>
-      </w:r>
-      <w:proofErr w:type="spellEnd"/>
-      <w:r>
-        <w:t xml:space="preserve"> de </w:t>
-      </w:r>
-      <w:proofErr w:type="spellStart"/>
-      <w:r>
-        <w:t>licencia</w:t>
-      </w:r>
-      <w:proofErr w:type="spellEnd"/>
-      <w:r>
-        <w:t>.</w:t>
+        <w:t>: Fichero de licencia.</w:t>
       </w:r>
     </w:p>
     <w:p>
@@ -5508,7 +5031,6 @@
         </w:rPr>
         <w:t xml:space="preserve">uede sustituirse por el mismo archivo con los </w:t>
       </w:r>
-      <w:proofErr w:type="gramStart"/>
       <w:r>
         <w:rPr>
           <w:lang w:val="es-ES"/>
@@ -5519,14 +5041,7 @@
         <w:rPr>
           <w:lang w:val="es-ES"/>
         </w:rPr>
-        <w:t xml:space="preserve"> fuentes</w:t>
-      </w:r>
-      <w:proofErr w:type="gramEnd"/>
-      <w:r>
-        <w:rPr>
-          <w:lang w:val="es-ES"/>
-        </w:rPr>
-        <w:t>.</w:t>
+        <w:t xml:space="preserve"> fuentes.</w:t>
       </w:r>
     </w:p>
     <w:p>
@@ -5603,8 +5118,6 @@
           <w:lang w:val="es-ES"/>
         </w:rPr>
       </w:pPr>
-      <w:proofErr w:type="spellStart"/>
-      <w:proofErr w:type="gramStart"/>
       <w:r>
         <w:rPr>
           <w:rFonts w:ascii="Courier New" w:eastAsia="Times New Roman" w:hAnsi="Courier New" w:cs="Courier New"/>
@@ -5614,8 +5127,6 @@
         </w:rPr>
         <w:t>autofirma.spec</w:t>
       </w:r>
-      <w:proofErr w:type="spellEnd"/>
-      <w:proofErr w:type="gramEnd"/>
       <w:r>
         <w:rPr>
           <w:lang w:val="es-ES"/>
@@ -5680,70 +5191,32 @@
           <w:lang w:val="es-ES_tradnl"/>
         </w:rPr>
       </w:pPr>
-      <w:bookmarkStart w:id="20" w:name="_Toc49331166"/>
-      <w:r>
-        <w:rPr>
-          <w:lang w:val="es-ES_tradnl"/>
-        </w:rPr>
-        <w:t xml:space="preserve">Preparación del entorno para </w:t>
-      </w:r>
-      <w:proofErr w:type="spellStart"/>
-      <w:r>
-        <w:rPr>
-          <w:lang w:val="es-ES_tradnl"/>
-        </w:rPr>
-        <w:t>OpenSUSE</w:t>
-      </w:r>
-      <w:bookmarkEnd w:id="20"/>
-      <w:proofErr w:type="spellEnd"/>
-    </w:p>
-    <w:p>
-      <w:pPr>
-        <w:rPr>
-          <w:lang w:val="es-ES_tradnl"/>
-        </w:rPr>
-      </w:pPr>
-      <w:r>
-        <w:rPr>
-          <w:lang w:val="es-ES_tradnl"/>
-        </w:rPr>
-        <w:t xml:space="preserve">Para empaquetar una versión de AutoFirma para </w:t>
-      </w:r>
-      <w:proofErr w:type="spellStart"/>
-      <w:r>
-        <w:rPr>
-          <w:lang w:val="es-ES_tradnl"/>
-        </w:rPr>
-        <w:t>OpenSuse</w:t>
-      </w:r>
-      <w:proofErr w:type="spellEnd"/>
-      <w:r>
-        <w:rPr>
-          <w:lang w:val="es-ES_tradnl"/>
-        </w:rPr>
-        <w:t xml:space="preserve"> </w:t>
-      </w:r>
-      <w:r>
-        <w:rPr>
-          <w:lang w:val="es-ES_tradnl"/>
-        </w:rPr>
-        <w:t xml:space="preserve">se podrá usar el mismo entorno que para </w:t>
-      </w:r>
-      <w:proofErr w:type="spellStart"/>
-      <w:proofErr w:type="gramStart"/>
-      <w:r>
-        <w:rPr>
-          <w:lang w:val="es-ES_tradnl"/>
-        </w:rPr>
-        <w:t>Fedora</w:t>
-      </w:r>
-      <w:proofErr w:type="spellEnd"/>
-      <w:proofErr w:type="gramEnd"/>
-      <w:r>
-        <w:rPr>
-          <w:lang w:val="es-ES_tradnl"/>
-        </w:rPr>
-        <w:t xml:space="preserve"> pero con </w:t>
+      <w:bookmarkStart w:id="19" w:name="_Toc49331166"/>
+      <w:r>
+        <w:rPr>
+          <w:lang w:val="es-ES_tradnl"/>
+        </w:rPr>
+        <w:t>Preparación del entorno para OpenSUSE</w:t>
+      </w:r>
+      <w:bookmarkEnd w:id="19"/>
+    </w:p>
+    <w:p>
+      <w:pPr>
+        <w:rPr>
+          <w:lang w:val="es-ES_tradnl"/>
+        </w:rPr>
+      </w:pPr>
+      <w:r>
+        <w:rPr>
+          <w:lang w:val="es-ES_tradnl"/>
+        </w:rPr>
+        <w:t xml:space="preserve">Para empaquetar una versión de AutoFirma para OpenSuse </w:t>
+      </w:r>
+      <w:r>
+        <w:rPr>
+          <w:lang w:val="es-ES_tradnl"/>
+        </w:rPr>
+        <w:t xml:space="preserve">se podrá usar el mismo entorno que para Fedora pero con </w:t>
       </w:r>
       <w:r>
         <w:rPr>
@@ -5767,23 +5240,7 @@
         <w:rPr>
           <w:lang w:val="es-ES_tradnl"/>
         </w:rPr>
-        <w:t>En “</w:t>
-      </w:r>
-      <w:proofErr w:type="spellStart"/>
-      <w:proofErr w:type="gramStart"/>
-      <w:r>
-        <w:rPr>
-          <w:lang w:val="es-ES_tradnl"/>
-        </w:rPr>
-        <w:t>autofirma.spec</w:t>
-      </w:r>
-      <w:proofErr w:type="spellEnd"/>
-      <w:proofErr w:type="gramEnd"/>
-      <w:r>
-        <w:rPr>
-          <w:lang w:val="es-ES_tradnl"/>
-        </w:rPr>
-        <w:t>” se sustituye</w:t>
+        <w:t>En “autofirma.spec” se sustituye</w:t>
       </w:r>
       <w:r>
         <w:rPr>
@@ -5791,56 +5248,24 @@
         </w:rPr>
         <w:t xml:space="preserve"> la línea “</w:t>
       </w:r>
-      <w:proofErr w:type="spellStart"/>
-      <w:r>
-        <w:rPr>
-          <w:lang w:val="es-ES_tradnl"/>
-        </w:rPr>
-        <w:t>Requires</w:t>
-      </w:r>
-      <w:proofErr w:type="spellEnd"/>
-      <w:r>
-        <w:rPr>
-          <w:lang w:val="es-ES_tradnl"/>
-        </w:rPr>
-        <w:t xml:space="preserve">: </w:t>
-      </w:r>
-      <w:proofErr w:type="spellStart"/>
-      <w:r>
-        <w:rPr>
-          <w:lang w:val="es-ES_tradnl"/>
-        </w:rPr>
-        <w:t>nss-tools</w:t>
-      </w:r>
-      <w:proofErr w:type="spellEnd"/>
+      <w:r>
+        <w:rPr>
+          <w:lang w:val="es-ES_tradnl"/>
+        </w:rPr>
+        <w:t>Requires: nss-tools</w:t>
+      </w:r>
       <w:r>
         <w:rPr>
           <w:lang w:val="es-ES_tradnl"/>
         </w:rPr>
         <w:t>” por “</w:t>
       </w:r>
-      <w:proofErr w:type="spellStart"/>
-      <w:r>
-        <w:rPr>
-          <w:lang w:val="es-ES_tradnl"/>
-        </w:rPr>
-        <w:t>Requires</w:t>
-      </w:r>
-      <w:proofErr w:type="spellEnd"/>
-      <w:r>
-        <w:rPr>
-          <w:lang w:val="es-ES_tradnl"/>
-        </w:rPr>
-        <w:t xml:space="preserve">: </w:t>
-      </w:r>
-      <w:proofErr w:type="spellStart"/>
-      <w:r>
-        <w:rPr>
-          <w:lang w:val="es-ES_tradnl"/>
-        </w:rPr>
-        <w:t>mozilla-nss-tools</w:t>
-      </w:r>
-      <w:proofErr w:type="spellEnd"/>
+      <w:r>
+        <w:rPr>
+          <w:lang w:val="es-ES_tradnl"/>
+        </w:rPr>
+        <w:t>Requires: mozilla-nss-tools</w:t>
+      </w:r>
       <w:r>
         <w:rPr>
           <w:lang w:val="es-ES_tradnl"/>
@@ -5869,23 +5294,7 @@
         <w:rPr>
           <w:lang w:val="es-ES_tradnl"/>
         </w:rPr>
-        <w:t>“</w:t>
-      </w:r>
-      <w:proofErr w:type="spellStart"/>
-      <w:proofErr w:type="gramStart"/>
-      <w:r>
-        <w:rPr>
-          <w:lang w:val="es-ES_tradnl"/>
-        </w:rPr>
-        <w:t>autofirma.spec</w:t>
-      </w:r>
-      <w:proofErr w:type="spellEnd"/>
-      <w:proofErr w:type="gramEnd"/>
-      <w:r>
-        <w:rPr>
-          <w:lang w:val="es-ES_tradnl"/>
-        </w:rPr>
-        <w:t xml:space="preserve">” se </w:t>
+        <w:t xml:space="preserve">“autofirma.spec” se </w:t>
       </w:r>
       <w:r>
         <w:rPr>
@@ -5897,49 +5306,13 @@
         <w:rPr>
           <w:lang w:val="es-ES_tradnl"/>
         </w:rPr>
-        <w:t>#!/</w:t>
-      </w:r>
-      <w:proofErr w:type="spellStart"/>
-      <w:r>
-        <w:rPr>
-          <w:lang w:val="es-ES_tradnl"/>
-        </w:rPr>
-        <w:t>bin</w:t>
-      </w:r>
-      <w:proofErr w:type="spellEnd"/>
-      <w:r>
-        <w:rPr>
-          <w:lang w:val="es-ES_tradnl"/>
-        </w:rPr>
-        <w:t>/</w:t>
-      </w:r>
-      <w:proofErr w:type="spellStart"/>
-      <w:r>
-        <w:rPr>
-          <w:lang w:val="es-ES_tradnl"/>
-        </w:rPr>
-        <w:t>bash</w:t>
-      </w:r>
-      <w:proofErr w:type="spellEnd"/>
-      <w:r>
-        <w:rPr>
-          <w:lang w:val="es-ES_tradnl"/>
-        </w:rPr>
-        <w:t>” del apartado “%</w:t>
-      </w:r>
-      <w:proofErr w:type="spellStart"/>
-      <w:r>
-        <w:rPr>
-          <w:lang w:val="es-ES_tradnl"/>
-        </w:rPr>
-        <w:t>build</w:t>
-      </w:r>
-      <w:proofErr w:type="spellEnd"/>
-      <w:r>
-        <w:rPr>
-          <w:lang w:val="es-ES_tradnl"/>
-        </w:rPr>
-        <w:t>”.</w:t>
+        <w:t>#!/bin/bash</w:t>
+      </w:r>
+      <w:r>
+        <w:rPr>
+          <w:lang w:val="es-ES_tradnl"/>
+        </w:rPr>
+        <w:t>” del apartado “%build”.</w:t>
       </w:r>
     </w:p>
     <w:p>
@@ -5963,57 +5336,13 @@
         <w:rPr>
           <w:lang w:val="es-ES_tradnl"/>
         </w:rPr>
-        <w:t>“</w:t>
-      </w:r>
-      <w:proofErr w:type="spellStart"/>
-      <w:proofErr w:type="gramStart"/>
-      <w:r>
-        <w:rPr>
-          <w:lang w:val="es-ES_tradnl"/>
-        </w:rPr>
-        <w:t>autofirma.spec</w:t>
-      </w:r>
-      <w:proofErr w:type="spellEnd"/>
-      <w:proofErr w:type="gramEnd"/>
-      <w:r>
-        <w:rPr>
-          <w:lang w:val="es-ES_tradnl"/>
-        </w:rPr>
-        <w:t>”</w:t>
-      </w:r>
-      <w:r>
-        <w:rPr>
-          <w:lang w:val="es-ES_tradnl"/>
-        </w:rPr>
-        <w:t>, allá donde se utilice se la ruta “/</w:t>
-      </w:r>
-      <w:proofErr w:type="spellStart"/>
-      <w:r>
-        <w:rPr>
-          <w:lang w:val="es-ES_tradnl"/>
-        </w:rPr>
-        <w:t>usr</w:t>
-      </w:r>
-      <w:proofErr w:type="spellEnd"/>
-      <w:r>
-        <w:rPr>
-          <w:lang w:val="es-ES_tradnl"/>
-        </w:rPr>
-        <w:t>/share/” para referirse a un subdirectorio o fichero se agregará la línea o líneas necesarias para que la misma lógica se aplique con la ruta “/</w:t>
-      </w:r>
-      <w:proofErr w:type="spellStart"/>
-      <w:r>
-        <w:rPr>
-          <w:lang w:val="es-ES_tradnl"/>
-        </w:rPr>
-        <w:t>usr</w:t>
-      </w:r>
-      <w:proofErr w:type="spellEnd"/>
-      <w:r>
-        <w:rPr>
-          <w:lang w:val="es-ES_tradnl"/>
-        </w:rPr>
-        <w:t>/local/share/”</w:t>
+        <w:t>“autofirma.spec”</w:t>
+      </w:r>
+      <w:r>
+        <w:rPr>
+          <w:lang w:val="es-ES_tradnl"/>
+        </w:rPr>
+        <w:t>, allá donde se utilice se la ruta “/usr/share/” para referirse a un subdirectorio o fichero se agregará la línea o líneas necesarias para que la misma lógica se aplique con la ruta “/usr/local/share/”</w:t>
       </w:r>
       <w:r>
         <w:rPr>
@@ -6033,7 +5362,7 @@
           <w:lang w:val="es-ES_tradnl"/>
         </w:rPr>
       </w:pPr>
-      <w:bookmarkStart w:id="21" w:name="_Toc49331167"/>
+      <w:bookmarkStart w:id="20" w:name="_Toc49331167"/>
       <w:r>
         <w:rPr>
           <w:lang w:val="es-ES_tradnl"/>
@@ -6041,7 +5370,7 @@
         <w:lastRenderedPageBreak/>
         <w:t>Configuración de la versión de AutoFirma</w:t>
       </w:r>
-      <w:bookmarkEnd w:id="21"/>
+      <w:bookmarkEnd w:id="20"/>
     </w:p>
     <w:p>
       <w:pPr>
@@ -6081,7 +5410,6 @@
           <w:lang w:val="es-ES_tradnl"/>
         </w:rPr>
       </w:pPr>
-      <w:proofErr w:type="spellStart"/>
       <w:r>
         <w:rPr>
           <w:rFonts w:ascii="Consolas" w:hAnsi="Consolas"/>
@@ -6089,7 +5417,6 @@
         </w:rPr>
         <w:t>rpmbuild</w:t>
       </w:r>
-      <w:proofErr w:type="spellEnd"/>
       <w:r>
         <w:rPr>
           <w:lang w:val="es-ES_tradnl"/>
@@ -6109,8 +5436,6 @@
         </w:rPr>
         <w:t xml:space="preserve"> -&gt; </w:t>
       </w:r>
-      <w:proofErr w:type="spellStart"/>
-      <w:proofErr w:type="gramStart"/>
       <w:r>
         <w:rPr>
           <w:rFonts w:ascii="Consolas" w:hAnsi="Consolas"/>
@@ -6118,8 +5443,6 @@
         </w:rPr>
         <w:t>autofirma.spec</w:t>
       </w:r>
-      <w:proofErr w:type="spellEnd"/>
-      <w:proofErr w:type="gramEnd"/>
     </w:p>
     <w:p>
       <w:pPr>
@@ -6159,21 +5482,12 @@
           <w:lang w:val="en-GB"/>
         </w:rPr>
       </w:pPr>
-      <w:proofErr w:type="spellStart"/>
       <w:r>
         <w:rPr>
           <w:rFonts w:ascii="Consolas" w:hAnsi="Consolas"/>
           <w:lang w:val="en-GB"/>
         </w:rPr>
-        <w:t>Rpmbuild</w:t>
-      </w:r>
-      <w:proofErr w:type="spellEnd"/>
-      <w:r>
-        <w:rPr>
-          <w:rFonts w:ascii="Consolas" w:hAnsi="Consolas"/>
-          <w:lang w:val="en-GB"/>
-        </w:rPr>
-        <w:t xml:space="preserve"> -&gt; BUILD</w:t>
+        <w:t>Rpmbuild -&gt; BUILD</w:t>
       </w:r>
       <w:r>
         <w:rPr>
@@ -6231,19 +5545,12 @@
           <w:lang w:val="es-ES_tradnl"/>
         </w:rPr>
       </w:pPr>
-      <w:bookmarkStart w:id="22" w:name="_Toc49331168"/>
-      <w:r>
-        <w:rPr>
-          <w:lang w:val="es-ES_tradnl"/>
-        </w:rPr>
-        <w:t xml:space="preserve">Generación del instalador </w:t>
-      </w:r>
-      <w:proofErr w:type="gramStart"/>
-      <w:r>
-        <w:rPr>
-          <w:lang w:val="es-ES_tradnl"/>
-        </w:rPr>
-        <w:t>(.</w:t>
+      <w:bookmarkStart w:id="21" w:name="_Toc49331168"/>
+      <w:r>
+        <w:rPr>
+          <w:lang w:val="es-ES_tradnl"/>
+        </w:rPr>
+        <w:t>Generación del instalador (.</w:t>
       </w:r>
       <w:r>
         <w:rPr>
@@ -6251,64 +5558,63 @@
         </w:rPr>
         <w:t>rpm</w:t>
       </w:r>
-      <w:proofErr w:type="gramEnd"/>
       <w:r>
         <w:rPr>
           <w:lang w:val="es-ES_tradnl"/>
         </w:rPr>
         <w:t>)</w:t>
       </w:r>
+      <w:bookmarkEnd w:id="21"/>
+    </w:p>
+    <w:p>
+      <w:pPr>
+        <w:rPr>
+          <w:lang w:val="es-ES_tradnl"/>
+        </w:rPr>
+      </w:pPr>
+      <w:r>
+        <w:rPr>
+          <w:lang w:val="es-ES_tradnl"/>
+        </w:rPr>
+        <w:t>Para generar el instalador de AutoFirma es necesario añadir los JAR de la última versión de AutoFirma y del configurador al directorio “</w:t>
+      </w:r>
+      <w:r>
+        <w:rPr>
+          <w:rFonts w:ascii="Consolas" w:hAnsi="Consolas"/>
+          <w:lang w:val="es-ES_tradnl"/>
+        </w:rPr>
+        <w:t>~</w:t>
+      </w:r>
+      <w:r>
+        <w:rPr>
+          <w:rFonts w:ascii="Consolas" w:hAnsi="Consolas"/>
+          <w:lang w:val="es-ES_tradnl"/>
+        </w:rPr>
+        <w:t>/</w:t>
+      </w:r>
+      <w:r>
+        <w:rPr>
+          <w:rFonts w:ascii="Consolas" w:hAnsi="Consolas"/>
+          <w:lang w:val="es-ES_tradnl"/>
+        </w:rPr>
+        <w:t>rpmbuild</w:t>
+      </w:r>
+      <w:r>
+        <w:rPr>
+          <w:rFonts w:ascii="Consolas" w:hAnsi="Consolas"/>
+          <w:lang w:val="es-ES_tradnl"/>
+        </w:rPr>
+        <w:t>/</w:t>
+      </w:r>
+      <w:r>
+        <w:rPr>
+          <w:rFonts w:ascii="Consolas" w:hAnsi="Consolas"/>
+          <w:lang w:val="es-ES_tradnl"/>
+        </w:rPr>
+        <w:t>BUILD</w:t>
+      </w:r>
+      <w:bookmarkStart w:id="22" w:name="_GoBack"/>
       <w:bookmarkEnd w:id="22"/>
-    </w:p>
-    <w:p>
-      <w:pPr>
-        <w:rPr>
-          <w:lang w:val="es-ES_tradnl"/>
-        </w:rPr>
-      </w:pPr>
-      <w:r>
-        <w:rPr>
-          <w:lang w:val="es-ES_tradnl"/>
-        </w:rPr>
-        <w:t>Para generar el instalador de AutoFirma es necesario añadir los JAR de la última versión de AutoFirma y del configurador al directorio “</w:t>
-      </w:r>
-      <w:r>
-        <w:rPr>
-          <w:rFonts w:ascii="Consolas" w:hAnsi="Consolas"/>
-          <w:lang w:val="es-ES_tradnl"/>
-        </w:rPr>
-        <w:t>~</w:t>
-      </w:r>
-      <w:r>
-        <w:rPr>
-          <w:rFonts w:ascii="Consolas" w:hAnsi="Consolas"/>
-          <w:lang w:val="es-ES_tradnl"/>
-        </w:rPr>
-        <w:t>/</w:t>
-      </w:r>
-      <w:proofErr w:type="spellStart"/>
-      <w:r>
-        <w:rPr>
-          <w:rFonts w:ascii="Consolas" w:hAnsi="Consolas"/>
-          <w:lang w:val="es-ES_tradnl"/>
-        </w:rPr>
-        <w:t>rpmbuild</w:t>
-      </w:r>
-      <w:proofErr w:type="spellEnd"/>
-      <w:r>
-        <w:rPr>
-          <w:rFonts w:ascii="Consolas" w:hAnsi="Consolas"/>
-          <w:lang w:val="es-ES_tradnl"/>
-        </w:rPr>
-        <w:t>/</w:t>
-      </w:r>
-      <w:r>
-        <w:rPr>
-          <w:rFonts w:ascii="Consolas" w:hAnsi="Consolas"/>
-          <w:lang w:val="es-ES_tradnl"/>
-        </w:rPr>
-        <w:t>SOURCES</w:t>
-      </w:r>
       <w:r>
         <w:rPr>
           <w:lang w:val="es-ES_tradnl"/>
@@ -6370,35 +5676,7 @@
         <w:rPr>
           <w:lang w:val="es-ES_tradnl"/>
         </w:rPr>
-        <w:t xml:space="preserve"> generado con la opción “-</w:t>
-      </w:r>
-      <w:proofErr w:type="spellStart"/>
-      <w:r>
-        <w:rPr>
-          <w:lang w:val="es-ES_tradnl"/>
-        </w:rPr>
-        <w:t>Denv</w:t>
-      </w:r>
-      <w:proofErr w:type="spellEnd"/>
-      <w:r>
-        <w:rPr>
-          <w:lang w:val="es-ES_tradnl"/>
-        </w:rPr>
-        <w:t>=</w:t>
-      </w:r>
-      <w:proofErr w:type="spellStart"/>
-      <w:r>
-        <w:rPr>
-          <w:lang w:val="es-ES_tradnl"/>
-        </w:rPr>
-        <w:t>install</w:t>
-      </w:r>
-      <w:proofErr w:type="spellEnd"/>
-      <w:r>
-        <w:rPr>
-          <w:lang w:val="es-ES_tradnl"/>
-        </w:rPr>
-        <w:t>” para que incluya todas las dependencias necesarias</w:t>
+        <w:t xml:space="preserve"> generado con la opción “-Denv=install” para que incluya todas las dependencias necesarias</w:t>
       </w:r>
       <w:r>
         <w:rPr>
@@ -6461,33 +5739,8 @@
           <w:rFonts w:ascii="Consolas" w:hAnsi="Consolas"/>
           <w:lang w:val="es-ES_tradnl"/>
         </w:rPr>
-        <w:t>afirma-</w:t>
-      </w:r>
-      <w:proofErr w:type="spellStart"/>
-      <w:r>
-        <w:rPr>
-          <w:rFonts w:ascii="Consolas" w:hAnsi="Consolas"/>
-          <w:lang w:val="es-ES_tradnl"/>
-        </w:rPr>
-        <w:t>ui</w:t>
-      </w:r>
-      <w:proofErr w:type="spellEnd"/>
-      <w:r>
-        <w:rPr>
-          <w:rFonts w:ascii="Consolas" w:hAnsi="Consolas"/>
-          <w:lang w:val="es-ES_tradnl"/>
-        </w:rPr>
-        <w:t>-simple-</w:t>
-      </w:r>
-      <w:proofErr w:type="spellStart"/>
-      <w:r>
-        <w:rPr>
-          <w:rFonts w:ascii="Consolas" w:hAnsi="Consolas"/>
-          <w:lang w:val="es-ES_tradnl"/>
-        </w:rPr>
-        <w:t>configurator</w:t>
-      </w:r>
-      <w:proofErr w:type="spellEnd"/>
+        <w:t>afirma-ui-simple-configurator</w:t>
+      </w:r>
       <w:r>
         <w:rPr>
           <w:lang w:val="es-ES_tradnl"/>
@@ -6504,35 +5757,7 @@
         <w:rPr>
           <w:lang w:val="es-ES_tradnl"/>
         </w:rPr>
-        <w:t>generado con la opción “-</w:t>
-      </w:r>
-      <w:proofErr w:type="spellStart"/>
-      <w:r>
-        <w:rPr>
-          <w:lang w:val="es-ES_tradnl"/>
-        </w:rPr>
-        <w:t>Denv</w:t>
-      </w:r>
-      <w:proofErr w:type="spellEnd"/>
-      <w:r>
-        <w:rPr>
-          <w:lang w:val="es-ES_tradnl"/>
-        </w:rPr>
-        <w:t>=</w:t>
-      </w:r>
-      <w:proofErr w:type="spellStart"/>
-      <w:r>
-        <w:rPr>
-          <w:lang w:val="es-ES_tradnl"/>
-        </w:rPr>
-        <w:t>install</w:t>
-      </w:r>
-      <w:proofErr w:type="spellEnd"/>
-      <w:r>
-        <w:rPr>
-          <w:lang w:val="es-ES_tradnl"/>
-        </w:rPr>
-        <w:t>” para que incluya todas las dependencias necesarias)</w:t>
+        <w:t>generado con la opción “-Denv=install” para que incluya todas las dependencias necesarias)</w:t>
       </w:r>
       <w:r>
         <w:rPr>
@@ -6572,7 +5797,6 @@
         </w:rPr>
         <w:t>briremos una consola, nos situaremos a la altura del directorio “</w:t>
       </w:r>
-      <w:proofErr w:type="spellStart"/>
       <w:r>
         <w:rPr>
           <w:rFonts w:ascii="Consolas" w:hAnsi="Consolas"/>
@@ -6580,7 +5804,6 @@
         </w:rPr>
         <w:t>rpmbuild</w:t>
       </w:r>
-      <w:proofErr w:type="spellEnd"/>
       <w:r>
         <w:rPr>
           <w:lang w:val="es-ES_tradnl"/>
@@ -6596,52 +5819,14 @@
           <w:lang w:val="es-ES"/>
         </w:rPr>
       </w:pPr>
-      <w:proofErr w:type="spellStart"/>
       <w:r>
         <w:rPr>
           <w:rFonts w:ascii="Consolas" w:hAnsi="Consolas"/>
           <w:bCs/>
           <w:lang w:val="es-ES"/>
         </w:rPr>
-        <w:t>rpmbuild</w:t>
-      </w:r>
-      <w:proofErr w:type="spellEnd"/>
-      <w:r>
-        <w:rPr>
-          <w:rFonts w:ascii="Consolas" w:hAnsi="Consolas"/>
-          <w:bCs/>
-          <w:lang w:val="es-ES"/>
-        </w:rPr>
-        <w:t xml:space="preserve"> -</w:t>
-      </w:r>
-      <w:proofErr w:type="spellStart"/>
-      <w:r>
-        <w:rPr>
-          <w:rFonts w:ascii="Consolas" w:hAnsi="Consolas"/>
-          <w:bCs/>
-          <w:lang w:val="es-ES"/>
-        </w:rPr>
-        <w:t>bb</w:t>
-      </w:r>
-      <w:proofErr w:type="spellEnd"/>
-      <w:r>
-        <w:rPr>
-          <w:rFonts w:ascii="Consolas" w:hAnsi="Consolas"/>
-          <w:bCs/>
-          <w:lang w:val="es-ES"/>
-        </w:rPr>
-        <w:t xml:space="preserve"> SPECS/</w:t>
-      </w:r>
-      <w:proofErr w:type="spellStart"/>
-      <w:r>
-        <w:rPr>
-          <w:rFonts w:ascii="Consolas" w:hAnsi="Consolas"/>
-          <w:bCs/>
-          <w:lang w:val="es-ES"/>
-        </w:rPr>
-        <w:t>autofirma.spec</w:t>
-      </w:r>
-      <w:proofErr w:type="spellEnd"/>
+        <w:t>rpmbuild -bb SPECS/autofirma.spec</w:t>
+      </w:r>
     </w:p>
     <w:p>
       <w:pPr>
@@ -6659,21 +5844,7 @@
         <w:rPr>
           <w:lang w:val="es-ES"/>
         </w:rPr>
-        <w:t>“RPMS” un directorio “</w:t>
-      </w:r>
-      <w:proofErr w:type="spellStart"/>
-      <w:r>
-        <w:rPr>
-          <w:lang w:val="es-ES"/>
-        </w:rPr>
-        <w:t>noarch</w:t>
-      </w:r>
-      <w:proofErr w:type="spellEnd"/>
-      <w:r>
-        <w:rPr>
-          <w:lang w:val="es-ES"/>
-        </w:rPr>
-        <w:t xml:space="preserve">” </w:t>
+        <w:t xml:space="preserve">“RPMS” un directorio “noarch” </w:t>
       </w:r>
       <w:r>
         <w:rPr>
@@ -6687,32 +5858,17 @@
         </w:rPr>
         <w:t>archivo instalador “</w:t>
       </w:r>
-      <w:proofErr w:type="spellStart"/>
-      <w:r>
-        <w:rPr>
-          <w:lang w:val="es-ES"/>
-        </w:rPr>
-        <w:t>autofirma</w:t>
-      </w:r>
-      <w:proofErr w:type="spellEnd"/>
-      <w:r>
-        <w:rPr>
-          <w:lang w:val="es-ES"/>
-        </w:rPr>
-        <w:t>-</w:t>
-      </w:r>
-      <w:r>
-        <w:rPr>
-          <w:lang w:val="es-ES"/>
-        </w:rPr>
-        <w:t>X.Y.Z-</w:t>
-      </w:r>
-      <w:proofErr w:type="spellStart"/>
-      <w:r>
-        <w:rPr>
-          <w:lang w:val="es-ES"/>
-        </w:rPr>
-        <w:t>R</w:t>
+      <w:r>
+        <w:rPr>
+          <w:lang w:val="es-ES"/>
+        </w:rPr>
+        <w:t>autofirma-</w:t>
+      </w:r>
+      <w:r>
+        <w:rPr>
+          <w:lang w:val="es-ES"/>
+        </w:rPr>
+        <w:t>X.Y.Z-R</w:t>
       </w:r>
       <w:r>
         <w:rPr>
@@ -6720,7 +5876,6 @@
         </w:rPr>
         <w:t>.noarch.rpm</w:t>
       </w:r>
-      <w:proofErr w:type="spellEnd"/>
       <w:r>
         <w:rPr>
           <w:lang w:val="es-ES"/>
@@ -6738,16 +5893,8 @@
         <w:rPr>
           <w:lang w:val="es-ES"/>
         </w:rPr>
-        <w:t xml:space="preserve">La </w:t>
-      </w:r>
-      <w:proofErr w:type="spellStart"/>
-      <w:r>
-        <w:rPr>
-          <w:lang w:val="es-ES"/>
-        </w:rPr>
-        <w:t>subcadena</w:t>
-      </w:r>
-      <w:proofErr w:type="spellEnd"/>
+        <w:t>La subcadena</w:t>
+      </w:r>
       <w:r>
         <w:rPr>
           <w:lang w:val="es-ES"/>
@@ -6902,47 +6049,13 @@
           <w:lang w:val="es-ES"/>
         </w:rPr>
       </w:pPr>
-      <w:proofErr w:type="spellStart"/>
-      <w:r>
-        <w:rPr>
-          <w:rFonts w:ascii="Consolas" w:hAnsi="Consolas"/>
-          <w:lang w:val="es-ES"/>
-        </w:rPr>
-        <w:t>gpg</w:t>
-      </w:r>
-      <w:proofErr w:type="spellEnd"/>
-      <w:r>
-        <w:rPr>
-          <w:rFonts w:ascii="Consolas" w:hAnsi="Consolas"/>
-          <w:lang w:val="es-ES"/>
-        </w:rPr>
-        <w:t xml:space="preserve"> --</w:t>
-      </w:r>
-      <w:proofErr w:type="spellStart"/>
-      <w:r>
-        <w:rPr>
-          <w:rFonts w:ascii="Consolas" w:hAnsi="Consolas"/>
-          <w:lang w:val="es-ES"/>
-        </w:rPr>
-        <w:t>import</w:t>
-      </w:r>
-      <w:proofErr w:type="spellEnd"/>
-      <w:r>
-        <w:rPr>
-          <w:rFonts w:ascii="Consolas" w:hAnsi="Consolas"/>
-          <w:lang w:val="es-ES"/>
-        </w:rPr>
-        <w:t xml:space="preserve"> </w:t>
-      </w:r>
-      <w:proofErr w:type="spellStart"/>
-      <w:r>
-        <w:rPr>
-          <w:rFonts w:ascii="Consolas" w:hAnsi="Consolas"/>
-          <w:lang w:val="es-ES"/>
-        </w:rPr>
-        <w:t>private_key.asc</w:t>
-      </w:r>
-      <w:proofErr w:type="spellEnd"/>
+      <w:r>
+        <w:rPr>
+          <w:rFonts w:ascii="Consolas" w:hAnsi="Consolas"/>
+          <w:lang w:val="es-ES"/>
+        </w:rPr>
+        <w:t>gpg --import private_key.asc</w:t>
+      </w:r>
     </w:p>
     <w:p>
       <w:pPr>
@@ -6966,21 +6079,7 @@
         <w:rPr>
           <w:lang w:val="es-ES"/>
         </w:rPr>
-        <w:t xml:space="preserve"> “</w:t>
-      </w:r>
-      <w:proofErr w:type="spellStart"/>
-      <w:r>
-        <w:rPr>
-          <w:lang w:val="es-ES"/>
-        </w:rPr>
-        <w:t>private_key.asc</w:t>
-      </w:r>
-      <w:proofErr w:type="spellEnd"/>
-      <w:r>
-        <w:rPr>
-          <w:lang w:val="es-ES"/>
-        </w:rPr>
-        <w:t>” será el fichero con las claves pública y privada.</w:t>
+        <w:t xml:space="preserve"> “private_key.asc” será el fichero con las claves pública y privada.</w:t>
       </w:r>
     </w:p>
     <w:p>
@@ -7004,35 +6103,13 @@
         <w:rPr>
           <w:lang w:val="es-ES"/>
         </w:rPr>
-        <w:t>"~</w:t>
-      </w:r>
-      <w:proofErr w:type="gramStart"/>
-      <w:r>
-        <w:rPr>
-          <w:lang w:val="es-ES"/>
-        </w:rPr>
-        <w:t>/.</w:t>
-      </w:r>
-      <w:proofErr w:type="spellStart"/>
-      <w:r>
-        <w:rPr>
-          <w:lang w:val="es-ES"/>
-        </w:rPr>
-        <w:t>rpmmacr</w:t>
-      </w:r>
-      <w:r>
-        <w:rPr>
-          <w:lang w:val="es-ES"/>
-        </w:rPr>
-        <w:t>os</w:t>
-      </w:r>
-      <w:proofErr w:type="spellEnd"/>
-      <w:proofErr w:type="gramEnd"/>
-      <w:r>
-        <w:rPr>
-          <w:lang w:val="es-ES"/>
-        </w:rPr>
-        <w:t>" con el siguiente contenido, indicando en el las rutas correspondientes:</w:t>
+        <w:t>"~/.rpmmacr</w:t>
+      </w:r>
+      <w:r>
+        <w:rPr>
+          <w:lang w:val="es-ES"/>
+        </w:rPr>
+        <w:t>os" con el siguiente contenido, indicando en el las rutas correspondientes:</w:t>
       </w:r>
     </w:p>
     <w:tbl>
@@ -7062,23 +6139,7 @@
                 <w:rFonts w:ascii="Courier New" w:hAnsi="Courier New" w:cs="Courier New"/>
                 <w:lang w:val="es-ES"/>
               </w:rPr>
-              <w:t># Este valor siempre será “</w:t>
-            </w:r>
-            <w:proofErr w:type="spellStart"/>
-            <w:r>
-              <w:rPr>
-                <w:rFonts w:ascii="Courier New" w:hAnsi="Courier New" w:cs="Courier New"/>
-                <w:lang w:val="es-ES"/>
-              </w:rPr>
-              <w:t>gpg</w:t>
-            </w:r>
-            <w:proofErr w:type="spellEnd"/>
-            <w:r>
-              <w:rPr>
-                <w:rFonts w:ascii="Courier New" w:hAnsi="Courier New" w:cs="Courier New"/>
-                <w:lang w:val="es-ES"/>
-              </w:rPr>
-              <w:t>”</w:t>
+              <w:t># Este valor siempre será “gpg”</w:t>
             </w:r>
           </w:p>
           <w:p>
@@ -7093,33 +6154,8 @@
                 <w:rFonts w:ascii="Courier New" w:hAnsi="Courier New" w:cs="Courier New"/>
                 <w:lang w:val="es-ES"/>
               </w:rPr>
-              <w:t>%_</w:t>
-            </w:r>
-            <w:proofErr w:type="spellStart"/>
-            <w:r>
-              <w:rPr>
-                <w:rFonts w:ascii="Courier New" w:hAnsi="Courier New" w:cs="Courier New"/>
-                <w:lang w:val="es-ES"/>
-              </w:rPr>
-              <w:t>signature</w:t>
-            </w:r>
-            <w:proofErr w:type="spellEnd"/>
-            <w:r>
-              <w:rPr>
-                <w:rFonts w:ascii="Courier New" w:hAnsi="Courier New" w:cs="Courier New"/>
-                <w:lang w:val="es-ES"/>
-              </w:rPr>
-              <w:t xml:space="preserve"> </w:t>
-            </w:r>
-            <w:proofErr w:type="spellStart"/>
-            <w:r>
-              <w:rPr>
-                <w:rFonts w:ascii="Courier New" w:hAnsi="Courier New" w:cs="Courier New"/>
-                <w:lang w:val="es-ES"/>
-              </w:rPr>
-              <w:t>gpg</w:t>
-            </w:r>
-            <w:proofErr w:type="spellEnd"/>
+              <w:t>%_signature gpg</w:t>
+            </w:r>
           </w:p>
           <w:p>
             <w:pPr>
@@ -7141,32 +6177,7 @@
                 <w:rFonts w:ascii="Courier New" w:hAnsi="Courier New" w:cs="Courier New"/>
                 <w:lang w:val="es-ES"/>
               </w:rPr>
-              <w:t xml:space="preserve"># Ruta completa al fichero </w:t>
-            </w:r>
-            <w:proofErr w:type="gramStart"/>
-            <w:r>
-              <w:rPr>
-                <w:rFonts w:ascii="Courier New" w:hAnsi="Courier New" w:cs="Courier New"/>
-                <w:lang w:val="es-ES"/>
-              </w:rPr>
-              <w:t>“.</w:t>
-            </w:r>
-            <w:proofErr w:type="spellStart"/>
-            <w:r>
-              <w:rPr>
-                <w:rFonts w:ascii="Courier New" w:hAnsi="Courier New" w:cs="Courier New"/>
-                <w:lang w:val="es-ES"/>
-              </w:rPr>
-              <w:t>gnupg</w:t>
-            </w:r>
-            <w:proofErr w:type="spellEnd"/>
-            <w:proofErr w:type="gramEnd"/>
-            <w:r>
-              <w:rPr>
-                <w:rFonts w:ascii="Courier New" w:hAnsi="Courier New" w:cs="Courier New"/>
-                <w:lang w:val="es-ES"/>
-              </w:rPr>
-              <w:t>”, comúnmente situado en el</w:t>
+              <w:t># Ruta completa al fichero “.gnupg”, comúnmente situado en el</w:t>
             </w:r>
           </w:p>
           <w:p>
@@ -7196,42 +6207,8 @@
                 <w:rFonts w:ascii="Courier New" w:hAnsi="Courier New" w:cs="Courier New"/>
                 <w:lang w:val="es-ES"/>
               </w:rPr>
-              <w:t>%_</w:t>
-            </w:r>
-            <w:proofErr w:type="spellStart"/>
-            <w:r>
-              <w:rPr>
-                <w:rFonts w:ascii="Courier New" w:hAnsi="Courier New" w:cs="Courier New"/>
-                <w:lang w:val="es-ES"/>
-              </w:rPr>
-              <w:t>gpg_path</w:t>
-            </w:r>
-            <w:proofErr w:type="spellEnd"/>
-            <w:r>
-              <w:rPr>
-                <w:rFonts w:ascii="Courier New" w:hAnsi="Courier New" w:cs="Courier New"/>
-                <w:lang w:val="es-ES"/>
-              </w:rPr>
-              <w:t xml:space="preserve"> /home/usuario</w:t>
-            </w:r>
-            <w:proofErr w:type="gramStart"/>
-            <w:r>
-              <w:rPr>
-                <w:rFonts w:ascii="Courier New" w:hAnsi="Courier New" w:cs="Courier New"/>
-                <w:lang w:val="es-ES"/>
-              </w:rPr>
-              <w:t>/.</w:t>
-            </w:r>
-            <w:proofErr w:type="spellStart"/>
-            <w:r>
-              <w:rPr>
-                <w:rFonts w:ascii="Courier New" w:hAnsi="Courier New" w:cs="Courier New"/>
-                <w:lang w:val="es-ES"/>
-              </w:rPr>
-              <w:t>gnupg</w:t>
-            </w:r>
-            <w:proofErr w:type="spellEnd"/>
-            <w:proofErr w:type="gramEnd"/>
+              <w:t>%_gpg_path /home/usuario/.gnupg</w:t>
+            </w:r>
           </w:p>
           <w:p>
             <w:pPr>
@@ -7268,23 +6245,7 @@
                 <w:rFonts w:ascii="Courier New" w:hAnsi="Courier New" w:cs="Courier New"/>
                 <w:lang w:val="es-ES"/>
               </w:rPr>
-              <w:t>%_</w:t>
-            </w:r>
-            <w:proofErr w:type="spellStart"/>
-            <w:r>
-              <w:rPr>
-                <w:rFonts w:ascii="Courier New" w:hAnsi="Courier New" w:cs="Courier New"/>
-                <w:lang w:val="es-ES"/>
-              </w:rPr>
-              <w:t>gpg_name</w:t>
-            </w:r>
-            <w:proofErr w:type="spellEnd"/>
-            <w:r>
-              <w:rPr>
-                <w:rFonts w:ascii="Courier New" w:hAnsi="Courier New" w:cs="Courier New"/>
-                <w:lang w:val="es-ES"/>
-              </w:rPr>
-              <w:t xml:space="preserve"> NOMBRE DE LA ENTIDAD</w:t>
+              <w:t>%_gpg_name NOMBRE DE LA ENTIDAD</w:t>
             </w:r>
           </w:p>
           <w:p>
@@ -7307,23 +6268,7 @@
                 <w:rFonts w:ascii="Courier New" w:hAnsi="Courier New" w:cs="Courier New"/>
                 <w:lang w:val="es-ES"/>
               </w:rPr>
-              <w:t># Ruta completa de ejecutable “</w:t>
-            </w:r>
-            <w:proofErr w:type="spellStart"/>
-            <w:r>
-              <w:rPr>
-                <w:rFonts w:ascii="Courier New" w:hAnsi="Courier New" w:cs="Courier New"/>
-                <w:lang w:val="es-ES"/>
-              </w:rPr>
-              <w:t>gpg</w:t>
-            </w:r>
-            <w:proofErr w:type="spellEnd"/>
-            <w:r>
-              <w:rPr>
-                <w:rFonts w:ascii="Courier New" w:hAnsi="Courier New" w:cs="Courier New"/>
-                <w:lang w:val="es-ES"/>
-              </w:rPr>
-              <w:t>”. Puede obtenerse con el comando:</w:t>
+              <w:t># Ruta completa de ejecutable “gpg”. Puede obtenerse con el comando:</w:t>
             </w:r>
           </w:p>
           <w:p>
@@ -7338,17 +6283,8 @@
                 <w:rFonts w:ascii="Courier New" w:hAnsi="Courier New" w:cs="Courier New"/>
                 <w:lang w:val="en-GB"/>
               </w:rPr>
-              <w:t xml:space="preserve"># which </w:t>
-            </w:r>
-            <w:proofErr w:type="spellStart"/>
-            <w:r>
-              <w:rPr>
-                <w:rFonts w:ascii="Courier New" w:hAnsi="Courier New" w:cs="Courier New"/>
-                <w:lang w:val="en-GB"/>
-              </w:rPr>
-              <w:t>gpg</w:t>
-            </w:r>
-            <w:proofErr w:type="spellEnd"/>
+              <w:t># which gpg</w:t>
+            </w:r>
           </w:p>
           <w:p>
             <w:pPr>
@@ -7362,49 +6298,8 @@
                 <w:rFonts w:ascii="Courier New" w:hAnsi="Courier New" w:cs="Courier New"/>
                 <w:lang w:val="en-GB"/>
               </w:rPr>
-              <w:t>%_</w:t>
-            </w:r>
-            <w:proofErr w:type="spellStart"/>
-            <w:r>
-              <w:rPr>
-                <w:rFonts w:ascii="Courier New" w:hAnsi="Courier New" w:cs="Courier New"/>
-                <w:lang w:val="en-GB"/>
-              </w:rPr>
-              <w:t>gpgbin</w:t>
-            </w:r>
-            <w:proofErr w:type="spellEnd"/>
-            <w:r>
-              <w:rPr>
-                <w:rFonts w:ascii="Courier New" w:hAnsi="Courier New" w:cs="Courier New"/>
-                <w:lang w:val="en-GB"/>
-              </w:rPr>
-              <w:t xml:space="preserve"> /</w:t>
-            </w:r>
-            <w:proofErr w:type="spellStart"/>
-            <w:r>
-              <w:rPr>
-                <w:rFonts w:ascii="Courier New" w:hAnsi="Courier New" w:cs="Courier New"/>
-                <w:lang w:val="en-GB"/>
-              </w:rPr>
-              <w:t>usr</w:t>
-            </w:r>
-            <w:proofErr w:type="spellEnd"/>
-            <w:r>
-              <w:rPr>
-                <w:rFonts w:ascii="Courier New" w:hAnsi="Courier New" w:cs="Courier New"/>
-                <w:lang w:val="en-GB"/>
-              </w:rPr>
-              <w:t>/bin/</w:t>
-            </w:r>
-            <w:proofErr w:type="spellStart"/>
-            <w:r>
-              <w:rPr>
-                <w:rFonts w:ascii="Courier New" w:hAnsi="Courier New" w:cs="Courier New"/>
-                <w:lang w:val="en-GB"/>
-              </w:rPr>
-              <w:t>gpg</w:t>
-            </w:r>
-            <w:proofErr w:type="spellEnd"/>
+              <w:t>%_gpgbin /usr/bin/gpg</w:t>
+            </w:r>
           </w:p>
         </w:tc>
       </w:tr>
@@ -7449,16 +6344,8 @@
         <w:rPr>
           <w:lang w:val="es-ES"/>
         </w:rPr>
-        <w:t>rpm-</w:t>
-      </w:r>
-      <w:proofErr w:type="spellStart"/>
-      <w:r>
-        <w:rPr>
-          <w:lang w:val="es-ES"/>
-        </w:rPr>
-        <w:t>sign</w:t>
-      </w:r>
-      <w:proofErr w:type="spellEnd"/>
+        <w:t>rpm-sign</w:t>
+      </w:r>
       <w:r>
         <w:rPr>
           <w:lang w:val="es-ES"/>
@@ -7479,49 +6366,8 @@
           <w:rFonts w:ascii="Consolas" w:hAnsi="Consolas"/>
           <w:lang w:val="es-ES"/>
         </w:rPr>
-        <w:t xml:space="preserve">sudo </w:t>
-      </w:r>
-      <w:proofErr w:type="spellStart"/>
-      <w:r>
-        <w:rPr>
-          <w:rFonts w:ascii="Consolas" w:hAnsi="Consolas"/>
-          <w:lang w:val="es-ES"/>
-        </w:rPr>
-        <w:t>yum</w:t>
-      </w:r>
-      <w:proofErr w:type="spellEnd"/>
-      <w:r>
-        <w:rPr>
-          <w:rFonts w:ascii="Consolas" w:hAnsi="Consolas"/>
-          <w:lang w:val="es-ES"/>
-        </w:rPr>
-        <w:t xml:space="preserve"> </w:t>
-      </w:r>
-      <w:proofErr w:type="spellStart"/>
-      <w:r>
-        <w:rPr>
-          <w:rFonts w:ascii="Consolas" w:hAnsi="Consolas"/>
-          <w:lang w:val="es-ES"/>
-        </w:rPr>
-        <w:t>install</w:t>
-      </w:r>
-      <w:proofErr w:type="spellEnd"/>
-      <w:r>
-        <w:rPr>
-          <w:rFonts w:ascii="Consolas" w:hAnsi="Consolas"/>
-          <w:lang w:val="es-ES"/>
-        </w:rPr>
-        <w:t xml:space="preserve"> rpm-</w:t>
-      </w:r>
-      <w:proofErr w:type="spellStart"/>
-      <w:r>
-        <w:rPr>
-          <w:rFonts w:ascii="Consolas" w:hAnsi="Consolas"/>
-          <w:lang w:val="es-ES"/>
-        </w:rPr>
-        <w:t>sign</w:t>
-      </w:r>
-      <w:proofErr w:type="spellEnd"/>
+        <w:t>sudo yum install rpm-sign</w:t>
+      </w:r>
     </w:p>
     <w:p>
       <w:pPr>
@@ -7569,25 +6415,8 @@
           <w:rFonts w:ascii="Consolas" w:hAnsi="Consolas"/>
           <w:lang w:val="es-ES"/>
         </w:rPr>
-        <w:t>rpm --</w:t>
-      </w:r>
-      <w:proofErr w:type="spellStart"/>
-      <w:r>
-        <w:rPr>
-          <w:rFonts w:ascii="Consolas" w:hAnsi="Consolas"/>
-          <w:lang w:val="es-ES"/>
-        </w:rPr>
-        <w:t>addsign</w:t>
-      </w:r>
-      <w:proofErr w:type="spellEnd"/>
-      <w:r>
-        <w:rPr>
-          <w:rFonts w:ascii="Consolas" w:hAnsi="Consolas"/>
-          <w:lang w:val="es-ES"/>
-        </w:rPr>
-        <w:t xml:space="preserve"> </w:t>
-      </w:r>
-      <w:proofErr w:type="spellStart"/>
+        <w:t xml:space="preserve">rpm --addsign </w:t>
+      </w:r>
       <w:r>
         <w:rPr>
           <w:rFonts w:ascii="Consolas" w:hAnsi="Consolas"/>
@@ -7609,7 +6438,6 @@
         </w:rPr>
         <w:t>.noarch.rpm</w:t>
       </w:r>
-      <w:proofErr w:type="spellEnd"/>
     </w:p>
     <w:p>
       <w:pPr>
@@ -7653,49 +6481,13 @@
           <w:lang w:val="en-GB"/>
         </w:rPr>
       </w:pPr>
-      <w:proofErr w:type="spellStart"/>
-      <w:proofErr w:type="gramStart"/>
       <w:r>
         <w:rPr>
           <w:rFonts w:ascii="Consolas" w:hAnsi="Consolas"/>
           <w:lang w:val="en-GB"/>
         </w:rPr>
-        <w:t>gpg</w:t>
-      </w:r>
-      <w:proofErr w:type="spellEnd"/>
-      <w:proofErr w:type="gramEnd"/>
-      <w:r>
-        <w:rPr>
-          <w:rFonts w:ascii="Consolas" w:hAnsi="Consolas"/>
-          <w:lang w:val="en-GB"/>
-        </w:rPr>
-        <w:t xml:space="preserve"> --</w:t>
-      </w:r>
-      <w:proofErr w:type="spellStart"/>
-      <w:r>
-        <w:rPr>
-          <w:rFonts w:ascii="Consolas" w:hAnsi="Consolas"/>
-          <w:lang w:val="en-GB"/>
-        </w:rPr>
-        <w:t>checksig</w:t>
-      </w:r>
-      <w:proofErr w:type="spellEnd"/>
-      <w:r>
-        <w:rPr>
-          <w:rFonts w:ascii="Consolas" w:hAnsi="Consolas"/>
-          <w:lang w:val="en-GB"/>
-        </w:rPr>
-        <w:t xml:space="preserve"> </w:t>
-      </w:r>
-      <w:proofErr w:type="spellStart"/>
-      <w:r>
-        <w:rPr>
-          <w:rFonts w:ascii="Consolas" w:hAnsi="Consolas"/>
-          <w:lang w:val="en-GB"/>
-        </w:rPr>
-        <w:t>autofirma-X.Y.Z.noarch.rpm</w:t>
-      </w:r>
-      <w:proofErr w:type="spellEnd"/>
+        <w:t>gpg --checksig autofirma-X.Y.Z.noarch.rpm</w:t>
+      </w:r>
     </w:p>
     <w:p>
       <w:pPr>
@@ -7728,29 +6520,7 @@
         <w:rPr>
           <w:lang w:val="es-ES"/>
         </w:rPr>
-        <w:t xml:space="preserve">Para comprobar una firma externa </w:t>
-      </w:r>
-      <w:proofErr w:type="gramStart"/>
-      <w:r>
-        <w:rPr>
-          <w:lang w:val="es-ES"/>
-        </w:rPr>
-        <w:t>(.</w:t>
-      </w:r>
-      <w:proofErr w:type="spellStart"/>
-      <w:r>
-        <w:rPr>
-          <w:lang w:val="es-ES"/>
-        </w:rPr>
-        <w:t>sig</w:t>
-      </w:r>
-      <w:proofErr w:type="spellEnd"/>
-      <w:proofErr w:type="gramEnd"/>
-      <w:r>
-        <w:rPr>
-          <w:lang w:val="es-ES"/>
-        </w:rPr>
-        <w:t>) usaremos el comando:</w:t>
+        <w:t>Para comprobar una firma externa (.sig) usaremos el comando:</w:t>
       </w:r>
     </w:p>
     <w:p>
@@ -7761,63 +6531,13 @@
           <w:lang w:val="es-ES"/>
         </w:rPr>
       </w:pPr>
-      <w:proofErr w:type="spellStart"/>
-      <w:r>
-        <w:rPr>
-          <w:rFonts w:ascii="Consolas" w:hAnsi="Consolas"/>
-          <w:lang w:val="es-ES"/>
-        </w:rPr>
-        <w:t>gpg</w:t>
-      </w:r>
-      <w:proofErr w:type="spellEnd"/>
-      <w:r>
-        <w:rPr>
-          <w:rFonts w:ascii="Consolas" w:hAnsi="Consolas"/>
-          <w:lang w:val="es-ES"/>
-        </w:rPr>
-        <w:t xml:space="preserve"> --</w:t>
-      </w:r>
-      <w:proofErr w:type="spellStart"/>
-      <w:r>
-        <w:rPr>
-          <w:rFonts w:ascii="Consolas" w:hAnsi="Consolas"/>
-          <w:lang w:val="es-ES"/>
-        </w:rPr>
-        <w:t>verify</w:t>
-      </w:r>
-      <w:proofErr w:type="spellEnd"/>
-      <w:r>
-        <w:rPr>
-          <w:rFonts w:ascii="Consolas" w:hAnsi="Consolas"/>
-          <w:lang w:val="es-ES"/>
-        </w:rPr>
-        <w:t xml:space="preserve"> </w:t>
-      </w:r>
-      <w:proofErr w:type="spellStart"/>
-      <w:r>
-        <w:rPr>
-          <w:rFonts w:ascii="Consolas" w:hAnsi="Consolas"/>
-          <w:lang w:val="es-ES"/>
-        </w:rPr>
-        <w:t>autofirma-X.Y.Z.noarch.rpm.sig</w:t>
-      </w:r>
-      <w:proofErr w:type="spellEnd"/>
-      <w:r>
-        <w:rPr>
-          <w:rFonts w:ascii="Consolas" w:hAnsi="Consolas"/>
-          <w:lang w:val="es-ES"/>
-        </w:rPr>
-        <w:t xml:space="preserve"> </w:t>
-      </w:r>
-      <w:proofErr w:type="spellStart"/>
-      <w:r>
-        <w:rPr>
-          <w:rFonts w:ascii="Consolas" w:hAnsi="Consolas"/>
-          <w:lang w:val="es-ES"/>
-        </w:rPr>
-        <w:t>autofirma-X.Y.Z.noarch.rpm</w:t>
-      </w:r>
-      <w:proofErr w:type="spellEnd"/>
+      <w:r>
+        <w:rPr>
+          <w:rFonts w:ascii="Consolas" w:hAnsi="Consolas"/>
+          <w:lang w:val="es-ES"/>
+        </w:rPr>
+        <w:t>gpg --verify autofirma-X.Y.Z.noarch.rpm.sig autofirma-X.Y.Z.noarch.rpm</w:t>
+      </w:r>
     </w:p>
     <w:p>
       <w:pPr>
@@ -7938,29 +6658,7 @@
         <w:rPr>
           <w:lang w:val="es-ES_tradnl"/>
         </w:rPr>
-        <w:t xml:space="preserve">Antes de instalar la aplicación, si el instalador RPM de esta se ha firmado, se debería agregar la clave pública PGP del firmante al almacén de confianza del sistema. La clave pública PGP puede descargarse como un fichero </w:t>
-      </w:r>
-      <w:proofErr w:type="gramStart"/>
-      <w:r>
-        <w:rPr>
-          <w:lang w:val="es-ES_tradnl"/>
-        </w:rPr>
-        <w:t>“.</w:t>
-      </w:r>
-      <w:proofErr w:type="spellStart"/>
-      <w:r>
-        <w:rPr>
-          <w:lang w:val="es-ES_tradnl"/>
-        </w:rPr>
-        <w:t>asc</w:t>
-      </w:r>
-      <w:proofErr w:type="spellEnd"/>
-      <w:proofErr w:type="gramEnd"/>
-      <w:r>
-        <w:rPr>
-          <w:lang w:val="es-ES_tradnl"/>
-        </w:rPr>
-        <w:t xml:space="preserve">” junto al archivo de instalación. Para importar esta clave PGP a nuestro almacén usaremos el comendo: </w:t>
+        <w:t xml:space="preserve">Antes de instalar la aplicación, si el instalador RPM de esta se ha firmado, se debería agregar la clave pública PGP del firmante al almacén de confianza del sistema. La clave pública PGP puede descargarse como un fichero “.asc” junto al archivo de instalación. Para importar esta clave PGP a nuestro almacén usaremos el comendo: </w:t>
       </w:r>
     </w:p>
     <w:p>
@@ -7971,59 +6669,25 @@
           <w:lang w:val="en-GB"/>
         </w:rPr>
       </w:pPr>
-      <w:proofErr w:type="spellStart"/>
-      <w:proofErr w:type="gramStart"/>
       <w:r>
         <w:rPr>
           <w:rFonts w:ascii="Consolas" w:hAnsi="Consolas"/>
           <w:lang w:val="en-GB"/>
         </w:rPr>
-        <w:t>sudo</w:t>
-      </w:r>
-      <w:proofErr w:type="spellEnd"/>
-      <w:proofErr w:type="gramEnd"/>
-      <w:r>
-        <w:rPr>
-          <w:rFonts w:ascii="Consolas" w:hAnsi="Consolas"/>
-          <w:lang w:val="en-GB"/>
-        </w:rPr>
-        <w:t xml:space="preserve"> rpm --import </w:t>
-      </w:r>
-      <w:proofErr w:type="spellStart"/>
-      <w:r>
-        <w:rPr>
-          <w:rFonts w:ascii="Consolas" w:hAnsi="Consolas"/>
-          <w:lang w:val="en-GB"/>
-        </w:rPr>
-        <w:t>PUBLIC_KEY.asc</w:t>
-      </w:r>
-      <w:proofErr w:type="spellEnd"/>
-    </w:p>
-    <w:p>
-      <w:pPr>
-        <w:rPr>
-          <w:lang w:val="es-ES"/>
-        </w:rPr>
-      </w:pPr>
-      <w:r>
-        <w:rPr>
-          <w:lang w:val="es-ES"/>
-        </w:rPr>
-        <w:t>En este comando, “</w:t>
-      </w:r>
-      <w:proofErr w:type="spellStart"/>
-      <w:r>
-        <w:rPr>
-          <w:lang w:val="es-ES"/>
-        </w:rPr>
-        <w:t>PUBLIC_KEY.asc</w:t>
-      </w:r>
-      <w:proofErr w:type="spellEnd"/>
-      <w:r>
-        <w:rPr>
-          <w:lang w:val="es-ES"/>
-        </w:rPr>
-        <w:t>” será el fichero con la clave pública.</w:t>
+        <w:t>sudo rpm --import PUBLIC_KEY.asc</w:t>
+      </w:r>
+    </w:p>
+    <w:p>
+      <w:pPr>
+        <w:rPr>
+          <w:lang w:val="es-ES"/>
+        </w:rPr>
+      </w:pPr>
+      <w:r>
+        <w:rPr>
+          <w:lang w:val="es-ES"/>
+        </w:rPr>
+        <w:t>En este comando, “PUBLIC_KEY.asc” será el fichero con la clave pública.</w:t>
       </w:r>
     </w:p>
     <w:p>
@@ -8206,7 +6870,6 @@
         </w:rPr>
         <w:t xml:space="preserve"> -i </w:t>
       </w:r>
-      <w:proofErr w:type="spellStart"/>
       <w:r>
         <w:rPr>
           <w:rFonts w:ascii="Consolas" w:hAnsi="Consolas"/>
@@ -8228,7 +6891,6 @@
         </w:rPr>
         <w:t>.noarch.rpm</w:t>
       </w:r>
-      <w:proofErr w:type="spellEnd"/>
     </w:p>
     <w:p>
       <w:pPr>
@@ -8242,7 +6904,6 @@
         </w:rPr>
         <w:t>En la sentencia anterior, “</w:t>
       </w:r>
-      <w:proofErr w:type="spellStart"/>
       <w:r>
         <w:rPr>
           <w:rFonts w:ascii="Consolas" w:hAnsi="Consolas"/>
@@ -8264,7 +6925,6 @@
         </w:rPr>
         <w:t>.noarch.rpm</w:t>
       </w:r>
-      <w:proofErr w:type="spellEnd"/>
       <w:r>
         <w:rPr>
           <w:lang w:val="es-ES"/>
@@ -8353,7 +7013,6 @@
         </w:rPr>
         <w:t xml:space="preserve"> </w:t>
       </w:r>
-      <w:proofErr w:type="spellStart"/>
       <w:r>
         <w:rPr>
           <w:rFonts w:ascii="Consolas" w:hAnsi="Consolas"/>
@@ -8361,7 +7020,6 @@
         </w:rPr>
         <w:t>autofirma</w:t>
       </w:r>
-      <w:proofErr w:type="spellEnd"/>
     </w:p>
     <w:p>
       <w:pPr>
@@ -8398,7 +7056,6 @@
         </w:rPr>
         <w:t>En la sentencia anterior, “</w:t>
       </w:r>
-      <w:proofErr w:type="spellStart"/>
       <w:r>
         <w:rPr>
           <w:rFonts w:ascii="Consolas" w:eastAsia="Times New Roman" w:hAnsi="Consolas" w:cs="Courier New"/>
@@ -8408,7 +7065,6 @@
         </w:rPr>
         <w:t>autofirma</w:t>
       </w:r>
-      <w:proofErr w:type="spellEnd"/>
       <w:r>
         <w:rPr>
           <w:lang w:val="es-ES"/>
@@ -8611,7 +7267,7 @@
               <v:shape id="_x0000_i1025" type="#_x0000_t75" style="width:102pt;height:57pt">
                 <v:imagedata r:id="rId1" o:title=""/>
               </v:shape>
-              <o:OLEObject Type="Embed" ProgID="PBrush" ShapeID="_x0000_i1025" DrawAspect="Content" ObjectID="_1659947416" r:id="rId2"/>
+              <o:OLEObject Type="Embed" ProgID="PBrush" ShapeID="_x0000_i1025" DrawAspect="Content" ObjectID="_1673268916" r:id="rId2"/>
             </w:object>
           </w:r>
         </w:p>
@@ -8806,7 +7462,7 @@
               <v:shape id="_x0000_i1026" type="#_x0000_t75" style="width:60pt;height:33pt">
                 <v:imagedata r:id="rId1" o:title=""/>
               </v:shape>
-              <o:OLEObject Type="Embed" ProgID="PBrush" ShapeID="_x0000_i1026" DrawAspect="Content" ObjectID="_1659947417" r:id="rId2"/>
+              <o:OLEObject Type="Embed" ProgID="PBrush" ShapeID="_x0000_i1026" DrawAspect="Content" ObjectID="_1673268917" r:id="rId2"/>
             </w:object>
           </w:r>
         </w:p>
@@ -12585,7 +11241,7 @@
 </file>
 
 <file path=customXml/itemProps1.xml><?xml version="1.0" encoding="utf-8"?>
-<ds:datastoreItem xmlns:ds="http://schemas.openxmlformats.org/officeDocument/2006/customXml" ds:itemID="{9A9C8EF7-C7D4-409A-947C-2EC61BC83A21}">
+<ds:datastoreItem xmlns:ds="http://schemas.openxmlformats.org/officeDocument/2006/customXml" ds:itemID="{9638113B-78E5-40DC-9935-5D2BF717D117}">
   <ds:schemaRefs>
     <ds:schemaRef ds:uri="http://schemas.openxmlformats.org/officeDocument/2006/bibliography"/>
   </ds:schemaRefs>

</xml_diff>